<commit_message>
adding css file and js file
</commit_message>
<xml_diff>
--- a/Namaste React notes.docx
+++ b/Namaste React notes.docx
@@ -7,15 +7,15 @@
         <w:spacing w:after="0" w:line="240" w:lineRule="auto"/>
         <w:jc w:val="center"/>
         <w:rPr>
-          <w:rFonts w:ascii="Times New Roman" w:eastAsia="Times New Roman" w:hAnsi="Times New Roman" w:cs="Times New Roman"/>
-          <w:sz w:val="24"/>
-          <w:szCs w:val="24"/>
-          <w:lang w:eastAsia="en-IN"/>
-        </w:rPr>
-      </w:pPr>
-      <w:r>
-        <w:rPr>
-          <w:rFonts w:ascii="Arial" w:eastAsia="Times New Roman" w:hAnsi="Arial" w:cs="Arial"/>
+          <w:rFonts w:eastAsia="Times New Roman" w:cstheme="minorHAnsi"/>
+          <w:sz w:val="24"/>
+          <w:szCs w:val="24"/>
+          <w:lang w:eastAsia="en-IN"/>
+        </w:rPr>
+      </w:pPr>
+      <w:r>
+        <w:rPr>
+          <w:rFonts w:eastAsia="Times New Roman" w:cstheme="minorHAnsi"/>
           <w:b/>
           <w:bCs/>
           <w:color w:val="000000"/>
@@ -30,26 +30,26 @@
       <w:pPr>
         <w:spacing w:after="0" w:line="240" w:lineRule="auto"/>
         <w:rPr>
-          <w:rFonts w:ascii="Times New Roman" w:eastAsia="Times New Roman" w:hAnsi="Times New Roman" w:cs="Times New Roman"/>
-          <w:sz w:val="24"/>
-          <w:szCs w:val="24"/>
-          <w:lang w:eastAsia="en-IN"/>
-        </w:rPr>
-      </w:pPr>
-    </w:p>
-    <w:p>
-      <w:pPr>
-        <w:spacing w:after="0" w:line="240" w:lineRule="auto"/>
-        <w:rPr>
-          <w:rFonts w:ascii="Times New Roman" w:eastAsia="Times New Roman" w:hAnsi="Times New Roman" w:cs="Times New Roman"/>
-          <w:sz w:val="24"/>
-          <w:szCs w:val="24"/>
-          <w:lang w:eastAsia="en-IN"/>
-        </w:rPr>
-      </w:pPr>
-      <w:r>
-        <w:rPr>
-          <w:rFonts w:ascii="Arial" w:eastAsia="Times New Roman" w:hAnsi="Arial" w:cs="Arial"/>
+          <w:rFonts w:eastAsia="Times New Roman" w:cstheme="minorHAnsi"/>
+          <w:sz w:val="24"/>
+          <w:szCs w:val="24"/>
+          <w:lang w:eastAsia="en-IN"/>
+        </w:rPr>
+      </w:pPr>
+    </w:p>
+    <w:p>
+      <w:pPr>
+        <w:spacing w:after="0" w:line="240" w:lineRule="auto"/>
+        <w:rPr>
+          <w:rFonts w:eastAsia="Times New Roman" w:cstheme="minorHAnsi"/>
+          <w:sz w:val="24"/>
+          <w:szCs w:val="24"/>
+          <w:lang w:eastAsia="en-IN"/>
+        </w:rPr>
+      </w:pPr>
+      <w:r>
+        <w:rPr>
+          <w:rFonts w:eastAsia="Times New Roman" w:cstheme="minorHAnsi"/>
           <w:b/>
           <w:bCs/>
           <w:color w:val="000000"/>
@@ -59,7 +59,7 @@
       </w:r>
       <w:r>
         <w:rPr>
-          <w:rFonts w:ascii="Arial" w:eastAsia="Times New Roman" w:hAnsi="Arial" w:cs="Arial"/>
+          <w:rFonts w:eastAsia="Times New Roman" w:cstheme="minorHAnsi"/>
           <w:color w:val="000000"/>
           <w:lang w:eastAsia="en-IN"/>
         </w:rPr>
@@ -70,26 +70,26 @@
       <w:pPr>
         <w:spacing w:after="0" w:line="240" w:lineRule="auto"/>
         <w:rPr>
-          <w:rFonts w:ascii="Times New Roman" w:eastAsia="Times New Roman" w:hAnsi="Times New Roman" w:cs="Times New Roman"/>
-          <w:sz w:val="24"/>
-          <w:szCs w:val="24"/>
-          <w:lang w:eastAsia="en-IN"/>
-        </w:rPr>
-      </w:pPr>
-    </w:p>
-    <w:p>
-      <w:pPr>
-        <w:spacing w:after="0" w:line="240" w:lineRule="auto"/>
-        <w:rPr>
-          <w:rFonts w:ascii="Times New Roman" w:eastAsia="Times New Roman" w:hAnsi="Times New Roman" w:cs="Times New Roman"/>
-          <w:sz w:val="24"/>
-          <w:szCs w:val="24"/>
-          <w:lang w:eastAsia="en-IN"/>
-        </w:rPr>
-      </w:pPr>
-      <w:r>
-        <w:rPr>
-          <w:rFonts w:ascii="Arial" w:eastAsia="Times New Roman" w:hAnsi="Arial" w:cs="Arial"/>
+          <w:rFonts w:eastAsia="Times New Roman" w:cstheme="minorHAnsi"/>
+          <w:sz w:val="24"/>
+          <w:szCs w:val="24"/>
+          <w:lang w:eastAsia="en-IN"/>
+        </w:rPr>
+      </w:pPr>
+    </w:p>
+    <w:p>
+      <w:pPr>
+        <w:spacing w:after="0" w:line="240" w:lineRule="auto"/>
+        <w:rPr>
+          <w:rFonts w:eastAsia="Times New Roman" w:cstheme="minorHAnsi"/>
+          <w:sz w:val="24"/>
+          <w:szCs w:val="24"/>
+          <w:lang w:eastAsia="en-IN"/>
+        </w:rPr>
+      </w:pPr>
+      <w:r>
+        <w:rPr>
+          <w:rFonts w:eastAsia="Times New Roman" w:cstheme="minorHAnsi"/>
           <w:color w:val="000000"/>
           <w:lang w:eastAsia="en-IN"/>
         </w:rPr>
@@ -100,15 +100,15 @@
       <w:pPr>
         <w:spacing w:after="0" w:line="240" w:lineRule="auto"/>
         <w:rPr>
-          <w:rFonts w:ascii="Times New Roman" w:eastAsia="Times New Roman" w:hAnsi="Times New Roman" w:cs="Times New Roman"/>
-          <w:sz w:val="24"/>
-          <w:szCs w:val="24"/>
-          <w:lang w:eastAsia="en-IN"/>
-        </w:rPr>
-      </w:pPr>
-      <w:r>
-        <w:rPr>
-          <w:rFonts w:ascii="Arial" w:eastAsia="Times New Roman" w:hAnsi="Arial" w:cs="Arial"/>
+          <w:rFonts w:eastAsia="Times New Roman" w:cstheme="minorHAnsi"/>
+          <w:sz w:val="24"/>
+          <w:szCs w:val="24"/>
+          <w:lang w:eastAsia="en-IN"/>
+        </w:rPr>
+      </w:pPr>
+      <w:r>
+        <w:rPr>
+          <w:rFonts w:eastAsia="Times New Roman" w:cstheme="minorHAnsi"/>
           <w:color w:val="000000"/>
           <w:lang w:eastAsia="en-IN"/>
         </w:rPr>
@@ -117,7 +117,7 @@
       <w:proofErr w:type="gramStart"/>
       <w:r>
         <w:rPr>
-          <w:rFonts w:ascii="Arial" w:eastAsia="Times New Roman" w:hAnsi="Arial" w:cs="Arial"/>
+          <w:rFonts w:eastAsia="Times New Roman" w:cstheme="minorHAnsi"/>
           <w:color w:val="000000"/>
           <w:lang w:eastAsia="en-IN"/>
         </w:rPr>
@@ -126,7 +126,7 @@
       <w:proofErr w:type="gramEnd"/>
       <w:r>
         <w:rPr>
-          <w:rFonts w:ascii="Arial" w:eastAsia="Times New Roman" w:hAnsi="Arial" w:cs="Arial"/>
+          <w:rFonts w:eastAsia="Times New Roman" w:cstheme="minorHAnsi"/>
           <w:color w:val="000000"/>
           <w:lang w:eastAsia="en-IN"/>
         </w:rPr>
@@ -137,26 +137,26 @@
       <w:pPr>
         <w:spacing w:after="240" w:line="240" w:lineRule="auto"/>
         <w:rPr>
-          <w:rFonts w:ascii="Times New Roman" w:eastAsia="Times New Roman" w:hAnsi="Times New Roman" w:cs="Times New Roman"/>
-          <w:sz w:val="24"/>
-          <w:szCs w:val="24"/>
-          <w:lang w:eastAsia="en-IN"/>
-        </w:rPr>
-      </w:pPr>
-    </w:p>
-    <w:p>
-      <w:pPr>
-        <w:spacing w:after="0" w:line="240" w:lineRule="auto"/>
-        <w:rPr>
-          <w:rFonts w:ascii="Times New Roman" w:eastAsia="Times New Roman" w:hAnsi="Times New Roman" w:cs="Times New Roman"/>
-          <w:sz w:val="24"/>
-          <w:szCs w:val="24"/>
-          <w:lang w:eastAsia="en-IN"/>
-        </w:rPr>
-      </w:pPr>
-      <w:r>
-        <w:rPr>
-          <w:rFonts w:ascii="Arial" w:eastAsia="Times New Roman" w:hAnsi="Arial" w:cs="Arial"/>
+          <w:rFonts w:eastAsia="Times New Roman" w:cstheme="minorHAnsi"/>
+          <w:sz w:val="24"/>
+          <w:szCs w:val="24"/>
+          <w:lang w:eastAsia="en-IN"/>
+        </w:rPr>
+      </w:pPr>
+    </w:p>
+    <w:p>
+      <w:pPr>
+        <w:spacing w:after="0" w:line="240" w:lineRule="auto"/>
+        <w:rPr>
+          <w:rFonts w:eastAsia="Times New Roman" w:cstheme="minorHAnsi"/>
+          <w:sz w:val="24"/>
+          <w:szCs w:val="24"/>
+          <w:lang w:eastAsia="en-IN"/>
+        </w:rPr>
+      </w:pPr>
+      <w:r>
+        <w:rPr>
+          <w:rFonts w:eastAsia="Times New Roman" w:cstheme="minorHAnsi"/>
           <w:color w:val="000000"/>
           <w:lang w:eastAsia="en-IN"/>
         </w:rPr>
@@ -167,26 +167,26 @@
       <w:pPr>
         <w:spacing w:after="0" w:line="240" w:lineRule="auto"/>
         <w:rPr>
-          <w:rFonts w:ascii="Times New Roman" w:eastAsia="Times New Roman" w:hAnsi="Times New Roman" w:cs="Times New Roman"/>
-          <w:sz w:val="24"/>
-          <w:szCs w:val="24"/>
-          <w:lang w:eastAsia="en-IN"/>
-        </w:rPr>
-      </w:pPr>
-    </w:p>
-    <w:p>
-      <w:pPr>
-        <w:spacing w:after="0" w:line="240" w:lineRule="auto"/>
-        <w:rPr>
-          <w:rFonts w:ascii="Times New Roman" w:eastAsia="Times New Roman" w:hAnsi="Times New Roman" w:cs="Times New Roman"/>
-          <w:sz w:val="24"/>
-          <w:szCs w:val="24"/>
-          <w:lang w:eastAsia="en-IN"/>
-        </w:rPr>
-      </w:pPr>
-      <w:r>
-        <w:rPr>
-          <w:rFonts w:ascii="Arial" w:eastAsia="Times New Roman" w:hAnsi="Arial" w:cs="Arial"/>
+          <w:rFonts w:eastAsia="Times New Roman" w:cstheme="minorHAnsi"/>
+          <w:sz w:val="24"/>
+          <w:szCs w:val="24"/>
+          <w:lang w:eastAsia="en-IN"/>
+        </w:rPr>
+      </w:pPr>
+    </w:p>
+    <w:p>
+      <w:pPr>
+        <w:spacing w:after="0" w:line="240" w:lineRule="auto"/>
+        <w:rPr>
+          <w:rFonts w:eastAsia="Times New Roman" w:cstheme="minorHAnsi"/>
+          <w:sz w:val="24"/>
+          <w:szCs w:val="24"/>
+          <w:lang w:eastAsia="en-IN"/>
+        </w:rPr>
+      </w:pPr>
+      <w:r>
+        <w:rPr>
+          <w:rFonts w:eastAsia="Times New Roman" w:cstheme="minorHAnsi"/>
           <w:color w:val="000000"/>
           <w:lang w:eastAsia="en-IN"/>
         </w:rPr>
@@ -195,7 +195,7 @@
       <w:proofErr w:type="spellStart"/>
       <w:r>
         <w:rPr>
-          <w:rFonts w:ascii="Arial" w:eastAsia="Times New Roman" w:hAnsi="Arial" w:cs="Arial"/>
+          <w:rFonts w:eastAsia="Times New Roman" w:cstheme="minorHAnsi"/>
           <w:color w:val="000000"/>
           <w:lang w:eastAsia="en-IN"/>
         </w:rPr>
@@ -204,7 +204,7 @@
       <w:proofErr w:type="spellEnd"/>
       <w:r>
         <w:rPr>
-          <w:rFonts w:ascii="Arial" w:eastAsia="Times New Roman" w:hAnsi="Arial" w:cs="Arial"/>
+          <w:rFonts w:eastAsia="Times New Roman" w:cstheme="minorHAnsi"/>
           <w:color w:val="000000"/>
           <w:lang w:eastAsia="en-IN"/>
         </w:rPr>
@@ -214,7 +214,7 @@
       <w:proofErr w:type="gramStart"/>
       <w:r>
         <w:rPr>
-          <w:rFonts w:ascii="Arial" w:eastAsia="Times New Roman" w:hAnsi="Arial" w:cs="Arial"/>
+          <w:rFonts w:eastAsia="Times New Roman" w:cstheme="minorHAnsi"/>
           <w:color w:val="000000"/>
           <w:lang w:eastAsia="en-IN"/>
         </w:rPr>
@@ -224,7 +224,7 @@
       <w:proofErr w:type="gramEnd"/>
       <w:r>
         <w:rPr>
-          <w:rFonts w:ascii="Arial" w:eastAsia="Times New Roman" w:hAnsi="Arial" w:cs="Arial"/>
+          <w:rFonts w:eastAsia="Times New Roman" w:cstheme="minorHAnsi"/>
           <w:color w:val="000000"/>
           <w:lang w:eastAsia="en-IN"/>
         </w:rPr>
@@ -235,18 +235,18 @@
       <w:pPr>
         <w:spacing w:after="0" w:line="240" w:lineRule="auto"/>
         <w:rPr>
-          <w:rFonts w:ascii="Times New Roman" w:eastAsia="Times New Roman" w:hAnsi="Times New Roman" w:cs="Times New Roman"/>
-          <w:sz w:val="24"/>
-          <w:szCs w:val="24"/>
-          <w:lang w:eastAsia="en-IN"/>
-        </w:rPr>
-      </w:pPr>
-    </w:p>
-    <w:p>
-      <w:pPr>
-        <w:spacing w:after="0" w:line="240" w:lineRule="auto"/>
-        <w:rPr>
-          <w:rFonts w:ascii="Times New Roman" w:eastAsia="Times New Roman" w:hAnsi="Times New Roman" w:cs="Times New Roman"/>
+          <w:rFonts w:eastAsia="Times New Roman" w:cstheme="minorHAnsi"/>
+          <w:sz w:val="24"/>
+          <w:szCs w:val="24"/>
+          <w:lang w:eastAsia="en-IN"/>
+        </w:rPr>
+      </w:pPr>
+    </w:p>
+    <w:p>
+      <w:pPr>
+        <w:spacing w:after="0" w:line="240" w:lineRule="auto"/>
+        <w:rPr>
+          <w:rFonts w:eastAsia="Times New Roman" w:cstheme="minorHAnsi"/>
           <w:sz w:val="24"/>
           <w:szCs w:val="24"/>
           <w:lang w:eastAsia="en-IN"/>
@@ -255,7 +255,7 @@
       <w:proofErr w:type="spellStart"/>
       <w:r>
         <w:rPr>
-          <w:rFonts w:ascii="Arial" w:eastAsia="Times New Roman" w:hAnsi="Arial" w:cs="Arial"/>
+          <w:rFonts w:eastAsia="Times New Roman" w:cstheme="minorHAnsi"/>
           <w:color w:val="000000"/>
           <w:lang w:eastAsia="en-IN"/>
         </w:rPr>
@@ -264,7 +264,7 @@
       <w:proofErr w:type="spellEnd"/>
       <w:r>
         <w:rPr>
-          <w:rFonts w:ascii="Arial" w:eastAsia="Times New Roman" w:hAnsi="Arial" w:cs="Arial"/>
+          <w:rFonts w:eastAsia="Times New Roman" w:cstheme="minorHAnsi"/>
           <w:color w:val="000000"/>
           <w:lang w:eastAsia="en-IN"/>
         </w:rPr>
@@ -275,7 +275,7 @@
       <w:pPr>
         <w:spacing w:after="0" w:line="240" w:lineRule="auto"/>
         <w:rPr>
-          <w:rFonts w:ascii="Times New Roman" w:eastAsia="Times New Roman" w:hAnsi="Times New Roman" w:cs="Times New Roman"/>
+          <w:rFonts w:eastAsia="Times New Roman" w:cstheme="minorHAnsi"/>
           <w:sz w:val="24"/>
           <w:szCs w:val="24"/>
           <w:lang w:eastAsia="en-IN"/>
@@ -284,7 +284,7 @@
       <w:proofErr w:type="spellStart"/>
       <w:r>
         <w:rPr>
-          <w:rFonts w:ascii="Arial" w:eastAsia="Times New Roman" w:hAnsi="Arial" w:cs="Arial"/>
+          <w:rFonts w:eastAsia="Times New Roman" w:cstheme="minorHAnsi"/>
           <w:color w:val="000000"/>
           <w:lang w:eastAsia="en-IN"/>
         </w:rPr>
@@ -293,7 +293,7 @@
       <w:proofErr w:type="spellEnd"/>
       <w:r>
         <w:rPr>
-          <w:rFonts w:ascii="Arial" w:eastAsia="Times New Roman" w:hAnsi="Arial" w:cs="Arial"/>
+          <w:rFonts w:eastAsia="Times New Roman" w:cstheme="minorHAnsi"/>
           <w:color w:val="000000"/>
           <w:lang w:eastAsia="en-IN"/>
         </w:rPr>
@@ -304,7 +304,7 @@
       <w:pPr>
         <w:spacing w:after="0" w:line="240" w:lineRule="auto"/>
         <w:rPr>
-          <w:rFonts w:ascii="Times New Roman" w:eastAsia="Times New Roman" w:hAnsi="Times New Roman" w:cs="Times New Roman"/>
+          <w:rFonts w:eastAsia="Times New Roman" w:cstheme="minorHAnsi"/>
           <w:sz w:val="24"/>
           <w:szCs w:val="24"/>
           <w:lang w:eastAsia="en-IN"/>
@@ -313,7 +313,7 @@
       <w:proofErr w:type="spellStart"/>
       <w:r>
         <w:rPr>
-          <w:rFonts w:ascii="Arial" w:eastAsia="Times New Roman" w:hAnsi="Arial" w:cs="Arial"/>
+          <w:rFonts w:eastAsia="Times New Roman" w:cstheme="minorHAnsi"/>
           <w:color w:val="000000"/>
           <w:lang w:eastAsia="en-IN"/>
         </w:rPr>
@@ -322,7 +322,7 @@
       <w:proofErr w:type="spellEnd"/>
       <w:r>
         <w:rPr>
-          <w:rFonts w:ascii="Arial" w:eastAsia="Times New Roman" w:hAnsi="Arial" w:cs="Arial"/>
+          <w:rFonts w:eastAsia="Times New Roman" w:cstheme="minorHAnsi"/>
           <w:color w:val="000000"/>
           <w:lang w:eastAsia="en-IN"/>
         </w:rPr>
@@ -333,15 +333,15 @@
       <w:pPr>
         <w:spacing w:after="0" w:line="240" w:lineRule="auto"/>
         <w:rPr>
-          <w:rFonts w:ascii="Times New Roman" w:eastAsia="Times New Roman" w:hAnsi="Times New Roman" w:cs="Times New Roman"/>
-          <w:sz w:val="24"/>
-          <w:szCs w:val="24"/>
-          <w:lang w:eastAsia="en-IN"/>
-        </w:rPr>
-      </w:pPr>
-      <w:r>
-        <w:rPr>
-          <w:rFonts w:ascii="Arial" w:eastAsia="Times New Roman" w:hAnsi="Arial" w:cs="Arial"/>
+          <w:rFonts w:eastAsia="Times New Roman" w:cstheme="minorHAnsi"/>
+          <w:sz w:val="24"/>
+          <w:szCs w:val="24"/>
+          <w:lang w:eastAsia="en-IN"/>
+        </w:rPr>
+      </w:pPr>
+      <w:r>
+        <w:rPr>
+          <w:rFonts w:eastAsia="Times New Roman" w:cstheme="minorHAnsi"/>
           <w:color w:val="000000"/>
           <w:lang w:eastAsia="en-IN"/>
         </w:rPr>
@@ -352,26 +352,26 @@
       <w:pPr>
         <w:spacing w:after="0" w:line="240" w:lineRule="auto"/>
         <w:rPr>
-          <w:rFonts w:ascii="Times New Roman" w:eastAsia="Times New Roman" w:hAnsi="Times New Roman" w:cs="Times New Roman"/>
-          <w:sz w:val="24"/>
-          <w:szCs w:val="24"/>
-          <w:lang w:eastAsia="en-IN"/>
-        </w:rPr>
-      </w:pPr>
-    </w:p>
-    <w:p>
-      <w:pPr>
-        <w:spacing w:after="0" w:line="240" w:lineRule="auto"/>
-        <w:rPr>
-          <w:rFonts w:ascii="Times New Roman" w:eastAsia="Times New Roman" w:hAnsi="Times New Roman" w:cs="Times New Roman"/>
-          <w:sz w:val="24"/>
-          <w:szCs w:val="24"/>
-          <w:lang w:eastAsia="en-IN"/>
-        </w:rPr>
-      </w:pPr>
-      <w:r>
-        <w:rPr>
-          <w:rFonts w:ascii="Arial" w:eastAsia="Times New Roman" w:hAnsi="Arial" w:cs="Arial"/>
+          <w:rFonts w:eastAsia="Times New Roman" w:cstheme="minorHAnsi"/>
+          <w:sz w:val="24"/>
+          <w:szCs w:val="24"/>
+          <w:lang w:eastAsia="en-IN"/>
+        </w:rPr>
+      </w:pPr>
+    </w:p>
+    <w:p>
+      <w:pPr>
+        <w:spacing w:after="0" w:line="240" w:lineRule="auto"/>
+        <w:rPr>
+          <w:rFonts w:eastAsia="Times New Roman" w:cstheme="minorHAnsi"/>
+          <w:sz w:val="24"/>
+          <w:szCs w:val="24"/>
+          <w:lang w:eastAsia="en-IN"/>
+        </w:rPr>
+      </w:pPr>
+      <w:r>
+        <w:rPr>
+          <w:rFonts w:eastAsia="Times New Roman" w:cstheme="minorHAnsi"/>
           <w:color w:val="000000"/>
           <w:lang w:eastAsia="en-IN"/>
         </w:rPr>
@@ -382,7 +382,7 @@
       <w:pPr>
         <w:spacing w:after="0" w:line="240" w:lineRule="auto"/>
         <w:rPr>
-          <w:rFonts w:ascii="Times New Roman" w:eastAsia="Times New Roman" w:hAnsi="Times New Roman" w:cs="Times New Roman"/>
+          <w:rFonts w:eastAsia="Times New Roman" w:cstheme="minorHAnsi"/>
           <w:sz w:val="24"/>
           <w:szCs w:val="24"/>
           <w:lang w:eastAsia="en-IN"/>
@@ -394,15 +394,7 @@
         <w:spacing w:after="0" w:line="240" w:lineRule="auto"/>
         <w:jc w:val="center"/>
         <w:rPr>
-          <w:rFonts w:ascii="Times New Roman" w:eastAsia="Times New Roman" w:hAnsi="Times New Roman" w:cs="Times New Roman"/>
-          <w:sz w:val="24"/>
-          <w:szCs w:val="24"/>
-          <w:lang w:eastAsia="en-IN"/>
-        </w:rPr>
-      </w:pPr>
-      <w:r>
-        <w:rPr>
-          <w:rFonts w:ascii="Arial" w:eastAsia="Times New Roman" w:hAnsi="Arial" w:cs="Arial"/>
+          <w:rFonts w:eastAsia="Times New Roman" w:cstheme="minorHAnsi"/>
           <w:b/>
           <w:bCs/>
           <w:color w:val="000000"/>
@@ -410,6 +402,29 @@
           <w:szCs w:val="28"/>
           <w:lang w:eastAsia="en-IN"/>
         </w:rPr>
+      </w:pPr>
+    </w:p>
+    <w:p>
+      <w:pPr>
+        <w:spacing w:after="0" w:line="240" w:lineRule="auto"/>
+        <w:jc w:val="center"/>
+        <w:rPr>
+          <w:rFonts w:eastAsia="Times New Roman" w:cstheme="minorHAnsi"/>
+          <w:sz w:val="24"/>
+          <w:szCs w:val="24"/>
+          <w:lang w:eastAsia="en-IN"/>
+        </w:rPr>
+      </w:pPr>
+      <w:r>
+        <w:rPr>
+          <w:rFonts w:eastAsia="Times New Roman" w:cstheme="minorHAnsi"/>
+          <w:b/>
+          <w:bCs/>
+          <w:color w:val="000000"/>
+          <w:sz w:val="28"/>
+          <w:szCs w:val="28"/>
+          <w:lang w:eastAsia="en-IN"/>
+        </w:rPr>
         <w:t>EPISODE 1: Inception</w:t>
       </w:r>
     </w:p>
@@ -417,26 +432,26 @@
       <w:pPr>
         <w:spacing w:after="0" w:line="240" w:lineRule="auto"/>
         <w:rPr>
-          <w:rFonts w:ascii="Times New Roman" w:eastAsia="Times New Roman" w:hAnsi="Times New Roman" w:cs="Times New Roman"/>
-          <w:sz w:val="24"/>
-          <w:szCs w:val="24"/>
-          <w:lang w:eastAsia="en-IN"/>
-        </w:rPr>
-      </w:pPr>
-    </w:p>
-    <w:p>
-      <w:pPr>
-        <w:spacing w:after="0" w:line="240" w:lineRule="auto"/>
-        <w:rPr>
-          <w:rFonts w:ascii="Times New Roman" w:eastAsia="Times New Roman" w:hAnsi="Times New Roman" w:cs="Times New Roman"/>
-          <w:sz w:val="24"/>
-          <w:szCs w:val="24"/>
-          <w:lang w:eastAsia="en-IN"/>
-        </w:rPr>
-      </w:pPr>
-      <w:r>
-        <w:rPr>
-          <w:rFonts w:ascii="Arial" w:eastAsia="Times New Roman" w:hAnsi="Arial" w:cs="Arial"/>
+          <w:rFonts w:eastAsia="Times New Roman" w:cstheme="minorHAnsi"/>
+          <w:sz w:val="24"/>
+          <w:szCs w:val="24"/>
+          <w:lang w:eastAsia="en-IN"/>
+        </w:rPr>
+      </w:pPr>
+    </w:p>
+    <w:p>
+      <w:pPr>
+        <w:spacing w:after="0" w:line="240" w:lineRule="auto"/>
+        <w:rPr>
+          <w:rFonts w:eastAsia="Times New Roman" w:cstheme="minorHAnsi"/>
+          <w:sz w:val="24"/>
+          <w:szCs w:val="24"/>
+          <w:lang w:eastAsia="en-IN"/>
+        </w:rPr>
+      </w:pPr>
+      <w:r>
+        <w:rPr>
+          <w:rFonts w:eastAsia="Times New Roman" w:cstheme="minorHAnsi"/>
           <w:color w:val="000000"/>
           <w:lang w:eastAsia="en-IN"/>
         </w:rPr>
@@ -447,15 +462,15 @@
       <w:pPr>
         <w:spacing w:after="0" w:line="240" w:lineRule="auto"/>
         <w:rPr>
-          <w:rFonts w:ascii="Times New Roman" w:eastAsia="Times New Roman" w:hAnsi="Times New Roman" w:cs="Times New Roman"/>
-          <w:sz w:val="24"/>
-          <w:szCs w:val="24"/>
-          <w:lang w:eastAsia="en-IN"/>
-        </w:rPr>
-      </w:pPr>
-      <w:r>
-        <w:rPr>
-          <w:rFonts w:ascii="Arial" w:eastAsia="Times New Roman" w:hAnsi="Arial" w:cs="Arial"/>
+          <w:rFonts w:eastAsia="Times New Roman" w:cstheme="minorHAnsi"/>
+          <w:sz w:val="24"/>
+          <w:szCs w:val="24"/>
+          <w:lang w:eastAsia="en-IN"/>
+        </w:rPr>
+      </w:pPr>
+      <w:r>
+        <w:rPr>
+          <w:rFonts w:eastAsia="Times New Roman" w:cstheme="minorHAnsi"/>
           <w:color w:val="000000"/>
           <w:lang w:eastAsia="en-IN"/>
         </w:rPr>
@@ -466,18 +481,18 @@
       <w:pPr>
         <w:spacing w:after="0" w:line="240" w:lineRule="auto"/>
         <w:rPr>
-          <w:rFonts w:ascii="Times New Roman" w:eastAsia="Times New Roman" w:hAnsi="Times New Roman" w:cs="Times New Roman"/>
-          <w:sz w:val="24"/>
-          <w:szCs w:val="24"/>
-          <w:lang w:eastAsia="en-IN"/>
-        </w:rPr>
-      </w:pPr>
-    </w:p>
-    <w:p>
-      <w:pPr>
-        <w:spacing w:after="0" w:line="240" w:lineRule="auto"/>
-        <w:rPr>
-          <w:rFonts w:ascii="Times New Roman" w:eastAsia="Times New Roman" w:hAnsi="Times New Roman" w:cs="Times New Roman"/>
+          <w:rFonts w:eastAsia="Times New Roman" w:cstheme="minorHAnsi"/>
+          <w:sz w:val="24"/>
+          <w:szCs w:val="24"/>
+          <w:lang w:eastAsia="en-IN"/>
+        </w:rPr>
+      </w:pPr>
+    </w:p>
+    <w:p>
+      <w:pPr>
+        <w:spacing w:after="0" w:line="240" w:lineRule="auto"/>
+        <w:rPr>
+          <w:rFonts w:eastAsia="Times New Roman" w:cstheme="minorHAnsi"/>
           <w:sz w:val="24"/>
           <w:szCs w:val="24"/>
           <w:lang w:eastAsia="en-IN"/>
@@ -486,7 +501,7 @@
       <w:proofErr w:type="spellStart"/>
       <w:r>
         <w:rPr>
-          <w:rFonts w:ascii="Arial" w:eastAsia="Times New Roman" w:hAnsi="Arial" w:cs="Arial"/>
+          <w:rFonts w:eastAsia="Times New Roman" w:cstheme="minorHAnsi"/>
           <w:color w:val="000000"/>
           <w:lang w:eastAsia="en-IN"/>
         </w:rPr>
@@ -495,7 +510,7 @@
       <w:proofErr w:type="spellEnd"/>
       <w:r>
         <w:rPr>
-          <w:rFonts w:ascii="Arial" w:eastAsia="Times New Roman" w:hAnsi="Arial" w:cs="Arial"/>
+          <w:rFonts w:eastAsia="Times New Roman" w:cstheme="minorHAnsi"/>
           <w:color w:val="000000"/>
           <w:lang w:eastAsia="en-IN"/>
         </w:rPr>
@@ -506,15 +521,15 @@
       <w:pPr>
         <w:spacing w:after="0" w:line="240" w:lineRule="auto"/>
         <w:rPr>
-          <w:rFonts w:ascii="Times New Roman" w:eastAsia="Times New Roman" w:hAnsi="Times New Roman" w:cs="Times New Roman"/>
-          <w:sz w:val="24"/>
-          <w:szCs w:val="24"/>
-          <w:lang w:eastAsia="en-IN"/>
-        </w:rPr>
-      </w:pPr>
-      <w:r>
-        <w:rPr>
-          <w:rFonts w:ascii="Arial" w:eastAsia="Times New Roman" w:hAnsi="Arial" w:cs="Arial"/>
+          <w:rFonts w:eastAsia="Times New Roman" w:cstheme="minorHAnsi"/>
+          <w:sz w:val="24"/>
+          <w:szCs w:val="24"/>
+          <w:lang w:eastAsia="en-IN"/>
+        </w:rPr>
+      </w:pPr>
+      <w:r>
+        <w:rPr>
+          <w:rFonts w:eastAsia="Times New Roman" w:cstheme="minorHAnsi"/>
           <w:color w:val="000000"/>
           <w:lang w:eastAsia="en-IN"/>
         </w:rPr>
@@ -523,7 +538,7 @@
       <w:proofErr w:type="spellStart"/>
       <w:r>
         <w:rPr>
-          <w:rFonts w:ascii="Arial" w:eastAsia="Times New Roman" w:hAnsi="Arial" w:cs="Arial"/>
+          <w:rFonts w:eastAsia="Times New Roman" w:cstheme="minorHAnsi"/>
           <w:color w:val="000000"/>
           <w:lang w:eastAsia="en-IN"/>
         </w:rPr>
@@ -532,7 +547,7 @@
       <w:proofErr w:type="spellEnd"/>
       <w:r>
         <w:rPr>
-          <w:rFonts w:ascii="Arial" w:eastAsia="Times New Roman" w:hAnsi="Arial" w:cs="Arial"/>
+          <w:rFonts w:eastAsia="Times New Roman" w:cstheme="minorHAnsi"/>
           <w:color w:val="000000"/>
           <w:lang w:eastAsia="en-IN"/>
         </w:rPr>
@@ -541,7 +556,7 @@
       <w:proofErr w:type="spellStart"/>
       <w:r>
         <w:rPr>
-          <w:rFonts w:ascii="Arial" w:eastAsia="Times New Roman" w:hAnsi="Arial" w:cs="Arial"/>
+          <w:rFonts w:eastAsia="Times New Roman" w:cstheme="minorHAnsi"/>
           <w:color w:val="000000"/>
           <w:lang w:eastAsia="en-IN"/>
         </w:rPr>
@@ -550,7 +565,7 @@
       <w:proofErr w:type="spellEnd"/>
       <w:r>
         <w:rPr>
-          <w:rFonts w:ascii="Arial" w:eastAsia="Times New Roman" w:hAnsi="Arial" w:cs="Arial"/>
+          <w:rFonts w:eastAsia="Times New Roman" w:cstheme="minorHAnsi"/>
           <w:color w:val="000000"/>
           <w:lang w:eastAsia="en-IN"/>
         </w:rPr>
@@ -561,26 +576,26 @@
       <w:pPr>
         <w:spacing w:after="0" w:line="240" w:lineRule="auto"/>
         <w:rPr>
-          <w:rFonts w:ascii="Times New Roman" w:eastAsia="Times New Roman" w:hAnsi="Times New Roman" w:cs="Times New Roman"/>
-          <w:sz w:val="24"/>
-          <w:szCs w:val="24"/>
-          <w:lang w:eastAsia="en-IN"/>
-        </w:rPr>
-      </w:pPr>
-    </w:p>
-    <w:p>
-      <w:pPr>
-        <w:spacing w:after="0" w:line="240" w:lineRule="auto"/>
-        <w:rPr>
-          <w:rFonts w:ascii="Times New Roman" w:eastAsia="Times New Roman" w:hAnsi="Times New Roman" w:cs="Times New Roman"/>
-          <w:sz w:val="24"/>
-          <w:szCs w:val="24"/>
-          <w:lang w:eastAsia="en-IN"/>
-        </w:rPr>
-      </w:pPr>
-      <w:r>
-        <w:rPr>
-          <w:rFonts w:ascii="Arial" w:eastAsia="Times New Roman" w:hAnsi="Arial" w:cs="Arial"/>
+          <w:rFonts w:eastAsia="Times New Roman" w:cstheme="minorHAnsi"/>
+          <w:sz w:val="24"/>
+          <w:szCs w:val="24"/>
+          <w:lang w:eastAsia="en-IN"/>
+        </w:rPr>
+      </w:pPr>
+    </w:p>
+    <w:p>
+      <w:pPr>
+        <w:spacing w:after="0" w:line="240" w:lineRule="auto"/>
+        <w:rPr>
+          <w:rFonts w:eastAsia="Times New Roman" w:cstheme="minorHAnsi"/>
+          <w:sz w:val="24"/>
+          <w:szCs w:val="24"/>
+          <w:lang w:eastAsia="en-IN"/>
+        </w:rPr>
+      </w:pPr>
+      <w:r>
+        <w:rPr>
+          <w:rFonts w:eastAsia="Times New Roman" w:cstheme="minorHAnsi"/>
           <w:color w:val="000000"/>
           <w:lang w:eastAsia="en-IN"/>
         </w:rPr>
@@ -591,26 +606,26 @@
       <w:pPr>
         <w:spacing w:after="0" w:line="240" w:lineRule="auto"/>
         <w:rPr>
-          <w:rFonts w:ascii="Times New Roman" w:eastAsia="Times New Roman" w:hAnsi="Times New Roman" w:cs="Times New Roman"/>
-          <w:sz w:val="24"/>
-          <w:szCs w:val="24"/>
-          <w:lang w:eastAsia="en-IN"/>
-        </w:rPr>
-      </w:pPr>
-    </w:p>
-    <w:p>
-      <w:pPr>
-        <w:spacing w:after="0" w:line="240" w:lineRule="auto"/>
-        <w:rPr>
-          <w:rFonts w:ascii="Times New Roman" w:eastAsia="Times New Roman" w:hAnsi="Times New Roman" w:cs="Times New Roman"/>
-          <w:sz w:val="24"/>
-          <w:szCs w:val="24"/>
-          <w:lang w:eastAsia="en-IN"/>
-        </w:rPr>
-      </w:pPr>
-      <w:r>
-        <w:rPr>
-          <w:rFonts w:ascii="Arial" w:eastAsia="Times New Roman" w:hAnsi="Arial" w:cs="Arial"/>
+          <w:rFonts w:eastAsia="Times New Roman" w:cstheme="minorHAnsi"/>
+          <w:sz w:val="24"/>
+          <w:szCs w:val="24"/>
+          <w:lang w:eastAsia="en-IN"/>
+        </w:rPr>
+      </w:pPr>
+    </w:p>
+    <w:p>
+      <w:pPr>
+        <w:spacing w:after="0" w:line="240" w:lineRule="auto"/>
+        <w:rPr>
+          <w:rFonts w:eastAsia="Times New Roman" w:cstheme="minorHAnsi"/>
+          <w:sz w:val="24"/>
+          <w:szCs w:val="24"/>
+          <w:lang w:eastAsia="en-IN"/>
+        </w:rPr>
+      </w:pPr>
+      <w:r>
+        <w:rPr>
+          <w:rFonts w:eastAsia="Times New Roman" w:cstheme="minorHAnsi"/>
           <w:color w:val="000000"/>
           <w:lang w:eastAsia="en-IN"/>
         </w:rPr>
@@ -619,7 +634,7 @@
       <w:proofErr w:type="spellStart"/>
       <w:r>
         <w:rPr>
-          <w:rFonts w:ascii="Arial" w:eastAsia="Times New Roman" w:hAnsi="Arial" w:cs="Arial"/>
+          <w:rFonts w:eastAsia="Times New Roman" w:cstheme="minorHAnsi"/>
           <w:color w:val="000000"/>
           <w:lang w:eastAsia="en-IN"/>
         </w:rPr>
@@ -628,7 +643,7 @@
       <w:proofErr w:type="spellEnd"/>
       <w:r>
         <w:rPr>
-          <w:rFonts w:ascii="Arial" w:eastAsia="Times New Roman" w:hAnsi="Arial" w:cs="Arial"/>
+          <w:rFonts w:eastAsia="Times New Roman" w:cstheme="minorHAnsi"/>
           <w:color w:val="000000"/>
           <w:lang w:eastAsia="en-IN"/>
         </w:rPr>
@@ -639,26 +654,26 @@
       <w:pPr>
         <w:spacing w:after="0" w:line="240" w:lineRule="auto"/>
         <w:rPr>
-          <w:rFonts w:ascii="Times New Roman" w:eastAsia="Times New Roman" w:hAnsi="Times New Roman" w:cs="Times New Roman"/>
-          <w:sz w:val="24"/>
-          <w:szCs w:val="24"/>
-          <w:lang w:eastAsia="en-IN"/>
-        </w:rPr>
-      </w:pPr>
-    </w:p>
-    <w:p>
-      <w:pPr>
-        <w:spacing w:after="0" w:line="240" w:lineRule="auto"/>
-        <w:rPr>
-          <w:rFonts w:ascii="Times New Roman" w:eastAsia="Times New Roman" w:hAnsi="Times New Roman" w:cs="Times New Roman"/>
-          <w:sz w:val="24"/>
-          <w:szCs w:val="24"/>
-          <w:lang w:eastAsia="en-IN"/>
-        </w:rPr>
-      </w:pPr>
-      <w:r>
-        <w:rPr>
-          <w:rFonts w:ascii="Arial" w:eastAsia="Times New Roman" w:hAnsi="Arial" w:cs="Arial"/>
+          <w:rFonts w:eastAsia="Times New Roman" w:cstheme="minorHAnsi"/>
+          <w:sz w:val="24"/>
+          <w:szCs w:val="24"/>
+          <w:lang w:eastAsia="en-IN"/>
+        </w:rPr>
+      </w:pPr>
+    </w:p>
+    <w:p>
+      <w:pPr>
+        <w:spacing w:after="0" w:line="240" w:lineRule="auto"/>
+        <w:rPr>
+          <w:rFonts w:eastAsia="Times New Roman" w:cstheme="minorHAnsi"/>
+          <w:sz w:val="24"/>
+          <w:szCs w:val="24"/>
+          <w:lang w:eastAsia="en-IN"/>
+        </w:rPr>
+      </w:pPr>
+      <w:r>
+        <w:rPr>
+          <w:rFonts w:eastAsia="Times New Roman" w:cstheme="minorHAnsi"/>
           <w:color w:val="000000"/>
           <w:lang w:eastAsia="en-IN"/>
         </w:rPr>
@@ -667,7 +682,7 @@
       <w:proofErr w:type="gramStart"/>
       <w:r>
         <w:rPr>
-          <w:rFonts w:ascii="Arial" w:eastAsia="Times New Roman" w:hAnsi="Arial" w:cs="Arial"/>
+          <w:rFonts w:eastAsia="Times New Roman" w:cstheme="minorHAnsi"/>
           <w:color w:val="000000"/>
           <w:lang w:eastAsia="en-IN"/>
         </w:rPr>
@@ -676,7 +691,7 @@
       <w:proofErr w:type="gramEnd"/>
       <w:r>
         <w:rPr>
-          <w:rFonts w:ascii="Arial" w:eastAsia="Times New Roman" w:hAnsi="Arial" w:cs="Arial"/>
+          <w:rFonts w:eastAsia="Times New Roman" w:cstheme="minorHAnsi"/>
           <w:color w:val="000000"/>
           <w:lang w:eastAsia="en-IN"/>
         </w:rPr>
@@ -687,84 +702,44 @@
       <w:pPr>
         <w:spacing w:after="0" w:line="240" w:lineRule="auto"/>
         <w:rPr>
-          <w:rFonts w:ascii="Times New Roman" w:eastAsia="Times New Roman" w:hAnsi="Times New Roman" w:cs="Times New Roman"/>
-          <w:sz w:val="24"/>
-          <w:szCs w:val="24"/>
-          <w:lang w:eastAsia="en-IN"/>
-        </w:rPr>
-      </w:pPr>
-    </w:p>
-    <w:p>
-      <w:pPr>
-        <w:spacing w:after="0" w:line="240" w:lineRule="auto"/>
-        <w:rPr>
-          <w:rFonts w:ascii="Times New Roman" w:eastAsia="Times New Roman" w:hAnsi="Times New Roman" w:cs="Times New Roman"/>
-          <w:sz w:val="24"/>
-          <w:szCs w:val="24"/>
-          <w:lang w:eastAsia="en-IN"/>
-        </w:rPr>
-      </w:pPr>
-      <w:r>
-        <w:rPr>
-          <w:rFonts w:ascii="Arial" w:eastAsia="Times New Roman" w:hAnsi="Arial" w:cs="Arial"/>
-          <w:color w:val="000000"/>
-          <w:lang w:eastAsia="en-IN"/>
-        </w:rPr>
-        <w:t>Paste google docs one here:</w:t>
-      </w:r>
-    </w:p>
-    <w:p>
-      <w:pPr>
-        <w:spacing w:after="0" w:line="240" w:lineRule="auto"/>
-        <w:rPr>
-          <w:rFonts w:ascii="Times New Roman" w:eastAsia="Times New Roman" w:hAnsi="Times New Roman" w:cs="Times New Roman"/>
-          <w:sz w:val="24"/>
-          <w:szCs w:val="24"/>
-          <w:lang w:eastAsia="en-IN"/>
-        </w:rPr>
-      </w:pPr>
-      <w:r>
-        <w:rPr>
-          <w:rFonts w:ascii="Arial" w:eastAsia="Times New Roman" w:hAnsi="Arial" w:cs="Arial"/>
-          <w:color w:val="000000"/>
-          <w:lang w:eastAsia="en-IN"/>
-        </w:rPr>
-        <w:t>Episode 1:</w:t>
-      </w:r>
-    </w:p>
-    <w:p>
-      <w:pPr>
-        <w:spacing w:after="0" w:line="240" w:lineRule="auto"/>
-        <w:rPr>
-          <w:rFonts w:ascii="Times New Roman" w:eastAsia="Times New Roman" w:hAnsi="Times New Roman" w:cs="Times New Roman"/>
-          <w:sz w:val="24"/>
-          <w:szCs w:val="24"/>
-          <w:lang w:eastAsia="en-IN"/>
-        </w:rPr>
-      </w:pPr>
-    </w:p>
-    <w:p>
-      <w:pPr>
-        <w:spacing w:after="0" w:line="240" w:lineRule="auto"/>
-        <w:rPr>
-          <w:rFonts w:ascii="Times New Roman" w:eastAsia="Times New Roman" w:hAnsi="Times New Roman" w:cs="Times New Roman"/>
-          <w:sz w:val="24"/>
-          <w:szCs w:val="24"/>
-          <w:lang w:eastAsia="en-IN"/>
-        </w:rPr>
-      </w:pPr>
-      <w:r>
-        <w:rPr>
-          <w:rFonts w:ascii="Arial" w:eastAsia="Times New Roman" w:hAnsi="Arial" w:cs="Arial"/>
-          <w:color w:val="000000"/>
-          <w:lang w:eastAsia="en-IN"/>
-        </w:rPr>
-        <w:t xml:space="preserve">CDN links are basically websites where react is hosted and we are just injecting it into our website. If we open the </w:t>
+          <w:rFonts w:eastAsia="Times New Roman" w:cstheme="minorHAnsi"/>
+          <w:sz w:val="24"/>
+          <w:szCs w:val="24"/>
+          <w:lang w:eastAsia="en-IN"/>
+        </w:rPr>
+      </w:pPr>
+    </w:p>
+    <w:p>
+      <w:pPr>
+        <w:spacing w:after="0" w:line="240" w:lineRule="auto"/>
+        <w:rPr>
+          <w:rFonts w:eastAsia="Times New Roman" w:cstheme="minorHAnsi"/>
+          <w:sz w:val="24"/>
+          <w:szCs w:val="24"/>
+          <w:lang w:eastAsia="en-IN"/>
+        </w:rPr>
+      </w:pPr>
+      <w:r>
+        <w:rPr>
+          <w:rFonts w:eastAsia="Times New Roman" w:cstheme="minorHAnsi"/>
+          <w:b/>
+          <w:color w:val="000000"/>
+          <w:lang w:eastAsia="en-IN"/>
+        </w:rPr>
+        <w:t>CDN links</w:t>
+      </w:r>
+      <w:r>
+        <w:rPr>
+          <w:rFonts w:eastAsia="Times New Roman" w:cstheme="minorHAnsi"/>
+          <w:color w:val="000000"/>
+          <w:lang w:eastAsia="en-IN"/>
+        </w:rPr>
+        <w:t xml:space="preserve"> are basically websites where react is hosted and we are just injecting it into our website. If we open the </w:t>
       </w:r>
       <w:proofErr w:type="spellStart"/>
       <w:r>
         <w:rPr>
-          <w:rFonts w:ascii="Arial" w:eastAsia="Times New Roman" w:hAnsi="Arial" w:cs="Arial"/>
+          <w:rFonts w:eastAsia="Times New Roman" w:cstheme="minorHAnsi"/>
           <w:color w:val="000000"/>
           <w:lang w:eastAsia="en-IN"/>
         </w:rPr>
@@ -773,7 +748,7 @@
       <w:proofErr w:type="spellEnd"/>
       <w:r>
         <w:rPr>
-          <w:rFonts w:ascii="Arial" w:eastAsia="Times New Roman" w:hAnsi="Arial" w:cs="Arial"/>
+          <w:rFonts w:eastAsia="Times New Roman" w:cstheme="minorHAnsi"/>
           <w:color w:val="000000"/>
           <w:lang w:eastAsia="en-IN"/>
         </w:rPr>
@@ -782,7 +757,7 @@
       <w:proofErr w:type="spellStart"/>
       <w:r>
         <w:rPr>
-          <w:rFonts w:ascii="Arial" w:eastAsia="Times New Roman" w:hAnsi="Arial" w:cs="Arial"/>
+          <w:rFonts w:eastAsia="Times New Roman" w:cstheme="minorHAnsi"/>
           <w:color w:val="000000"/>
           <w:lang w:eastAsia="en-IN"/>
         </w:rPr>
@@ -791,7 +766,7 @@
       <w:proofErr w:type="spellEnd"/>
       <w:r>
         <w:rPr>
-          <w:rFonts w:ascii="Arial" w:eastAsia="Times New Roman" w:hAnsi="Arial" w:cs="Arial"/>
+          <w:rFonts w:eastAsia="Times New Roman" w:cstheme="minorHAnsi"/>
           <w:color w:val="000000"/>
           <w:lang w:eastAsia="en-IN"/>
         </w:rPr>
@@ -800,7 +775,7 @@
       <w:proofErr w:type="gramStart"/>
       <w:r>
         <w:rPr>
-          <w:rFonts w:ascii="Arial" w:eastAsia="Times New Roman" w:hAnsi="Arial" w:cs="Arial"/>
+          <w:rFonts w:eastAsia="Times New Roman" w:cstheme="minorHAnsi"/>
           <w:color w:val="000000"/>
           <w:lang w:eastAsia="en-IN"/>
         </w:rPr>
@@ -809,7 +784,7 @@
       <w:proofErr w:type="gramEnd"/>
       <w:r>
         <w:rPr>
-          <w:rFonts w:ascii="Arial" w:eastAsia="Times New Roman" w:hAnsi="Arial" w:cs="Arial"/>
+          <w:rFonts w:eastAsia="Times New Roman" w:cstheme="minorHAnsi"/>
           <w:color w:val="000000"/>
           <w:lang w:eastAsia="en-IN"/>
         </w:rPr>
@@ -818,7 +793,7 @@
       <w:proofErr w:type="spellStart"/>
       <w:r>
         <w:rPr>
-          <w:rFonts w:ascii="Arial" w:eastAsia="Times New Roman" w:hAnsi="Arial" w:cs="Arial"/>
+          <w:rFonts w:eastAsia="Times New Roman" w:cstheme="minorHAnsi"/>
           <w:color w:val="000000"/>
           <w:lang w:eastAsia="en-IN"/>
         </w:rPr>
@@ -827,7 +802,7 @@
       <w:proofErr w:type="spellEnd"/>
       <w:r>
         <w:rPr>
-          <w:rFonts w:ascii="Arial" w:eastAsia="Times New Roman" w:hAnsi="Arial" w:cs="Arial"/>
+          <w:rFonts w:eastAsia="Times New Roman" w:cstheme="minorHAnsi"/>
           <w:color w:val="000000"/>
           <w:lang w:eastAsia="en-IN"/>
         </w:rPr>
@@ -838,15 +813,15 @@
       <w:pPr>
         <w:spacing w:after="0" w:line="240" w:lineRule="auto"/>
         <w:rPr>
-          <w:rFonts w:ascii="Times New Roman" w:eastAsia="Times New Roman" w:hAnsi="Times New Roman" w:cs="Times New Roman"/>
-          <w:sz w:val="24"/>
-          <w:szCs w:val="24"/>
-          <w:lang w:eastAsia="en-IN"/>
-        </w:rPr>
-      </w:pPr>
-      <w:r>
-        <w:rPr>
-          <w:rFonts w:ascii="Arial" w:eastAsia="Times New Roman" w:hAnsi="Arial" w:cs="Arial"/>
+          <w:rFonts w:eastAsia="Times New Roman" w:cstheme="minorHAnsi"/>
+          <w:sz w:val="24"/>
+          <w:szCs w:val="24"/>
+          <w:lang w:eastAsia="en-IN"/>
+        </w:rPr>
+      </w:pPr>
+      <w:r>
+        <w:rPr>
+          <w:rFonts w:eastAsia="Times New Roman" w:cstheme="minorHAnsi"/>
           <w:color w:val="000000"/>
           <w:lang w:eastAsia="en-IN"/>
         </w:rPr>
@@ -857,15 +832,15 @@
       <w:pPr>
         <w:spacing w:after="0" w:line="240" w:lineRule="auto"/>
         <w:rPr>
-          <w:rFonts w:ascii="Times New Roman" w:eastAsia="Times New Roman" w:hAnsi="Times New Roman" w:cs="Times New Roman"/>
-          <w:sz w:val="24"/>
-          <w:szCs w:val="24"/>
-          <w:lang w:eastAsia="en-IN"/>
-        </w:rPr>
-      </w:pPr>
-      <w:r>
-        <w:rPr>
-          <w:rFonts w:ascii="Arial" w:eastAsia="Times New Roman" w:hAnsi="Arial" w:cs="Arial"/>
+          <w:rFonts w:eastAsia="Times New Roman" w:cstheme="minorHAnsi"/>
+          <w:sz w:val="24"/>
+          <w:szCs w:val="24"/>
+          <w:lang w:eastAsia="en-IN"/>
+        </w:rPr>
+      </w:pPr>
+      <w:r>
+        <w:rPr>
+          <w:rFonts w:eastAsia="Times New Roman" w:cstheme="minorHAnsi"/>
           <w:color w:val="000000"/>
           <w:lang w:eastAsia="en-IN"/>
         </w:rPr>
@@ -876,16 +851,15 @@
       <w:pPr>
         <w:spacing w:after="0" w:line="240" w:lineRule="auto"/>
         <w:rPr>
-          <w:rFonts w:ascii="Times New Roman" w:eastAsia="Times New Roman" w:hAnsi="Times New Roman" w:cs="Times New Roman"/>
-          <w:sz w:val="24"/>
-          <w:szCs w:val="24"/>
-          <w:lang w:eastAsia="en-IN"/>
-        </w:rPr>
-      </w:pPr>
-      <w:r>
-        <w:rPr>
-          <w:rFonts w:ascii="Arial" w:eastAsia="Times New Roman" w:hAnsi="Arial" w:cs="Arial"/>
-          <w:color w:val="000000"/>
+          <w:rFonts w:eastAsia="Times New Roman" w:cstheme="minorHAnsi"/>
+          <w:color w:val="1F4E79" w:themeColor="accent1" w:themeShade="80"/>
+          <w:lang w:eastAsia="en-IN"/>
+        </w:rPr>
+      </w:pPr>
+      <w:r>
+        <w:rPr>
+          <w:rFonts w:eastAsia="Times New Roman" w:cstheme="minorHAnsi"/>
+          <w:color w:val="1F4E79" w:themeColor="accent1" w:themeShade="80"/>
           <w:lang w:eastAsia="en-IN"/>
         </w:rPr>
         <w:t xml:space="preserve">&lt;script </w:t>
@@ -893,8 +867,8 @@
       <w:proofErr w:type="spellStart"/>
       <w:r>
         <w:rPr>
-          <w:rFonts w:ascii="Arial" w:eastAsia="Times New Roman" w:hAnsi="Arial" w:cs="Arial"/>
-          <w:color w:val="000000"/>
+          <w:rFonts w:eastAsia="Times New Roman" w:cstheme="minorHAnsi"/>
+          <w:color w:val="1F4E79" w:themeColor="accent1" w:themeShade="80"/>
           <w:lang w:eastAsia="en-IN"/>
         </w:rPr>
         <w:t>crossorigin</w:t>
@@ -902,8 +876,8 @@
       <w:proofErr w:type="spellEnd"/>
       <w:r>
         <w:rPr>
-          <w:rFonts w:ascii="Arial" w:eastAsia="Times New Roman" w:hAnsi="Arial" w:cs="Arial"/>
-          <w:color w:val="000000"/>
+          <w:rFonts w:eastAsia="Times New Roman" w:cstheme="minorHAnsi"/>
+          <w:color w:val="1F4E79" w:themeColor="accent1" w:themeShade="80"/>
           <w:lang w:eastAsia="en-IN"/>
         </w:rPr>
         <w:t xml:space="preserve"> src="https://unpkg.com/react@18/umd/react.development.js"&gt;&lt;/script&gt; // this is the core of react</w:t>
@@ -913,16 +887,28 @@
       <w:pPr>
         <w:spacing w:after="0" w:line="240" w:lineRule="auto"/>
         <w:rPr>
-          <w:rFonts w:ascii="Times New Roman" w:eastAsia="Times New Roman" w:hAnsi="Times New Roman" w:cs="Times New Roman"/>
-          <w:sz w:val="24"/>
-          <w:szCs w:val="24"/>
-          <w:lang w:eastAsia="en-IN"/>
-        </w:rPr>
-      </w:pPr>
-      <w:r>
-        <w:rPr>
-          <w:rFonts w:ascii="Arial" w:eastAsia="Times New Roman" w:hAnsi="Arial" w:cs="Arial"/>
-          <w:color w:val="000000"/>
+          <w:rFonts w:eastAsia="Times New Roman" w:cstheme="minorHAnsi"/>
+          <w:color w:val="1F4E79" w:themeColor="accent1" w:themeShade="80"/>
+          <w:sz w:val="24"/>
+          <w:szCs w:val="24"/>
+          <w:lang w:eastAsia="en-IN"/>
+        </w:rPr>
+      </w:pPr>
+    </w:p>
+    <w:p>
+      <w:pPr>
+        <w:spacing w:after="0" w:line="240" w:lineRule="auto"/>
+        <w:rPr>
+          <w:rFonts w:eastAsia="Times New Roman" w:cstheme="minorHAnsi"/>
+          <w:sz w:val="24"/>
+          <w:szCs w:val="24"/>
+          <w:lang w:eastAsia="en-IN"/>
+        </w:rPr>
+      </w:pPr>
+      <w:r>
+        <w:rPr>
+          <w:rFonts w:eastAsia="Times New Roman" w:cstheme="minorHAnsi"/>
+          <w:color w:val="1F4E79" w:themeColor="accent1" w:themeShade="80"/>
           <w:lang w:eastAsia="en-IN"/>
         </w:rPr>
         <w:t xml:space="preserve">&lt;script </w:t>
@@ -930,8 +916,8 @@
       <w:proofErr w:type="spellStart"/>
       <w:r>
         <w:rPr>
-          <w:rFonts w:ascii="Arial" w:eastAsia="Times New Roman" w:hAnsi="Arial" w:cs="Arial"/>
-          <w:color w:val="000000"/>
+          <w:rFonts w:eastAsia="Times New Roman" w:cstheme="minorHAnsi"/>
+          <w:color w:val="1F4E79" w:themeColor="accent1" w:themeShade="80"/>
           <w:lang w:eastAsia="en-IN"/>
         </w:rPr>
         <w:t>crossorigin</w:t>
@@ -939,178 +925,1419 @@
       <w:proofErr w:type="spellEnd"/>
       <w:r>
         <w:rPr>
-          <w:rFonts w:ascii="Arial" w:eastAsia="Times New Roman" w:hAnsi="Arial" w:cs="Arial"/>
-          <w:color w:val="000000"/>
-          <w:lang w:eastAsia="en-IN"/>
-        </w:rPr>
-        <w:t xml:space="preserve"> src="https://unpkg.com/react-dom@18/umd/react-dom.development.js"&gt;&lt;/script // this is the </w:t>
+          <w:rFonts w:eastAsia="Times New Roman" w:cstheme="minorHAnsi"/>
+          <w:color w:val="1F4E79" w:themeColor="accent1" w:themeShade="80"/>
+          <w:lang w:eastAsia="en-IN"/>
+        </w:rPr>
+        <w:t xml:space="preserve"> src="https://unpkg.com/react-dom@18/umd/react-dom.development.js"&gt;&lt;/script </w:t>
+      </w:r>
+      <w:r>
+        <w:rPr>
+          <w:rFonts w:eastAsia="Times New Roman" w:cstheme="minorHAnsi"/>
+          <w:color w:val="000000"/>
+          <w:lang w:eastAsia="en-IN"/>
+        </w:rPr>
+        <w:t>// this is the</w:t>
+      </w:r>
+      <w:r>
+        <w:rPr>
+          <w:rFonts w:eastAsia="Times New Roman" w:cstheme="minorHAnsi"/>
+          <w:color w:val="000000"/>
+          <w:lang w:eastAsia="en-IN"/>
+        </w:rPr>
+        <w:t xml:space="preserve"> react l</w:t>
+      </w:r>
+      <w:r>
+        <w:rPr>
+          <w:rFonts w:eastAsia="Times New Roman" w:cstheme="minorHAnsi"/>
+          <w:color w:val="000000"/>
+          <w:lang w:eastAsia="en-IN"/>
+        </w:rPr>
+        <w:t>ibrary which is useful for DOM manipulations.</w:t>
+      </w:r>
+    </w:p>
+    <w:p>
+      <w:pPr>
+        <w:spacing w:after="0" w:line="240" w:lineRule="auto"/>
+        <w:rPr>
+          <w:rFonts w:eastAsia="Times New Roman" w:cstheme="minorHAnsi"/>
+          <w:sz w:val="24"/>
+          <w:szCs w:val="24"/>
+          <w:lang w:eastAsia="en-IN"/>
+        </w:rPr>
+      </w:pPr>
+    </w:p>
+    <w:p>
+      <w:pPr>
+        <w:spacing w:after="0" w:line="240" w:lineRule="auto"/>
+        <w:rPr>
+          <w:rFonts w:eastAsia="Times New Roman" w:cstheme="minorHAnsi"/>
+          <w:sz w:val="24"/>
+          <w:szCs w:val="24"/>
+          <w:lang w:eastAsia="en-IN"/>
+        </w:rPr>
+      </w:pPr>
+      <w:r>
+        <w:rPr>
+          <w:rFonts w:eastAsia="Times New Roman" w:cstheme="minorHAnsi"/>
+          <w:color w:val="000000"/>
+          <w:lang w:eastAsia="en-IN"/>
+        </w:rPr>
+        <w:t>These are done in 2 different files as react also works in other devices.</w:t>
+      </w:r>
+    </w:p>
+    <w:p>
+      <w:pPr>
+        <w:spacing w:after="0" w:line="240" w:lineRule="auto"/>
+        <w:rPr>
+          <w:rFonts w:eastAsia="Times New Roman" w:cstheme="minorHAnsi"/>
+          <w:sz w:val="24"/>
+          <w:szCs w:val="24"/>
+          <w:lang w:eastAsia="en-IN"/>
+        </w:rPr>
+      </w:pPr>
+    </w:p>
+    <w:p>
+      <w:pPr>
+        <w:spacing w:after="0" w:line="240" w:lineRule="auto"/>
+        <w:rPr>
+          <w:rFonts w:eastAsia="Times New Roman" w:cstheme="minorHAnsi"/>
+          <w:b/>
+          <w:color w:val="000000"/>
+          <w:lang w:eastAsia="en-IN"/>
+        </w:rPr>
+      </w:pPr>
+    </w:p>
+    <w:p>
+      <w:pPr>
+        <w:spacing w:after="0" w:line="240" w:lineRule="auto"/>
+        <w:rPr>
+          <w:rFonts w:eastAsia="Times New Roman" w:cstheme="minorHAnsi"/>
+          <w:b/>
+          <w:sz w:val="24"/>
+          <w:szCs w:val="24"/>
+          <w:lang w:eastAsia="en-IN"/>
+        </w:rPr>
+      </w:pPr>
+      <w:r>
+        <w:rPr>
+          <w:rFonts w:eastAsia="Times New Roman" w:cstheme="minorHAnsi"/>
+          <w:b/>
+          <w:color w:val="000000"/>
+          <w:lang w:eastAsia="en-IN"/>
+        </w:rPr>
+        <w:t xml:space="preserve">What is </w:t>
+      </w:r>
+      <w:proofErr w:type="spellStart"/>
+      <w:r>
+        <w:rPr>
+          <w:rFonts w:eastAsia="Times New Roman" w:cstheme="minorHAnsi"/>
+          <w:b/>
+          <w:color w:val="000000"/>
+          <w:lang w:eastAsia="en-IN"/>
+        </w:rPr>
+        <w:t>crossorigin</w:t>
+      </w:r>
+      <w:proofErr w:type="spellEnd"/>
+      <w:r>
+        <w:rPr>
+          <w:rFonts w:eastAsia="Times New Roman" w:cstheme="minorHAnsi"/>
+          <w:b/>
+          <w:color w:val="000000"/>
+          <w:lang w:eastAsia="en-IN"/>
+        </w:rPr>
+        <w:t>?</w:t>
+      </w:r>
+    </w:p>
+    <w:p>
+      <w:pPr>
+        <w:spacing w:after="0" w:line="240" w:lineRule="auto"/>
+        <w:rPr>
+          <w:rFonts w:eastAsia="Times New Roman" w:cstheme="minorHAnsi"/>
+          <w:sz w:val="24"/>
+          <w:szCs w:val="24"/>
+          <w:lang w:eastAsia="en-IN"/>
+        </w:rPr>
+      </w:pPr>
+      <w:r>
+        <w:rPr>
+          <w:rFonts w:eastAsia="Times New Roman" w:cstheme="minorHAnsi"/>
+          <w:color w:val="000000"/>
+          <w:lang w:eastAsia="en-IN"/>
+        </w:rPr>
+        <w:t xml:space="preserve">The </w:t>
+      </w:r>
+      <w:proofErr w:type="spellStart"/>
+      <w:r>
+        <w:rPr>
+          <w:rFonts w:eastAsia="Times New Roman" w:cstheme="minorHAnsi"/>
+          <w:color w:val="000000"/>
+          <w:lang w:eastAsia="en-IN"/>
+        </w:rPr>
+        <w:t>crossorigin</w:t>
+      </w:r>
+      <w:proofErr w:type="spellEnd"/>
+      <w:r>
+        <w:rPr>
+          <w:rFonts w:eastAsia="Times New Roman" w:cstheme="minorHAnsi"/>
+          <w:color w:val="000000"/>
+          <w:lang w:eastAsia="en-IN"/>
+        </w:rPr>
+        <w:t xml:space="preserve"> attribute sets the mode of the request to an HTTP CORS </w:t>
       </w:r>
       <w:proofErr w:type="gramStart"/>
       <w:r>
         <w:rPr>
-          <w:rFonts w:ascii="Arial" w:eastAsia="Times New Roman" w:hAnsi="Arial" w:cs="Arial"/>
-          <w:color w:val="000000"/>
-          <w:lang w:eastAsia="en-IN"/>
-        </w:rPr>
-        <w:t>react ;</w:t>
+          <w:rFonts w:eastAsia="Times New Roman" w:cstheme="minorHAnsi"/>
+          <w:color w:val="000000"/>
+          <w:lang w:eastAsia="en-IN"/>
+        </w:rPr>
+        <w:t>Request(</w:t>
+      </w:r>
+      <w:proofErr w:type="gramEnd"/>
+      <w:r>
+        <w:rPr>
+          <w:rFonts w:eastAsia="Times New Roman" w:cstheme="minorHAnsi"/>
+          <w:color w:val="000000"/>
+          <w:lang w:eastAsia="en-IN"/>
+        </w:rPr>
+        <w:t>Cross-Origin Resource Sharing (CORS) is an HTTP-header based mechanism that allows a server to indicate any origins)</w:t>
+      </w:r>
+      <w:r>
+        <w:rPr>
+          <w:rFonts w:eastAsia="Times New Roman" w:cstheme="minorHAnsi"/>
+          <w:sz w:val="24"/>
+          <w:szCs w:val="24"/>
+          <w:lang w:eastAsia="en-IN"/>
+        </w:rPr>
+        <w:t>.</w:t>
+      </w:r>
+    </w:p>
+    <w:p>
+      <w:pPr>
+        <w:spacing w:after="0" w:line="240" w:lineRule="auto"/>
+        <w:rPr>
+          <w:rFonts w:eastAsia="Times New Roman" w:cstheme="minorHAnsi"/>
+          <w:sz w:val="24"/>
+          <w:szCs w:val="24"/>
+          <w:lang w:eastAsia="en-IN"/>
+        </w:rPr>
+      </w:pPr>
+      <w:r>
+        <w:rPr>
+          <w:rFonts w:eastAsia="Times New Roman" w:cstheme="minorHAnsi"/>
+          <w:sz w:val="24"/>
+          <w:szCs w:val="24"/>
+          <w:lang w:eastAsia="en-IN"/>
+        </w:rPr>
+        <w:t xml:space="preserve">In react the </w:t>
       </w:r>
       <w:proofErr w:type="spellStart"/>
       <w:r>
         <w:rPr>
-          <w:rFonts w:ascii="Arial" w:eastAsia="Times New Roman" w:hAnsi="Arial" w:cs="Arial"/>
-          <w:color w:val="000000"/>
-          <w:lang w:eastAsia="en-IN"/>
-        </w:rPr>
-        <w:t>ibrary</w:t>
+          <w:rFonts w:eastAsia="Times New Roman" w:cstheme="minorHAnsi"/>
+          <w:sz w:val="24"/>
+          <w:szCs w:val="24"/>
+          <w:lang w:eastAsia="en-IN"/>
+        </w:rPr>
+        <w:t>createElement</w:t>
+      </w:r>
+      <w:proofErr w:type="spellEnd"/>
+      <w:r>
+        <w:rPr>
+          <w:rFonts w:eastAsia="Times New Roman" w:cstheme="minorHAnsi"/>
+          <w:sz w:val="24"/>
+          <w:szCs w:val="24"/>
+          <w:lang w:eastAsia="en-IN"/>
+        </w:rPr>
+        <w:t xml:space="preserve"> takes 3 arguments i.e. the tag, an object and the content of </w:t>
+      </w:r>
+      <w:proofErr w:type="spellStart"/>
+      <w:r>
+        <w:rPr>
+          <w:rFonts w:eastAsia="Times New Roman" w:cstheme="minorHAnsi"/>
+          <w:sz w:val="24"/>
+          <w:szCs w:val="24"/>
+          <w:lang w:eastAsia="en-IN"/>
+        </w:rPr>
+        <w:t>he</w:t>
+      </w:r>
+      <w:proofErr w:type="spellEnd"/>
+      <w:r>
+        <w:rPr>
+          <w:rFonts w:eastAsia="Times New Roman" w:cstheme="minorHAnsi"/>
+          <w:sz w:val="24"/>
+          <w:szCs w:val="24"/>
+          <w:lang w:eastAsia="en-IN"/>
+        </w:rPr>
+        <w:t xml:space="preserve"> </w:t>
+      </w:r>
+      <w:proofErr w:type="gramStart"/>
+      <w:r>
+        <w:rPr>
+          <w:rFonts w:eastAsia="Times New Roman" w:cstheme="minorHAnsi"/>
+          <w:sz w:val="24"/>
+          <w:szCs w:val="24"/>
+          <w:lang w:eastAsia="en-IN"/>
+        </w:rPr>
+        <w:t>tag</w:t>
+      </w:r>
+      <w:proofErr w:type="gramEnd"/>
+      <w:r>
+        <w:rPr>
+          <w:rFonts w:eastAsia="Times New Roman" w:cstheme="minorHAnsi"/>
+          <w:sz w:val="24"/>
+          <w:szCs w:val="24"/>
+          <w:lang w:eastAsia="en-IN"/>
+        </w:rPr>
+        <w:t>.</w:t>
+      </w:r>
+    </w:p>
+    <w:p>
+      <w:pPr>
+        <w:spacing w:after="0" w:line="240" w:lineRule="auto"/>
+        <w:rPr>
+          <w:rFonts w:eastAsia="Times New Roman" w:cstheme="minorHAnsi"/>
+          <w:sz w:val="24"/>
+          <w:szCs w:val="24"/>
+          <w:lang w:eastAsia="en-IN"/>
+        </w:rPr>
+      </w:pPr>
+    </w:p>
+    <w:p>
+      <w:pPr>
+        <w:spacing w:after="0" w:line="240" w:lineRule="auto"/>
+        <w:rPr>
+          <w:rFonts w:eastAsia="Times New Roman" w:cstheme="minorHAnsi"/>
+          <w:sz w:val="24"/>
+          <w:szCs w:val="24"/>
+          <w:lang w:eastAsia="en-IN"/>
+        </w:rPr>
+      </w:pPr>
+      <w:r>
+        <w:rPr>
+          <w:rFonts w:eastAsia="Times New Roman" w:cstheme="minorHAnsi"/>
+          <w:sz w:val="24"/>
+          <w:szCs w:val="24"/>
+          <w:lang w:eastAsia="en-IN"/>
+        </w:rPr>
+        <w:t>Creating an element is done by react library but creating a</w:t>
+      </w:r>
+      <w:bookmarkStart w:id="0" w:name="_GoBack"/>
+      <w:bookmarkEnd w:id="0"/>
+      <w:r>
+        <w:rPr>
+          <w:rFonts w:eastAsia="Times New Roman" w:cstheme="minorHAnsi"/>
+          <w:sz w:val="24"/>
+          <w:szCs w:val="24"/>
+          <w:lang w:eastAsia="en-IN"/>
+        </w:rPr>
+        <w:t xml:space="preserve"> root is the job of the </w:t>
+      </w:r>
+      <w:proofErr w:type="spellStart"/>
+      <w:r>
+        <w:rPr>
+          <w:rFonts w:eastAsia="Times New Roman" w:cstheme="minorHAnsi"/>
+          <w:sz w:val="24"/>
+          <w:szCs w:val="24"/>
+          <w:lang w:eastAsia="en-IN"/>
+        </w:rPr>
+        <w:t>ReactDOM</w:t>
+      </w:r>
+      <w:proofErr w:type="spellEnd"/>
+      <w:r>
+        <w:rPr>
+          <w:rFonts w:eastAsia="Times New Roman" w:cstheme="minorHAnsi"/>
+          <w:sz w:val="24"/>
+          <w:szCs w:val="24"/>
+          <w:lang w:eastAsia="en-IN"/>
+        </w:rPr>
+        <w:t>.</w:t>
+      </w:r>
+    </w:p>
+    <w:p>
+      <w:pPr>
+        <w:spacing w:after="0" w:line="240" w:lineRule="auto"/>
+        <w:rPr>
+          <w:rFonts w:eastAsia="Times New Roman" w:cstheme="minorHAnsi"/>
+          <w:sz w:val="24"/>
+          <w:szCs w:val="24"/>
+          <w:lang w:eastAsia="en-IN"/>
+        </w:rPr>
+      </w:pPr>
+    </w:p>
+    <w:p>
+      <w:pPr>
+        <w:spacing w:after="0" w:line="240" w:lineRule="auto"/>
+        <w:rPr>
+          <w:rFonts w:eastAsia="Times New Roman" w:cstheme="minorHAnsi"/>
+          <w:b/>
+          <w:sz w:val="24"/>
+          <w:szCs w:val="24"/>
+          <w:lang w:eastAsia="en-IN"/>
+        </w:rPr>
+      </w:pPr>
+      <w:r>
+        <w:rPr>
+          <w:rFonts w:eastAsia="Times New Roman" w:cstheme="minorHAnsi"/>
+          <w:b/>
+          <w:sz w:val="24"/>
+          <w:szCs w:val="24"/>
+          <w:lang w:eastAsia="en-IN"/>
+        </w:rPr>
+        <w:t xml:space="preserve">First React </w:t>
+      </w:r>
+      <w:proofErr w:type="gramStart"/>
+      <w:r>
+        <w:rPr>
+          <w:rFonts w:eastAsia="Times New Roman" w:cstheme="minorHAnsi"/>
+          <w:b/>
+          <w:sz w:val="24"/>
+          <w:szCs w:val="24"/>
+          <w:lang w:eastAsia="en-IN"/>
+        </w:rPr>
+        <w:t>code :</w:t>
+      </w:r>
+      <w:proofErr w:type="gramEnd"/>
+    </w:p>
+    <w:p>
+      <w:pPr>
+        <w:spacing w:after="0" w:line="240" w:lineRule="auto"/>
+        <w:rPr>
+          <w:rFonts w:eastAsia="Times New Roman" w:cstheme="minorHAnsi"/>
+          <w:sz w:val="24"/>
+          <w:szCs w:val="24"/>
+          <w:lang w:eastAsia="en-IN"/>
+        </w:rPr>
+      </w:pPr>
+    </w:p>
+    <w:p>
+      <w:pPr>
+        <w:shd w:val="clear" w:color="auto" w:fill="1F1F1F"/>
+        <w:spacing w:after="0" w:line="285" w:lineRule="atLeast"/>
+        <w:rPr>
+          <w:rFonts w:ascii="Consolas" w:eastAsia="Times New Roman" w:hAnsi="Consolas" w:cs="Times New Roman"/>
+          <w:color w:val="CCCCCC"/>
+          <w:sz w:val="21"/>
+          <w:szCs w:val="21"/>
+          <w:lang w:eastAsia="en-IN"/>
+        </w:rPr>
+      </w:pPr>
+      <w:r>
+        <w:rPr>
+          <w:rFonts w:ascii="Consolas" w:eastAsia="Times New Roman" w:hAnsi="Consolas" w:cs="Times New Roman"/>
+          <w:color w:val="808080"/>
+          <w:sz w:val="21"/>
+          <w:szCs w:val="21"/>
+          <w:lang w:eastAsia="en-IN"/>
+        </w:rPr>
+        <w:t>&lt;</w:t>
+      </w:r>
+      <w:r>
+        <w:rPr>
+          <w:rFonts w:ascii="Consolas" w:eastAsia="Times New Roman" w:hAnsi="Consolas" w:cs="Times New Roman"/>
+          <w:color w:val="569CD6"/>
+          <w:sz w:val="21"/>
+          <w:szCs w:val="21"/>
+          <w:lang w:eastAsia="en-IN"/>
+        </w:rPr>
+        <w:t>body</w:t>
+      </w:r>
+      <w:r>
+        <w:rPr>
+          <w:rFonts w:ascii="Consolas" w:eastAsia="Times New Roman" w:hAnsi="Consolas" w:cs="Times New Roman"/>
+          <w:color w:val="808080"/>
+          <w:sz w:val="21"/>
+          <w:szCs w:val="21"/>
+          <w:lang w:eastAsia="en-IN"/>
+        </w:rPr>
+        <w:t>&gt;</w:t>
+      </w:r>
+    </w:p>
+    <w:p>
+      <w:pPr>
+        <w:shd w:val="clear" w:color="auto" w:fill="1F1F1F"/>
+        <w:spacing w:after="0" w:line="285" w:lineRule="atLeast"/>
+        <w:rPr>
+          <w:rFonts w:ascii="Consolas" w:eastAsia="Times New Roman" w:hAnsi="Consolas" w:cs="Times New Roman"/>
+          <w:color w:val="CCCCCC"/>
+          <w:sz w:val="21"/>
+          <w:szCs w:val="21"/>
+          <w:lang w:eastAsia="en-IN"/>
+        </w:rPr>
+      </w:pPr>
+      <w:r>
+        <w:rPr>
+          <w:rFonts w:ascii="Consolas" w:eastAsia="Times New Roman" w:hAnsi="Consolas" w:cs="Times New Roman"/>
+          <w:color w:val="CCCCCC"/>
+          <w:sz w:val="21"/>
+          <w:szCs w:val="21"/>
+          <w:lang w:eastAsia="en-IN"/>
+        </w:rPr>
+        <w:t xml:space="preserve">    </w:t>
+      </w:r>
+      <w:r>
+        <w:rPr>
+          <w:rFonts w:ascii="Consolas" w:eastAsia="Times New Roman" w:hAnsi="Consolas" w:cs="Times New Roman"/>
+          <w:color w:val="808080"/>
+          <w:sz w:val="21"/>
+          <w:szCs w:val="21"/>
+          <w:lang w:eastAsia="en-IN"/>
+        </w:rPr>
+        <w:t>&lt;</w:t>
+      </w:r>
+      <w:r>
+        <w:rPr>
+          <w:rFonts w:ascii="Consolas" w:eastAsia="Times New Roman" w:hAnsi="Consolas" w:cs="Times New Roman"/>
+          <w:color w:val="569CD6"/>
+          <w:sz w:val="21"/>
+          <w:szCs w:val="21"/>
+          <w:lang w:eastAsia="en-IN"/>
+        </w:rPr>
+        <w:t>div</w:t>
+      </w:r>
+      <w:r>
+        <w:rPr>
+          <w:rFonts w:ascii="Consolas" w:eastAsia="Times New Roman" w:hAnsi="Consolas" w:cs="Times New Roman"/>
+          <w:color w:val="CCCCCC"/>
+          <w:sz w:val="21"/>
+          <w:szCs w:val="21"/>
+          <w:lang w:eastAsia="en-IN"/>
+        </w:rPr>
+        <w:t xml:space="preserve"> </w:t>
+      </w:r>
+      <w:r>
+        <w:rPr>
+          <w:rFonts w:ascii="Consolas" w:eastAsia="Times New Roman" w:hAnsi="Consolas" w:cs="Times New Roman"/>
+          <w:color w:val="9CDCFE"/>
+          <w:sz w:val="21"/>
+          <w:szCs w:val="21"/>
+          <w:lang w:eastAsia="en-IN"/>
+        </w:rPr>
+        <w:t>id</w:t>
+      </w:r>
+      <w:r>
+        <w:rPr>
+          <w:rFonts w:ascii="Consolas" w:eastAsia="Times New Roman" w:hAnsi="Consolas" w:cs="Times New Roman"/>
+          <w:color w:val="CCCCCC"/>
+          <w:sz w:val="21"/>
+          <w:szCs w:val="21"/>
+          <w:lang w:eastAsia="en-IN"/>
+        </w:rPr>
+        <w:t>=</w:t>
+      </w:r>
+      <w:r>
+        <w:rPr>
+          <w:rFonts w:ascii="Consolas" w:eastAsia="Times New Roman" w:hAnsi="Consolas" w:cs="Times New Roman"/>
+          <w:color w:val="CE9178"/>
+          <w:sz w:val="21"/>
+          <w:szCs w:val="21"/>
+          <w:lang w:eastAsia="en-IN"/>
+        </w:rPr>
+        <w:t>"root"</w:t>
+      </w:r>
+      <w:r>
+        <w:rPr>
+          <w:rFonts w:ascii="Consolas" w:eastAsia="Times New Roman" w:hAnsi="Consolas" w:cs="Times New Roman"/>
+          <w:color w:val="808080"/>
+          <w:sz w:val="21"/>
+          <w:szCs w:val="21"/>
+          <w:lang w:eastAsia="en-IN"/>
+        </w:rPr>
+        <w:t>&gt;&lt;/</w:t>
+      </w:r>
+      <w:r>
+        <w:rPr>
+          <w:rFonts w:ascii="Consolas" w:eastAsia="Times New Roman" w:hAnsi="Consolas" w:cs="Times New Roman"/>
+          <w:color w:val="569CD6"/>
+          <w:sz w:val="21"/>
+          <w:szCs w:val="21"/>
+          <w:lang w:eastAsia="en-IN"/>
+        </w:rPr>
+        <w:t>div</w:t>
+      </w:r>
+      <w:r>
+        <w:rPr>
+          <w:rFonts w:ascii="Consolas" w:eastAsia="Times New Roman" w:hAnsi="Consolas" w:cs="Times New Roman"/>
+          <w:color w:val="808080"/>
+          <w:sz w:val="21"/>
+          <w:szCs w:val="21"/>
+          <w:lang w:eastAsia="en-IN"/>
+        </w:rPr>
+        <w:t>&gt;</w:t>
+      </w:r>
+    </w:p>
+    <w:p>
+      <w:pPr>
+        <w:shd w:val="clear" w:color="auto" w:fill="1F1F1F"/>
+        <w:spacing w:after="0" w:line="285" w:lineRule="atLeast"/>
+        <w:rPr>
+          <w:rFonts w:ascii="Consolas" w:eastAsia="Times New Roman" w:hAnsi="Consolas" w:cs="Times New Roman"/>
+          <w:color w:val="CCCCCC"/>
+          <w:sz w:val="21"/>
+          <w:szCs w:val="21"/>
+          <w:lang w:eastAsia="en-IN"/>
+        </w:rPr>
+      </w:pPr>
+    </w:p>
+    <w:p>
+      <w:pPr>
+        <w:shd w:val="clear" w:color="auto" w:fill="1F1F1F"/>
+        <w:spacing w:after="0" w:line="285" w:lineRule="atLeast"/>
+        <w:rPr>
+          <w:rFonts w:ascii="Consolas" w:eastAsia="Times New Roman" w:hAnsi="Consolas" w:cs="Times New Roman"/>
+          <w:color w:val="CCCCCC"/>
+          <w:sz w:val="21"/>
+          <w:szCs w:val="21"/>
+          <w:lang w:eastAsia="en-IN"/>
+        </w:rPr>
+      </w:pPr>
+      <w:r>
+        <w:rPr>
+          <w:rFonts w:ascii="Consolas" w:eastAsia="Times New Roman" w:hAnsi="Consolas" w:cs="Times New Roman"/>
+          <w:color w:val="CCCCCC"/>
+          <w:sz w:val="21"/>
+          <w:szCs w:val="21"/>
+          <w:lang w:eastAsia="en-IN"/>
+        </w:rPr>
+        <w:t xml:space="preserve">    </w:t>
+      </w:r>
+      <w:r>
+        <w:rPr>
+          <w:rFonts w:ascii="Consolas" w:eastAsia="Times New Roman" w:hAnsi="Consolas" w:cs="Times New Roman"/>
+          <w:color w:val="808080"/>
+          <w:sz w:val="21"/>
+          <w:szCs w:val="21"/>
+          <w:lang w:eastAsia="en-IN"/>
+        </w:rPr>
+        <w:t>&lt;</w:t>
+      </w:r>
+      <w:r>
+        <w:rPr>
+          <w:rFonts w:ascii="Consolas" w:eastAsia="Times New Roman" w:hAnsi="Consolas" w:cs="Times New Roman"/>
+          <w:color w:val="569CD6"/>
+          <w:sz w:val="21"/>
+          <w:szCs w:val="21"/>
+          <w:lang w:eastAsia="en-IN"/>
+        </w:rPr>
+        <w:t>script</w:t>
+      </w:r>
+      <w:r>
+        <w:rPr>
+          <w:rFonts w:ascii="Consolas" w:eastAsia="Times New Roman" w:hAnsi="Consolas" w:cs="Times New Roman"/>
+          <w:color w:val="D4D4D4"/>
+          <w:sz w:val="21"/>
+          <w:szCs w:val="21"/>
+          <w:lang w:eastAsia="en-IN"/>
+        </w:rPr>
+        <w:t xml:space="preserve"> </w:t>
+      </w:r>
+      <w:proofErr w:type="spellStart"/>
+      <w:r>
+        <w:rPr>
+          <w:rFonts w:ascii="Consolas" w:eastAsia="Times New Roman" w:hAnsi="Consolas" w:cs="Times New Roman"/>
+          <w:color w:val="9CDCFE"/>
+          <w:sz w:val="21"/>
+          <w:szCs w:val="21"/>
+          <w:lang w:eastAsia="en-IN"/>
+        </w:rPr>
+        <w:t>crossorigin</w:t>
+      </w:r>
+      <w:proofErr w:type="spellEnd"/>
+      <w:r>
+        <w:rPr>
+          <w:rFonts w:ascii="Consolas" w:eastAsia="Times New Roman" w:hAnsi="Consolas" w:cs="Times New Roman"/>
+          <w:color w:val="D4D4D4"/>
+          <w:sz w:val="21"/>
+          <w:szCs w:val="21"/>
+          <w:lang w:eastAsia="en-IN"/>
+        </w:rPr>
+        <w:t xml:space="preserve"> </w:t>
+      </w:r>
+      <w:r>
+        <w:rPr>
+          <w:rFonts w:ascii="Consolas" w:eastAsia="Times New Roman" w:hAnsi="Consolas" w:cs="Times New Roman"/>
+          <w:color w:val="9CDCFE"/>
+          <w:sz w:val="21"/>
+          <w:szCs w:val="21"/>
+          <w:lang w:eastAsia="en-IN"/>
+        </w:rPr>
+        <w:t>src</w:t>
+      </w:r>
+      <w:r>
+        <w:rPr>
+          <w:rFonts w:ascii="Consolas" w:eastAsia="Times New Roman" w:hAnsi="Consolas" w:cs="Times New Roman"/>
+          <w:color w:val="D4D4D4"/>
+          <w:sz w:val="21"/>
+          <w:szCs w:val="21"/>
+          <w:lang w:eastAsia="en-IN"/>
+        </w:rPr>
+        <w:t>=</w:t>
+      </w:r>
+      <w:r>
+        <w:rPr>
+          <w:rFonts w:ascii="Consolas" w:eastAsia="Times New Roman" w:hAnsi="Consolas" w:cs="Times New Roman"/>
+          <w:color w:val="CE9178"/>
+          <w:sz w:val="21"/>
+          <w:szCs w:val="21"/>
+          <w:lang w:eastAsia="en-IN"/>
+        </w:rPr>
+        <w:t>"https://unpkg.com/react@18/umd/react.development.js"</w:t>
+      </w:r>
+      <w:r>
+        <w:rPr>
+          <w:rFonts w:ascii="Consolas" w:eastAsia="Times New Roman" w:hAnsi="Consolas" w:cs="Times New Roman"/>
+          <w:color w:val="808080"/>
+          <w:sz w:val="21"/>
+          <w:szCs w:val="21"/>
+          <w:lang w:eastAsia="en-IN"/>
+        </w:rPr>
+        <w:t>&gt;&lt;/</w:t>
+      </w:r>
+      <w:r>
+        <w:rPr>
+          <w:rFonts w:ascii="Consolas" w:eastAsia="Times New Roman" w:hAnsi="Consolas" w:cs="Times New Roman"/>
+          <w:color w:val="569CD6"/>
+          <w:sz w:val="21"/>
+          <w:szCs w:val="21"/>
+          <w:lang w:eastAsia="en-IN"/>
+        </w:rPr>
+        <w:t>script</w:t>
+      </w:r>
+      <w:r>
+        <w:rPr>
+          <w:rFonts w:ascii="Consolas" w:eastAsia="Times New Roman" w:hAnsi="Consolas" w:cs="Times New Roman"/>
+          <w:color w:val="808080"/>
+          <w:sz w:val="21"/>
+          <w:szCs w:val="21"/>
+          <w:lang w:eastAsia="en-IN"/>
+        </w:rPr>
+        <w:t>&gt;</w:t>
+      </w:r>
+    </w:p>
+    <w:p>
+      <w:pPr>
+        <w:shd w:val="clear" w:color="auto" w:fill="1F1F1F"/>
+        <w:spacing w:after="0" w:line="285" w:lineRule="atLeast"/>
+        <w:rPr>
+          <w:rFonts w:ascii="Consolas" w:eastAsia="Times New Roman" w:hAnsi="Consolas" w:cs="Times New Roman"/>
+          <w:color w:val="CCCCCC"/>
+          <w:sz w:val="21"/>
+          <w:szCs w:val="21"/>
+          <w:lang w:eastAsia="en-IN"/>
+        </w:rPr>
+      </w:pPr>
+      <w:r>
+        <w:rPr>
+          <w:rFonts w:ascii="Consolas" w:eastAsia="Times New Roman" w:hAnsi="Consolas" w:cs="Times New Roman"/>
+          <w:color w:val="CCCCCC"/>
+          <w:sz w:val="21"/>
+          <w:szCs w:val="21"/>
+          <w:lang w:eastAsia="en-IN"/>
+        </w:rPr>
+        <w:t xml:space="preserve">    </w:t>
+      </w:r>
+      <w:r>
+        <w:rPr>
+          <w:rFonts w:ascii="Consolas" w:eastAsia="Times New Roman" w:hAnsi="Consolas" w:cs="Times New Roman"/>
+          <w:color w:val="808080"/>
+          <w:sz w:val="21"/>
+          <w:szCs w:val="21"/>
+          <w:lang w:eastAsia="en-IN"/>
+        </w:rPr>
+        <w:t>&lt;</w:t>
+      </w:r>
+      <w:r>
+        <w:rPr>
+          <w:rFonts w:ascii="Consolas" w:eastAsia="Times New Roman" w:hAnsi="Consolas" w:cs="Times New Roman"/>
+          <w:color w:val="569CD6"/>
+          <w:sz w:val="21"/>
+          <w:szCs w:val="21"/>
+          <w:lang w:eastAsia="en-IN"/>
+        </w:rPr>
+        <w:t>script</w:t>
+      </w:r>
+      <w:r>
+        <w:rPr>
+          <w:rFonts w:ascii="Consolas" w:eastAsia="Times New Roman" w:hAnsi="Consolas" w:cs="Times New Roman"/>
+          <w:color w:val="D4D4D4"/>
+          <w:sz w:val="21"/>
+          <w:szCs w:val="21"/>
+          <w:lang w:eastAsia="en-IN"/>
+        </w:rPr>
+        <w:t xml:space="preserve"> </w:t>
+      </w:r>
+      <w:proofErr w:type="spellStart"/>
+      <w:r>
+        <w:rPr>
+          <w:rFonts w:ascii="Consolas" w:eastAsia="Times New Roman" w:hAnsi="Consolas" w:cs="Times New Roman"/>
+          <w:color w:val="9CDCFE"/>
+          <w:sz w:val="21"/>
+          <w:szCs w:val="21"/>
+          <w:lang w:eastAsia="en-IN"/>
+        </w:rPr>
+        <w:t>crossorigin</w:t>
+      </w:r>
+      <w:proofErr w:type="spellEnd"/>
+      <w:r>
+        <w:rPr>
+          <w:rFonts w:ascii="Consolas" w:eastAsia="Times New Roman" w:hAnsi="Consolas" w:cs="Times New Roman"/>
+          <w:color w:val="D4D4D4"/>
+          <w:sz w:val="21"/>
+          <w:szCs w:val="21"/>
+          <w:lang w:eastAsia="en-IN"/>
+        </w:rPr>
+        <w:t xml:space="preserve"> </w:t>
+      </w:r>
+      <w:r>
+        <w:rPr>
+          <w:rFonts w:ascii="Consolas" w:eastAsia="Times New Roman" w:hAnsi="Consolas" w:cs="Times New Roman"/>
+          <w:color w:val="9CDCFE"/>
+          <w:sz w:val="21"/>
+          <w:szCs w:val="21"/>
+          <w:lang w:eastAsia="en-IN"/>
+        </w:rPr>
+        <w:t>src</w:t>
+      </w:r>
+      <w:r>
+        <w:rPr>
+          <w:rFonts w:ascii="Consolas" w:eastAsia="Times New Roman" w:hAnsi="Consolas" w:cs="Times New Roman"/>
+          <w:color w:val="D4D4D4"/>
+          <w:sz w:val="21"/>
+          <w:szCs w:val="21"/>
+          <w:lang w:eastAsia="en-IN"/>
+        </w:rPr>
+        <w:t>=</w:t>
+      </w:r>
+      <w:r>
+        <w:rPr>
+          <w:rFonts w:ascii="Consolas" w:eastAsia="Times New Roman" w:hAnsi="Consolas" w:cs="Times New Roman"/>
+          <w:color w:val="CE9178"/>
+          <w:sz w:val="21"/>
+          <w:szCs w:val="21"/>
+          <w:lang w:eastAsia="en-IN"/>
+        </w:rPr>
+        <w:t>"https://unpkg.com/react-dom@18/umd/react-dom.development.js"</w:t>
+      </w:r>
+      <w:r>
+        <w:rPr>
+          <w:rFonts w:ascii="Consolas" w:eastAsia="Times New Roman" w:hAnsi="Consolas" w:cs="Times New Roman"/>
+          <w:color w:val="808080"/>
+          <w:sz w:val="21"/>
+          <w:szCs w:val="21"/>
+          <w:lang w:eastAsia="en-IN"/>
+        </w:rPr>
+        <w:t>&gt;&lt;/</w:t>
+      </w:r>
+      <w:r>
+        <w:rPr>
+          <w:rFonts w:ascii="Consolas" w:eastAsia="Times New Roman" w:hAnsi="Consolas" w:cs="Times New Roman"/>
+          <w:color w:val="569CD6"/>
+          <w:sz w:val="21"/>
+          <w:szCs w:val="21"/>
+          <w:lang w:eastAsia="en-IN"/>
+        </w:rPr>
+        <w:t>script</w:t>
+      </w:r>
+      <w:r>
+        <w:rPr>
+          <w:rFonts w:ascii="Consolas" w:eastAsia="Times New Roman" w:hAnsi="Consolas" w:cs="Times New Roman"/>
+          <w:color w:val="808080"/>
+          <w:sz w:val="21"/>
+          <w:szCs w:val="21"/>
+          <w:lang w:eastAsia="en-IN"/>
+        </w:rPr>
+        <w:t>&gt;</w:t>
+      </w:r>
+    </w:p>
+    <w:p>
+      <w:pPr>
+        <w:shd w:val="clear" w:color="auto" w:fill="1F1F1F"/>
+        <w:spacing w:after="0" w:line="285" w:lineRule="atLeast"/>
+        <w:rPr>
+          <w:rFonts w:ascii="Consolas" w:eastAsia="Times New Roman" w:hAnsi="Consolas" w:cs="Times New Roman"/>
+          <w:color w:val="CCCCCC"/>
+          <w:sz w:val="21"/>
+          <w:szCs w:val="21"/>
+          <w:lang w:eastAsia="en-IN"/>
+        </w:rPr>
+      </w:pPr>
+    </w:p>
+    <w:p>
+      <w:pPr>
+        <w:shd w:val="clear" w:color="auto" w:fill="1F1F1F"/>
+        <w:spacing w:after="0" w:line="285" w:lineRule="atLeast"/>
+        <w:rPr>
+          <w:rFonts w:ascii="Consolas" w:eastAsia="Times New Roman" w:hAnsi="Consolas" w:cs="Times New Roman"/>
+          <w:color w:val="CCCCCC"/>
+          <w:sz w:val="21"/>
+          <w:szCs w:val="21"/>
+          <w:lang w:eastAsia="en-IN"/>
+        </w:rPr>
+      </w:pPr>
+      <w:r>
+        <w:rPr>
+          <w:rFonts w:ascii="Consolas" w:eastAsia="Times New Roman" w:hAnsi="Consolas" w:cs="Times New Roman"/>
+          <w:color w:val="CCCCCC"/>
+          <w:sz w:val="21"/>
+          <w:szCs w:val="21"/>
+          <w:lang w:eastAsia="en-IN"/>
+        </w:rPr>
+        <w:t xml:space="preserve">    </w:t>
+      </w:r>
+      <w:r>
+        <w:rPr>
+          <w:rFonts w:ascii="Consolas" w:eastAsia="Times New Roman" w:hAnsi="Consolas" w:cs="Times New Roman"/>
+          <w:color w:val="808080"/>
+          <w:sz w:val="21"/>
+          <w:szCs w:val="21"/>
+          <w:lang w:eastAsia="en-IN"/>
+        </w:rPr>
+        <w:t>&lt;</w:t>
+      </w:r>
+      <w:r>
+        <w:rPr>
+          <w:rFonts w:ascii="Consolas" w:eastAsia="Times New Roman" w:hAnsi="Consolas" w:cs="Times New Roman"/>
+          <w:color w:val="569CD6"/>
+          <w:sz w:val="21"/>
+          <w:szCs w:val="21"/>
+          <w:lang w:eastAsia="en-IN"/>
+        </w:rPr>
+        <w:t>script</w:t>
+      </w:r>
+      <w:r>
+        <w:rPr>
+          <w:rFonts w:ascii="Consolas" w:eastAsia="Times New Roman" w:hAnsi="Consolas" w:cs="Times New Roman"/>
+          <w:color w:val="808080"/>
+          <w:sz w:val="21"/>
+          <w:szCs w:val="21"/>
+          <w:lang w:eastAsia="en-IN"/>
+        </w:rPr>
+        <w:t>&gt;</w:t>
+      </w:r>
+    </w:p>
+    <w:p>
+      <w:pPr>
+        <w:shd w:val="clear" w:color="auto" w:fill="1F1F1F"/>
+        <w:spacing w:after="0" w:line="285" w:lineRule="atLeast"/>
+        <w:rPr>
+          <w:rFonts w:ascii="Consolas" w:eastAsia="Times New Roman" w:hAnsi="Consolas" w:cs="Times New Roman"/>
+          <w:color w:val="CCCCCC"/>
+          <w:sz w:val="21"/>
+          <w:szCs w:val="21"/>
+          <w:lang w:eastAsia="en-IN"/>
+        </w:rPr>
+      </w:pPr>
+      <w:r>
+        <w:rPr>
+          <w:rFonts w:ascii="Consolas" w:eastAsia="Times New Roman" w:hAnsi="Consolas" w:cs="Times New Roman"/>
+          <w:color w:val="D4D4D4"/>
+          <w:sz w:val="21"/>
+          <w:szCs w:val="21"/>
+          <w:lang w:eastAsia="en-IN"/>
+        </w:rPr>
+        <w:t xml:space="preserve">        </w:t>
+      </w:r>
+      <w:proofErr w:type="spellStart"/>
+      <w:r>
+        <w:rPr>
+          <w:rFonts w:ascii="Consolas" w:eastAsia="Times New Roman" w:hAnsi="Consolas" w:cs="Times New Roman"/>
+          <w:color w:val="569CD6"/>
+          <w:sz w:val="21"/>
+          <w:szCs w:val="21"/>
+          <w:lang w:eastAsia="en-IN"/>
+        </w:rPr>
+        <w:t>const</w:t>
+      </w:r>
+      <w:proofErr w:type="spellEnd"/>
+      <w:r>
+        <w:rPr>
+          <w:rFonts w:ascii="Consolas" w:eastAsia="Times New Roman" w:hAnsi="Consolas" w:cs="Times New Roman"/>
+          <w:color w:val="D4D4D4"/>
+          <w:sz w:val="21"/>
+          <w:szCs w:val="21"/>
+          <w:lang w:eastAsia="en-IN"/>
+        </w:rPr>
+        <w:t xml:space="preserve"> </w:t>
+      </w:r>
+      <w:r>
+        <w:rPr>
+          <w:rFonts w:ascii="Consolas" w:eastAsia="Times New Roman" w:hAnsi="Consolas" w:cs="Times New Roman"/>
+          <w:color w:val="4FC1FF"/>
+          <w:sz w:val="21"/>
+          <w:szCs w:val="21"/>
+          <w:lang w:eastAsia="en-IN"/>
+        </w:rPr>
+        <w:t>heading</w:t>
+      </w:r>
+      <w:r>
+        <w:rPr>
+          <w:rFonts w:ascii="Consolas" w:eastAsia="Times New Roman" w:hAnsi="Consolas" w:cs="Times New Roman"/>
+          <w:color w:val="D4D4D4"/>
+          <w:sz w:val="21"/>
+          <w:szCs w:val="21"/>
+          <w:lang w:eastAsia="en-IN"/>
+        </w:rPr>
+        <w:t xml:space="preserve">= </w:t>
+      </w:r>
+      <w:proofErr w:type="spellStart"/>
+      <w:r>
+        <w:rPr>
+          <w:rFonts w:ascii="Consolas" w:eastAsia="Times New Roman" w:hAnsi="Consolas" w:cs="Times New Roman"/>
+          <w:color w:val="9CDCFE"/>
+          <w:sz w:val="21"/>
+          <w:szCs w:val="21"/>
+          <w:lang w:eastAsia="en-IN"/>
+        </w:rPr>
+        <w:t>React</w:t>
+      </w:r>
+      <w:r>
+        <w:rPr>
+          <w:rFonts w:ascii="Consolas" w:eastAsia="Times New Roman" w:hAnsi="Consolas" w:cs="Times New Roman"/>
+          <w:color w:val="D4D4D4"/>
+          <w:sz w:val="21"/>
+          <w:szCs w:val="21"/>
+          <w:lang w:eastAsia="en-IN"/>
+        </w:rPr>
+        <w:t>.</w:t>
+      </w:r>
+      <w:r>
+        <w:rPr>
+          <w:rFonts w:ascii="Consolas" w:eastAsia="Times New Roman" w:hAnsi="Consolas" w:cs="Times New Roman"/>
+          <w:color w:val="DCDCAA"/>
+          <w:sz w:val="21"/>
+          <w:szCs w:val="21"/>
+          <w:lang w:eastAsia="en-IN"/>
+        </w:rPr>
+        <w:t>createElement</w:t>
+      </w:r>
+      <w:proofErr w:type="spellEnd"/>
+      <w:r>
+        <w:rPr>
+          <w:rFonts w:ascii="Consolas" w:eastAsia="Times New Roman" w:hAnsi="Consolas" w:cs="Times New Roman"/>
+          <w:color w:val="D4D4D4"/>
+          <w:sz w:val="21"/>
+          <w:szCs w:val="21"/>
+          <w:lang w:eastAsia="en-IN"/>
+        </w:rPr>
+        <w:t>(</w:t>
+      </w:r>
+      <w:r>
+        <w:rPr>
+          <w:rFonts w:ascii="Consolas" w:eastAsia="Times New Roman" w:hAnsi="Consolas" w:cs="Times New Roman"/>
+          <w:color w:val="CE9178"/>
+          <w:sz w:val="21"/>
+          <w:szCs w:val="21"/>
+          <w:lang w:eastAsia="en-IN"/>
+        </w:rPr>
+        <w:t>"h1"</w:t>
+      </w:r>
+      <w:r>
+        <w:rPr>
+          <w:rFonts w:ascii="Consolas" w:eastAsia="Times New Roman" w:hAnsi="Consolas" w:cs="Times New Roman"/>
+          <w:color w:val="D4D4D4"/>
+          <w:sz w:val="21"/>
+          <w:szCs w:val="21"/>
+          <w:lang w:eastAsia="en-IN"/>
+        </w:rPr>
+        <w:t xml:space="preserve">, {}, </w:t>
+      </w:r>
+      <w:r>
+        <w:rPr>
+          <w:rFonts w:ascii="Consolas" w:eastAsia="Times New Roman" w:hAnsi="Consolas" w:cs="Times New Roman"/>
+          <w:color w:val="CE9178"/>
+          <w:sz w:val="21"/>
+          <w:szCs w:val="21"/>
+          <w:lang w:eastAsia="en-IN"/>
+        </w:rPr>
+        <w:t>"Hello world from react!"</w:t>
+      </w:r>
+      <w:r>
+        <w:rPr>
+          <w:rFonts w:ascii="Consolas" w:eastAsia="Times New Roman" w:hAnsi="Consolas" w:cs="Times New Roman"/>
+          <w:color w:val="D4D4D4"/>
+          <w:sz w:val="21"/>
+          <w:szCs w:val="21"/>
+          <w:lang w:eastAsia="en-IN"/>
+        </w:rPr>
+        <w:t>);</w:t>
+      </w:r>
+    </w:p>
+    <w:p>
+      <w:pPr>
+        <w:shd w:val="clear" w:color="auto" w:fill="1F1F1F"/>
+        <w:spacing w:after="0" w:line="285" w:lineRule="atLeast"/>
+        <w:rPr>
+          <w:rFonts w:ascii="Consolas" w:eastAsia="Times New Roman" w:hAnsi="Consolas" w:cs="Times New Roman"/>
+          <w:color w:val="CCCCCC"/>
+          <w:sz w:val="21"/>
+          <w:szCs w:val="21"/>
+          <w:lang w:eastAsia="en-IN"/>
+        </w:rPr>
+      </w:pPr>
+      <w:r>
+        <w:rPr>
+          <w:rFonts w:ascii="Consolas" w:eastAsia="Times New Roman" w:hAnsi="Consolas" w:cs="Times New Roman"/>
+          <w:color w:val="D4D4D4"/>
+          <w:sz w:val="21"/>
+          <w:szCs w:val="21"/>
+          <w:lang w:eastAsia="en-IN"/>
+        </w:rPr>
+        <w:t xml:space="preserve">        </w:t>
+      </w:r>
+      <w:proofErr w:type="spellStart"/>
+      <w:r>
+        <w:rPr>
+          <w:rFonts w:ascii="Consolas" w:eastAsia="Times New Roman" w:hAnsi="Consolas" w:cs="Times New Roman"/>
+          <w:color w:val="569CD6"/>
+          <w:sz w:val="21"/>
+          <w:szCs w:val="21"/>
+          <w:lang w:eastAsia="en-IN"/>
+        </w:rPr>
+        <w:t>const</w:t>
+      </w:r>
+      <w:proofErr w:type="spellEnd"/>
+      <w:r>
+        <w:rPr>
+          <w:rFonts w:ascii="Consolas" w:eastAsia="Times New Roman" w:hAnsi="Consolas" w:cs="Times New Roman"/>
+          <w:color w:val="D4D4D4"/>
+          <w:sz w:val="21"/>
+          <w:szCs w:val="21"/>
+          <w:lang w:eastAsia="en-IN"/>
+        </w:rPr>
+        <w:t xml:space="preserve"> </w:t>
+      </w:r>
+      <w:r>
+        <w:rPr>
+          <w:rFonts w:ascii="Consolas" w:eastAsia="Times New Roman" w:hAnsi="Consolas" w:cs="Times New Roman"/>
+          <w:color w:val="4FC1FF"/>
+          <w:sz w:val="21"/>
+          <w:szCs w:val="21"/>
+          <w:lang w:eastAsia="en-IN"/>
+        </w:rPr>
+        <w:t>root</w:t>
+      </w:r>
+      <w:r>
+        <w:rPr>
+          <w:rFonts w:ascii="Consolas" w:eastAsia="Times New Roman" w:hAnsi="Consolas" w:cs="Times New Roman"/>
+          <w:color w:val="D4D4D4"/>
+          <w:sz w:val="21"/>
+          <w:szCs w:val="21"/>
+          <w:lang w:eastAsia="en-IN"/>
+        </w:rPr>
+        <w:t xml:space="preserve"> = </w:t>
+      </w:r>
+      <w:proofErr w:type="spellStart"/>
+      <w:r>
+        <w:rPr>
+          <w:rFonts w:ascii="Consolas" w:eastAsia="Times New Roman" w:hAnsi="Consolas" w:cs="Times New Roman"/>
+          <w:color w:val="9CDCFE"/>
+          <w:sz w:val="21"/>
+          <w:szCs w:val="21"/>
+          <w:lang w:eastAsia="en-IN"/>
+        </w:rPr>
+        <w:t>ReactDOM</w:t>
+      </w:r>
+      <w:r>
+        <w:rPr>
+          <w:rFonts w:ascii="Consolas" w:eastAsia="Times New Roman" w:hAnsi="Consolas" w:cs="Times New Roman"/>
+          <w:color w:val="D4D4D4"/>
+          <w:sz w:val="21"/>
+          <w:szCs w:val="21"/>
+          <w:lang w:eastAsia="en-IN"/>
+        </w:rPr>
+        <w:t>.</w:t>
+      </w:r>
+      <w:r>
+        <w:rPr>
+          <w:rFonts w:ascii="Consolas" w:eastAsia="Times New Roman" w:hAnsi="Consolas" w:cs="Times New Roman"/>
+          <w:color w:val="DCDCAA"/>
+          <w:sz w:val="21"/>
+          <w:szCs w:val="21"/>
+          <w:lang w:eastAsia="en-IN"/>
+        </w:rPr>
+        <w:t>createRoot</w:t>
+      </w:r>
+      <w:proofErr w:type="spellEnd"/>
+      <w:r>
+        <w:rPr>
+          <w:rFonts w:ascii="Consolas" w:eastAsia="Times New Roman" w:hAnsi="Consolas" w:cs="Times New Roman"/>
+          <w:color w:val="D4D4D4"/>
+          <w:sz w:val="21"/>
+          <w:szCs w:val="21"/>
+          <w:lang w:eastAsia="en-IN"/>
+        </w:rPr>
+        <w:t>(</w:t>
+      </w:r>
+      <w:proofErr w:type="spellStart"/>
+      <w:proofErr w:type="gramStart"/>
+      <w:r>
+        <w:rPr>
+          <w:rFonts w:ascii="Consolas" w:eastAsia="Times New Roman" w:hAnsi="Consolas" w:cs="Times New Roman"/>
+          <w:color w:val="9CDCFE"/>
+          <w:sz w:val="21"/>
+          <w:szCs w:val="21"/>
+          <w:lang w:eastAsia="en-IN"/>
+        </w:rPr>
+        <w:t>document</w:t>
+      </w:r>
+      <w:r>
+        <w:rPr>
+          <w:rFonts w:ascii="Consolas" w:eastAsia="Times New Roman" w:hAnsi="Consolas" w:cs="Times New Roman"/>
+          <w:color w:val="D4D4D4"/>
+          <w:sz w:val="21"/>
+          <w:szCs w:val="21"/>
+          <w:lang w:eastAsia="en-IN"/>
+        </w:rPr>
+        <w:t>.</w:t>
+      </w:r>
+      <w:r>
+        <w:rPr>
+          <w:rFonts w:ascii="Consolas" w:eastAsia="Times New Roman" w:hAnsi="Consolas" w:cs="Times New Roman"/>
+          <w:color w:val="DCDCAA"/>
+          <w:sz w:val="21"/>
+          <w:szCs w:val="21"/>
+          <w:lang w:eastAsia="en-IN"/>
+        </w:rPr>
+        <w:t>getElementById</w:t>
       </w:r>
       <w:proofErr w:type="spellEnd"/>
       <w:proofErr w:type="gramEnd"/>
       <w:r>
         <w:rPr>
-          <w:rFonts w:ascii="Arial" w:eastAsia="Times New Roman" w:hAnsi="Arial" w:cs="Arial"/>
-          <w:color w:val="000000"/>
-          <w:lang w:eastAsia="en-IN"/>
-        </w:rPr>
-        <w:t xml:space="preserve"> which is useful for DOM manipulations.</w:t>
-      </w:r>
-    </w:p>
-    <w:p>
-      <w:pPr>
-        <w:spacing w:after="0" w:line="240" w:lineRule="auto"/>
-        <w:rPr>
-          <w:rFonts w:ascii="Times New Roman" w:eastAsia="Times New Roman" w:hAnsi="Times New Roman" w:cs="Times New Roman"/>
-          <w:sz w:val="24"/>
-          <w:szCs w:val="24"/>
-          <w:lang w:eastAsia="en-IN"/>
-        </w:rPr>
-      </w:pPr>
-    </w:p>
-    <w:p>
-      <w:pPr>
-        <w:spacing w:after="0" w:line="240" w:lineRule="auto"/>
-        <w:rPr>
-          <w:rFonts w:ascii="Times New Roman" w:eastAsia="Times New Roman" w:hAnsi="Times New Roman" w:cs="Times New Roman"/>
-          <w:sz w:val="24"/>
-          <w:szCs w:val="24"/>
-          <w:lang w:eastAsia="en-IN"/>
-        </w:rPr>
-      </w:pPr>
-      <w:r>
-        <w:rPr>
-          <w:rFonts w:ascii="Arial" w:eastAsia="Times New Roman" w:hAnsi="Arial" w:cs="Arial"/>
-          <w:color w:val="000000"/>
-          <w:lang w:eastAsia="en-IN"/>
-        </w:rPr>
-        <w:t>These are done in 2 different files as react also works in other devices.</w:t>
-      </w:r>
-    </w:p>
-    <w:p>
-      <w:pPr>
-        <w:spacing w:after="0" w:line="240" w:lineRule="auto"/>
-        <w:rPr>
-          <w:rFonts w:ascii="Times New Roman" w:eastAsia="Times New Roman" w:hAnsi="Times New Roman" w:cs="Times New Roman"/>
-          <w:sz w:val="24"/>
-          <w:szCs w:val="24"/>
-          <w:lang w:eastAsia="en-IN"/>
-        </w:rPr>
-      </w:pPr>
-    </w:p>
-    <w:p>
-      <w:pPr>
-        <w:spacing w:after="0" w:line="240" w:lineRule="auto"/>
-        <w:rPr>
-          <w:rFonts w:ascii="Times New Roman" w:eastAsia="Times New Roman" w:hAnsi="Times New Roman" w:cs="Times New Roman"/>
-          <w:sz w:val="24"/>
-          <w:szCs w:val="24"/>
-          <w:lang w:eastAsia="en-IN"/>
-        </w:rPr>
-      </w:pPr>
-      <w:r>
-        <w:rPr>
-          <w:rFonts w:ascii="Arial" w:eastAsia="Times New Roman" w:hAnsi="Arial" w:cs="Arial"/>
-          <w:color w:val="000000"/>
-          <w:lang w:eastAsia="en-IN"/>
-        </w:rPr>
-        <w:lastRenderedPageBreak/>
-        <w:t xml:space="preserve">What is </w:t>
+          <w:rFonts w:ascii="Consolas" w:eastAsia="Times New Roman" w:hAnsi="Consolas" w:cs="Times New Roman"/>
+          <w:color w:val="D4D4D4"/>
+          <w:sz w:val="21"/>
+          <w:szCs w:val="21"/>
+          <w:lang w:eastAsia="en-IN"/>
+        </w:rPr>
+        <w:t>(</w:t>
+      </w:r>
+      <w:r>
+        <w:rPr>
+          <w:rFonts w:ascii="Consolas" w:eastAsia="Times New Roman" w:hAnsi="Consolas" w:cs="Times New Roman"/>
+          <w:color w:val="CE9178"/>
+          <w:sz w:val="21"/>
+          <w:szCs w:val="21"/>
+          <w:lang w:eastAsia="en-IN"/>
+        </w:rPr>
+        <w:t>"root"</w:t>
+      </w:r>
+      <w:r>
+        <w:rPr>
+          <w:rFonts w:ascii="Consolas" w:eastAsia="Times New Roman" w:hAnsi="Consolas" w:cs="Times New Roman"/>
+          <w:color w:val="D4D4D4"/>
+          <w:sz w:val="21"/>
+          <w:szCs w:val="21"/>
+          <w:lang w:eastAsia="en-IN"/>
+        </w:rPr>
+        <w:t>));</w:t>
+      </w:r>
+    </w:p>
+    <w:p>
+      <w:pPr>
+        <w:shd w:val="clear" w:color="auto" w:fill="1F1F1F"/>
+        <w:spacing w:after="0" w:line="285" w:lineRule="atLeast"/>
+        <w:rPr>
+          <w:rFonts w:ascii="Consolas" w:eastAsia="Times New Roman" w:hAnsi="Consolas" w:cs="Times New Roman"/>
+          <w:color w:val="CCCCCC"/>
+          <w:sz w:val="21"/>
+          <w:szCs w:val="21"/>
+          <w:lang w:eastAsia="en-IN"/>
+        </w:rPr>
+      </w:pPr>
+      <w:r>
+        <w:rPr>
+          <w:rFonts w:ascii="Consolas" w:eastAsia="Times New Roman" w:hAnsi="Consolas" w:cs="Times New Roman"/>
+          <w:color w:val="D4D4D4"/>
+          <w:sz w:val="21"/>
+          <w:szCs w:val="21"/>
+          <w:lang w:eastAsia="en-IN"/>
+        </w:rPr>
+        <w:t xml:space="preserve">        </w:t>
       </w:r>
       <w:proofErr w:type="spellStart"/>
-      <w:r>
-        <w:rPr>
-          <w:rFonts w:ascii="Arial" w:eastAsia="Times New Roman" w:hAnsi="Arial" w:cs="Arial"/>
-          <w:color w:val="000000"/>
-          <w:lang w:eastAsia="en-IN"/>
-        </w:rPr>
-        <w:t>crossorigin</w:t>
+      <w:proofErr w:type="gramStart"/>
+      <w:r>
+        <w:rPr>
+          <w:rFonts w:ascii="Consolas" w:eastAsia="Times New Roman" w:hAnsi="Consolas" w:cs="Times New Roman"/>
+          <w:color w:val="4FC1FF"/>
+          <w:sz w:val="21"/>
+          <w:szCs w:val="21"/>
+          <w:lang w:eastAsia="en-IN"/>
+        </w:rPr>
+        <w:t>root</w:t>
+      </w:r>
+      <w:r>
+        <w:rPr>
+          <w:rFonts w:ascii="Consolas" w:eastAsia="Times New Roman" w:hAnsi="Consolas" w:cs="Times New Roman"/>
+          <w:color w:val="D4D4D4"/>
+          <w:sz w:val="21"/>
+          <w:szCs w:val="21"/>
+          <w:lang w:eastAsia="en-IN"/>
+        </w:rPr>
+        <w:t>.</w:t>
+      </w:r>
+      <w:r>
+        <w:rPr>
+          <w:rFonts w:ascii="Consolas" w:eastAsia="Times New Roman" w:hAnsi="Consolas" w:cs="Times New Roman"/>
+          <w:color w:val="DCDCAA"/>
+          <w:sz w:val="21"/>
+          <w:szCs w:val="21"/>
+          <w:lang w:eastAsia="en-IN"/>
+        </w:rPr>
+        <w:t>render</w:t>
       </w:r>
       <w:proofErr w:type="spellEnd"/>
-      <w:r>
-        <w:rPr>
-          <w:rFonts w:ascii="Arial" w:eastAsia="Times New Roman" w:hAnsi="Arial" w:cs="Arial"/>
-          <w:color w:val="000000"/>
-          <w:lang w:eastAsia="en-IN"/>
-        </w:rPr>
-        <w:t>?</w:t>
-      </w:r>
-    </w:p>
-    <w:p>
-      <w:pPr>
-        <w:spacing w:after="0" w:line="240" w:lineRule="auto"/>
-        <w:rPr>
-          <w:rFonts w:ascii="Times New Roman" w:eastAsia="Times New Roman" w:hAnsi="Times New Roman" w:cs="Times New Roman"/>
-          <w:sz w:val="24"/>
-          <w:szCs w:val="24"/>
-          <w:lang w:eastAsia="en-IN"/>
-        </w:rPr>
-      </w:pPr>
-      <w:r>
-        <w:rPr>
-          <w:rFonts w:ascii="Arial" w:eastAsia="Times New Roman" w:hAnsi="Arial" w:cs="Arial"/>
-          <w:color w:val="000000"/>
-          <w:lang w:eastAsia="en-IN"/>
-        </w:rPr>
-        <w:t xml:space="preserve">The </w:t>
-      </w:r>
-      <w:proofErr w:type="spellStart"/>
-      <w:r>
-        <w:rPr>
-          <w:rFonts w:ascii="Arial" w:eastAsia="Times New Roman" w:hAnsi="Arial" w:cs="Arial"/>
-          <w:color w:val="000000"/>
-          <w:lang w:eastAsia="en-IN"/>
-        </w:rPr>
-        <w:t>crossorigin</w:t>
-      </w:r>
-      <w:proofErr w:type="spellEnd"/>
-      <w:r>
-        <w:rPr>
-          <w:rFonts w:ascii="Arial" w:eastAsia="Times New Roman" w:hAnsi="Arial" w:cs="Arial"/>
-          <w:color w:val="000000"/>
-          <w:lang w:eastAsia="en-IN"/>
-        </w:rPr>
-        <w:t xml:space="preserve"> attribute sets the mode of the request to an HTTP CORS </w:t>
-      </w:r>
-      <w:proofErr w:type="gramStart"/>
-      <w:r>
-        <w:rPr>
-          <w:rFonts w:ascii="Arial" w:eastAsia="Times New Roman" w:hAnsi="Arial" w:cs="Arial"/>
-          <w:color w:val="000000"/>
-          <w:lang w:eastAsia="en-IN"/>
-        </w:rPr>
-        <w:t>Request(</w:t>
-      </w:r>
       <w:proofErr w:type="gramEnd"/>
       <w:r>
         <w:rPr>
-          <w:rFonts w:ascii="Arial" w:eastAsia="Times New Roman" w:hAnsi="Arial" w:cs="Arial"/>
-          <w:color w:val="000000"/>
-          <w:lang w:eastAsia="en-IN"/>
-        </w:rPr>
-        <w:t>Cross-Origin Resource Sharing (CORS) is an HTTP-header based mechanism that allows a server to indicate any origins)</w:t>
-      </w:r>
-    </w:p>
-    <w:p>
-      <w:bookmarkStart w:id="0" w:name="_GoBack"/>
-      <w:bookmarkEnd w:id="0"/>
+          <w:rFonts w:ascii="Consolas" w:eastAsia="Times New Roman" w:hAnsi="Consolas" w:cs="Times New Roman"/>
+          <w:color w:val="D4D4D4"/>
+          <w:sz w:val="21"/>
+          <w:szCs w:val="21"/>
+          <w:lang w:eastAsia="en-IN"/>
+        </w:rPr>
+        <w:t>(</w:t>
+      </w:r>
+      <w:r>
+        <w:rPr>
+          <w:rFonts w:ascii="Consolas" w:eastAsia="Times New Roman" w:hAnsi="Consolas" w:cs="Times New Roman"/>
+          <w:color w:val="4FC1FF"/>
+          <w:sz w:val="21"/>
+          <w:szCs w:val="21"/>
+          <w:lang w:eastAsia="en-IN"/>
+        </w:rPr>
+        <w:t>heading</w:t>
+      </w:r>
+      <w:r>
+        <w:rPr>
+          <w:rFonts w:ascii="Consolas" w:eastAsia="Times New Roman" w:hAnsi="Consolas" w:cs="Times New Roman"/>
+          <w:color w:val="D4D4D4"/>
+          <w:sz w:val="21"/>
+          <w:szCs w:val="21"/>
+          <w:lang w:eastAsia="en-IN"/>
+        </w:rPr>
+        <w:t>);</w:t>
+      </w:r>
+    </w:p>
+    <w:p>
+      <w:pPr>
+        <w:shd w:val="clear" w:color="auto" w:fill="1F1F1F"/>
+        <w:spacing w:after="0" w:line="285" w:lineRule="atLeast"/>
+        <w:rPr>
+          <w:rFonts w:ascii="Consolas" w:eastAsia="Times New Roman" w:hAnsi="Consolas" w:cs="Times New Roman"/>
+          <w:color w:val="CCCCCC"/>
+          <w:sz w:val="21"/>
+          <w:szCs w:val="21"/>
+          <w:lang w:eastAsia="en-IN"/>
+        </w:rPr>
+      </w:pPr>
+      <w:r>
+        <w:rPr>
+          <w:rFonts w:ascii="Consolas" w:eastAsia="Times New Roman" w:hAnsi="Consolas" w:cs="Times New Roman"/>
+          <w:color w:val="D4D4D4"/>
+          <w:sz w:val="21"/>
+          <w:szCs w:val="21"/>
+          <w:lang w:eastAsia="en-IN"/>
+        </w:rPr>
+        <w:t xml:space="preserve">    </w:t>
+      </w:r>
+      <w:r>
+        <w:rPr>
+          <w:rFonts w:ascii="Consolas" w:eastAsia="Times New Roman" w:hAnsi="Consolas" w:cs="Times New Roman"/>
+          <w:color w:val="808080"/>
+          <w:sz w:val="21"/>
+          <w:szCs w:val="21"/>
+          <w:lang w:eastAsia="en-IN"/>
+        </w:rPr>
+        <w:t>&lt;/</w:t>
+      </w:r>
+      <w:r>
+        <w:rPr>
+          <w:rFonts w:ascii="Consolas" w:eastAsia="Times New Roman" w:hAnsi="Consolas" w:cs="Times New Roman"/>
+          <w:color w:val="569CD6"/>
+          <w:sz w:val="21"/>
+          <w:szCs w:val="21"/>
+          <w:lang w:eastAsia="en-IN"/>
+        </w:rPr>
+        <w:t>script</w:t>
+      </w:r>
+      <w:r>
+        <w:rPr>
+          <w:rFonts w:ascii="Consolas" w:eastAsia="Times New Roman" w:hAnsi="Consolas" w:cs="Times New Roman"/>
+          <w:color w:val="808080"/>
+          <w:sz w:val="21"/>
+          <w:szCs w:val="21"/>
+          <w:lang w:eastAsia="en-IN"/>
+        </w:rPr>
+        <w:t>&gt;</w:t>
+      </w:r>
+    </w:p>
+    <w:p>
+      <w:pPr>
+        <w:shd w:val="clear" w:color="auto" w:fill="1F1F1F"/>
+        <w:spacing w:after="0" w:line="285" w:lineRule="atLeast"/>
+        <w:rPr>
+          <w:rFonts w:ascii="Consolas" w:eastAsia="Times New Roman" w:hAnsi="Consolas" w:cs="Times New Roman"/>
+          <w:color w:val="CCCCCC"/>
+          <w:sz w:val="21"/>
+          <w:szCs w:val="21"/>
+          <w:lang w:eastAsia="en-IN"/>
+        </w:rPr>
+      </w:pPr>
+      <w:r>
+        <w:rPr>
+          <w:rFonts w:ascii="Consolas" w:eastAsia="Times New Roman" w:hAnsi="Consolas" w:cs="Times New Roman"/>
+          <w:color w:val="808080"/>
+          <w:sz w:val="21"/>
+          <w:szCs w:val="21"/>
+          <w:lang w:eastAsia="en-IN"/>
+        </w:rPr>
+        <w:t>&lt;/</w:t>
+      </w:r>
+      <w:r>
+        <w:rPr>
+          <w:rFonts w:ascii="Consolas" w:eastAsia="Times New Roman" w:hAnsi="Consolas" w:cs="Times New Roman"/>
+          <w:color w:val="569CD6"/>
+          <w:sz w:val="21"/>
+          <w:szCs w:val="21"/>
+          <w:lang w:eastAsia="en-IN"/>
+        </w:rPr>
+        <w:t>body</w:t>
+      </w:r>
+      <w:r>
+        <w:rPr>
+          <w:rFonts w:ascii="Consolas" w:eastAsia="Times New Roman" w:hAnsi="Consolas" w:cs="Times New Roman"/>
+          <w:color w:val="808080"/>
+          <w:sz w:val="21"/>
+          <w:szCs w:val="21"/>
+          <w:lang w:eastAsia="en-IN"/>
+        </w:rPr>
+        <w:t>&gt;</w:t>
+      </w:r>
+    </w:p>
+    <w:p>
+      <w:pPr>
+        <w:spacing w:after="0" w:line="240" w:lineRule="auto"/>
+        <w:rPr>
+          <w:rFonts w:eastAsia="Times New Roman" w:cstheme="minorHAnsi"/>
+          <w:sz w:val="24"/>
+          <w:szCs w:val="24"/>
+          <w:lang w:eastAsia="en-IN"/>
+        </w:rPr>
+      </w:pPr>
+    </w:p>
+    <w:p>
+      <w:pPr>
+        <w:spacing w:after="0" w:line="240" w:lineRule="auto"/>
+        <w:rPr>
+          <w:rFonts w:eastAsia="Times New Roman" w:cstheme="minorHAnsi"/>
+          <w:sz w:val="24"/>
+          <w:szCs w:val="24"/>
+          <w:lang w:eastAsia="en-IN"/>
+        </w:rPr>
+      </w:pPr>
     </w:p>
     <w:sectPr>
       <w:pgSz w:w="11906" w:h="16838"/>

</xml_diff>

<commit_message>
used basic react in a js file episode 1 done
</commit_message>
<xml_diff>
--- a/Namaste React notes.docx
+++ b/Namaste React notes.docx
@@ -228,7 +228,23 @@
           <w:color w:val="000000"/>
           <w:lang w:eastAsia="en-IN"/>
         </w:rPr>
-        <w:t xml:space="preserve"> diff. Is that it takes minimum effort to put a library in our code.</w:t>
+        <w:t xml:space="preserve"> diff. Is that it takes minimum effort to put a library in our code</w:t>
+      </w:r>
+      <w:r>
+        <w:rPr>
+          <w:rFonts w:eastAsia="Times New Roman" w:cstheme="minorHAnsi"/>
+          <w:color w:val="000000"/>
+          <w:lang w:eastAsia="en-IN"/>
+        </w:rPr>
+        <w:t xml:space="preserve"> and can be applied to a very small part of the code also</w:t>
+      </w:r>
+      <w:r>
+        <w:rPr>
+          <w:rFonts w:eastAsia="Times New Roman" w:cstheme="minorHAnsi"/>
+          <w:color w:val="000000"/>
+          <w:lang w:eastAsia="en-IN"/>
+        </w:rPr>
+        <w:t>.</w:t>
       </w:r>
     </w:p>
     <w:p>
@@ -1150,7 +1166,139 @@
           <w:szCs w:val="24"/>
           <w:lang w:eastAsia="en-IN"/>
         </w:rPr>
-        <w:t xml:space="preserve"> takes 3 arguments i.e. the tag, an object and the content of </w:t>
+        <w:t xml:space="preserve"> takes 3 arguments i.e. the tag, an </w:t>
+      </w:r>
+      <w:proofErr w:type="gramStart"/>
+      <w:r>
+        <w:rPr>
+          <w:rFonts w:eastAsia="Times New Roman" w:cstheme="minorHAnsi"/>
+          <w:sz w:val="24"/>
+          <w:szCs w:val="24"/>
+          <w:lang w:eastAsia="en-IN"/>
+        </w:rPr>
+        <w:t>object</w:t>
+      </w:r>
+      <w:r>
+        <w:rPr>
+          <w:rFonts w:eastAsia="Times New Roman" w:cstheme="minorHAnsi"/>
+          <w:sz w:val="24"/>
+          <w:szCs w:val="24"/>
+          <w:lang w:eastAsia="en-IN"/>
+        </w:rPr>
+        <w:t>(</w:t>
+      </w:r>
+      <w:proofErr w:type="gramEnd"/>
+      <w:r>
+        <w:rPr>
+          <w:rFonts w:eastAsia="Times New Roman" w:cstheme="minorHAnsi"/>
+          <w:sz w:val="24"/>
+          <w:szCs w:val="24"/>
+          <w:lang w:eastAsia="en-IN"/>
+        </w:rPr>
+        <w:t>used to give attributes to the tag)</w:t>
+      </w:r>
+      <w:r>
+        <w:rPr>
+          <w:rFonts w:eastAsia="Times New Roman" w:cstheme="minorHAnsi"/>
+          <w:sz w:val="24"/>
+          <w:szCs w:val="24"/>
+          <w:lang w:eastAsia="en-IN"/>
+        </w:rPr>
+        <w:t xml:space="preserve"> and t</w:t>
+      </w:r>
+      <w:r>
+        <w:rPr>
+          <w:rFonts w:eastAsia="Times New Roman" w:cstheme="minorHAnsi"/>
+          <w:sz w:val="24"/>
+          <w:szCs w:val="24"/>
+          <w:lang w:eastAsia="en-IN"/>
+        </w:rPr>
+        <w:t>he content of h1</w:t>
+      </w:r>
+      <w:r>
+        <w:rPr>
+          <w:rFonts w:eastAsia="Times New Roman" w:cstheme="minorHAnsi"/>
+          <w:sz w:val="24"/>
+          <w:szCs w:val="24"/>
+          <w:lang w:eastAsia="en-IN"/>
+        </w:rPr>
+        <w:t xml:space="preserve"> tag</w:t>
+      </w:r>
+      <w:r>
+        <w:rPr>
+          <w:rFonts w:eastAsia="Times New Roman" w:cstheme="minorHAnsi"/>
+          <w:sz w:val="24"/>
+          <w:szCs w:val="24"/>
+          <w:lang w:eastAsia="en-IN"/>
+        </w:rPr>
+        <w:t>(basically the child</w:t>
+      </w:r>
+      <w:r>
+        <w:rPr>
+          <w:rFonts w:eastAsia="Times New Roman" w:cstheme="minorHAnsi"/>
+          <w:sz w:val="24"/>
+          <w:szCs w:val="24"/>
+          <w:lang w:eastAsia="en-IN"/>
+        </w:rPr>
+        <w:t>ren</w:t>
+      </w:r>
+      <w:r>
+        <w:rPr>
+          <w:rFonts w:eastAsia="Times New Roman" w:cstheme="minorHAnsi"/>
+          <w:sz w:val="24"/>
+          <w:szCs w:val="24"/>
+          <w:lang w:eastAsia="en-IN"/>
+        </w:rPr>
+        <w:t xml:space="preserve"> of the tag that we are creating)</w:t>
+      </w:r>
+      <w:r>
+        <w:rPr>
+          <w:rFonts w:eastAsia="Times New Roman" w:cstheme="minorHAnsi"/>
+          <w:sz w:val="24"/>
+          <w:szCs w:val="24"/>
+          <w:lang w:eastAsia="en-IN"/>
+        </w:rPr>
+        <w:t>.</w:t>
+      </w:r>
+      <w:r>
+        <w:rPr>
+          <w:rFonts w:eastAsia="Times New Roman" w:cstheme="minorHAnsi"/>
+          <w:sz w:val="24"/>
+          <w:szCs w:val="24"/>
+          <w:lang w:eastAsia="en-IN"/>
+        </w:rPr>
+        <w:t xml:space="preserve"> I we want more that 1 child i.e. create siblings then pass last argument as Array.</w:t>
+      </w:r>
+    </w:p>
+    <w:p>
+      <w:pPr>
+        <w:spacing w:after="0" w:line="240" w:lineRule="auto"/>
+        <w:rPr>
+          <w:rFonts w:eastAsia="Times New Roman" w:cstheme="minorHAnsi"/>
+          <w:sz w:val="24"/>
+          <w:szCs w:val="24"/>
+          <w:lang w:eastAsia="en-IN"/>
+        </w:rPr>
+      </w:pPr>
+    </w:p>
+    <w:p>
+      <w:pPr>
+        <w:spacing w:after="0" w:line="240" w:lineRule="auto"/>
+        <w:rPr>
+          <w:rFonts w:eastAsia="Times New Roman" w:cstheme="minorHAnsi"/>
+          <w:sz w:val="24"/>
+          <w:szCs w:val="24"/>
+          <w:lang w:eastAsia="en-IN"/>
+        </w:rPr>
+      </w:pPr>
+      <w:r>
+        <w:rPr>
+          <w:rFonts w:eastAsia="Times New Roman" w:cstheme="minorHAnsi"/>
+          <w:sz w:val="24"/>
+          <w:szCs w:val="24"/>
+          <w:lang w:eastAsia="en-IN"/>
+        </w:rPr>
+        <w:t xml:space="preserve">Creating an element is done by react library but creating a root is the job of the </w:t>
       </w:r>
       <w:proofErr w:type="spellStart"/>
       <w:r>
@@ -1160,7 +1308,7 @@
           <w:szCs w:val="24"/>
           <w:lang w:eastAsia="en-IN"/>
         </w:rPr>
-        <w:t>he</w:t>
+        <w:t>ReactDOM</w:t>
       </w:r>
       <w:proofErr w:type="spellEnd"/>
       <w:r>
@@ -1170,146 +1318,1332 @@
           <w:szCs w:val="24"/>
           <w:lang w:eastAsia="en-IN"/>
         </w:rPr>
+        <w:t>.</w:t>
+      </w:r>
+    </w:p>
+    <w:p>
+      <w:pPr>
+        <w:spacing w:after="0" w:line="240" w:lineRule="auto"/>
+        <w:rPr>
+          <w:rFonts w:eastAsia="Times New Roman" w:cstheme="minorHAnsi"/>
+          <w:sz w:val="24"/>
+          <w:szCs w:val="24"/>
+          <w:lang w:eastAsia="en-IN"/>
+        </w:rPr>
+      </w:pPr>
+    </w:p>
+    <w:p>
+      <w:pPr>
+        <w:spacing w:after="0" w:line="240" w:lineRule="auto"/>
+        <w:rPr>
+          <w:rFonts w:eastAsia="Times New Roman" w:cstheme="minorHAnsi"/>
+          <w:b/>
+          <w:sz w:val="24"/>
+          <w:szCs w:val="24"/>
+          <w:lang w:eastAsia="en-IN"/>
+        </w:rPr>
+      </w:pPr>
+      <w:r>
+        <w:rPr>
+          <w:rFonts w:eastAsia="Times New Roman" w:cstheme="minorHAnsi"/>
+          <w:b/>
+          <w:sz w:val="24"/>
+          <w:szCs w:val="24"/>
+          <w:lang w:eastAsia="en-IN"/>
+        </w:rPr>
+        <w:t xml:space="preserve">First React </w:t>
+      </w:r>
+      <w:proofErr w:type="gramStart"/>
+      <w:r>
+        <w:rPr>
+          <w:rFonts w:eastAsia="Times New Roman" w:cstheme="minorHAnsi"/>
+          <w:b/>
+          <w:sz w:val="24"/>
+          <w:szCs w:val="24"/>
+          <w:lang w:eastAsia="en-IN"/>
+        </w:rPr>
+        <w:t>code :</w:t>
+      </w:r>
+      <w:proofErr w:type="gramEnd"/>
+    </w:p>
+    <w:p>
+      <w:pPr>
+        <w:spacing w:after="0" w:line="240" w:lineRule="auto"/>
+        <w:rPr>
+          <w:rFonts w:eastAsia="Times New Roman" w:cstheme="minorHAnsi"/>
+          <w:sz w:val="24"/>
+          <w:szCs w:val="24"/>
+          <w:lang w:eastAsia="en-IN"/>
+        </w:rPr>
+      </w:pPr>
+    </w:p>
+    <w:p>
+      <w:pPr>
+        <w:shd w:val="clear" w:color="auto" w:fill="1F1F1F"/>
+        <w:spacing w:after="0" w:line="285" w:lineRule="atLeast"/>
+        <w:rPr>
+          <w:rFonts w:ascii="Consolas" w:eastAsia="Times New Roman" w:hAnsi="Consolas" w:cs="Times New Roman"/>
+          <w:color w:val="CCCCCC"/>
+          <w:sz w:val="21"/>
+          <w:szCs w:val="21"/>
+          <w:lang w:eastAsia="en-IN"/>
+        </w:rPr>
+      </w:pPr>
+      <w:r>
+        <w:rPr>
+          <w:rFonts w:ascii="Consolas" w:eastAsia="Times New Roman" w:hAnsi="Consolas" w:cs="Times New Roman"/>
+          <w:color w:val="808080"/>
+          <w:sz w:val="21"/>
+          <w:szCs w:val="21"/>
+          <w:lang w:eastAsia="en-IN"/>
+        </w:rPr>
+        <w:t>&lt;</w:t>
+      </w:r>
+      <w:r>
+        <w:rPr>
+          <w:rFonts w:ascii="Consolas" w:eastAsia="Times New Roman" w:hAnsi="Consolas" w:cs="Times New Roman"/>
+          <w:color w:val="569CD6"/>
+          <w:sz w:val="21"/>
+          <w:szCs w:val="21"/>
+          <w:lang w:eastAsia="en-IN"/>
+        </w:rPr>
+        <w:t>body</w:t>
+      </w:r>
+      <w:r>
+        <w:rPr>
+          <w:rFonts w:ascii="Consolas" w:eastAsia="Times New Roman" w:hAnsi="Consolas" w:cs="Times New Roman"/>
+          <w:color w:val="808080"/>
+          <w:sz w:val="21"/>
+          <w:szCs w:val="21"/>
+          <w:lang w:eastAsia="en-IN"/>
+        </w:rPr>
+        <w:t>&gt;</w:t>
+      </w:r>
+    </w:p>
+    <w:p>
+      <w:pPr>
+        <w:shd w:val="clear" w:color="auto" w:fill="1F1F1F"/>
+        <w:spacing w:after="0" w:line="285" w:lineRule="atLeast"/>
+        <w:rPr>
+          <w:rFonts w:ascii="Consolas" w:eastAsia="Times New Roman" w:hAnsi="Consolas" w:cs="Times New Roman"/>
+          <w:color w:val="CCCCCC"/>
+          <w:sz w:val="21"/>
+          <w:szCs w:val="21"/>
+          <w:lang w:eastAsia="en-IN"/>
+        </w:rPr>
+      </w:pPr>
+      <w:r>
+        <w:rPr>
+          <w:rFonts w:ascii="Consolas" w:eastAsia="Times New Roman" w:hAnsi="Consolas" w:cs="Times New Roman"/>
+          <w:color w:val="CCCCCC"/>
+          <w:sz w:val="21"/>
+          <w:szCs w:val="21"/>
+          <w:lang w:eastAsia="en-IN"/>
+        </w:rPr>
+        <w:t xml:space="preserve">    </w:t>
+      </w:r>
+      <w:r>
+        <w:rPr>
+          <w:rFonts w:ascii="Consolas" w:eastAsia="Times New Roman" w:hAnsi="Consolas" w:cs="Times New Roman"/>
+          <w:color w:val="808080"/>
+          <w:sz w:val="21"/>
+          <w:szCs w:val="21"/>
+          <w:lang w:eastAsia="en-IN"/>
+        </w:rPr>
+        <w:t>&lt;</w:t>
+      </w:r>
+      <w:r>
+        <w:rPr>
+          <w:rFonts w:ascii="Consolas" w:eastAsia="Times New Roman" w:hAnsi="Consolas" w:cs="Times New Roman"/>
+          <w:color w:val="569CD6"/>
+          <w:sz w:val="21"/>
+          <w:szCs w:val="21"/>
+          <w:lang w:eastAsia="en-IN"/>
+        </w:rPr>
+        <w:t>div</w:t>
+      </w:r>
+      <w:r>
+        <w:rPr>
+          <w:rFonts w:ascii="Consolas" w:eastAsia="Times New Roman" w:hAnsi="Consolas" w:cs="Times New Roman"/>
+          <w:color w:val="CCCCCC"/>
+          <w:sz w:val="21"/>
+          <w:szCs w:val="21"/>
+          <w:lang w:eastAsia="en-IN"/>
+        </w:rPr>
         <w:t xml:space="preserve"> </w:t>
       </w:r>
+      <w:r>
+        <w:rPr>
+          <w:rFonts w:ascii="Consolas" w:eastAsia="Times New Roman" w:hAnsi="Consolas" w:cs="Times New Roman"/>
+          <w:color w:val="9CDCFE"/>
+          <w:sz w:val="21"/>
+          <w:szCs w:val="21"/>
+          <w:lang w:eastAsia="en-IN"/>
+        </w:rPr>
+        <w:t>id</w:t>
+      </w:r>
+      <w:r>
+        <w:rPr>
+          <w:rFonts w:ascii="Consolas" w:eastAsia="Times New Roman" w:hAnsi="Consolas" w:cs="Times New Roman"/>
+          <w:color w:val="CCCCCC"/>
+          <w:sz w:val="21"/>
+          <w:szCs w:val="21"/>
+          <w:lang w:eastAsia="en-IN"/>
+        </w:rPr>
+        <w:t>=</w:t>
+      </w:r>
+      <w:r>
+        <w:rPr>
+          <w:rFonts w:ascii="Consolas" w:eastAsia="Times New Roman" w:hAnsi="Consolas" w:cs="Times New Roman"/>
+          <w:color w:val="CE9178"/>
+          <w:sz w:val="21"/>
+          <w:szCs w:val="21"/>
+          <w:lang w:eastAsia="en-IN"/>
+        </w:rPr>
+        <w:t>"root"</w:t>
+      </w:r>
+      <w:r>
+        <w:rPr>
+          <w:rFonts w:ascii="Consolas" w:eastAsia="Times New Roman" w:hAnsi="Consolas" w:cs="Times New Roman"/>
+          <w:color w:val="808080"/>
+          <w:sz w:val="21"/>
+          <w:szCs w:val="21"/>
+          <w:lang w:eastAsia="en-IN"/>
+        </w:rPr>
+        <w:t>&gt;&lt;/</w:t>
+      </w:r>
+      <w:r>
+        <w:rPr>
+          <w:rFonts w:ascii="Consolas" w:eastAsia="Times New Roman" w:hAnsi="Consolas" w:cs="Times New Roman"/>
+          <w:color w:val="569CD6"/>
+          <w:sz w:val="21"/>
+          <w:szCs w:val="21"/>
+          <w:lang w:eastAsia="en-IN"/>
+        </w:rPr>
+        <w:t>div</w:t>
+      </w:r>
+      <w:r>
+        <w:rPr>
+          <w:rFonts w:ascii="Consolas" w:eastAsia="Times New Roman" w:hAnsi="Consolas" w:cs="Times New Roman"/>
+          <w:color w:val="808080"/>
+          <w:sz w:val="21"/>
+          <w:szCs w:val="21"/>
+          <w:lang w:eastAsia="en-IN"/>
+        </w:rPr>
+        <w:t>&gt;</w:t>
+      </w:r>
+    </w:p>
+    <w:p>
+      <w:pPr>
+        <w:shd w:val="clear" w:color="auto" w:fill="1F1F1F"/>
+        <w:spacing w:after="0" w:line="285" w:lineRule="atLeast"/>
+        <w:rPr>
+          <w:rFonts w:ascii="Consolas" w:eastAsia="Times New Roman" w:hAnsi="Consolas" w:cs="Times New Roman"/>
+          <w:color w:val="CCCCCC"/>
+          <w:sz w:val="21"/>
+          <w:szCs w:val="21"/>
+          <w:lang w:eastAsia="en-IN"/>
+        </w:rPr>
+      </w:pPr>
+    </w:p>
+    <w:p>
+      <w:pPr>
+        <w:shd w:val="clear" w:color="auto" w:fill="1F1F1F"/>
+        <w:spacing w:after="0" w:line="285" w:lineRule="atLeast"/>
+        <w:rPr>
+          <w:rFonts w:ascii="Consolas" w:eastAsia="Times New Roman" w:hAnsi="Consolas" w:cs="Times New Roman"/>
+          <w:color w:val="CCCCCC"/>
+          <w:sz w:val="21"/>
+          <w:szCs w:val="21"/>
+          <w:lang w:eastAsia="en-IN"/>
+        </w:rPr>
+      </w:pPr>
+      <w:r>
+        <w:rPr>
+          <w:rFonts w:ascii="Consolas" w:eastAsia="Times New Roman" w:hAnsi="Consolas" w:cs="Times New Roman"/>
+          <w:color w:val="CCCCCC"/>
+          <w:sz w:val="21"/>
+          <w:szCs w:val="21"/>
+          <w:lang w:eastAsia="en-IN"/>
+        </w:rPr>
+        <w:t xml:space="preserve">    </w:t>
+      </w:r>
+      <w:r>
+        <w:rPr>
+          <w:rFonts w:ascii="Consolas" w:eastAsia="Times New Roman" w:hAnsi="Consolas" w:cs="Times New Roman"/>
+          <w:color w:val="808080"/>
+          <w:sz w:val="21"/>
+          <w:szCs w:val="21"/>
+          <w:lang w:eastAsia="en-IN"/>
+        </w:rPr>
+        <w:t>&lt;</w:t>
+      </w:r>
+      <w:r>
+        <w:rPr>
+          <w:rFonts w:ascii="Consolas" w:eastAsia="Times New Roman" w:hAnsi="Consolas" w:cs="Times New Roman"/>
+          <w:color w:val="569CD6"/>
+          <w:sz w:val="21"/>
+          <w:szCs w:val="21"/>
+          <w:lang w:eastAsia="en-IN"/>
+        </w:rPr>
+        <w:t>script</w:t>
+      </w:r>
+      <w:r>
+        <w:rPr>
+          <w:rFonts w:ascii="Consolas" w:eastAsia="Times New Roman" w:hAnsi="Consolas" w:cs="Times New Roman"/>
+          <w:color w:val="D4D4D4"/>
+          <w:sz w:val="21"/>
+          <w:szCs w:val="21"/>
+          <w:lang w:eastAsia="en-IN"/>
+        </w:rPr>
+        <w:t xml:space="preserve"> </w:t>
+      </w:r>
+      <w:proofErr w:type="spellStart"/>
+      <w:r>
+        <w:rPr>
+          <w:rFonts w:ascii="Consolas" w:eastAsia="Times New Roman" w:hAnsi="Consolas" w:cs="Times New Roman"/>
+          <w:color w:val="9CDCFE"/>
+          <w:sz w:val="21"/>
+          <w:szCs w:val="21"/>
+          <w:lang w:eastAsia="en-IN"/>
+        </w:rPr>
+        <w:t>crossorigin</w:t>
+      </w:r>
+      <w:proofErr w:type="spellEnd"/>
+      <w:r>
+        <w:rPr>
+          <w:rFonts w:ascii="Consolas" w:eastAsia="Times New Roman" w:hAnsi="Consolas" w:cs="Times New Roman"/>
+          <w:color w:val="D4D4D4"/>
+          <w:sz w:val="21"/>
+          <w:szCs w:val="21"/>
+          <w:lang w:eastAsia="en-IN"/>
+        </w:rPr>
+        <w:t xml:space="preserve"> </w:t>
+      </w:r>
+      <w:r>
+        <w:rPr>
+          <w:rFonts w:ascii="Consolas" w:eastAsia="Times New Roman" w:hAnsi="Consolas" w:cs="Times New Roman"/>
+          <w:color w:val="9CDCFE"/>
+          <w:sz w:val="21"/>
+          <w:szCs w:val="21"/>
+          <w:lang w:eastAsia="en-IN"/>
+        </w:rPr>
+        <w:t>src</w:t>
+      </w:r>
+      <w:r>
+        <w:rPr>
+          <w:rFonts w:ascii="Consolas" w:eastAsia="Times New Roman" w:hAnsi="Consolas" w:cs="Times New Roman"/>
+          <w:color w:val="D4D4D4"/>
+          <w:sz w:val="21"/>
+          <w:szCs w:val="21"/>
+          <w:lang w:eastAsia="en-IN"/>
+        </w:rPr>
+        <w:t>=</w:t>
+      </w:r>
+      <w:r>
+        <w:rPr>
+          <w:rFonts w:ascii="Consolas" w:eastAsia="Times New Roman" w:hAnsi="Consolas" w:cs="Times New Roman"/>
+          <w:color w:val="CE9178"/>
+          <w:sz w:val="21"/>
+          <w:szCs w:val="21"/>
+          <w:lang w:eastAsia="en-IN"/>
+        </w:rPr>
+        <w:t>"https://unpkg.com/react@18/umd/react.development.js"</w:t>
+      </w:r>
+      <w:r>
+        <w:rPr>
+          <w:rFonts w:ascii="Consolas" w:eastAsia="Times New Roman" w:hAnsi="Consolas" w:cs="Times New Roman"/>
+          <w:color w:val="808080"/>
+          <w:sz w:val="21"/>
+          <w:szCs w:val="21"/>
+          <w:lang w:eastAsia="en-IN"/>
+        </w:rPr>
+        <w:t>&gt;&lt;/</w:t>
+      </w:r>
+      <w:r>
+        <w:rPr>
+          <w:rFonts w:ascii="Consolas" w:eastAsia="Times New Roman" w:hAnsi="Consolas" w:cs="Times New Roman"/>
+          <w:color w:val="569CD6"/>
+          <w:sz w:val="21"/>
+          <w:szCs w:val="21"/>
+          <w:lang w:eastAsia="en-IN"/>
+        </w:rPr>
+        <w:t>script</w:t>
+      </w:r>
+      <w:r>
+        <w:rPr>
+          <w:rFonts w:ascii="Consolas" w:eastAsia="Times New Roman" w:hAnsi="Consolas" w:cs="Times New Roman"/>
+          <w:color w:val="808080"/>
+          <w:sz w:val="21"/>
+          <w:szCs w:val="21"/>
+          <w:lang w:eastAsia="en-IN"/>
+        </w:rPr>
+        <w:t>&gt;</w:t>
+      </w:r>
+    </w:p>
+    <w:p>
+      <w:pPr>
+        <w:shd w:val="clear" w:color="auto" w:fill="1F1F1F"/>
+        <w:spacing w:after="0" w:line="285" w:lineRule="atLeast"/>
+        <w:rPr>
+          <w:rFonts w:ascii="Consolas" w:eastAsia="Times New Roman" w:hAnsi="Consolas" w:cs="Times New Roman"/>
+          <w:color w:val="CCCCCC"/>
+          <w:sz w:val="21"/>
+          <w:szCs w:val="21"/>
+          <w:lang w:eastAsia="en-IN"/>
+        </w:rPr>
+      </w:pPr>
+      <w:r>
+        <w:rPr>
+          <w:rFonts w:ascii="Consolas" w:eastAsia="Times New Roman" w:hAnsi="Consolas" w:cs="Times New Roman"/>
+          <w:color w:val="CCCCCC"/>
+          <w:sz w:val="21"/>
+          <w:szCs w:val="21"/>
+          <w:lang w:eastAsia="en-IN"/>
+        </w:rPr>
+        <w:t xml:space="preserve">    </w:t>
+      </w:r>
+      <w:r>
+        <w:rPr>
+          <w:rFonts w:ascii="Consolas" w:eastAsia="Times New Roman" w:hAnsi="Consolas" w:cs="Times New Roman"/>
+          <w:color w:val="808080"/>
+          <w:sz w:val="21"/>
+          <w:szCs w:val="21"/>
+          <w:lang w:eastAsia="en-IN"/>
+        </w:rPr>
+        <w:t>&lt;</w:t>
+      </w:r>
+      <w:r>
+        <w:rPr>
+          <w:rFonts w:ascii="Consolas" w:eastAsia="Times New Roman" w:hAnsi="Consolas" w:cs="Times New Roman"/>
+          <w:color w:val="569CD6"/>
+          <w:sz w:val="21"/>
+          <w:szCs w:val="21"/>
+          <w:lang w:eastAsia="en-IN"/>
+        </w:rPr>
+        <w:t>script</w:t>
+      </w:r>
+      <w:r>
+        <w:rPr>
+          <w:rFonts w:ascii="Consolas" w:eastAsia="Times New Roman" w:hAnsi="Consolas" w:cs="Times New Roman"/>
+          <w:color w:val="D4D4D4"/>
+          <w:sz w:val="21"/>
+          <w:szCs w:val="21"/>
+          <w:lang w:eastAsia="en-IN"/>
+        </w:rPr>
+        <w:t xml:space="preserve"> </w:t>
+      </w:r>
+      <w:proofErr w:type="spellStart"/>
+      <w:r>
+        <w:rPr>
+          <w:rFonts w:ascii="Consolas" w:eastAsia="Times New Roman" w:hAnsi="Consolas" w:cs="Times New Roman"/>
+          <w:color w:val="9CDCFE"/>
+          <w:sz w:val="21"/>
+          <w:szCs w:val="21"/>
+          <w:lang w:eastAsia="en-IN"/>
+        </w:rPr>
+        <w:t>crossorigin</w:t>
+      </w:r>
+      <w:proofErr w:type="spellEnd"/>
+      <w:r>
+        <w:rPr>
+          <w:rFonts w:ascii="Consolas" w:eastAsia="Times New Roman" w:hAnsi="Consolas" w:cs="Times New Roman"/>
+          <w:color w:val="D4D4D4"/>
+          <w:sz w:val="21"/>
+          <w:szCs w:val="21"/>
+          <w:lang w:eastAsia="en-IN"/>
+        </w:rPr>
+        <w:t xml:space="preserve"> </w:t>
+      </w:r>
+      <w:r>
+        <w:rPr>
+          <w:rFonts w:ascii="Consolas" w:eastAsia="Times New Roman" w:hAnsi="Consolas" w:cs="Times New Roman"/>
+          <w:color w:val="9CDCFE"/>
+          <w:sz w:val="21"/>
+          <w:szCs w:val="21"/>
+          <w:lang w:eastAsia="en-IN"/>
+        </w:rPr>
+        <w:t>src</w:t>
+      </w:r>
+      <w:r>
+        <w:rPr>
+          <w:rFonts w:ascii="Consolas" w:eastAsia="Times New Roman" w:hAnsi="Consolas" w:cs="Times New Roman"/>
+          <w:color w:val="D4D4D4"/>
+          <w:sz w:val="21"/>
+          <w:szCs w:val="21"/>
+          <w:lang w:eastAsia="en-IN"/>
+        </w:rPr>
+        <w:t>=</w:t>
+      </w:r>
+      <w:r>
+        <w:rPr>
+          <w:rFonts w:ascii="Consolas" w:eastAsia="Times New Roman" w:hAnsi="Consolas" w:cs="Times New Roman"/>
+          <w:color w:val="CE9178"/>
+          <w:sz w:val="21"/>
+          <w:szCs w:val="21"/>
+          <w:lang w:eastAsia="en-IN"/>
+        </w:rPr>
+        <w:t>"https://unpkg.com/react-dom@18/umd/react-dom.development.js"</w:t>
+      </w:r>
+      <w:r>
+        <w:rPr>
+          <w:rFonts w:ascii="Consolas" w:eastAsia="Times New Roman" w:hAnsi="Consolas" w:cs="Times New Roman"/>
+          <w:color w:val="808080"/>
+          <w:sz w:val="21"/>
+          <w:szCs w:val="21"/>
+          <w:lang w:eastAsia="en-IN"/>
+        </w:rPr>
+        <w:t>&gt;&lt;/</w:t>
+      </w:r>
+      <w:r>
+        <w:rPr>
+          <w:rFonts w:ascii="Consolas" w:eastAsia="Times New Roman" w:hAnsi="Consolas" w:cs="Times New Roman"/>
+          <w:color w:val="569CD6"/>
+          <w:sz w:val="21"/>
+          <w:szCs w:val="21"/>
+          <w:lang w:eastAsia="en-IN"/>
+        </w:rPr>
+        <w:t>script</w:t>
+      </w:r>
+      <w:r>
+        <w:rPr>
+          <w:rFonts w:ascii="Consolas" w:eastAsia="Times New Roman" w:hAnsi="Consolas" w:cs="Times New Roman"/>
+          <w:color w:val="808080"/>
+          <w:sz w:val="21"/>
+          <w:szCs w:val="21"/>
+          <w:lang w:eastAsia="en-IN"/>
+        </w:rPr>
+        <w:t>&gt;</w:t>
+      </w:r>
+    </w:p>
+    <w:p>
+      <w:pPr>
+        <w:shd w:val="clear" w:color="auto" w:fill="1F1F1F"/>
+        <w:spacing w:after="0" w:line="285" w:lineRule="atLeast"/>
+        <w:rPr>
+          <w:rFonts w:ascii="Consolas" w:eastAsia="Times New Roman" w:hAnsi="Consolas" w:cs="Times New Roman"/>
+          <w:color w:val="CCCCCC"/>
+          <w:sz w:val="21"/>
+          <w:szCs w:val="21"/>
+          <w:lang w:eastAsia="en-IN"/>
+        </w:rPr>
+      </w:pPr>
+    </w:p>
+    <w:p>
+      <w:pPr>
+        <w:shd w:val="clear" w:color="auto" w:fill="1F1F1F"/>
+        <w:spacing w:after="0" w:line="285" w:lineRule="atLeast"/>
+        <w:rPr>
+          <w:rFonts w:ascii="Consolas" w:eastAsia="Times New Roman" w:hAnsi="Consolas" w:cs="Times New Roman"/>
+          <w:color w:val="CCCCCC"/>
+          <w:sz w:val="21"/>
+          <w:szCs w:val="21"/>
+          <w:lang w:eastAsia="en-IN"/>
+        </w:rPr>
+      </w:pPr>
+      <w:r>
+        <w:rPr>
+          <w:rFonts w:ascii="Consolas" w:eastAsia="Times New Roman" w:hAnsi="Consolas" w:cs="Times New Roman"/>
+          <w:color w:val="CCCCCC"/>
+          <w:sz w:val="21"/>
+          <w:szCs w:val="21"/>
+          <w:lang w:eastAsia="en-IN"/>
+        </w:rPr>
+        <w:t xml:space="preserve">    </w:t>
+      </w:r>
+      <w:r>
+        <w:rPr>
+          <w:rFonts w:ascii="Consolas" w:eastAsia="Times New Roman" w:hAnsi="Consolas" w:cs="Times New Roman"/>
+          <w:color w:val="808080"/>
+          <w:sz w:val="21"/>
+          <w:szCs w:val="21"/>
+          <w:lang w:eastAsia="en-IN"/>
+        </w:rPr>
+        <w:t>&lt;</w:t>
+      </w:r>
+      <w:r>
+        <w:rPr>
+          <w:rFonts w:ascii="Consolas" w:eastAsia="Times New Roman" w:hAnsi="Consolas" w:cs="Times New Roman"/>
+          <w:color w:val="569CD6"/>
+          <w:sz w:val="21"/>
+          <w:szCs w:val="21"/>
+          <w:lang w:eastAsia="en-IN"/>
+        </w:rPr>
+        <w:t>script</w:t>
+      </w:r>
+      <w:r>
+        <w:rPr>
+          <w:rFonts w:ascii="Consolas" w:eastAsia="Times New Roman" w:hAnsi="Consolas" w:cs="Times New Roman"/>
+          <w:color w:val="808080"/>
+          <w:sz w:val="21"/>
+          <w:szCs w:val="21"/>
+          <w:lang w:eastAsia="en-IN"/>
+        </w:rPr>
+        <w:t>&gt;</w:t>
+      </w:r>
+    </w:p>
+    <w:p>
+      <w:pPr>
+        <w:shd w:val="clear" w:color="auto" w:fill="1F1F1F"/>
+        <w:spacing w:after="0" w:line="285" w:lineRule="atLeast"/>
+        <w:rPr>
+          <w:rFonts w:ascii="Consolas" w:eastAsia="Times New Roman" w:hAnsi="Consolas" w:cs="Times New Roman"/>
+          <w:color w:val="CCCCCC"/>
+          <w:sz w:val="21"/>
+          <w:szCs w:val="21"/>
+          <w:lang w:eastAsia="en-IN"/>
+        </w:rPr>
+      </w:pPr>
+      <w:r>
+        <w:rPr>
+          <w:rFonts w:ascii="Consolas" w:eastAsia="Times New Roman" w:hAnsi="Consolas" w:cs="Times New Roman"/>
+          <w:color w:val="D4D4D4"/>
+          <w:sz w:val="21"/>
+          <w:szCs w:val="21"/>
+          <w:lang w:eastAsia="en-IN"/>
+        </w:rPr>
+        <w:t xml:space="preserve">        </w:t>
+      </w:r>
+      <w:proofErr w:type="spellStart"/>
+      <w:r>
+        <w:rPr>
+          <w:rFonts w:ascii="Consolas" w:eastAsia="Times New Roman" w:hAnsi="Consolas" w:cs="Times New Roman"/>
+          <w:color w:val="569CD6"/>
+          <w:sz w:val="21"/>
+          <w:szCs w:val="21"/>
+          <w:lang w:eastAsia="en-IN"/>
+        </w:rPr>
+        <w:t>const</w:t>
+      </w:r>
+      <w:proofErr w:type="spellEnd"/>
+      <w:r>
+        <w:rPr>
+          <w:rFonts w:ascii="Consolas" w:eastAsia="Times New Roman" w:hAnsi="Consolas" w:cs="Times New Roman"/>
+          <w:color w:val="D4D4D4"/>
+          <w:sz w:val="21"/>
+          <w:szCs w:val="21"/>
+          <w:lang w:eastAsia="en-IN"/>
+        </w:rPr>
+        <w:t xml:space="preserve"> </w:t>
+      </w:r>
+      <w:r>
+        <w:rPr>
+          <w:rFonts w:ascii="Consolas" w:eastAsia="Times New Roman" w:hAnsi="Consolas" w:cs="Times New Roman"/>
+          <w:color w:val="4FC1FF"/>
+          <w:sz w:val="21"/>
+          <w:szCs w:val="21"/>
+          <w:lang w:eastAsia="en-IN"/>
+        </w:rPr>
+        <w:t>heading</w:t>
+      </w:r>
+      <w:r>
+        <w:rPr>
+          <w:rFonts w:ascii="Consolas" w:eastAsia="Times New Roman" w:hAnsi="Consolas" w:cs="Times New Roman"/>
+          <w:color w:val="D4D4D4"/>
+          <w:sz w:val="21"/>
+          <w:szCs w:val="21"/>
+          <w:lang w:eastAsia="en-IN"/>
+        </w:rPr>
+        <w:t xml:space="preserve">= </w:t>
+      </w:r>
+      <w:proofErr w:type="spellStart"/>
+      <w:r>
+        <w:rPr>
+          <w:rFonts w:ascii="Consolas" w:eastAsia="Times New Roman" w:hAnsi="Consolas" w:cs="Times New Roman"/>
+          <w:color w:val="9CDCFE"/>
+          <w:sz w:val="21"/>
+          <w:szCs w:val="21"/>
+          <w:lang w:eastAsia="en-IN"/>
+        </w:rPr>
+        <w:t>React</w:t>
+      </w:r>
+      <w:r>
+        <w:rPr>
+          <w:rFonts w:ascii="Consolas" w:eastAsia="Times New Roman" w:hAnsi="Consolas" w:cs="Times New Roman"/>
+          <w:color w:val="D4D4D4"/>
+          <w:sz w:val="21"/>
+          <w:szCs w:val="21"/>
+          <w:lang w:eastAsia="en-IN"/>
+        </w:rPr>
+        <w:t>.</w:t>
+      </w:r>
+      <w:r>
+        <w:rPr>
+          <w:rFonts w:ascii="Consolas" w:eastAsia="Times New Roman" w:hAnsi="Consolas" w:cs="Times New Roman"/>
+          <w:color w:val="DCDCAA"/>
+          <w:sz w:val="21"/>
+          <w:szCs w:val="21"/>
+          <w:lang w:eastAsia="en-IN"/>
+        </w:rPr>
+        <w:t>createElement</w:t>
+      </w:r>
+      <w:proofErr w:type="spellEnd"/>
+      <w:r>
+        <w:rPr>
+          <w:rFonts w:ascii="Consolas" w:eastAsia="Times New Roman" w:hAnsi="Consolas" w:cs="Times New Roman"/>
+          <w:color w:val="D4D4D4"/>
+          <w:sz w:val="21"/>
+          <w:szCs w:val="21"/>
+          <w:lang w:eastAsia="en-IN"/>
+        </w:rPr>
+        <w:t>(</w:t>
+      </w:r>
+      <w:r>
+        <w:rPr>
+          <w:rFonts w:ascii="Consolas" w:eastAsia="Times New Roman" w:hAnsi="Consolas" w:cs="Times New Roman"/>
+          <w:color w:val="CE9178"/>
+          <w:sz w:val="21"/>
+          <w:szCs w:val="21"/>
+          <w:lang w:eastAsia="en-IN"/>
+        </w:rPr>
+        <w:t>"h1"</w:t>
+      </w:r>
+      <w:r>
+        <w:rPr>
+          <w:rFonts w:ascii="Consolas" w:eastAsia="Times New Roman" w:hAnsi="Consolas" w:cs="Times New Roman"/>
+          <w:color w:val="D4D4D4"/>
+          <w:sz w:val="21"/>
+          <w:szCs w:val="21"/>
+          <w:lang w:eastAsia="en-IN"/>
+        </w:rPr>
+        <w:t xml:space="preserve">, {}, </w:t>
+      </w:r>
+      <w:r>
+        <w:rPr>
+          <w:rFonts w:ascii="Consolas" w:eastAsia="Times New Roman" w:hAnsi="Consolas" w:cs="Times New Roman"/>
+          <w:color w:val="CE9178"/>
+          <w:sz w:val="21"/>
+          <w:szCs w:val="21"/>
+          <w:lang w:eastAsia="en-IN"/>
+        </w:rPr>
+        <w:t>"Hello world from react!"</w:t>
+      </w:r>
+      <w:r>
+        <w:rPr>
+          <w:rFonts w:ascii="Consolas" w:eastAsia="Times New Roman" w:hAnsi="Consolas" w:cs="Times New Roman"/>
+          <w:color w:val="D4D4D4"/>
+          <w:sz w:val="21"/>
+          <w:szCs w:val="21"/>
+          <w:lang w:eastAsia="en-IN"/>
+        </w:rPr>
+        <w:t>);</w:t>
+      </w:r>
+    </w:p>
+    <w:p>
+      <w:pPr>
+        <w:shd w:val="clear" w:color="auto" w:fill="1F1F1F"/>
+        <w:spacing w:after="0" w:line="285" w:lineRule="atLeast"/>
+        <w:rPr>
+          <w:rFonts w:ascii="Consolas" w:eastAsia="Times New Roman" w:hAnsi="Consolas" w:cs="Times New Roman"/>
+          <w:color w:val="CCCCCC"/>
+          <w:sz w:val="21"/>
+          <w:szCs w:val="21"/>
+          <w:lang w:eastAsia="en-IN"/>
+        </w:rPr>
+      </w:pPr>
+      <w:r>
+        <w:rPr>
+          <w:rFonts w:ascii="Consolas" w:eastAsia="Times New Roman" w:hAnsi="Consolas" w:cs="Times New Roman"/>
+          <w:color w:val="D4D4D4"/>
+          <w:sz w:val="21"/>
+          <w:szCs w:val="21"/>
+          <w:lang w:eastAsia="en-IN"/>
+        </w:rPr>
+        <w:t xml:space="preserve">        </w:t>
+      </w:r>
+      <w:proofErr w:type="spellStart"/>
+      <w:r>
+        <w:rPr>
+          <w:rFonts w:ascii="Consolas" w:eastAsia="Times New Roman" w:hAnsi="Consolas" w:cs="Times New Roman"/>
+          <w:color w:val="569CD6"/>
+          <w:sz w:val="21"/>
+          <w:szCs w:val="21"/>
+          <w:lang w:eastAsia="en-IN"/>
+        </w:rPr>
+        <w:t>const</w:t>
+      </w:r>
+      <w:proofErr w:type="spellEnd"/>
+      <w:r>
+        <w:rPr>
+          <w:rFonts w:ascii="Consolas" w:eastAsia="Times New Roman" w:hAnsi="Consolas" w:cs="Times New Roman"/>
+          <w:color w:val="D4D4D4"/>
+          <w:sz w:val="21"/>
+          <w:szCs w:val="21"/>
+          <w:lang w:eastAsia="en-IN"/>
+        </w:rPr>
+        <w:t xml:space="preserve"> </w:t>
+      </w:r>
+      <w:r>
+        <w:rPr>
+          <w:rFonts w:ascii="Consolas" w:eastAsia="Times New Roman" w:hAnsi="Consolas" w:cs="Times New Roman"/>
+          <w:color w:val="4FC1FF"/>
+          <w:sz w:val="21"/>
+          <w:szCs w:val="21"/>
+          <w:lang w:eastAsia="en-IN"/>
+        </w:rPr>
+        <w:t>root</w:t>
+      </w:r>
+      <w:r>
+        <w:rPr>
+          <w:rFonts w:ascii="Consolas" w:eastAsia="Times New Roman" w:hAnsi="Consolas" w:cs="Times New Roman"/>
+          <w:color w:val="D4D4D4"/>
+          <w:sz w:val="21"/>
+          <w:szCs w:val="21"/>
+          <w:lang w:eastAsia="en-IN"/>
+        </w:rPr>
+        <w:t xml:space="preserve"> = </w:t>
+      </w:r>
+      <w:proofErr w:type="spellStart"/>
+      <w:r>
+        <w:rPr>
+          <w:rFonts w:ascii="Consolas" w:eastAsia="Times New Roman" w:hAnsi="Consolas" w:cs="Times New Roman"/>
+          <w:color w:val="9CDCFE"/>
+          <w:sz w:val="21"/>
+          <w:szCs w:val="21"/>
+          <w:lang w:eastAsia="en-IN"/>
+        </w:rPr>
+        <w:t>ReactDOM</w:t>
+      </w:r>
+      <w:r>
+        <w:rPr>
+          <w:rFonts w:ascii="Consolas" w:eastAsia="Times New Roman" w:hAnsi="Consolas" w:cs="Times New Roman"/>
+          <w:color w:val="D4D4D4"/>
+          <w:sz w:val="21"/>
+          <w:szCs w:val="21"/>
+          <w:lang w:eastAsia="en-IN"/>
+        </w:rPr>
+        <w:t>.</w:t>
+      </w:r>
+      <w:r>
+        <w:rPr>
+          <w:rFonts w:ascii="Consolas" w:eastAsia="Times New Roman" w:hAnsi="Consolas" w:cs="Times New Roman"/>
+          <w:color w:val="DCDCAA"/>
+          <w:sz w:val="21"/>
+          <w:szCs w:val="21"/>
+          <w:lang w:eastAsia="en-IN"/>
+        </w:rPr>
+        <w:t>createRoot</w:t>
+      </w:r>
+      <w:proofErr w:type="spellEnd"/>
+      <w:r>
+        <w:rPr>
+          <w:rFonts w:ascii="Consolas" w:eastAsia="Times New Roman" w:hAnsi="Consolas" w:cs="Times New Roman"/>
+          <w:color w:val="D4D4D4"/>
+          <w:sz w:val="21"/>
+          <w:szCs w:val="21"/>
+          <w:lang w:eastAsia="en-IN"/>
+        </w:rPr>
+        <w:t>(</w:t>
+      </w:r>
+      <w:proofErr w:type="spellStart"/>
       <w:proofErr w:type="gramStart"/>
       <w:r>
         <w:rPr>
-          <w:rFonts w:eastAsia="Times New Roman" w:cstheme="minorHAnsi"/>
-          <w:sz w:val="24"/>
-          <w:szCs w:val="24"/>
-          <w:lang w:eastAsia="en-IN"/>
-        </w:rPr>
-        <w:t>tag</w:t>
-      </w:r>
+          <w:rFonts w:ascii="Consolas" w:eastAsia="Times New Roman" w:hAnsi="Consolas" w:cs="Times New Roman"/>
+          <w:color w:val="9CDCFE"/>
+          <w:sz w:val="21"/>
+          <w:szCs w:val="21"/>
+          <w:lang w:eastAsia="en-IN"/>
+        </w:rPr>
+        <w:t>document</w:t>
+      </w:r>
+      <w:r>
+        <w:rPr>
+          <w:rFonts w:ascii="Consolas" w:eastAsia="Times New Roman" w:hAnsi="Consolas" w:cs="Times New Roman"/>
+          <w:color w:val="D4D4D4"/>
+          <w:sz w:val="21"/>
+          <w:szCs w:val="21"/>
+          <w:lang w:eastAsia="en-IN"/>
+        </w:rPr>
+        <w:t>.</w:t>
+      </w:r>
+      <w:r>
+        <w:rPr>
+          <w:rFonts w:ascii="Consolas" w:eastAsia="Times New Roman" w:hAnsi="Consolas" w:cs="Times New Roman"/>
+          <w:color w:val="DCDCAA"/>
+          <w:sz w:val="21"/>
+          <w:szCs w:val="21"/>
+          <w:lang w:eastAsia="en-IN"/>
+        </w:rPr>
+        <w:t>getElementById</w:t>
+      </w:r>
+      <w:proofErr w:type="spellEnd"/>
       <w:proofErr w:type="gramEnd"/>
       <w:r>
         <w:rPr>
-          <w:rFonts w:eastAsia="Times New Roman" w:cstheme="minorHAnsi"/>
-          <w:sz w:val="24"/>
-          <w:szCs w:val="24"/>
+          <w:rFonts w:ascii="Consolas" w:eastAsia="Times New Roman" w:hAnsi="Consolas" w:cs="Times New Roman"/>
+          <w:color w:val="D4D4D4"/>
+          <w:sz w:val="21"/>
+          <w:szCs w:val="21"/>
+          <w:lang w:eastAsia="en-IN"/>
+        </w:rPr>
+        <w:t>(</w:t>
+      </w:r>
+      <w:r>
+        <w:rPr>
+          <w:rFonts w:ascii="Consolas" w:eastAsia="Times New Roman" w:hAnsi="Consolas" w:cs="Times New Roman"/>
+          <w:color w:val="CE9178"/>
+          <w:sz w:val="21"/>
+          <w:szCs w:val="21"/>
+          <w:lang w:eastAsia="en-IN"/>
+        </w:rPr>
+        <w:t>"root"</w:t>
+      </w:r>
+      <w:r>
+        <w:rPr>
+          <w:rFonts w:ascii="Consolas" w:eastAsia="Times New Roman" w:hAnsi="Consolas" w:cs="Times New Roman"/>
+          <w:color w:val="D4D4D4"/>
+          <w:sz w:val="21"/>
+          <w:szCs w:val="21"/>
+          <w:lang w:eastAsia="en-IN"/>
+        </w:rPr>
+        <w:t>));</w:t>
+      </w:r>
+    </w:p>
+    <w:p>
+      <w:pPr>
+        <w:shd w:val="clear" w:color="auto" w:fill="1F1F1F"/>
+        <w:spacing w:after="0" w:line="285" w:lineRule="atLeast"/>
+        <w:rPr>
+          <w:rFonts w:ascii="Consolas" w:eastAsia="Times New Roman" w:hAnsi="Consolas" w:cs="Times New Roman"/>
+          <w:color w:val="CCCCCC"/>
+          <w:sz w:val="21"/>
+          <w:szCs w:val="21"/>
+          <w:lang w:eastAsia="en-IN"/>
+        </w:rPr>
+      </w:pPr>
+      <w:r>
+        <w:rPr>
+          <w:rFonts w:ascii="Consolas" w:eastAsia="Times New Roman" w:hAnsi="Consolas" w:cs="Times New Roman"/>
+          <w:color w:val="D4D4D4"/>
+          <w:sz w:val="21"/>
+          <w:szCs w:val="21"/>
+          <w:lang w:eastAsia="en-IN"/>
+        </w:rPr>
+        <w:t xml:space="preserve">        </w:t>
+      </w:r>
+      <w:proofErr w:type="spellStart"/>
+      <w:proofErr w:type="gramStart"/>
+      <w:r>
+        <w:rPr>
+          <w:rFonts w:ascii="Consolas" w:eastAsia="Times New Roman" w:hAnsi="Consolas" w:cs="Times New Roman"/>
+          <w:color w:val="4FC1FF"/>
+          <w:sz w:val="21"/>
+          <w:szCs w:val="21"/>
+          <w:lang w:eastAsia="en-IN"/>
+        </w:rPr>
+        <w:t>root</w:t>
+      </w:r>
+      <w:r>
+        <w:rPr>
+          <w:rFonts w:ascii="Consolas" w:eastAsia="Times New Roman" w:hAnsi="Consolas" w:cs="Times New Roman"/>
+          <w:color w:val="D4D4D4"/>
+          <w:sz w:val="21"/>
+          <w:szCs w:val="21"/>
           <w:lang w:eastAsia="en-IN"/>
         </w:rPr>
         <w:t>.</w:t>
       </w:r>
-    </w:p>
-    <w:p>
-      <w:pPr>
-        <w:spacing w:after="0" w:line="240" w:lineRule="auto"/>
-        <w:rPr>
-          <w:rFonts w:eastAsia="Times New Roman" w:cstheme="minorHAnsi"/>
-          <w:sz w:val="24"/>
-          <w:szCs w:val="24"/>
-          <w:lang w:eastAsia="en-IN"/>
-        </w:rPr>
-      </w:pPr>
-    </w:p>
-    <w:p>
-      <w:pPr>
-        <w:spacing w:after="0" w:line="240" w:lineRule="auto"/>
-        <w:rPr>
-          <w:rFonts w:eastAsia="Times New Roman" w:cstheme="minorHAnsi"/>
-          <w:sz w:val="24"/>
-          <w:szCs w:val="24"/>
-          <w:lang w:eastAsia="en-IN"/>
-        </w:rPr>
-      </w:pPr>
-      <w:r>
-        <w:rPr>
-          <w:rFonts w:eastAsia="Times New Roman" w:cstheme="minorHAnsi"/>
-          <w:sz w:val="24"/>
-          <w:szCs w:val="24"/>
-          <w:lang w:eastAsia="en-IN"/>
-        </w:rPr>
-        <w:t>Creating an element is done by react library but creating a</w:t>
-      </w:r>
+      <w:r>
+        <w:rPr>
+          <w:rFonts w:ascii="Consolas" w:eastAsia="Times New Roman" w:hAnsi="Consolas" w:cs="Times New Roman"/>
+          <w:color w:val="DCDCAA"/>
+          <w:sz w:val="21"/>
+          <w:szCs w:val="21"/>
+          <w:lang w:eastAsia="en-IN"/>
+        </w:rPr>
+        <w:t>render</w:t>
+      </w:r>
+      <w:proofErr w:type="spellEnd"/>
+      <w:proofErr w:type="gramEnd"/>
+      <w:r>
+        <w:rPr>
+          <w:rFonts w:ascii="Consolas" w:eastAsia="Times New Roman" w:hAnsi="Consolas" w:cs="Times New Roman"/>
+          <w:color w:val="D4D4D4"/>
+          <w:sz w:val="21"/>
+          <w:szCs w:val="21"/>
+          <w:lang w:eastAsia="en-IN"/>
+        </w:rPr>
+        <w:t>(</w:t>
+      </w:r>
+      <w:r>
+        <w:rPr>
+          <w:rFonts w:ascii="Consolas" w:eastAsia="Times New Roman" w:hAnsi="Consolas" w:cs="Times New Roman"/>
+          <w:color w:val="4FC1FF"/>
+          <w:sz w:val="21"/>
+          <w:szCs w:val="21"/>
+          <w:lang w:eastAsia="en-IN"/>
+        </w:rPr>
+        <w:t>heading</w:t>
+      </w:r>
+      <w:r>
+        <w:rPr>
+          <w:rFonts w:ascii="Consolas" w:eastAsia="Times New Roman" w:hAnsi="Consolas" w:cs="Times New Roman"/>
+          <w:color w:val="D4D4D4"/>
+          <w:sz w:val="21"/>
+          <w:szCs w:val="21"/>
+          <w:lang w:eastAsia="en-IN"/>
+        </w:rPr>
+        <w:t>);</w:t>
+      </w:r>
+    </w:p>
+    <w:p>
+      <w:pPr>
+        <w:shd w:val="clear" w:color="auto" w:fill="1F1F1F"/>
+        <w:spacing w:after="0" w:line="285" w:lineRule="atLeast"/>
+        <w:rPr>
+          <w:rFonts w:ascii="Consolas" w:eastAsia="Times New Roman" w:hAnsi="Consolas" w:cs="Times New Roman"/>
+          <w:color w:val="CCCCCC"/>
+          <w:sz w:val="21"/>
+          <w:szCs w:val="21"/>
+          <w:lang w:eastAsia="en-IN"/>
+        </w:rPr>
+      </w:pPr>
+      <w:r>
+        <w:rPr>
+          <w:rFonts w:ascii="Consolas" w:eastAsia="Times New Roman" w:hAnsi="Consolas" w:cs="Times New Roman"/>
+          <w:color w:val="D4D4D4"/>
+          <w:sz w:val="21"/>
+          <w:szCs w:val="21"/>
+          <w:lang w:eastAsia="en-IN"/>
+        </w:rPr>
+        <w:t xml:space="preserve">    </w:t>
+      </w:r>
+      <w:r>
+        <w:rPr>
+          <w:rFonts w:ascii="Consolas" w:eastAsia="Times New Roman" w:hAnsi="Consolas" w:cs="Times New Roman"/>
+          <w:color w:val="808080"/>
+          <w:sz w:val="21"/>
+          <w:szCs w:val="21"/>
+          <w:lang w:eastAsia="en-IN"/>
+        </w:rPr>
+        <w:t>&lt;/</w:t>
+      </w:r>
+      <w:r>
+        <w:rPr>
+          <w:rFonts w:ascii="Consolas" w:eastAsia="Times New Roman" w:hAnsi="Consolas" w:cs="Times New Roman"/>
+          <w:color w:val="569CD6"/>
+          <w:sz w:val="21"/>
+          <w:szCs w:val="21"/>
+          <w:lang w:eastAsia="en-IN"/>
+        </w:rPr>
+        <w:t>script</w:t>
+      </w:r>
+      <w:r>
+        <w:rPr>
+          <w:rFonts w:ascii="Consolas" w:eastAsia="Times New Roman" w:hAnsi="Consolas" w:cs="Times New Roman"/>
+          <w:color w:val="808080"/>
+          <w:sz w:val="21"/>
+          <w:szCs w:val="21"/>
+          <w:lang w:eastAsia="en-IN"/>
+        </w:rPr>
+        <w:t>&gt;</w:t>
+      </w:r>
+    </w:p>
+    <w:p>
+      <w:pPr>
+        <w:shd w:val="clear" w:color="auto" w:fill="1F1F1F"/>
+        <w:spacing w:after="0" w:line="285" w:lineRule="atLeast"/>
+        <w:rPr>
+          <w:rFonts w:ascii="Consolas" w:eastAsia="Times New Roman" w:hAnsi="Consolas" w:cs="Times New Roman"/>
+          <w:color w:val="CCCCCC"/>
+          <w:sz w:val="21"/>
+          <w:szCs w:val="21"/>
+          <w:lang w:eastAsia="en-IN"/>
+        </w:rPr>
+      </w:pPr>
+      <w:r>
+        <w:rPr>
+          <w:rFonts w:ascii="Consolas" w:eastAsia="Times New Roman" w:hAnsi="Consolas" w:cs="Times New Roman"/>
+          <w:color w:val="808080"/>
+          <w:sz w:val="21"/>
+          <w:szCs w:val="21"/>
+          <w:lang w:eastAsia="en-IN"/>
+        </w:rPr>
+        <w:t>&lt;/</w:t>
+      </w:r>
+      <w:r>
+        <w:rPr>
+          <w:rFonts w:ascii="Consolas" w:eastAsia="Times New Roman" w:hAnsi="Consolas" w:cs="Times New Roman"/>
+          <w:color w:val="569CD6"/>
+          <w:sz w:val="21"/>
+          <w:szCs w:val="21"/>
+          <w:lang w:eastAsia="en-IN"/>
+        </w:rPr>
+        <w:t>body</w:t>
+      </w:r>
+      <w:r>
+        <w:rPr>
+          <w:rFonts w:ascii="Consolas" w:eastAsia="Times New Roman" w:hAnsi="Consolas" w:cs="Times New Roman"/>
+          <w:color w:val="808080"/>
+          <w:sz w:val="21"/>
+          <w:szCs w:val="21"/>
+          <w:lang w:eastAsia="en-IN"/>
+        </w:rPr>
+        <w:t>&gt;</w:t>
+      </w:r>
+    </w:p>
+    <w:p>
+      <w:pPr>
+        <w:spacing w:after="0" w:line="240" w:lineRule="auto"/>
+        <w:rPr>
+          <w:rFonts w:eastAsia="Times New Roman" w:cstheme="minorHAnsi"/>
+          <w:sz w:val="24"/>
+          <w:szCs w:val="24"/>
+          <w:lang w:eastAsia="en-IN"/>
+        </w:rPr>
+      </w:pPr>
+    </w:p>
+    <w:p>
+      <w:pPr>
+        <w:spacing w:after="0" w:line="240" w:lineRule="auto"/>
+        <w:rPr>
+          <w:rFonts w:eastAsia="Times New Roman" w:cstheme="minorHAnsi"/>
+          <w:sz w:val="24"/>
+          <w:szCs w:val="24"/>
+          <w:lang w:eastAsia="en-IN"/>
+        </w:rPr>
+      </w:pPr>
+      <w:r>
+        <w:rPr>
+          <w:rFonts w:eastAsia="Times New Roman" w:cstheme="minorHAnsi"/>
+          <w:sz w:val="24"/>
+          <w:szCs w:val="24"/>
+          <w:lang w:eastAsia="en-IN"/>
+        </w:rPr>
+        <w:t>Try doing console.log and print the heading variable in above code: it will give an object.</w:t>
+      </w:r>
+    </w:p>
+    <w:p>
+      <w:pPr>
+        <w:spacing w:after="0" w:line="240" w:lineRule="auto"/>
+        <w:rPr>
+          <w:rFonts w:eastAsia="Times New Roman" w:cstheme="minorHAnsi"/>
+          <w:sz w:val="24"/>
+          <w:szCs w:val="24"/>
+          <w:lang w:eastAsia="en-IN"/>
+        </w:rPr>
+      </w:pPr>
+    </w:p>
+    <w:p>
+      <w:pPr>
+        <w:spacing w:after="0" w:line="240" w:lineRule="auto"/>
+        <w:rPr>
+          <w:rFonts w:eastAsia="Times New Roman" w:cstheme="minorHAnsi"/>
+          <w:sz w:val="24"/>
+          <w:szCs w:val="24"/>
+          <w:lang w:eastAsia="en-IN"/>
+        </w:rPr>
+      </w:pPr>
+      <w:r>
+        <w:rPr>
+          <w:rFonts w:eastAsia="Times New Roman" w:cstheme="minorHAnsi"/>
+          <w:sz w:val="24"/>
+          <w:szCs w:val="24"/>
+          <w:lang w:eastAsia="en-IN"/>
+        </w:rPr>
+        <w:t xml:space="preserve">React element is not some HTML tag </w:t>
+      </w:r>
+      <w:proofErr w:type="gramStart"/>
+      <w:r>
+        <w:rPr>
+          <w:rFonts w:eastAsia="Times New Roman" w:cstheme="minorHAnsi"/>
+          <w:sz w:val="24"/>
+          <w:szCs w:val="24"/>
+          <w:lang w:eastAsia="en-IN"/>
+        </w:rPr>
+        <w:t>element,</w:t>
+      </w:r>
+      <w:proofErr w:type="gramEnd"/>
+      <w:r>
+        <w:rPr>
+          <w:rFonts w:eastAsia="Times New Roman" w:cstheme="minorHAnsi"/>
+          <w:sz w:val="24"/>
+          <w:szCs w:val="24"/>
+          <w:lang w:eastAsia="en-IN"/>
+        </w:rPr>
+        <w:t xml:space="preserve"> it is actually a React object</w:t>
+      </w:r>
+      <w:r>
+        <w:rPr>
+          <w:rFonts w:eastAsia="Times New Roman" w:cstheme="minorHAnsi"/>
+          <w:sz w:val="24"/>
+          <w:szCs w:val="24"/>
+          <w:lang w:eastAsia="en-IN"/>
+        </w:rPr>
+        <w:t xml:space="preserve"> while rendering it to the DOM it converts itself into the HTML that browser understands.</w:t>
+      </w:r>
+    </w:p>
+    <w:p>
+      <w:pPr>
+        <w:spacing w:after="0" w:line="240" w:lineRule="auto"/>
+        <w:rPr>
+          <w:rFonts w:eastAsia="Times New Roman" w:cstheme="minorHAnsi"/>
+          <w:sz w:val="24"/>
+          <w:szCs w:val="24"/>
+          <w:lang w:eastAsia="en-IN"/>
+        </w:rPr>
+      </w:pPr>
+    </w:p>
+    <w:p>
+      <w:pPr>
+        <w:spacing w:after="0" w:line="240" w:lineRule="auto"/>
+        <w:rPr>
+          <w:rFonts w:eastAsia="Times New Roman" w:cstheme="minorHAnsi"/>
+          <w:sz w:val="24"/>
+          <w:szCs w:val="24"/>
+          <w:lang w:eastAsia="en-IN"/>
+        </w:rPr>
+      </w:pPr>
+      <w:r>
+        <w:rPr>
+          <w:rFonts w:eastAsia="Times New Roman" w:cstheme="minorHAnsi"/>
+          <w:sz w:val="24"/>
+          <w:szCs w:val="24"/>
+          <w:lang w:eastAsia="en-IN"/>
+        </w:rPr>
+        <w:t xml:space="preserve">If Root already has some tag inside it </w:t>
+      </w:r>
+      <w:proofErr w:type="gramStart"/>
+      <w:r>
+        <w:rPr>
+          <w:rFonts w:eastAsia="Times New Roman" w:cstheme="minorHAnsi"/>
+          <w:sz w:val="24"/>
+          <w:szCs w:val="24"/>
+          <w:lang w:eastAsia="en-IN"/>
+        </w:rPr>
+        <w:t>then ,</w:t>
+      </w:r>
+      <w:proofErr w:type="gramEnd"/>
+      <w:r>
+        <w:rPr>
+          <w:rFonts w:eastAsia="Times New Roman" w:cstheme="minorHAnsi"/>
+          <w:sz w:val="24"/>
+          <w:szCs w:val="24"/>
+          <w:lang w:eastAsia="en-IN"/>
+        </w:rPr>
+        <w:t xml:space="preserve"> the render function will replace it with the </w:t>
+      </w:r>
+      <w:r>
+        <w:rPr>
+          <w:rFonts w:eastAsia="Times New Roman" w:cstheme="minorHAnsi"/>
+          <w:sz w:val="24"/>
+          <w:szCs w:val="24"/>
+          <w:lang w:eastAsia="en-IN"/>
+        </w:rPr>
+        <w:t xml:space="preserve">content inside the render </w:t>
+      </w:r>
+      <w:proofErr w:type="spellStart"/>
+      <w:r>
+        <w:rPr>
+          <w:rFonts w:eastAsia="Times New Roman" w:cstheme="minorHAnsi"/>
+          <w:sz w:val="24"/>
+          <w:szCs w:val="24"/>
+          <w:lang w:eastAsia="en-IN"/>
+        </w:rPr>
+        <w:t>func</w:t>
+      </w:r>
+      <w:proofErr w:type="spellEnd"/>
+      <w:r>
+        <w:rPr>
+          <w:rFonts w:eastAsia="Times New Roman" w:cstheme="minorHAnsi"/>
+          <w:sz w:val="24"/>
+          <w:szCs w:val="24"/>
+          <w:lang w:eastAsia="en-IN"/>
+        </w:rPr>
+        <w:t>.</w:t>
+      </w:r>
+    </w:p>
+    <w:p>
+      <w:pPr>
+        <w:spacing w:after="0" w:line="240" w:lineRule="auto"/>
+        <w:rPr>
+          <w:rFonts w:eastAsia="Times New Roman" w:cstheme="minorHAnsi"/>
+          <w:sz w:val="24"/>
+          <w:szCs w:val="24"/>
+          <w:lang w:eastAsia="en-IN"/>
+        </w:rPr>
+      </w:pPr>
+    </w:p>
+    <w:p>
+      <w:pPr>
+        <w:spacing w:after="0" w:line="240" w:lineRule="auto"/>
+        <w:rPr>
+          <w:rFonts w:eastAsia="Times New Roman" w:cstheme="minorHAnsi"/>
+          <w:b/>
+          <w:sz w:val="24"/>
+          <w:szCs w:val="24"/>
+          <w:lang w:eastAsia="en-IN"/>
+        </w:rPr>
+      </w:pPr>
+      <w:r>
+        <w:rPr>
+          <w:rFonts w:eastAsia="Times New Roman" w:cstheme="minorHAnsi"/>
+          <w:b/>
+          <w:sz w:val="24"/>
+          <w:szCs w:val="24"/>
+          <w:lang w:eastAsia="en-IN"/>
+        </w:rPr>
+        <w:t xml:space="preserve">Basic React </w:t>
+      </w:r>
+      <w:proofErr w:type="gramStart"/>
+      <w:r>
+        <w:rPr>
+          <w:rFonts w:eastAsia="Times New Roman" w:cstheme="minorHAnsi"/>
+          <w:b/>
+          <w:sz w:val="24"/>
+          <w:szCs w:val="24"/>
+          <w:lang w:eastAsia="en-IN"/>
+        </w:rPr>
+        <w:t>In</w:t>
+      </w:r>
+      <w:proofErr w:type="gramEnd"/>
+      <w:r>
+        <w:rPr>
+          <w:rFonts w:eastAsia="Times New Roman" w:cstheme="minorHAnsi"/>
+          <w:b/>
+          <w:sz w:val="24"/>
+          <w:szCs w:val="24"/>
+          <w:lang w:eastAsia="en-IN"/>
+        </w:rPr>
+        <w:t xml:space="preserve"> </w:t>
+      </w:r>
+      <w:proofErr w:type="spellStart"/>
+      <w:r>
+        <w:rPr>
+          <w:rFonts w:eastAsia="Times New Roman" w:cstheme="minorHAnsi"/>
+          <w:b/>
+          <w:sz w:val="24"/>
+          <w:szCs w:val="24"/>
+          <w:lang w:eastAsia="en-IN"/>
+        </w:rPr>
+        <w:t>Javascript</w:t>
+      </w:r>
+      <w:proofErr w:type="spellEnd"/>
+      <w:r>
+        <w:rPr>
+          <w:rFonts w:eastAsia="Times New Roman" w:cstheme="minorHAnsi"/>
+          <w:b/>
+          <w:sz w:val="24"/>
+          <w:szCs w:val="24"/>
+          <w:lang w:eastAsia="en-IN"/>
+        </w:rPr>
+        <w:t xml:space="preserve"> not JSX therefore, not that simplified:</w:t>
+      </w:r>
+    </w:p>
+    <w:p>
+      <w:pPr>
+        <w:spacing w:after="0" w:line="240" w:lineRule="auto"/>
+        <w:rPr>
+          <w:rFonts w:eastAsia="Times New Roman" w:cstheme="minorHAnsi"/>
+          <w:b/>
+          <w:sz w:val="24"/>
+          <w:szCs w:val="24"/>
+          <w:lang w:eastAsia="en-IN"/>
+        </w:rPr>
+      </w:pPr>
       <w:bookmarkStart w:id="0" w:name="_GoBack"/>
       <w:bookmarkEnd w:id="0"/>
-      <w:r>
-        <w:rPr>
-          <w:rFonts w:eastAsia="Times New Roman" w:cstheme="minorHAnsi"/>
-          <w:sz w:val="24"/>
-          <w:szCs w:val="24"/>
-          <w:lang w:eastAsia="en-IN"/>
-        </w:rPr>
-        <w:t xml:space="preserve"> root is the job of the </w:t>
-      </w:r>
-      <w:proofErr w:type="spellStart"/>
-      <w:r>
-        <w:rPr>
-          <w:rFonts w:eastAsia="Times New Roman" w:cstheme="minorHAnsi"/>
-          <w:sz w:val="24"/>
-          <w:szCs w:val="24"/>
-          <w:lang w:eastAsia="en-IN"/>
-        </w:rPr>
-        <w:t>ReactDOM</w:t>
-      </w:r>
-      <w:proofErr w:type="spellEnd"/>
-      <w:r>
-        <w:rPr>
-          <w:rFonts w:eastAsia="Times New Roman" w:cstheme="minorHAnsi"/>
-          <w:sz w:val="24"/>
-          <w:szCs w:val="24"/>
-          <w:lang w:eastAsia="en-IN"/>
-        </w:rPr>
-        <w:t>.</w:t>
-      </w:r>
-    </w:p>
-    <w:p>
-      <w:pPr>
-        <w:spacing w:after="0" w:line="240" w:lineRule="auto"/>
-        <w:rPr>
-          <w:rFonts w:eastAsia="Times New Roman" w:cstheme="minorHAnsi"/>
-          <w:sz w:val="24"/>
-          <w:szCs w:val="24"/>
-          <w:lang w:eastAsia="en-IN"/>
-        </w:rPr>
-      </w:pPr>
-    </w:p>
-    <w:p>
-      <w:pPr>
-        <w:spacing w:after="0" w:line="240" w:lineRule="auto"/>
-        <w:rPr>
-          <w:rFonts w:eastAsia="Times New Roman" w:cstheme="minorHAnsi"/>
-          <w:b/>
-          <w:sz w:val="24"/>
-          <w:szCs w:val="24"/>
-          <w:lang w:eastAsia="en-IN"/>
-        </w:rPr>
-      </w:pPr>
-      <w:r>
-        <w:rPr>
-          <w:rFonts w:eastAsia="Times New Roman" w:cstheme="minorHAnsi"/>
-          <w:b/>
-          <w:sz w:val="24"/>
-          <w:szCs w:val="24"/>
-          <w:lang w:eastAsia="en-IN"/>
-        </w:rPr>
-        <w:t xml:space="preserve">First React </w:t>
-      </w:r>
-      <w:proofErr w:type="gramStart"/>
-      <w:r>
-        <w:rPr>
-          <w:rFonts w:eastAsia="Times New Roman" w:cstheme="minorHAnsi"/>
-          <w:b/>
-          <w:sz w:val="24"/>
-          <w:szCs w:val="24"/>
-          <w:lang w:eastAsia="en-IN"/>
-        </w:rPr>
-        <w:t>code :</w:t>
-      </w:r>
-      <w:proofErr w:type="gramEnd"/>
-    </w:p>
-    <w:p>
-      <w:pPr>
-        <w:spacing w:after="0" w:line="240" w:lineRule="auto"/>
-        <w:rPr>
-          <w:rFonts w:eastAsia="Times New Roman" w:cstheme="minorHAnsi"/>
-          <w:sz w:val="24"/>
-          <w:szCs w:val="24"/>
-          <w:lang w:eastAsia="en-IN"/>
-        </w:rPr>
-      </w:pPr>
     </w:p>
     <w:p>
       <w:pPr>
@@ -1323,16 +2657,7 @@
           <w:lang w:eastAsia="en-IN"/>
         </w:rPr>
       </w:pPr>
-      <w:r>
-        <w:rPr>
-          <w:rFonts w:ascii="Consolas" w:eastAsia="Times New Roman" w:hAnsi="Consolas" w:cs="Times New Roman"/>
-          <w:color w:val="808080"/>
-          <w:sz w:val="21"/>
-          <w:szCs w:val="21"/>
-          <w:lang w:eastAsia="en-IN"/>
-        </w:rPr>
-        <w:t>&lt;</w:t>
-      </w:r>
+      <w:proofErr w:type="spellStart"/>
       <w:r>
         <w:rPr>
           <w:rFonts w:ascii="Consolas" w:eastAsia="Times New Roman" w:hAnsi="Consolas" w:cs="Times New Roman"/>
@@ -1341,17 +2666,160 @@
           <w:szCs w:val="21"/>
           <w:lang w:eastAsia="en-IN"/>
         </w:rPr>
-        <w:t>body</w:t>
-      </w:r>
-      <w:r>
-        <w:rPr>
-          <w:rFonts w:ascii="Consolas" w:eastAsia="Times New Roman" w:hAnsi="Consolas" w:cs="Times New Roman"/>
-          <w:color w:val="808080"/>
-          <w:sz w:val="21"/>
-          <w:szCs w:val="21"/>
-          <w:lang w:eastAsia="en-IN"/>
-        </w:rPr>
-        <w:t>&gt;</w:t>
+        <w:t>const</w:t>
+      </w:r>
+      <w:proofErr w:type="spellEnd"/>
+      <w:r>
+        <w:rPr>
+          <w:rFonts w:ascii="Consolas" w:eastAsia="Times New Roman" w:hAnsi="Consolas" w:cs="Times New Roman"/>
+          <w:color w:val="CCCCCC"/>
+          <w:sz w:val="21"/>
+          <w:szCs w:val="21"/>
+          <w:lang w:eastAsia="en-IN"/>
+        </w:rPr>
+        <w:t xml:space="preserve"> </w:t>
+      </w:r>
+      <w:r>
+        <w:rPr>
+          <w:rFonts w:ascii="Consolas" w:eastAsia="Times New Roman" w:hAnsi="Consolas" w:cs="Times New Roman"/>
+          <w:color w:val="4FC1FF"/>
+          <w:sz w:val="21"/>
+          <w:szCs w:val="21"/>
+          <w:lang w:eastAsia="en-IN"/>
+        </w:rPr>
+        <w:t>heading</w:t>
+      </w:r>
+      <w:r>
+        <w:rPr>
+          <w:rFonts w:ascii="Consolas" w:eastAsia="Times New Roman" w:hAnsi="Consolas" w:cs="Times New Roman"/>
+          <w:color w:val="CCCCCC"/>
+          <w:sz w:val="21"/>
+          <w:szCs w:val="21"/>
+          <w:lang w:eastAsia="en-IN"/>
+        </w:rPr>
+        <w:t xml:space="preserve"> </w:t>
+      </w:r>
+      <w:r>
+        <w:rPr>
+          <w:rFonts w:ascii="Consolas" w:eastAsia="Times New Roman" w:hAnsi="Consolas" w:cs="Times New Roman"/>
+          <w:color w:val="D4D4D4"/>
+          <w:sz w:val="21"/>
+          <w:szCs w:val="21"/>
+          <w:lang w:eastAsia="en-IN"/>
+        </w:rPr>
+        <w:t>=</w:t>
+      </w:r>
+      <w:r>
+        <w:rPr>
+          <w:rFonts w:ascii="Consolas" w:eastAsia="Times New Roman" w:hAnsi="Consolas" w:cs="Times New Roman"/>
+          <w:color w:val="CCCCCC"/>
+          <w:sz w:val="21"/>
+          <w:szCs w:val="21"/>
+          <w:lang w:eastAsia="en-IN"/>
+        </w:rPr>
+        <w:t xml:space="preserve"> </w:t>
+      </w:r>
+      <w:proofErr w:type="spellStart"/>
+      <w:r>
+        <w:rPr>
+          <w:rFonts w:ascii="Consolas" w:eastAsia="Times New Roman" w:hAnsi="Consolas" w:cs="Times New Roman"/>
+          <w:color w:val="9CDCFE"/>
+          <w:sz w:val="21"/>
+          <w:szCs w:val="21"/>
+          <w:lang w:eastAsia="en-IN"/>
+        </w:rPr>
+        <w:t>React</w:t>
+      </w:r>
+      <w:r>
+        <w:rPr>
+          <w:rFonts w:ascii="Consolas" w:eastAsia="Times New Roman" w:hAnsi="Consolas" w:cs="Times New Roman"/>
+          <w:color w:val="CCCCCC"/>
+          <w:sz w:val="21"/>
+          <w:szCs w:val="21"/>
+          <w:lang w:eastAsia="en-IN"/>
+        </w:rPr>
+        <w:t>.</w:t>
+      </w:r>
+      <w:r>
+        <w:rPr>
+          <w:rFonts w:ascii="Consolas" w:eastAsia="Times New Roman" w:hAnsi="Consolas" w:cs="Times New Roman"/>
+          <w:color w:val="DCDCAA"/>
+          <w:sz w:val="21"/>
+          <w:szCs w:val="21"/>
+          <w:lang w:eastAsia="en-IN"/>
+        </w:rPr>
+        <w:t>createElement</w:t>
+      </w:r>
+      <w:proofErr w:type="spellEnd"/>
+      <w:r>
+        <w:rPr>
+          <w:rFonts w:ascii="Consolas" w:eastAsia="Times New Roman" w:hAnsi="Consolas" w:cs="Times New Roman"/>
+          <w:color w:val="CCCCCC"/>
+          <w:sz w:val="21"/>
+          <w:szCs w:val="21"/>
+          <w:lang w:eastAsia="en-IN"/>
+        </w:rPr>
+        <w:t>(</w:t>
+      </w:r>
+      <w:r>
+        <w:rPr>
+          <w:rFonts w:ascii="Consolas" w:eastAsia="Times New Roman" w:hAnsi="Consolas" w:cs="Times New Roman"/>
+          <w:color w:val="CE9178"/>
+          <w:sz w:val="21"/>
+          <w:szCs w:val="21"/>
+          <w:lang w:eastAsia="en-IN"/>
+        </w:rPr>
+        <w:t>"div"</w:t>
+      </w:r>
+      <w:r>
+        <w:rPr>
+          <w:rFonts w:ascii="Consolas" w:eastAsia="Times New Roman" w:hAnsi="Consolas" w:cs="Times New Roman"/>
+          <w:color w:val="CCCCCC"/>
+          <w:sz w:val="21"/>
+          <w:szCs w:val="21"/>
+          <w:lang w:eastAsia="en-IN"/>
+        </w:rPr>
+        <w:t>, {</w:t>
+      </w:r>
+      <w:r>
+        <w:rPr>
+          <w:rFonts w:ascii="Consolas" w:eastAsia="Times New Roman" w:hAnsi="Consolas" w:cs="Times New Roman"/>
+          <w:color w:val="9CDCFE"/>
+          <w:sz w:val="21"/>
+          <w:szCs w:val="21"/>
+          <w:lang w:eastAsia="en-IN"/>
+        </w:rPr>
+        <w:t>id:</w:t>
+      </w:r>
+      <w:r>
+        <w:rPr>
+          <w:rFonts w:ascii="Consolas" w:eastAsia="Times New Roman" w:hAnsi="Consolas" w:cs="Times New Roman"/>
+          <w:color w:val="CCCCCC"/>
+          <w:sz w:val="21"/>
+          <w:szCs w:val="21"/>
+          <w:lang w:eastAsia="en-IN"/>
+        </w:rPr>
+        <w:t xml:space="preserve"> </w:t>
+      </w:r>
+      <w:r>
+        <w:rPr>
+          <w:rFonts w:ascii="Consolas" w:eastAsia="Times New Roman" w:hAnsi="Consolas" w:cs="Times New Roman"/>
+          <w:color w:val="CE9178"/>
+          <w:sz w:val="21"/>
+          <w:szCs w:val="21"/>
+          <w:lang w:eastAsia="en-IN"/>
+        </w:rPr>
+        <w:t>"parent"</w:t>
+      </w:r>
+      <w:r>
+        <w:rPr>
+          <w:rFonts w:ascii="Consolas" w:eastAsia="Times New Roman" w:hAnsi="Consolas" w:cs="Times New Roman"/>
+          <w:color w:val="CCCCCC"/>
+          <w:sz w:val="21"/>
+          <w:szCs w:val="21"/>
+          <w:lang w:eastAsia="en-IN"/>
+        </w:rPr>
+        <w:t xml:space="preserve">}, </w:t>
       </w:r>
     </w:p>
     <w:p>
@@ -1374,27 +2842,79 @@
           <w:szCs w:val="21"/>
           <w:lang w:eastAsia="en-IN"/>
         </w:rPr>
-        <w:t xml:space="preserve">    </w:t>
-      </w:r>
-      <w:r>
-        <w:rPr>
-          <w:rFonts w:ascii="Consolas" w:eastAsia="Times New Roman" w:hAnsi="Consolas" w:cs="Times New Roman"/>
-          <w:color w:val="808080"/>
-          <w:sz w:val="21"/>
-          <w:szCs w:val="21"/>
-          <w:lang w:eastAsia="en-IN"/>
-        </w:rPr>
-        <w:t>&lt;</w:t>
-      </w:r>
-      <w:r>
-        <w:rPr>
-          <w:rFonts w:ascii="Consolas" w:eastAsia="Times New Roman" w:hAnsi="Consolas" w:cs="Times New Roman"/>
-          <w:color w:val="569CD6"/>
-          <w:sz w:val="21"/>
-          <w:szCs w:val="21"/>
-          <w:lang w:eastAsia="en-IN"/>
-        </w:rPr>
-        <w:t>div</w:t>
+        <w:t>[</w:t>
+      </w:r>
+      <w:proofErr w:type="spellStart"/>
+      <w:r>
+        <w:rPr>
+          <w:rFonts w:ascii="Consolas" w:eastAsia="Times New Roman" w:hAnsi="Consolas" w:cs="Times New Roman"/>
+          <w:color w:val="9CDCFE"/>
+          <w:sz w:val="21"/>
+          <w:szCs w:val="21"/>
+          <w:lang w:eastAsia="en-IN"/>
+        </w:rPr>
+        <w:t>React</w:t>
+      </w:r>
+      <w:r>
+        <w:rPr>
+          <w:rFonts w:ascii="Consolas" w:eastAsia="Times New Roman" w:hAnsi="Consolas" w:cs="Times New Roman"/>
+          <w:color w:val="CCCCCC"/>
+          <w:sz w:val="21"/>
+          <w:szCs w:val="21"/>
+          <w:lang w:eastAsia="en-IN"/>
+        </w:rPr>
+        <w:t>.</w:t>
+      </w:r>
+      <w:r>
+        <w:rPr>
+          <w:rFonts w:ascii="Consolas" w:eastAsia="Times New Roman" w:hAnsi="Consolas" w:cs="Times New Roman"/>
+          <w:color w:val="DCDCAA"/>
+          <w:sz w:val="21"/>
+          <w:szCs w:val="21"/>
+          <w:lang w:eastAsia="en-IN"/>
+        </w:rPr>
+        <w:t>createElement</w:t>
+      </w:r>
+      <w:proofErr w:type="spellEnd"/>
+      <w:r>
+        <w:rPr>
+          <w:rFonts w:ascii="Consolas" w:eastAsia="Times New Roman" w:hAnsi="Consolas" w:cs="Times New Roman"/>
+          <w:color w:val="CCCCCC"/>
+          <w:sz w:val="21"/>
+          <w:szCs w:val="21"/>
+          <w:lang w:eastAsia="en-IN"/>
+        </w:rPr>
+        <w:t>(</w:t>
+      </w:r>
+      <w:r>
+        <w:rPr>
+          <w:rFonts w:ascii="Consolas" w:eastAsia="Times New Roman" w:hAnsi="Consolas" w:cs="Times New Roman"/>
+          <w:color w:val="CE9178"/>
+          <w:sz w:val="21"/>
+          <w:szCs w:val="21"/>
+          <w:lang w:eastAsia="en-IN"/>
+        </w:rPr>
+        <w:t>"div"</w:t>
+      </w:r>
+      <w:r>
+        <w:rPr>
+          <w:rFonts w:ascii="Consolas" w:eastAsia="Times New Roman" w:hAnsi="Consolas" w:cs="Times New Roman"/>
+          <w:color w:val="CCCCCC"/>
+          <w:sz w:val="21"/>
+          <w:szCs w:val="21"/>
+          <w:lang w:eastAsia="en-IN"/>
+        </w:rPr>
+        <w:t>, {</w:t>
+      </w:r>
+      <w:r>
+        <w:rPr>
+          <w:rFonts w:ascii="Consolas" w:eastAsia="Times New Roman" w:hAnsi="Consolas" w:cs="Times New Roman"/>
+          <w:color w:val="9CDCFE"/>
+          <w:sz w:val="21"/>
+          <w:szCs w:val="21"/>
+          <w:lang w:eastAsia="en-IN"/>
+        </w:rPr>
+        <w:t>id:</w:t>
       </w:r>
       <w:r>
         <w:rPr>
@@ -1409,62 +2929,22 @@
       <w:r>
         <w:rPr>
           <w:rFonts w:ascii="Consolas" w:eastAsia="Times New Roman" w:hAnsi="Consolas" w:cs="Times New Roman"/>
-          <w:color w:val="9CDCFE"/>
-          <w:sz w:val="21"/>
-          <w:szCs w:val="21"/>
-          <w:lang w:eastAsia="en-IN"/>
-        </w:rPr>
-        <w:t>id</w:t>
-      </w:r>
-      <w:r>
-        <w:rPr>
-          <w:rFonts w:ascii="Consolas" w:eastAsia="Times New Roman" w:hAnsi="Consolas" w:cs="Times New Roman"/>
-          <w:color w:val="CCCCCC"/>
-          <w:sz w:val="21"/>
-          <w:szCs w:val="21"/>
-          <w:lang w:eastAsia="en-IN"/>
-        </w:rPr>
-        <w:t>=</w:t>
-      </w:r>
-      <w:r>
-        <w:rPr>
-          <w:rFonts w:ascii="Consolas" w:eastAsia="Times New Roman" w:hAnsi="Consolas" w:cs="Times New Roman"/>
           <w:color w:val="CE9178"/>
           <w:sz w:val="21"/>
           <w:szCs w:val="21"/>
           <w:lang w:eastAsia="en-IN"/>
         </w:rPr>
-        <w:t>"root"</w:t>
-      </w:r>
-      <w:r>
-        <w:rPr>
-          <w:rFonts w:ascii="Consolas" w:eastAsia="Times New Roman" w:hAnsi="Consolas" w:cs="Times New Roman"/>
-          <w:color w:val="808080"/>
-          <w:sz w:val="21"/>
-          <w:szCs w:val="21"/>
-          <w:lang w:eastAsia="en-IN"/>
-        </w:rPr>
-        <w:t>&gt;&lt;/</w:t>
-      </w:r>
-      <w:r>
-        <w:rPr>
-          <w:rFonts w:ascii="Consolas" w:eastAsia="Times New Roman" w:hAnsi="Consolas" w:cs="Times New Roman"/>
-          <w:color w:val="569CD6"/>
-          <w:sz w:val="21"/>
-          <w:szCs w:val="21"/>
-          <w:lang w:eastAsia="en-IN"/>
-        </w:rPr>
-        <w:t>div</w:t>
-      </w:r>
-      <w:r>
-        <w:rPr>
-          <w:rFonts w:ascii="Consolas" w:eastAsia="Times New Roman" w:hAnsi="Consolas" w:cs="Times New Roman"/>
-          <w:color w:val="808080"/>
-          <w:sz w:val="21"/>
-          <w:szCs w:val="21"/>
-          <w:lang w:eastAsia="en-IN"/>
-        </w:rPr>
-        <w:t>&gt;</w:t>
+        <w:t>"child1"</w:t>
+      </w:r>
+      <w:r>
+        <w:rPr>
+          <w:rFonts w:ascii="Consolas" w:eastAsia="Times New Roman" w:hAnsi="Consolas" w:cs="Times New Roman"/>
+          <w:color w:val="CCCCCC"/>
+          <w:sz w:val="21"/>
+          <w:szCs w:val="21"/>
+          <w:lang w:eastAsia="en-IN"/>
+        </w:rPr>
+        <w:t xml:space="preserve">}, </w:t>
       </w:r>
     </w:p>
     <w:p>
@@ -1479,6 +2959,120 @@
           <w:lang w:eastAsia="en-IN"/>
         </w:rPr>
       </w:pPr>
+      <w:r>
+        <w:rPr>
+          <w:rFonts w:ascii="Consolas" w:eastAsia="Times New Roman" w:hAnsi="Consolas" w:cs="Times New Roman"/>
+          <w:color w:val="CCCCCC"/>
+          <w:sz w:val="21"/>
+          <w:szCs w:val="21"/>
+          <w:lang w:eastAsia="en-IN"/>
+        </w:rPr>
+        <w:t>[</w:t>
+      </w:r>
+      <w:proofErr w:type="spellStart"/>
+      <w:r>
+        <w:rPr>
+          <w:rFonts w:ascii="Consolas" w:eastAsia="Times New Roman" w:hAnsi="Consolas" w:cs="Times New Roman"/>
+          <w:color w:val="9CDCFE"/>
+          <w:sz w:val="21"/>
+          <w:szCs w:val="21"/>
+          <w:lang w:eastAsia="en-IN"/>
+        </w:rPr>
+        <w:t>React</w:t>
+      </w:r>
+      <w:r>
+        <w:rPr>
+          <w:rFonts w:ascii="Consolas" w:eastAsia="Times New Roman" w:hAnsi="Consolas" w:cs="Times New Roman"/>
+          <w:color w:val="CCCCCC"/>
+          <w:sz w:val="21"/>
+          <w:szCs w:val="21"/>
+          <w:lang w:eastAsia="en-IN"/>
+        </w:rPr>
+        <w:t>.</w:t>
+      </w:r>
+      <w:r>
+        <w:rPr>
+          <w:rFonts w:ascii="Consolas" w:eastAsia="Times New Roman" w:hAnsi="Consolas" w:cs="Times New Roman"/>
+          <w:color w:val="DCDCAA"/>
+          <w:sz w:val="21"/>
+          <w:szCs w:val="21"/>
+          <w:lang w:eastAsia="en-IN"/>
+        </w:rPr>
+        <w:t>createElement</w:t>
+      </w:r>
+      <w:proofErr w:type="spellEnd"/>
+      <w:r>
+        <w:rPr>
+          <w:rFonts w:ascii="Consolas" w:eastAsia="Times New Roman" w:hAnsi="Consolas" w:cs="Times New Roman"/>
+          <w:color w:val="CCCCCC"/>
+          <w:sz w:val="21"/>
+          <w:szCs w:val="21"/>
+          <w:lang w:eastAsia="en-IN"/>
+        </w:rPr>
+        <w:t>(</w:t>
+      </w:r>
+      <w:r>
+        <w:rPr>
+          <w:rFonts w:ascii="Consolas" w:eastAsia="Times New Roman" w:hAnsi="Consolas" w:cs="Times New Roman"/>
+          <w:color w:val="CE9178"/>
+          <w:sz w:val="21"/>
+          <w:szCs w:val="21"/>
+          <w:lang w:eastAsia="en-IN"/>
+        </w:rPr>
+        <w:t>"h1"</w:t>
+      </w:r>
+      <w:r>
+        <w:rPr>
+          <w:rFonts w:ascii="Consolas" w:eastAsia="Times New Roman" w:hAnsi="Consolas" w:cs="Times New Roman"/>
+          <w:color w:val="CCCCCC"/>
+          <w:sz w:val="21"/>
+          <w:szCs w:val="21"/>
+          <w:lang w:eastAsia="en-IN"/>
+        </w:rPr>
+        <w:t xml:space="preserve">, {}, </w:t>
+      </w:r>
+      <w:r>
+        <w:rPr>
+          <w:rFonts w:ascii="Consolas" w:eastAsia="Times New Roman" w:hAnsi="Consolas" w:cs="Times New Roman"/>
+          <w:color w:val="CE9178"/>
+          <w:sz w:val="21"/>
+          <w:szCs w:val="21"/>
+          <w:lang w:eastAsia="en-IN"/>
+        </w:rPr>
+        <w:t>"I am H1 tag</w:t>
+      </w:r>
+      <w:proofErr w:type="gramStart"/>
+      <w:r>
+        <w:rPr>
+          <w:rFonts w:ascii="Consolas" w:eastAsia="Times New Roman" w:hAnsi="Consolas" w:cs="Times New Roman"/>
+          <w:color w:val="CE9178"/>
+          <w:sz w:val="21"/>
+          <w:szCs w:val="21"/>
+          <w:lang w:eastAsia="en-IN"/>
+        </w:rPr>
+        <w:t>"</w:t>
+      </w:r>
+      <w:r>
+        <w:rPr>
+          <w:rFonts w:ascii="Consolas" w:eastAsia="Times New Roman" w:hAnsi="Consolas" w:cs="Times New Roman"/>
+          <w:color w:val="CCCCCC"/>
+          <w:sz w:val="21"/>
+          <w:szCs w:val="21"/>
+          <w:lang w:eastAsia="en-IN"/>
+        </w:rPr>
+        <w:t xml:space="preserve"> )</w:t>
+      </w:r>
+      <w:proofErr w:type="gramEnd"/>
+      <w:r>
+        <w:rPr>
+          <w:rFonts w:ascii="Consolas" w:eastAsia="Times New Roman" w:hAnsi="Consolas" w:cs="Times New Roman"/>
+          <w:color w:val="CCCCCC"/>
+          <w:sz w:val="21"/>
+          <w:szCs w:val="21"/>
+          <w:lang w:eastAsia="en-IN"/>
+        </w:rPr>
+        <w:t xml:space="preserve">, </w:t>
+      </w:r>
     </w:p>
     <w:p>
       <w:pPr>
@@ -1492,46 +3086,6 @@
           <w:lang w:eastAsia="en-IN"/>
         </w:rPr>
       </w:pPr>
-      <w:r>
-        <w:rPr>
-          <w:rFonts w:ascii="Consolas" w:eastAsia="Times New Roman" w:hAnsi="Consolas" w:cs="Times New Roman"/>
-          <w:color w:val="CCCCCC"/>
-          <w:sz w:val="21"/>
-          <w:szCs w:val="21"/>
-          <w:lang w:eastAsia="en-IN"/>
-        </w:rPr>
-        <w:t xml:space="preserve">    </w:t>
-      </w:r>
-      <w:r>
-        <w:rPr>
-          <w:rFonts w:ascii="Consolas" w:eastAsia="Times New Roman" w:hAnsi="Consolas" w:cs="Times New Roman"/>
-          <w:color w:val="808080"/>
-          <w:sz w:val="21"/>
-          <w:szCs w:val="21"/>
-          <w:lang w:eastAsia="en-IN"/>
-        </w:rPr>
-        <w:t>&lt;</w:t>
-      </w:r>
-      <w:r>
-        <w:rPr>
-          <w:rFonts w:ascii="Consolas" w:eastAsia="Times New Roman" w:hAnsi="Consolas" w:cs="Times New Roman"/>
-          <w:color w:val="569CD6"/>
-          <w:sz w:val="21"/>
-          <w:szCs w:val="21"/>
-          <w:lang w:eastAsia="en-IN"/>
-        </w:rPr>
-        <w:t>script</w:t>
-      </w:r>
-      <w:r>
-        <w:rPr>
-          <w:rFonts w:ascii="Consolas" w:eastAsia="Times New Roman" w:hAnsi="Consolas" w:cs="Times New Roman"/>
-          <w:color w:val="D4D4D4"/>
-          <w:sz w:val="21"/>
-          <w:szCs w:val="21"/>
-          <w:lang w:eastAsia="en-IN"/>
-        </w:rPr>
-        <w:t xml:space="preserve"> </w:t>
-      </w:r>
       <w:proofErr w:type="spellStart"/>
       <w:r>
         <w:rPr>
@@ -1541,38 +3095,38 @@
           <w:szCs w:val="21"/>
           <w:lang w:eastAsia="en-IN"/>
         </w:rPr>
-        <w:t>crossorigin</w:t>
+        <w:t>React</w:t>
+      </w:r>
+      <w:r>
+        <w:rPr>
+          <w:rFonts w:ascii="Consolas" w:eastAsia="Times New Roman" w:hAnsi="Consolas" w:cs="Times New Roman"/>
+          <w:color w:val="CCCCCC"/>
+          <w:sz w:val="21"/>
+          <w:szCs w:val="21"/>
+          <w:lang w:eastAsia="en-IN"/>
+        </w:rPr>
+        <w:t>.</w:t>
+      </w:r>
+      <w:r>
+        <w:rPr>
+          <w:rFonts w:ascii="Consolas" w:eastAsia="Times New Roman" w:hAnsi="Consolas" w:cs="Times New Roman"/>
+          <w:color w:val="DCDCAA"/>
+          <w:sz w:val="21"/>
+          <w:szCs w:val="21"/>
+          <w:lang w:eastAsia="en-IN"/>
+        </w:rPr>
+        <w:t>createElement</w:t>
       </w:r>
       <w:proofErr w:type="spellEnd"/>
       <w:r>
         <w:rPr>
           <w:rFonts w:ascii="Consolas" w:eastAsia="Times New Roman" w:hAnsi="Consolas" w:cs="Times New Roman"/>
-          <w:color w:val="D4D4D4"/>
-          <w:sz w:val="21"/>
-          <w:szCs w:val="21"/>
-          <w:lang w:eastAsia="en-IN"/>
-        </w:rPr>
-        <w:t xml:space="preserve"> </w:t>
-      </w:r>
-      <w:r>
-        <w:rPr>
-          <w:rFonts w:ascii="Consolas" w:eastAsia="Times New Roman" w:hAnsi="Consolas" w:cs="Times New Roman"/>
-          <w:color w:val="9CDCFE"/>
-          <w:sz w:val="21"/>
-          <w:szCs w:val="21"/>
-          <w:lang w:eastAsia="en-IN"/>
-        </w:rPr>
-        <w:t>src</w:t>
-      </w:r>
-      <w:r>
-        <w:rPr>
-          <w:rFonts w:ascii="Consolas" w:eastAsia="Times New Roman" w:hAnsi="Consolas" w:cs="Times New Roman"/>
-          <w:color w:val="D4D4D4"/>
-          <w:sz w:val="21"/>
-          <w:szCs w:val="21"/>
-          <w:lang w:eastAsia="en-IN"/>
-        </w:rPr>
-        <w:t>=</w:t>
+          <w:color w:val="CCCCCC"/>
+          <w:sz w:val="21"/>
+          <w:szCs w:val="21"/>
+          <w:lang w:eastAsia="en-IN"/>
+        </w:rPr>
+        <w:t>(</w:t>
       </w:r>
       <w:r>
         <w:rPr>
@@ -1582,37 +3136,59 @@
           <w:szCs w:val="21"/>
           <w:lang w:eastAsia="en-IN"/>
         </w:rPr>
-        <w:t>"https://unpkg.com/react@18/umd/react.development.js"</w:t>
-      </w:r>
-      <w:r>
-        <w:rPr>
-          <w:rFonts w:ascii="Consolas" w:eastAsia="Times New Roman" w:hAnsi="Consolas" w:cs="Times New Roman"/>
-          <w:color w:val="808080"/>
-          <w:sz w:val="21"/>
-          <w:szCs w:val="21"/>
-          <w:lang w:eastAsia="en-IN"/>
-        </w:rPr>
-        <w:t>&gt;&lt;/</w:t>
-      </w:r>
-      <w:r>
-        <w:rPr>
-          <w:rFonts w:ascii="Consolas" w:eastAsia="Times New Roman" w:hAnsi="Consolas" w:cs="Times New Roman"/>
-          <w:color w:val="569CD6"/>
-          <w:sz w:val="21"/>
-          <w:szCs w:val="21"/>
-          <w:lang w:eastAsia="en-IN"/>
-        </w:rPr>
-        <w:t>script</w:t>
-      </w:r>
-      <w:r>
-        <w:rPr>
-          <w:rFonts w:ascii="Consolas" w:eastAsia="Times New Roman" w:hAnsi="Consolas" w:cs="Times New Roman"/>
-          <w:color w:val="808080"/>
-          <w:sz w:val="21"/>
-          <w:szCs w:val="21"/>
-          <w:lang w:eastAsia="en-IN"/>
-        </w:rPr>
-        <w:t>&gt;</w:t>
+        <w:t>"h2"</w:t>
+      </w:r>
+      <w:r>
+        <w:rPr>
+          <w:rFonts w:ascii="Consolas" w:eastAsia="Times New Roman" w:hAnsi="Consolas" w:cs="Times New Roman"/>
+          <w:color w:val="CCCCCC"/>
+          <w:sz w:val="21"/>
+          <w:szCs w:val="21"/>
+          <w:lang w:eastAsia="en-IN"/>
+        </w:rPr>
+        <w:t xml:space="preserve">, {}, </w:t>
+      </w:r>
+      <w:r>
+        <w:rPr>
+          <w:rFonts w:ascii="Consolas" w:eastAsia="Times New Roman" w:hAnsi="Consolas" w:cs="Times New Roman"/>
+          <w:color w:val="CE9178"/>
+          <w:sz w:val="21"/>
+          <w:szCs w:val="21"/>
+          <w:lang w:eastAsia="en-IN"/>
+        </w:rPr>
+        <w:t>"I am H2 tag</w:t>
+      </w:r>
+      <w:proofErr w:type="gramStart"/>
+      <w:r>
+        <w:rPr>
+          <w:rFonts w:ascii="Consolas" w:eastAsia="Times New Roman" w:hAnsi="Consolas" w:cs="Times New Roman"/>
+          <w:color w:val="CE9178"/>
+          <w:sz w:val="21"/>
+          <w:szCs w:val="21"/>
+          <w:lang w:eastAsia="en-IN"/>
+        </w:rPr>
+        <w:t>"</w:t>
+      </w:r>
+      <w:r>
+        <w:rPr>
+          <w:rFonts w:ascii="Consolas" w:eastAsia="Times New Roman" w:hAnsi="Consolas" w:cs="Times New Roman"/>
+          <w:color w:val="CCCCCC"/>
+          <w:sz w:val="21"/>
+          <w:szCs w:val="21"/>
+          <w:lang w:eastAsia="en-IN"/>
+        </w:rPr>
+        <w:t xml:space="preserve"> )</w:t>
+      </w:r>
+      <w:proofErr w:type="gramEnd"/>
+      <w:r>
+        <w:rPr>
+          <w:rFonts w:ascii="Consolas" w:eastAsia="Times New Roman" w:hAnsi="Consolas" w:cs="Times New Roman"/>
+          <w:color w:val="CCCCCC"/>
+          <w:sz w:val="21"/>
+          <w:szCs w:val="21"/>
+          <w:lang w:eastAsia="en-IN"/>
+        </w:rPr>
+        <w:t>]),</w:t>
       </w:r>
     </w:p>
     <w:p>
@@ -1627,88 +3203,88 @@
           <w:lang w:eastAsia="en-IN"/>
         </w:rPr>
       </w:pPr>
-      <w:r>
-        <w:rPr>
-          <w:rFonts w:ascii="Consolas" w:eastAsia="Times New Roman" w:hAnsi="Consolas" w:cs="Times New Roman"/>
-          <w:color w:val="CCCCCC"/>
-          <w:sz w:val="21"/>
-          <w:szCs w:val="21"/>
-          <w:lang w:eastAsia="en-IN"/>
-        </w:rPr>
-        <w:t xml:space="preserve">    </w:t>
-      </w:r>
-      <w:r>
-        <w:rPr>
-          <w:rFonts w:ascii="Consolas" w:eastAsia="Times New Roman" w:hAnsi="Consolas" w:cs="Times New Roman"/>
-          <w:color w:val="808080"/>
-          <w:sz w:val="21"/>
-          <w:szCs w:val="21"/>
-          <w:lang w:eastAsia="en-IN"/>
-        </w:rPr>
-        <w:t>&lt;</w:t>
-      </w:r>
-      <w:r>
-        <w:rPr>
-          <w:rFonts w:ascii="Consolas" w:eastAsia="Times New Roman" w:hAnsi="Consolas" w:cs="Times New Roman"/>
-          <w:color w:val="569CD6"/>
-          <w:sz w:val="21"/>
-          <w:szCs w:val="21"/>
-          <w:lang w:eastAsia="en-IN"/>
-        </w:rPr>
-        <w:t>script</w:t>
-      </w:r>
-      <w:r>
-        <w:rPr>
-          <w:rFonts w:ascii="Consolas" w:eastAsia="Times New Roman" w:hAnsi="Consolas" w:cs="Times New Roman"/>
-          <w:color w:val="D4D4D4"/>
+      <w:proofErr w:type="spellStart"/>
+      <w:r>
+        <w:rPr>
+          <w:rFonts w:ascii="Consolas" w:eastAsia="Times New Roman" w:hAnsi="Consolas" w:cs="Times New Roman"/>
+          <w:color w:val="9CDCFE"/>
+          <w:sz w:val="21"/>
+          <w:szCs w:val="21"/>
+          <w:lang w:eastAsia="en-IN"/>
+        </w:rPr>
+        <w:t>React</w:t>
+      </w:r>
+      <w:r>
+        <w:rPr>
+          <w:rFonts w:ascii="Consolas" w:eastAsia="Times New Roman" w:hAnsi="Consolas" w:cs="Times New Roman"/>
+          <w:color w:val="CCCCCC"/>
+          <w:sz w:val="21"/>
+          <w:szCs w:val="21"/>
+          <w:lang w:eastAsia="en-IN"/>
+        </w:rPr>
+        <w:t>.</w:t>
+      </w:r>
+      <w:r>
+        <w:rPr>
+          <w:rFonts w:ascii="Consolas" w:eastAsia="Times New Roman" w:hAnsi="Consolas" w:cs="Times New Roman"/>
+          <w:color w:val="DCDCAA"/>
+          <w:sz w:val="21"/>
+          <w:szCs w:val="21"/>
+          <w:lang w:eastAsia="en-IN"/>
+        </w:rPr>
+        <w:t>createElement</w:t>
+      </w:r>
+      <w:proofErr w:type="spellEnd"/>
+      <w:r>
+        <w:rPr>
+          <w:rFonts w:ascii="Consolas" w:eastAsia="Times New Roman" w:hAnsi="Consolas" w:cs="Times New Roman"/>
+          <w:color w:val="CCCCCC"/>
+          <w:sz w:val="21"/>
+          <w:szCs w:val="21"/>
+          <w:lang w:eastAsia="en-IN"/>
+        </w:rPr>
+        <w:t>(</w:t>
+      </w:r>
+      <w:r>
+        <w:rPr>
+          <w:rFonts w:ascii="Consolas" w:eastAsia="Times New Roman" w:hAnsi="Consolas" w:cs="Times New Roman"/>
+          <w:color w:val="CE9178"/>
+          <w:sz w:val="21"/>
+          <w:szCs w:val="21"/>
+          <w:lang w:eastAsia="en-IN"/>
+        </w:rPr>
+        <w:t>"div"</w:t>
+      </w:r>
+      <w:r>
+        <w:rPr>
+          <w:rFonts w:ascii="Consolas" w:eastAsia="Times New Roman" w:hAnsi="Consolas" w:cs="Times New Roman"/>
+          <w:color w:val="CCCCCC"/>
+          <w:sz w:val="21"/>
+          <w:szCs w:val="21"/>
+          <w:lang w:eastAsia="en-IN"/>
+        </w:rPr>
+        <w:t>, {</w:t>
+      </w:r>
+      <w:r>
+        <w:rPr>
+          <w:rFonts w:ascii="Consolas" w:eastAsia="Times New Roman" w:hAnsi="Consolas" w:cs="Times New Roman"/>
+          <w:color w:val="9CDCFE"/>
+          <w:sz w:val="21"/>
+          <w:szCs w:val="21"/>
+          <w:lang w:eastAsia="en-IN"/>
+        </w:rPr>
+        <w:t>id:</w:t>
+      </w:r>
+      <w:r>
+        <w:rPr>
+          <w:rFonts w:ascii="Consolas" w:eastAsia="Times New Roman" w:hAnsi="Consolas" w:cs="Times New Roman"/>
+          <w:color w:val="CCCCCC"/>
           <w:sz w:val="21"/>
           <w:szCs w:val="21"/>
           <w:lang w:eastAsia="en-IN"/>
         </w:rPr>
         <w:t xml:space="preserve"> </w:t>
       </w:r>
-      <w:proofErr w:type="spellStart"/>
-      <w:r>
-        <w:rPr>
-          <w:rFonts w:ascii="Consolas" w:eastAsia="Times New Roman" w:hAnsi="Consolas" w:cs="Times New Roman"/>
-          <w:color w:val="9CDCFE"/>
-          <w:sz w:val="21"/>
-          <w:szCs w:val="21"/>
-          <w:lang w:eastAsia="en-IN"/>
-        </w:rPr>
-        <w:t>crossorigin</w:t>
-      </w:r>
-      <w:proofErr w:type="spellEnd"/>
-      <w:r>
-        <w:rPr>
-          <w:rFonts w:ascii="Consolas" w:eastAsia="Times New Roman" w:hAnsi="Consolas" w:cs="Times New Roman"/>
-          <w:color w:val="D4D4D4"/>
-          <w:sz w:val="21"/>
-          <w:szCs w:val="21"/>
-          <w:lang w:eastAsia="en-IN"/>
-        </w:rPr>
-        <w:t xml:space="preserve"> </w:t>
-      </w:r>
-      <w:r>
-        <w:rPr>
-          <w:rFonts w:ascii="Consolas" w:eastAsia="Times New Roman" w:hAnsi="Consolas" w:cs="Times New Roman"/>
-          <w:color w:val="9CDCFE"/>
-          <w:sz w:val="21"/>
-          <w:szCs w:val="21"/>
-          <w:lang w:eastAsia="en-IN"/>
-        </w:rPr>
-        <w:t>src</w:t>
-      </w:r>
-      <w:r>
-        <w:rPr>
-          <w:rFonts w:ascii="Consolas" w:eastAsia="Times New Roman" w:hAnsi="Consolas" w:cs="Times New Roman"/>
-          <w:color w:val="D4D4D4"/>
-          <w:sz w:val="21"/>
-          <w:szCs w:val="21"/>
-          <w:lang w:eastAsia="en-IN"/>
-        </w:rPr>
-        <w:t>=</w:t>
-      </w:r>
       <w:r>
         <w:rPr>
           <w:rFonts w:ascii="Consolas" w:eastAsia="Times New Roman" w:hAnsi="Consolas" w:cs="Times New Roman"/>
@@ -1717,37 +3293,17 @@
           <w:szCs w:val="21"/>
           <w:lang w:eastAsia="en-IN"/>
         </w:rPr>
-        <w:t>"https://unpkg.com/react-dom@18/umd/react-dom.development.js"</w:t>
-      </w:r>
-      <w:r>
-        <w:rPr>
-          <w:rFonts w:ascii="Consolas" w:eastAsia="Times New Roman" w:hAnsi="Consolas" w:cs="Times New Roman"/>
-          <w:color w:val="808080"/>
-          <w:sz w:val="21"/>
-          <w:szCs w:val="21"/>
-          <w:lang w:eastAsia="en-IN"/>
-        </w:rPr>
-        <w:t>&gt;&lt;/</w:t>
-      </w:r>
-      <w:r>
-        <w:rPr>
-          <w:rFonts w:ascii="Consolas" w:eastAsia="Times New Roman" w:hAnsi="Consolas" w:cs="Times New Roman"/>
-          <w:color w:val="569CD6"/>
-          <w:sz w:val="21"/>
-          <w:szCs w:val="21"/>
-          <w:lang w:eastAsia="en-IN"/>
-        </w:rPr>
-        <w:t>script</w:t>
-      </w:r>
-      <w:r>
-        <w:rPr>
-          <w:rFonts w:ascii="Consolas" w:eastAsia="Times New Roman" w:hAnsi="Consolas" w:cs="Times New Roman"/>
-          <w:color w:val="808080"/>
-          <w:sz w:val="21"/>
-          <w:szCs w:val="21"/>
-          <w:lang w:eastAsia="en-IN"/>
-        </w:rPr>
-        <w:t>&gt;</w:t>
+        <w:t>"child2"</w:t>
+      </w:r>
+      <w:r>
+        <w:rPr>
+          <w:rFonts w:ascii="Consolas" w:eastAsia="Times New Roman" w:hAnsi="Consolas" w:cs="Times New Roman"/>
+          <w:color w:val="CCCCCC"/>
+          <w:sz w:val="21"/>
+          <w:szCs w:val="21"/>
+          <w:lang w:eastAsia="en-IN"/>
+        </w:rPr>
+        <w:t xml:space="preserve">}, </w:t>
       </w:r>
     </w:p>
     <w:p>
@@ -1762,6 +3318,120 @@
           <w:lang w:eastAsia="en-IN"/>
         </w:rPr>
       </w:pPr>
+      <w:r>
+        <w:rPr>
+          <w:rFonts w:ascii="Consolas" w:eastAsia="Times New Roman" w:hAnsi="Consolas" w:cs="Times New Roman"/>
+          <w:color w:val="CCCCCC"/>
+          <w:sz w:val="21"/>
+          <w:szCs w:val="21"/>
+          <w:lang w:eastAsia="en-IN"/>
+        </w:rPr>
+        <w:t>[</w:t>
+      </w:r>
+      <w:proofErr w:type="spellStart"/>
+      <w:r>
+        <w:rPr>
+          <w:rFonts w:ascii="Consolas" w:eastAsia="Times New Roman" w:hAnsi="Consolas" w:cs="Times New Roman"/>
+          <w:color w:val="9CDCFE"/>
+          <w:sz w:val="21"/>
+          <w:szCs w:val="21"/>
+          <w:lang w:eastAsia="en-IN"/>
+        </w:rPr>
+        <w:t>React</w:t>
+      </w:r>
+      <w:r>
+        <w:rPr>
+          <w:rFonts w:ascii="Consolas" w:eastAsia="Times New Roman" w:hAnsi="Consolas" w:cs="Times New Roman"/>
+          <w:color w:val="CCCCCC"/>
+          <w:sz w:val="21"/>
+          <w:szCs w:val="21"/>
+          <w:lang w:eastAsia="en-IN"/>
+        </w:rPr>
+        <w:t>.</w:t>
+      </w:r>
+      <w:r>
+        <w:rPr>
+          <w:rFonts w:ascii="Consolas" w:eastAsia="Times New Roman" w:hAnsi="Consolas" w:cs="Times New Roman"/>
+          <w:color w:val="DCDCAA"/>
+          <w:sz w:val="21"/>
+          <w:szCs w:val="21"/>
+          <w:lang w:eastAsia="en-IN"/>
+        </w:rPr>
+        <w:t>createElement</w:t>
+      </w:r>
+      <w:proofErr w:type="spellEnd"/>
+      <w:r>
+        <w:rPr>
+          <w:rFonts w:ascii="Consolas" w:eastAsia="Times New Roman" w:hAnsi="Consolas" w:cs="Times New Roman"/>
+          <w:color w:val="CCCCCC"/>
+          <w:sz w:val="21"/>
+          <w:szCs w:val="21"/>
+          <w:lang w:eastAsia="en-IN"/>
+        </w:rPr>
+        <w:t>(</w:t>
+      </w:r>
+      <w:r>
+        <w:rPr>
+          <w:rFonts w:ascii="Consolas" w:eastAsia="Times New Roman" w:hAnsi="Consolas" w:cs="Times New Roman"/>
+          <w:color w:val="CE9178"/>
+          <w:sz w:val="21"/>
+          <w:szCs w:val="21"/>
+          <w:lang w:eastAsia="en-IN"/>
+        </w:rPr>
+        <w:t>"h1"</w:t>
+      </w:r>
+      <w:r>
+        <w:rPr>
+          <w:rFonts w:ascii="Consolas" w:eastAsia="Times New Roman" w:hAnsi="Consolas" w:cs="Times New Roman"/>
+          <w:color w:val="CCCCCC"/>
+          <w:sz w:val="21"/>
+          <w:szCs w:val="21"/>
+          <w:lang w:eastAsia="en-IN"/>
+        </w:rPr>
+        <w:t xml:space="preserve">, {}, </w:t>
+      </w:r>
+      <w:r>
+        <w:rPr>
+          <w:rFonts w:ascii="Consolas" w:eastAsia="Times New Roman" w:hAnsi="Consolas" w:cs="Times New Roman"/>
+          <w:color w:val="CE9178"/>
+          <w:sz w:val="21"/>
+          <w:szCs w:val="21"/>
+          <w:lang w:eastAsia="en-IN"/>
+        </w:rPr>
+        <w:t>"I am H1 tag</w:t>
+      </w:r>
+      <w:proofErr w:type="gramStart"/>
+      <w:r>
+        <w:rPr>
+          <w:rFonts w:ascii="Consolas" w:eastAsia="Times New Roman" w:hAnsi="Consolas" w:cs="Times New Roman"/>
+          <w:color w:val="CE9178"/>
+          <w:sz w:val="21"/>
+          <w:szCs w:val="21"/>
+          <w:lang w:eastAsia="en-IN"/>
+        </w:rPr>
+        <w:t>"</w:t>
+      </w:r>
+      <w:r>
+        <w:rPr>
+          <w:rFonts w:ascii="Consolas" w:eastAsia="Times New Roman" w:hAnsi="Consolas" w:cs="Times New Roman"/>
+          <w:color w:val="CCCCCC"/>
+          <w:sz w:val="21"/>
+          <w:szCs w:val="21"/>
+          <w:lang w:eastAsia="en-IN"/>
+        </w:rPr>
+        <w:t xml:space="preserve"> )</w:t>
+      </w:r>
+      <w:proofErr w:type="gramEnd"/>
+      <w:r>
+        <w:rPr>
+          <w:rFonts w:ascii="Consolas" w:eastAsia="Times New Roman" w:hAnsi="Consolas" w:cs="Times New Roman"/>
+          <w:color w:val="CCCCCC"/>
+          <w:sz w:val="21"/>
+          <w:szCs w:val="21"/>
+          <w:lang w:eastAsia="en-IN"/>
+        </w:rPr>
+        <w:t xml:space="preserve">, </w:t>
+      </w:r>
     </w:p>
     <w:p>
       <w:pPr>
@@ -1775,45 +3445,109 @@
           <w:lang w:eastAsia="en-IN"/>
         </w:rPr>
       </w:pPr>
-      <w:r>
-        <w:rPr>
-          <w:rFonts w:ascii="Consolas" w:eastAsia="Times New Roman" w:hAnsi="Consolas" w:cs="Times New Roman"/>
-          <w:color w:val="CCCCCC"/>
-          <w:sz w:val="21"/>
-          <w:szCs w:val="21"/>
-          <w:lang w:eastAsia="en-IN"/>
-        </w:rPr>
-        <w:t xml:space="preserve">    </w:t>
-      </w:r>
-      <w:r>
-        <w:rPr>
-          <w:rFonts w:ascii="Consolas" w:eastAsia="Times New Roman" w:hAnsi="Consolas" w:cs="Times New Roman"/>
-          <w:color w:val="808080"/>
-          <w:sz w:val="21"/>
-          <w:szCs w:val="21"/>
-          <w:lang w:eastAsia="en-IN"/>
-        </w:rPr>
-        <w:t>&lt;</w:t>
-      </w:r>
-      <w:r>
-        <w:rPr>
-          <w:rFonts w:ascii="Consolas" w:eastAsia="Times New Roman" w:hAnsi="Consolas" w:cs="Times New Roman"/>
-          <w:color w:val="569CD6"/>
-          <w:sz w:val="21"/>
-          <w:szCs w:val="21"/>
-          <w:lang w:eastAsia="en-IN"/>
-        </w:rPr>
-        <w:t>script</w:t>
-      </w:r>
-      <w:r>
-        <w:rPr>
-          <w:rFonts w:ascii="Consolas" w:eastAsia="Times New Roman" w:hAnsi="Consolas" w:cs="Times New Roman"/>
-          <w:color w:val="808080"/>
-          <w:sz w:val="21"/>
-          <w:szCs w:val="21"/>
-          <w:lang w:eastAsia="en-IN"/>
-        </w:rPr>
-        <w:t>&gt;</w:t>
+      <w:proofErr w:type="spellStart"/>
+      <w:r>
+        <w:rPr>
+          <w:rFonts w:ascii="Consolas" w:eastAsia="Times New Roman" w:hAnsi="Consolas" w:cs="Times New Roman"/>
+          <w:color w:val="9CDCFE"/>
+          <w:sz w:val="21"/>
+          <w:szCs w:val="21"/>
+          <w:lang w:eastAsia="en-IN"/>
+        </w:rPr>
+        <w:t>React</w:t>
+      </w:r>
+      <w:r>
+        <w:rPr>
+          <w:rFonts w:ascii="Consolas" w:eastAsia="Times New Roman" w:hAnsi="Consolas" w:cs="Times New Roman"/>
+          <w:color w:val="CCCCCC"/>
+          <w:sz w:val="21"/>
+          <w:szCs w:val="21"/>
+          <w:lang w:eastAsia="en-IN"/>
+        </w:rPr>
+        <w:t>.</w:t>
+      </w:r>
+      <w:r>
+        <w:rPr>
+          <w:rFonts w:ascii="Consolas" w:eastAsia="Times New Roman" w:hAnsi="Consolas" w:cs="Times New Roman"/>
+          <w:color w:val="DCDCAA"/>
+          <w:sz w:val="21"/>
+          <w:szCs w:val="21"/>
+          <w:lang w:eastAsia="en-IN"/>
+        </w:rPr>
+        <w:t>createElement</w:t>
+      </w:r>
+      <w:proofErr w:type="spellEnd"/>
+      <w:r>
+        <w:rPr>
+          <w:rFonts w:ascii="Consolas" w:eastAsia="Times New Roman" w:hAnsi="Consolas" w:cs="Times New Roman"/>
+          <w:color w:val="CCCCCC"/>
+          <w:sz w:val="21"/>
+          <w:szCs w:val="21"/>
+          <w:lang w:eastAsia="en-IN"/>
+        </w:rPr>
+        <w:t>(</w:t>
+      </w:r>
+      <w:r>
+        <w:rPr>
+          <w:rFonts w:ascii="Consolas" w:eastAsia="Times New Roman" w:hAnsi="Consolas" w:cs="Times New Roman"/>
+          <w:color w:val="CE9178"/>
+          <w:sz w:val="21"/>
+          <w:szCs w:val="21"/>
+          <w:lang w:eastAsia="en-IN"/>
+        </w:rPr>
+        <w:t>"h2"</w:t>
+      </w:r>
+      <w:r>
+        <w:rPr>
+          <w:rFonts w:ascii="Consolas" w:eastAsia="Times New Roman" w:hAnsi="Consolas" w:cs="Times New Roman"/>
+          <w:color w:val="CCCCCC"/>
+          <w:sz w:val="21"/>
+          <w:szCs w:val="21"/>
+          <w:lang w:eastAsia="en-IN"/>
+        </w:rPr>
+        <w:t xml:space="preserve">, {}, </w:t>
+      </w:r>
+      <w:r>
+        <w:rPr>
+          <w:rFonts w:ascii="Consolas" w:eastAsia="Times New Roman" w:hAnsi="Consolas" w:cs="Times New Roman"/>
+          <w:color w:val="CE9178"/>
+          <w:sz w:val="21"/>
+          <w:szCs w:val="21"/>
+          <w:lang w:eastAsia="en-IN"/>
+        </w:rPr>
+        <w:t>"I am H2 tag</w:t>
+      </w:r>
+      <w:proofErr w:type="gramStart"/>
+      <w:r>
+        <w:rPr>
+          <w:rFonts w:ascii="Consolas" w:eastAsia="Times New Roman" w:hAnsi="Consolas" w:cs="Times New Roman"/>
+          <w:color w:val="CE9178"/>
+          <w:sz w:val="21"/>
+          <w:szCs w:val="21"/>
+          <w:lang w:eastAsia="en-IN"/>
+        </w:rPr>
+        <w:t>"</w:t>
+      </w:r>
+      <w:r>
+        <w:rPr>
+          <w:rFonts w:ascii="Consolas" w:eastAsia="Times New Roman" w:hAnsi="Consolas" w:cs="Times New Roman"/>
+          <w:color w:val="CCCCCC"/>
+          <w:sz w:val="21"/>
+          <w:szCs w:val="21"/>
+          <w:lang w:eastAsia="en-IN"/>
+        </w:rPr>
+        <w:t xml:space="preserve"> )</w:t>
+      </w:r>
+      <w:proofErr w:type="gramEnd"/>
+      <w:r>
+        <w:rPr>
+          <w:rFonts w:ascii="Consolas" w:eastAsia="Times New Roman" w:hAnsi="Consolas" w:cs="Times New Roman"/>
+          <w:color w:val="CCCCCC"/>
+          <w:sz w:val="21"/>
+          <w:szCs w:val="21"/>
+          <w:lang w:eastAsia="en-IN"/>
+        </w:rPr>
+        <w:t>])]);</w:t>
       </w:r>
     </w:p>
     <w:p>
@@ -1831,56 +3565,109 @@
       <w:r>
         <w:rPr>
           <w:rFonts w:ascii="Consolas" w:eastAsia="Times New Roman" w:hAnsi="Consolas" w:cs="Times New Roman"/>
+          <w:color w:val="CCCCCC"/>
+          <w:sz w:val="21"/>
+          <w:szCs w:val="21"/>
+          <w:lang w:eastAsia="en-IN"/>
+        </w:rPr>
+        <w:t xml:space="preserve">        </w:t>
+      </w:r>
+      <w:proofErr w:type="spellStart"/>
+      <w:r>
+        <w:rPr>
+          <w:rFonts w:ascii="Consolas" w:eastAsia="Times New Roman" w:hAnsi="Consolas" w:cs="Times New Roman"/>
+          <w:color w:val="569CD6"/>
+          <w:sz w:val="21"/>
+          <w:szCs w:val="21"/>
+          <w:lang w:eastAsia="en-IN"/>
+        </w:rPr>
+        <w:t>const</w:t>
+      </w:r>
+      <w:proofErr w:type="spellEnd"/>
+      <w:r>
+        <w:rPr>
+          <w:rFonts w:ascii="Consolas" w:eastAsia="Times New Roman" w:hAnsi="Consolas" w:cs="Times New Roman"/>
+          <w:color w:val="CCCCCC"/>
+          <w:sz w:val="21"/>
+          <w:szCs w:val="21"/>
+          <w:lang w:eastAsia="en-IN"/>
+        </w:rPr>
+        <w:t xml:space="preserve"> </w:t>
+      </w:r>
+      <w:r>
+        <w:rPr>
+          <w:rFonts w:ascii="Consolas" w:eastAsia="Times New Roman" w:hAnsi="Consolas" w:cs="Times New Roman"/>
+          <w:color w:val="4FC1FF"/>
+          <w:sz w:val="21"/>
+          <w:szCs w:val="21"/>
+          <w:lang w:eastAsia="en-IN"/>
+        </w:rPr>
+        <w:t>root</w:t>
+      </w:r>
+      <w:r>
+        <w:rPr>
+          <w:rFonts w:ascii="Consolas" w:eastAsia="Times New Roman" w:hAnsi="Consolas" w:cs="Times New Roman"/>
           <w:color w:val="D4D4D4"/>
           <w:sz w:val="21"/>
           <w:szCs w:val="21"/>
           <w:lang w:eastAsia="en-IN"/>
         </w:rPr>
-        <w:t xml:space="preserve">        </w:t>
+        <w:t>=</w:t>
+      </w:r>
+      <w:r>
+        <w:rPr>
+          <w:rFonts w:ascii="Consolas" w:eastAsia="Times New Roman" w:hAnsi="Consolas" w:cs="Times New Roman"/>
+          <w:color w:val="CCCCCC"/>
+          <w:sz w:val="21"/>
+          <w:szCs w:val="21"/>
+          <w:lang w:eastAsia="en-IN"/>
+        </w:rPr>
+        <w:t xml:space="preserve"> </w:t>
       </w:r>
       <w:proofErr w:type="spellStart"/>
       <w:r>
         <w:rPr>
           <w:rFonts w:ascii="Consolas" w:eastAsia="Times New Roman" w:hAnsi="Consolas" w:cs="Times New Roman"/>
-          <w:color w:val="569CD6"/>
-          <w:sz w:val="21"/>
-          <w:szCs w:val="21"/>
-          <w:lang w:eastAsia="en-IN"/>
-        </w:rPr>
-        <w:t>const</w:t>
+          <w:color w:val="9CDCFE"/>
+          <w:sz w:val="21"/>
+          <w:szCs w:val="21"/>
+          <w:lang w:eastAsia="en-IN"/>
+        </w:rPr>
+        <w:t>ReactDOM</w:t>
+      </w:r>
+      <w:r>
+        <w:rPr>
+          <w:rFonts w:ascii="Consolas" w:eastAsia="Times New Roman" w:hAnsi="Consolas" w:cs="Times New Roman"/>
+          <w:color w:val="CCCCCC"/>
+          <w:sz w:val="21"/>
+          <w:szCs w:val="21"/>
+          <w:lang w:eastAsia="en-IN"/>
+        </w:rPr>
+        <w:t>.</w:t>
+      </w:r>
+      <w:r>
+        <w:rPr>
+          <w:rFonts w:ascii="Consolas" w:eastAsia="Times New Roman" w:hAnsi="Consolas" w:cs="Times New Roman"/>
+          <w:color w:val="DCDCAA"/>
+          <w:sz w:val="21"/>
+          <w:szCs w:val="21"/>
+          <w:lang w:eastAsia="en-IN"/>
+        </w:rPr>
+        <w:t>createRoot</w:t>
       </w:r>
       <w:proofErr w:type="spellEnd"/>
       <w:r>
         <w:rPr>
           <w:rFonts w:ascii="Consolas" w:eastAsia="Times New Roman" w:hAnsi="Consolas" w:cs="Times New Roman"/>
-          <w:color w:val="D4D4D4"/>
-          <w:sz w:val="21"/>
-          <w:szCs w:val="21"/>
-          <w:lang w:eastAsia="en-IN"/>
-        </w:rPr>
-        <w:t xml:space="preserve"> </w:t>
-      </w:r>
-      <w:r>
-        <w:rPr>
-          <w:rFonts w:ascii="Consolas" w:eastAsia="Times New Roman" w:hAnsi="Consolas" w:cs="Times New Roman"/>
-          <w:color w:val="4FC1FF"/>
-          <w:sz w:val="21"/>
-          <w:szCs w:val="21"/>
-          <w:lang w:eastAsia="en-IN"/>
-        </w:rPr>
-        <w:t>heading</w:t>
-      </w:r>
-      <w:r>
-        <w:rPr>
-          <w:rFonts w:ascii="Consolas" w:eastAsia="Times New Roman" w:hAnsi="Consolas" w:cs="Times New Roman"/>
-          <w:color w:val="D4D4D4"/>
-          <w:sz w:val="21"/>
-          <w:szCs w:val="21"/>
-          <w:lang w:eastAsia="en-IN"/>
-        </w:rPr>
-        <w:t xml:space="preserve">= </w:t>
+          <w:color w:val="CCCCCC"/>
+          <w:sz w:val="21"/>
+          <w:szCs w:val="21"/>
+          <w:lang w:eastAsia="en-IN"/>
+        </w:rPr>
+        <w:t>(</w:t>
       </w:r>
       <w:proofErr w:type="spellStart"/>
+      <w:proofErr w:type="gramStart"/>
       <w:r>
         <w:rPr>
           <w:rFonts w:ascii="Consolas" w:eastAsia="Times New Roman" w:hAnsi="Consolas" w:cs="Times New Roman"/>
@@ -1889,12 +3676,12 @@
           <w:szCs w:val="21"/>
           <w:lang w:eastAsia="en-IN"/>
         </w:rPr>
-        <w:t>React</w:t>
-      </w:r>
-      <w:r>
-        <w:rPr>
-          <w:rFonts w:ascii="Consolas" w:eastAsia="Times New Roman" w:hAnsi="Consolas" w:cs="Times New Roman"/>
-          <w:color w:val="D4D4D4"/>
+        <w:t>document</w:t>
+      </w:r>
+      <w:r>
+        <w:rPr>
+          <w:rFonts w:ascii="Consolas" w:eastAsia="Times New Roman" w:hAnsi="Consolas" w:cs="Times New Roman"/>
+          <w:color w:val="CCCCCC"/>
           <w:sz w:val="21"/>
           <w:szCs w:val="21"/>
           <w:lang w:eastAsia="en-IN"/>
@@ -1909,13 +3696,14 @@
           <w:szCs w:val="21"/>
           <w:lang w:eastAsia="en-IN"/>
         </w:rPr>
-        <w:t>createElement</w:t>
+        <w:t>getElementById</w:t>
       </w:r>
       <w:proofErr w:type="spellEnd"/>
-      <w:r>
-        <w:rPr>
-          <w:rFonts w:ascii="Consolas" w:eastAsia="Times New Roman" w:hAnsi="Consolas" w:cs="Times New Roman"/>
-          <w:color w:val="D4D4D4"/>
+      <w:proofErr w:type="gramEnd"/>
+      <w:r>
+        <w:rPr>
+          <w:rFonts w:ascii="Consolas" w:eastAsia="Times New Roman" w:hAnsi="Consolas" w:cs="Times New Roman"/>
+          <w:color w:val="CCCCCC"/>
           <w:sz w:val="21"/>
           <w:szCs w:val="21"/>
           <w:lang w:eastAsia="en-IN"/>
@@ -1930,37 +3718,17 @@
           <w:szCs w:val="21"/>
           <w:lang w:eastAsia="en-IN"/>
         </w:rPr>
-        <w:t>"h1"</w:t>
-      </w:r>
-      <w:r>
-        <w:rPr>
-          <w:rFonts w:ascii="Consolas" w:eastAsia="Times New Roman" w:hAnsi="Consolas" w:cs="Times New Roman"/>
-          <w:color w:val="D4D4D4"/>
-          <w:sz w:val="21"/>
-          <w:szCs w:val="21"/>
-          <w:lang w:eastAsia="en-IN"/>
-        </w:rPr>
-        <w:t xml:space="preserve">, {}, </w:t>
-      </w:r>
-      <w:r>
-        <w:rPr>
-          <w:rFonts w:ascii="Consolas" w:eastAsia="Times New Roman" w:hAnsi="Consolas" w:cs="Times New Roman"/>
-          <w:color w:val="CE9178"/>
-          <w:sz w:val="21"/>
-          <w:szCs w:val="21"/>
-          <w:lang w:eastAsia="en-IN"/>
-        </w:rPr>
-        <w:t>"Hello world from react!"</w:t>
-      </w:r>
-      <w:r>
-        <w:rPr>
-          <w:rFonts w:ascii="Consolas" w:eastAsia="Times New Roman" w:hAnsi="Consolas" w:cs="Times New Roman"/>
-          <w:color w:val="D4D4D4"/>
-          <w:sz w:val="21"/>
-          <w:szCs w:val="21"/>
-          <w:lang w:eastAsia="en-IN"/>
-        </w:rPr>
-        <w:t>);</w:t>
+        <w:t>"root"</w:t>
+      </w:r>
+      <w:r>
+        <w:rPr>
+          <w:rFonts w:ascii="Consolas" w:eastAsia="Times New Roman" w:hAnsi="Consolas" w:cs="Times New Roman"/>
+          <w:color w:val="CCCCCC"/>
+          <w:sz w:val="21"/>
+          <w:szCs w:val="21"/>
+          <w:lang w:eastAsia="en-IN"/>
+        </w:rPr>
+        <w:t>));</w:t>
       </w:r>
     </w:p>
     <w:p>
@@ -1978,113 +3746,29 @@
       <w:r>
         <w:rPr>
           <w:rFonts w:ascii="Consolas" w:eastAsia="Times New Roman" w:hAnsi="Consolas" w:cs="Times New Roman"/>
-          <w:color w:val="D4D4D4"/>
+          <w:color w:val="CCCCCC"/>
           <w:sz w:val="21"/>
           <w:szCs w:val="21"/>
           <w:lang w:eastAsia="en-IN"/>
         </w:rPr>
         <w:t xml:space="preserve">        </w:t>
-      </w:r>
-      <w:proofErr w:type="spellStart"/>
-      <w:r>
-        <w:rPr>
-          <w:rFonts w:ascii="Consolas" w:eastAsia="Times New Roman" w:hAnsi="Consolas" w:cs="Times New Roman"/>
-          <w:color w:val="569CD6"/>
-          <w:sz w:val="21"/>
-          <w:szCs w:val="21"/>
-          <w:lang w:eastAsia="en-IN"/>
-        </w:rPr>
-        <w:t>const</w:t>
-      </w:r>
-      <w:proofErr w:type="spellEnd"/>
-      <w:r>
-        <w:rPr>
-          <w:rFonts w:ascii="Consolas" w:eastAsia="Times New Roman" w:hAnsi="Consolas" w:cs="Times New Roman"/>
-          <w:color w:val="D4D4D4"/>
-          <w:sz w:val="21"/>
-          <w:szCs w:val="21"/>
-          <w:lang w:eastAsia="en-IN"/>
-        </w:rPr>
-        <w:t xml:space="preserve"> </w:t>
-      </w:r>
-      <w:r>
-        <w:rPr>
-          <w:rFonts w:ascii="Consolas" w:eastAsia="Times New Roman" w:hAnsi="Consolas" w:cs="Times New Roman"/>
-          <w:color w:val="4FC1FF"/>
-          <w:sz w:val="21"/>
-          <w:szCs w:val="21"/>
-          <w:lang w:eastAsia="en-IN"/>
-        </w:rPr>
-        <w:t>root</w:t>
-      </w:r>
-      <w:r>
-        <w:rPr>
-          <w:rFonts w:ascii="Consolas" w:eastAsia="Times New Roman" w:hAnsi="Consolas" w:cs="Times New Roman"/>
-          <w:color w:val="D4D4D4"/>
-          <w:sz w:val="21"/>
-          <w:szCs w:val="21"/>
-          <w:lang w:eastAsia="en-IN"/>
-        </w:rPr>
-        <w:t xml:space="preserve"> = </w:t>
-      </w:r>
-      <w:proofErr w:type="spellStart"/>
-      <w:r>
-        <w:rPr>
-          <w:rFonts w:ascii="Consolas" w:eastAsia="Times New Roman" w:hAnsi="Consolas" w:cs="Times New Roman"/>
-          <w:color w:val="9CDCFE"/>
-          <w:sz w:val="21"/>
-          <w:szCs w:val="21"/>
-          <w:lang w:eastAsia="en-IN"/>
-        </w:rPr>
-        <w:t>ReactDOM</w:t>
-      </w:r>
-      <w:r>
-        <w:rPr>
-          <w:rFonts w:ascii="Consolas" w:eastAsia="Times New Roman" w:hAnsi="Consolas" w:cs="Times New Roman"/>
-          <w:color w:val="D4D4D4"/>
-          <w:sz w:val="21"/>
-          <w:szCs w:val="21"/>
-          <w:lang w:eastAsia="en-IN"/>
-        </w:rPr>
-        <w:t>.</w:t>
-      </w:r>
-      <w:r>
-        <w:rPr>
-          <w:rFonts w:ascii="Consolas" w:eastAsia="Times New Roman" w:hAnsi="Consolas" w:cs="Times New Roman"/>
-          <w:color w:val="DCDCAA"/>
-          <w:sz w:val="21"/>
-          <w:szCs w:val="21"/>
-          <w:lang w:eastAsia="en-IN"/>
-        </w:rPr>
-        <w:t>createRoot</w:t>
-      </w:r>
-      <w:proofErr w:type="spellEnd"/>
-      <w:r>
-        <w:rPr>
-          <w:rFonts w:ascii="Consolas" w:eastAsia="Times New Roman" w:hAnsi="Consolas" w:cs="Times New Roman"/>
-          <w:color w:val="D4D4D4"/>
-          <w:sz w:val="21"/>
-          <w:szCs w:val="21"/>
-          <w:lang w:eastAsia="en-IN"/>
-        </w:rPr>
-        <w:t>(</w:t>
       </w:r>
       <w:proofErr w:type="spellStart"/>
       <w:proofErr w:type="gramStart"/>
       <w:r>
         <w:rPr>
           <w:rFonts w:ascii="Consolas" w:eastAsia="Times New Roman" w:hAnsi="Consolas" w:cs="Times New Roman"/>
-          <w:color w:val="9CDCFE"/>
-          <w:sz w:val="21"/>
-          <w:szCs w:val="21"/>
-          <w:lang w:eastAsia="en-IN"/>
-        </w:rPr>
-        <w:t>document</w:t>
-      </w:r>
-      <w:r>
-        <w:rPr>
-          <w:rFonts w:ascii="Consolas" w:eastAsia="Times New Roman" w:hAnsi="Consolas" w:cs="Times New Roman"/>
-          <w:color w:val="D4D4D4"/>
+          <w:color w:val="4FC1FF"/>
+          <w:sz w:val="21"/>
+          <w:szCs w:val="21"/>
+          <w:lang w:eastAsia="en-IN"/>
+        </w:rPr>
+        <w:t>root</w:t>
+      </w:r>
+      <w:r>
+        <w:rPr>
+          <w:rFonts w:ascii="Consolas" w:eastAsia="Times New Roman" w:hAnsi="Consolas" w:cs="Times New Roman"/>
+          <w:color w:val="CCCCCC"/>
           <w:sz w:val="21"/>
           <w:szCs w:val="21"/>
           <w:lang w:eastAsia="en-IN"/>
@@ -2099,14 +3783,14 @@
           <w:szCs w:val="21"/>
           <w:lang w:eastAsia="en-IN"/>
         </w:rPr>
-        <w:t>getElementById</w:t>
+        <w:t>render</w:t>
       </w:r>
       <w:proofErr w:type="spellEnd"/>
       <w:proofErr w:type="gramEnd"/>
       <w:r>
         <w:rPr>
           <w:rFonts w:ascii="Consolas" w:eastAsia="Times New Roman" w:hAnsi="Consolas" w:cs="Times New Roman"/>
-          <w:color w:val="D4D4D4"/>
+          <w:color w:val="CCCCCC"/>
           <w:sz w:val="21"/>
           <w:szCs w:val="21"/>
           <w:lang w:eastAsia="en-IN"/>
@@ -2116,104 +3800,17 @@
       <w:r>
         <w:rPr>
           <w:rFonts w:ascii="Consolas" w:eastAsia="Times New Roman" w:hAnsi="Consolas" w:cs="Times New Roman"/>
-          <w:color w:val="CE9178"/>
-          <w:sz w:val="21"/>
-          <w:szCs w:val="21"/>
-          <w:lang w:eastAsia="en-IN"/>
-        </w:rPr>
-        <w:t>"root"</w:t>
-      </w:r>
-      <w:r>
-        <w:rPr>
-          <w:rFonts w:ascii="Consolas" w:eastAsia="Times New Roman" w:hAnsi="Consolas" w:cs="Times New Roman"/>
-          <w:color w:val="D4D4D4"/>
-          <w:sz w:val="21"/>
-          <w:szCs w:val="21"/>
-          <w:lang w:eastAsia="en-IN"/>
-        </w:rPr>
-        <w:t>));</w:t>
-      </w:r>
-    </w:p>
-    <w:p>
-      <w:pPr>
-        <w:shd w:val="clear" w:color="auto" w:fill="1F1F1F"/>
-        <w:spacing w:after="0" w:line="285" w:lineRule="atLeast"/>
-        <w:rPr>
-          <w:rFonts w:ascii="Consolas" w:eastAsia="Times New Roman" w:hAnsi="Consolas" w:cs="Times New Roman"/>
-          <w:color w:val="CCCCCC"/>
-          <w:sz w:val="21"/>
-          <w:szCs w:val="21"/>
-          <w:lang w:eastAsia="en-IN"/>
-        </w:rPr>
-      </w:pPr>
-      <w:r>
-        <w:rPr>
-          <w:rFonts w:ascii="Consolas" w:eastAsia="Times New Roman" w:hAnsi="Consolas" w:cs="Times New Roman"/>
-          <w:color w:val="D4D4D4"/>
-          <w:sz w:val="21"/>
-          <w:szCs w:val="21"/>
-          <w:lang w:eastAsia="en-IN"/>
-        </w:rPr>
-        <w:t xml:space="preserve">        </w:t>
-      </w:r>
-      <w:proofErr w:type="spellStart"/>
-      <w:proofErr w:type="gramStart"/>
-      <w:r>
-        <w:rPr>
-          <w:rFonts w:ascii="Consolas" w:eastAsia="Times New Roman" w:hAnsi="Consolas" w:cs="Times New Roman"/>
           <w:color w:val="4FC1FF"/>
           <w:sz w:val="21"/>
           <w:szCs w:val="21"/>
           <w:lang w:eastAsia="en-IN"/>
         </w:rPr>
-        <w:t>root</w:t>
-      </w:r>
-      <w:r>
-        <w:rPr>
-          <w:rFonts w:ascii="Consolas" w:eastAsia="Times New Roman" w:hAnsi="Consolas" w:cs="Times New Roman"/>
-          <w:color w:val="D4D4D4"/>
-          <w:sz w:val="21"/>
-          <w:szCs w:val="21"/>
-          <w:lang w:eastAsia="en-IN"/>
-        </w:rPr>
-        <w:t>.</w:t>
-      </w:r>
-      <w:r>
-        <w:rPr>
-          <w:rFonts w:ascii="Consolas" w:eastAsia="Times New Roman" w:hAnsi="Consolas" w:cs="Times New Roman"/>
-          <w:color w:val="DCDCAA"/>
-          <w:sz w:val="21"/>
-          <w:szCs w:val="21"/>
-          <w:lang w:eastAsia="en-IN"/>
-        </w:rPr>
-        <w:t>render</w:t>
-      </w:r>
-      <w:proofErr w:type="spellEnd"/>
-      <w:proofErr w:type="gramEnd"/>
-      <w:r>
-        <w:rPr>
-          <w:rFonts w:ascii="Consolas" w:eastAsia="Times New Roman" w:hAnsi="Consolas" w:cs="Times New Roman"/>
-          <w:color w:val="D4D4D4"/>
-          <w:sz w:val="21"/>
-          <w:szCs w:val="21"/>
-          <w:lang w:eastAsia="en-IN"/>
-        </w:rPr>
-        <w:t>(</w:t>
-      </w:r>
-      <w:r>
-        <w:rPr>
-          <w:rFonts w:ascii="Consolas" w:eastAsia="Times New Roman" w:hAnsi="Consolas" w:cs="Times New Roman"/>
-          <w:color w:val="4FC1FF"/>
-          <w:sz w:val="21"/>
-          <w:szCs w:val="21"/>
-          <w:lang w:eastAsia="en-IN"/>
-        </w:rPr>
         <w:t>heading</w:t>
       </w:r>
       <w:r>
         <w:rPr>
           <w:rFonts w:ascii="Consolas" w:eastAsia="Times New Roman" w:hAnsi="Consolas" w:cs="Times New Roman"/>
-          <w:color w:val="D4D4D4"/>
+          <w:color w:val="CCCCCC"/>
           <w:sz w:val="21"/>
           <w:szCs w:val="21"/>
           <w:lang w:eastAsia="en-IN"/>
@@ -2223,99 +3820,14 @@
     </w:p>
     <w:p>
       <w:pPr>
-        <w:shd w:val="clear" w:color="auto" w:fill="1F1F1F"/>
-        <w:spacing w:after="0" w:line="285" w:lineRule="atLeast"/>
-        <w:rPr>
-          <w:rFonts w:ascii="Consolas" w:eastAsia="Times New Roman" w:hAnsi="Consolas" w:cs="Times New Roman"/>
-          <w:color w:val="CCCCCC"/>
-          <w:sz w:val="21"/>
-          <w:szCs w:val="21"/>
-          <w:lang w:eastAsia="en-IN"/>
-        </w:rPr>
-      </w:pPr>
-      <w:r>
-        <w:rPr>
-          <w:rFonts w:ascii="Consolas" w:eastAsia="Times New Roman" w:hAnsi="Consolas" w:cs="Times New Roman"/>
-          <w:color w:val="D4D4D4"/>
-          <w:sz w:val="21"/>
-          <w:szCs w:val="21"/>
-          <w:lang w:eastAsia="en-IN"/>
-        </w:rPr>
-        <w:t xml:space="preserve">    </w:t>
-      </w:r>
-      <w:r>
-        <w:rPr>
-          <w:rFonts w:ascii="Consolas" w:eastAsia="Times New Roman" w:hAnsi="Consolas" w:cs="Times New Roman"/>
-          <w:color w:val="808080"/>
-          <w:sz w:val="21"/>
-          <w:szCs w:val="21"/>
-          <w:lang w:eastAsia="en-IN"/>
-        </w:rPr>
-        <w:t>&lt;/</w:t>
-      </w:r>
-      <w:r>
-        <w:rPr>
-          <w:rFonts w:ascii="Consolas" w:eastAsia="Times New Roman" w:hAnsi="Consolas" w:cs="Times New Roman"/>
-          <w:color w:val="569CD6"/>
-          <w:sz w:val="21"/>
-          <w:szCs w:val="21"/>
-          <w:lang w:eastAsia="en-IN"/>
-        </w:rPr>
-        <w:t>script</w:t>
-      </w:r>
-      <w:r>
-        <w:rPr>
-          <w:rFonts w:ascii="Consolas" w:eastAsia="Times New Roman" w:hAnsi="Consolas" w:cs="Times New Roman"/>
-          <w:color w:val="808080"/>
-          <w:sz w:val="21"/>
-          <w:szCs w:val="21"/>
-          <w:lang w:eastAsia="en-IN"/>
-        </w:rPr>
-        <w:t>&gt;</w:t>
-      </w:r>
-    </w:p>
-    <w:p>
-      <w:pPr>
-        <w:shd w:val="clear" w:color="auto" w:fill="1F1F1F"/>
-        <w:spacing w:after="0" w:line="285" w:lineRule="atLeast"/>
-        <w:rPr>
-          <w:rFonts w:ascii="Consolas" w:eastAsia="Times New Roman" w:hAnsi="Consolas" w:cs="Times New Roman"/>
-          <w:color w:val="CCCCCC"/>
-          <w:sz w:val="21"/>
-          <w:szCs w:val="21"/>
-          <w:lang w:eastAsia="en-IN"/>
-        </w:rPr>
-      </w:pPr>
-      <w:r>
-        <w:rPr>
-          <w:rFonts w:ascii="Consolas" w:eastAsia="Times New Roman" w:hAnsi="Consolas" w:cs="Times New Roman"/>
-          <w:color w:val="808080"/>
-          <w:sz w:val="21"/>
-          <w:szCs w:val="21"/>
-          <w:lang w:eastAsia="en-IN"/>
-        </w:rPr>
-        <w:t>&lt;/</w:t>
-      </w:r>
-      <w:r>
-        <w:rPr>
-          <w:rFonts w:ascii="Consolas" w:eastAsia="Times New Roman" w:hAnsi="Consolas" w:cs="Times New Roman"/>
-          <w:color w:val="569CD6"/>
-          <w:sz w:val="21"/>
-          <w:szCs w:val="21"/>
-          <w:lang w:eastAsia="en-IN"/>
-        </w:rPr>
-        <w:t>body</w:t>
-      </w:r>
-      <w:r>
-        <w:rPr>
-          <w:rFonts w:ascii="Consolas" w:eastAsia="Times New Roman" w:hAnsi="Consolas" w:cs="Times New Roman"/>
-          <w:color w:val="808080"/>
-          <w:sz w:val="21"/>
-          <w:szCs w:val="21"/>
-          <w:lang w:eastAsia="en-IN"/>
-        </w:rPr>
-        <w:t>&gt;</w:t>
-      </w:r>
+        <w:spacing w:after="0" w:line="240" w:lineRule="auto"/>
+        <w:rPr>
+          <w:rFonts w:eastAsia="Times New Roman" w:cstheme="minorHAnsi"/>
+          <w:sz w:val="24"/>
+          <w:szCs w:val="24"/>
+          <w:lang w:eastAsia="en-IN"/>
+        </w:rPr>
+      </w:pPr>
     </w:p>
     <w:p>
       <w:pPr>

</xml_diff>

<commit_message>
episode 3: React element and component part
</commit_message>
<xml_diff>
--- a/Namaste React notes.docx
+++ b/Namaste React notes.docx
@@ -173,6 +173,15 @@
           <w:lang w:eastAsia="en-IN"/>
         </w:rPr>
       </w:pPr>
+      <w:r>
+        <w:rPr>
+          <w:rFonts w:eastAsia="Times New Roman" w:cstheme="minorHAnsi"/>
+          <w:sz w:val="24"/>
+          <w:szCs w:val="24"/>
+          <w:lang w:eastAsia="en-IN"/>
+        </w:rPr>
+        <w:tab/>
+      </w:r>
     </w:p>
     <w:p>
       <w:pPr>
@@ -4710,36 +4719,3384 @@
           <w:szCs w:val="24"/>
           <w:lang w:eastAsia="en-IN"/>
         </w:rPr>
-        <w:t xml:space="preserve"> (kind of a dependency tree</w:t>
-      </w:r>
+        <w:t xml:space="preserve"> (kind of a dependency tree)</w:t>
+      </w:r>
+    </w:p>
+    <w:p>
+      <w:pPr>
+        <w:spacing w:after="0" w:line="240" w:lineRule="auto"/>
+        <w:rPr>
+          <w:rFonts w:eastAsia="Times New Roman" w:cstheme="minorHAnsi"/>
+          <w:sz w:val="24"/>
+          <w:szCs w:val="24"/>
+          <w:lang w:eastAsia="en-IN"/>
+        </w:rPr>
+      </w:pPr>
+    </w:p>
+    <w:p>
+      <w:pPr>
+        <w:spacing w:after="0" w:line="240" w:lineRule="auto"/>
+        <w:rPr>
+          <w:rFonts w:eastAsia="Times New Roman" w:cstheme="minorHAnsi"/>
+          <w:sz w:val="24"/>
+          <w:szCs w:val="24"/>
+          <w:lang w:eastAsia="en-IN"/>
+        </w:rPr>
+      </w:pPr>
+      <w:r>
+        <w:rPr>
+          <w:rFonts w:eastAsia="Times New Roman" w:cstheme="minorHAnsi"/>
+          <w:sz w:val="24"/>
+          <w:szCs w:val="24"/>
+          <w:lang w:eastAsia="en-IN"/>
+        </w:rPr>
+        <w:t xml:space="preserve">Since we don’t want to put all these on </w:t>
+      </w:r>
+      <w:proofErr w:type="spellStart"/>
+      <w:r>
+        <w:rPr>
+          <w:rFonts w:eastAsia="Times New Roman" w:cstheme="minorHAnsi"/>
+          <w:sz w:val="24"/>
+          <w:szCs w:val="24"/>
+          <w:lang w:eastAsia="en-IN"/>
+        </w:rPr>
+        <w:t>Github</w:t>
+      </w:r>
+      <w:proofErr w:type="spellEnd"/>
+      <w:r>
+        <w:rPr>
+          <w:rFonts w:eastAsia="Times New Roman" w:cstheme="minorHAnsi"/>
+          <w:sz w:val="24"/>
+          <w:szCs w:val="24"/>
+          <w:lang w:eastAsia="en-IN"/>
+        </w:rPr>
+        <w:t xml:space="preserve"> so we put that file </w:t>
+      </w:r>
+      <w:proofErr w:type="gramStart"/>
+      <w:r>
+        <w:rPr>
+          <w:rFonts w:eastAsia="Times New Roman" w:cstheme="minorHAnsi"/>
+          <w:sz w:val="24"/>
+          <w:szCs w:val="24"/>
+          <w:lang w:eastAsia="en-IN"/>
+        </w:rPr>
+        <w:t>in .</w:t>
+      </w:r>
+      <w:proofErr w:type="spellStart"/>
+      <w:r>
+        <w:rPr>
+          <w:rFonts w:eastAsia="Times New Roman" w:cstheme="minorHAnsi"/>
+          <w:b/>
+          <w:sz w:val="24"/>
+          <w:szCs w:val="24"/>
+          <w:lang w:eastAsia="en-IN"/>
+        </w:rPr>
+        <w:t>gitignore</w:t>
+      </w:r>
+      <w:proofErr w:type="spellEnd"/>
+      <w:proofErr w:type="gramEnd"/>
+      <w:r>
+        <w:rPr>
+          <w:rFonts w:eastAsia="Times New Roman" w:cstheme="minorHAnsi"/>
+          <w:sz w:val="24"/>
+          <w:szCs w:val="24"/>
+          <w:lang w:eastAsia="en-IN"/>
+        </w:rPr>
+        <w:t xml:space="preserve"> file. And </w:t>
+      </w:r>
+      <w:proofErr w:type="spellStart"/>
+      <w:proofErr w:type="gramStart"/>
+      <w:r>
+        <w:rPr>
+          <w:rFonts w:eastAsia="Times New Roman" w:cstheme="minorHAnsi"/>
+          <w:sz w:val="24"/>
+          <w:szCs w:val="24"/>
+          <w:lang w:eastAsia="en-IN"/>
+        </w:rPr>
+        <w:t>package.json</w:t>
+      </w:r>
+      <w:proofErr w:type="spellEnd"/>
+      <w:proofErr w:type="gramEnd"/>
+      <w:r>
+        <w:rPr>
+          <w:rFonts w:eastAsia="Times New Roman" w:cstheme="minorHAnsi"/>
+          <w:sz w:val="24"/>
+          <w:szCs w:val="24"/>
+          <w:lang w:eastAsia="en-IN"/>
+        </w:rPr>
+        <w:t xml:space="preserve"> and </w:t>
+      </w:r>
+      <w:proofErr w:type="spellStart"/>
+      <w:r>
+        <w:rPr>
+          <w:rFonts w:eastAsia="Times New Roman" w:cstheme="minorHAnsi"/>
+          <w:sz w:val="24"/>
+          <w:szCs w:val="24"/>
+          <w:lang w:eastAsia="en-IN"/>
+        </w:rPr>
+        <w:t>package.lock.json</w:t>
+      </w:r>
+      <w:proofErr w:type="spellEnd"/>
+      <w:r>
+        <w:rPr>
+          <w:rFonts w:eastAsia="Times New Roman" w:cstheme="minorHAnsi"/>
+          <w:sz w:val="24"/>
+          <w:szCs w:val="24"/>
+          <w:lang w:eastAsia="en-IN"/>
+        </w:rPr>
+        <w:t xml:space="preserve"> can recreate all node modules by </w:t>
+      </w:r>
+      <w:proofErr w:type="spellStart"/>
+      <w:r>
+        <w:rPr>
+          <w:rFonts w:eastAsia="Times New Roman" w:cstheme="minorHAnsi"/>
+          <w:b/>
+          <w:sz w:val="24"/>
+          <w:szCs w:val="24"/>
+          <w:lang w:eastAsia="en-IN"/>
+        </w:rPr>
+        <w:t>npm</w:t>
+      </w:r>
+      <w:proofErr w:type="spellEnd"/>
+      <w:r>
+        <w:rPr>
+          <w:rFonts w:eastAsia="Times New Roman" w:cstheme="minorHAnsi"/>
+          <w:b/>
+          <w:sz w:val="24"/>
+          <w:szCs w:val="24"/>
+          <w:lang w:eastAsia="en-IN"/>
+        </w:rPr>
+        <w:t xml:space="preserve"> install</w:t>
+      </w:r>
+      <w:r>
+        <w:rPr>
+          <w:rFonts w:eastAsia="Times New Roman" w:cstheme="minorHAnsi"/>
+          <w:sz w:val="24"/>
+          <w:szCs w:val="24"/>
+          <w:lang w:eastAsia="en-IN"/>
+        </w:rPr>
+        <w:t>.</w:t>
+      </w:r>
+    </w:p>
+    <w:p>
+      <w:pPr>
+        <w:spacing w:after="0" w:line="240" w:lineRule="auto"/>
+        <w:rPr>
+          <w:rFonts w:eastAsia="Times New Roman" w:cstheme="minorHAnsi"/>
+          <w:sz w:val="24"/>
+          <w:szCs w:val="24"/>
+          <w:lang w:eastAsia="en-IN"/>
+        </w:rPr>
+      </w:pPr>
+    </w:p>
+    <w:p>
+      <w:pPr>
+        <w:spacing w:after="0" w:line="240" w:lineRule="auto"/>
+        <w:rPr>
+          <w:rFonts w:eastAsia="Times New Roman" w:cstheme="minorHAnsi"/>
+          <w:sz w:val="24"/>
+          <w:szCs w:val="24"/>
+          <w:lang w:eastAsia="en-IN"/>
+        </w:rPr>
+      </w:pPr>
+      <w:r>
+        <w:rPr>
+          <w:rFonts w:eastAsia="Times New Roman" w:cstheme="minorHAnsi"/>
+          <w:b/>
+          <w:sz w:val="24"/>
+          <w:szCs w:val="24"/>
+          <w:lang w:eastAsia="en-IN"/>
+        </w:rPr>
+        <w:t>Command to ignite the app</w:t>
+      </w:r>
+      <w:r>
+        <w:rPr>
+          <w:rFonts w:eastAsia="Times New Roman" w:cstheme="minorHAnsi"/>
+          <w:sz w:val="24"/>
+          <w:szCs w:val="24"/>
+          <w:lang w:eastAsia="en-IN"/>
+        </w:rPr>
+        <w:t xml:space="preserve">: </w:t>
+      </w:r>
+      <w:proofErr w:type="spellStart"/>
+      <w:r>
+        <w:rPr>
+          <w:rFonts w:eastAsia="Times New Roman" w:cstheme="minorHAnsi"/>
+          <w:sz w:val="24"/>
+          <w:szCs w:val="24"/>
+          <w:lang w:eastAsia="en-IN"/>
+        </w:rPr>
+        <w:t>npx</w:t>
+      </w:r>
+      <w:proofErr w:type="spellEnd"/>
+      <w:r>
+        <w:rPr>
+          <w:rFonts w:eastAsia="Times New Roman" w:cstheme="minorHAnsi"/>
+          <w:sz w:val="24"/>
+          <w:szCs w:val="24"/>
+          <w:lang w:eastAsia="en-IN"/>
+        </w:rPr>
+        <w:t xml:space="preserve"> parcel index.html (root file name) </w:t>
+      </w:r>
+      <w:r>
+        <w:rPr>
+          <w:rFonts w:eastAsia="Times New Roman" w:cstheme="minorHAnsi"/>
+          <w:sz w:val="24"/>
+          <w:szCs w:val="24"/>
+          <w:lang w:eastAsia="en-IN"/>
+        </w:rPr>
+        <w:t>(starting server)</w:t>
+      </w:r>
+    </w:p>
+    <w:p>
+      <w:pPr>
+        <w:spacing w:after="0" w:line="240" w:lineRule="auto"/>
+        <w:rPr>
+          <w:rFonts w:eastAsia="Times New Roman" w:cstheme="minorHAnsi"/>
+          <w:sz w:val="24"/>
+          <w:szCs w:val="24"/>
+          <w:lang w:eastAsia="en-IN"/>
+        </w:rPr>
+      </w:pPr>
+      <w:proofErr w:type="spellStart"/>
+      <w:r>
+        <w:rPr>
+          <w:rFonts w:eastAsia="Times New Roman" w:cstheme="minorHAnsi"/>
+          <w:sz w:val="24"/>
+          <w:szCs w:val="24"/>
+          <w:lang w:eastAsia="en-IN"/>
+        </w:rPr>
+        <w:t>Npx</w:t>
+      </w:r>
+      <w:proofErr w:type="spellEnd"/>
+      <w:r>
+        <w:rPr>
+          <w:rFonts w:eastAsia="Times New Roman" w:cstheme="minorHAnsi"/>
+          <w:sz w:val="24"/>
+          <w:szCs w:val="24"/>
+          <w:lang w:eastAsia="en-IN"/>
+        </w:rPr>
+        <w:t xml:space="preserve"> commands are to execute a package.</w:t>
+      </w:r>
+    </w:p>
+    <w:p>
+      <w:pPr>
+        <w:spacing w:after="0" w:line="240" w:lineRule="auto"/>
+        <w:rPr>
+          <w:rFonts w:eastAsia="Times New Roman" w:cstheme="minorHAnsi"/>
+          <w:sz w:val="24"/>
+          <w:szCs w:val="24"/>
+          <w:lang w:eastAsia="en-IN"/>
+        </w:rPr>
+      </w:pPr>
+      <w:r>
+        <w:rPr>
+          <w:rFonts w:eastAsia="Times New Roman" w:cstheme="minorHAnsi"/>
+          <w:sz w:val="24"/>
+          <w:szCs w:val="24"/>
+          <w:lang w:eastAsia="en-IN"/>
+        </w:rPr>
+        <w:t xml:space="preserve">We can get React using NPM also as CDN links is not a good practice as it is a costly operation, if react version changes then we will have to change the </w:t>
+      </w:r>
+      <w:proofErr w:type="spellStart"/>
+      <w:r>
+        <w:rPr>
+          <w:rFonts w:eastAsia="Times New Roman" w:cstheme="minorHAnsi"/>
+          <w:sz w:val="24"/>
+          <w:szCs w:val="24"/>
+          <w:lang w:eastAsia="en-IN"/>
+        </w:rPr>
+        <w:t>url</w:t>
+      </w:r>
+      <w:proofErr w:type="spellEnd"/>
+      <w:r>
+        <w:rPr>
+          <w:rFonts w:eastAsia="Times New Roman" w:cstheme="minorHAnsi"/>
+          <w:sz w:val="24"/>
+          <w:szCs w:val="24"/>
+          <w:lang w:eastAsia="en-IN"/>
+        </w:rPr>
+        <w:t xml:space="preserve"> also.</w:t>
+      </w:r>
+    </w:p>
+    <w:p>
+      <w:pPr>
+        <w:spacing w:after="0" w:line="240" w:lineRule="auto"/>
+        <w:rPr>
+          <w:rFonts w:eastAsia="Times New Roman" w:cstheme="minorHAnsi"/>
+          <w:sz w:val="24"/>
+          <w:szCs w:val="24"/>
+          <w:lang w:eastAsia="en-IN"/>
+        </w:rPr>
+      </w:pPr>
+      <w:r>
+        <w:rPr>
+          <w:rFonts w:eastAsia="Times New Roman" w:cstheme="minorHAnsi"/>
+          <w:sz w:val="24"/>
+          <w:szCs w:val="24"/>
+          <w:lang w:eastAsia="en-IN"/>
+        </w:rPr>
+        <w:t>So, we will install react and react-</w:t>
+      </w:r>
+      <w:proofErr w:type="spellStart"/>
+      <w:r>
+        <w:rPr>
+          <w:rFonts w:eastAsia="Times New Roman" w:cstheme="minorHAnsi"/>
+          <w:sz w:val="24"/>
+          <w:szCs w:val="24"/>
+          <w:lang w:eastAsia="en-IN"/>
+        </w:rPr>
+        <w:t>dom</w:t>
+      </w:r>
+      <w:proofErr w:type="spellEnd"/>
+      <w:r>
+        <w:rPr>
+          <w:rFonts w:eastAsia="Times New Roman" w:cstheme="minorHAnsi"/>
+          <w:sz w:val="24"/>
+          <w:szCs w:val="24"/>
+          <w:lang w:eastAsia="en-IN"/>
+        </w:rPr>
+        <w:t xml:space="preserve"> using </w:t>
+      </w:r>
+      <w:proofErr w:type="spellStart"/>
+      <w:r>
+        <w:rPr>
+          <w:rFonts w:eastAsia="Times New Roman" w:cstheme="minorHAnsi"/>
+          <w:sz w:val="24"/>
+          <w:szCs w:val="24"/>
+          <w:lang w:eastAsia="en-IN"/>
+        </w:rPr>
+        <w:t>npm</w:t>
+      </w:r>
+      <w:proofErr w:type="spellEnd"/>
+      <w:r>
+        <w:rPr>
+          <w:rFonts w:eastAsia="Times New Roman" w:cstheme="minorHAnsi"/>
+          <w:sz w:val="24"/>
+          <w:szCs w:val="24"/>
+          <w:lang w:eastAsia="en-IN"/>
+        </w:rPr>
+        <w:t>.</w:t>
+      </w:r>
+    </w:p>
+    <w:p>
+      <w:pPr>
+        <w:spacing w:after="0" w:line="240" w:lineRule="auto"/>
+        <w:rPr>
+          <w:rFonts w:eastAsia="Times New Roman" w:cstheme="minorHAnsi"/>
+          <w:sz w:val="24"/>
+          <w:szCs w:val="24"/>
+          <w:lang w:eastAsia="en-IN"/>
+        </w:rPr>
+      </w:pPr>
+    </w:p>
+    <w:p>
+      <w:pPr>
+        <w:spacing w:after="0" w:line="240" w:lineRule="auto"/>
+        <w:rPr>
+          <w:rFonts w:eastAsia="Times New Roman" w:cstheme="minorHAnsi"/>
+          <w:sz w:val="24"/>
+          <w:szCs w:val="24"/>
+          <w:lang w:eastAsia="en-IN"/>
+        </w:rPr>
+      </w:pPr>
+    </w:p>
+    <w:p>
+      <w:pPr>
+        <w:spacing w:after="0" w:line="240" w:lineRule="auto"/>
+        <w:rPr>
+          <w:rFonts w:eastAsia="Times New Roman" w:cstheme="minorHAnsi"/>
+          <w:sz w:val="24"/>
+          <w:szCs w:val="24"/>
+          <w:lang w:eastAsia="en-IN"/>
+        </w:rPr>
+      </w:pPr>
+    </w:p>
+    <w:p>
+      <w:pPr>
+        <w:spacing w:after="0" w:line="240" w:lineRule="auto"/>
+        <w:rPr>
+          <w:rFonts w:eastAsia="Times New Roman" w:cstheme="minorHAnsi"/>
+          <w:b/>
+          <w:sz w:val="24"/>
+          <w:szCs w:val="24"/>
+          <w:lang w:eastAsia="en-IN"/>
+        </w:rPr>
+      </w:pPr>
+      <w:r>
+        <w:rPr>
+          <w:rFonts w:eastAsia="Times New Roman" w:cstheme="minorHAnsi"/>
+          <w:b/>
+          <w:sz w:val="24"/>
+          <w:szCs w:val="24"/>
+          <w:lang w:eastAsia="en-IN"/>
+        </w:rPr>
+        <w:lastRenderedPageBreak/>
+        <w:t>Functionalities of parcel:</w:t>
+      </w:r>
+    </w:p>
+    <w:p>
+      <w:pPr>
+        <w:spacing w:after="0" w:line="240" w:lineRule="auto"/>
+        <w:rPr>
+          <w:rFonts w:eastAsia="Times New Roman" w:cstheme="minorHAnsi"/>
+          <w:sz w:val="24"/>
+          <w:szCs w:val="24"/>
+          <w:lang w:eastAsia="en-IN"/>
+        </w:rPr>
+      </w:pPr>
+      <w:r>
+        <w:rPr>
+          <w:rFonts w:eastAsia="Times New Roman" w:cstheme="minorHAnsi"/>
+          <w:sz w:val="24"/>
+          <w:szCs w:val="24"/>
+          <w:lang w:eastAsia="en-IN"/>
+        </w:rPr>
+        <w:t>-Dev build</w:t>
+      </w:r>
+    </w:p>
+    <w:p>
+      <w:pPr>
+        <w:spacing w:after="0" w:line="240" w:lineRule="auto"/>
+        <w:rPr>
+          <w:rFonts w:eastAsia="Times New Roman" w:cstheme="minorHAnsi"/>
+          <w:sz w:val="24"/>
+          <w:szCs w:val="24"/>
+          <w:lang w:eastAsia="en-IN"/>
+        </w:rPr>
+      </w:pPr>
+      <w:r>
+        <w:rPr>
+          <w:rFonts w:eastAsia="Times New Roman" w:cstheme="minorHAnsi"/>
+          <w:sz w:val="24"/>
+          <w:szCs w:val="24"/>
+          <w:lang w:eastAsia="en-IN"/>
+        </w:rPr>
+        <w:t>-Runs local server</w:t>
+      </w:r>
+    </w:p>
+    <w:p>
+      <w:pPr>
+        <w:spacing w:after="0" w:line="240" w:lineRule="auto"/>
+        <w:rPr>
+          <w:rFonts w:eastAsia="Times New Roman" w:cstheme="minorHAnsi"/>
+          <w:sz w:val="24"/>
+          <w:szCs w:val="24"/>
+          <w:lang w:eastAsia="en-IN"/>
+        </w:rPr>
+      </w:pPr>
+      <w:r>
+        <w:rPr>
+          <w:rFonts w:eastAsia="Times New Roman" w:cstheme="minorHAnsi"/>
+          <w:sz w:val="24"/>
+          <w:szCs w:val="24"/>
+          <w:lang w:eastAsia="en-IN"/>
+        </w:rPr>
+        <w:t xml:space="preserve">-does HMR – hot module replacement </w:t>
+      </w:r>
+      <w:proofErr w:type="spellStart"/>
+      <w:r>
+        <w:rPr>
+          <w:rFonts w:eastAsia="Times New Roman" w:cstheme="minorHAnsi"/>
+          <w:sz w:val="24"/>
+          <w:szCs w:val="24"/>
+          <w:lang w:eastAsia="en-IN"/>
+        </w:rPr>
+        <w:t>i.e</w:t>
+      </w:r>
+      <w:proofErr w:type="spellEnd"/>
+      <w:r>
+        <w:rPr>
+          <w:rFonts w:eastAsia="Times New Roman" w:cstheme="minorHAnsi"/>
+          <w:sz w:val="24"/>
+          <w:szCs w:val="24"/>
+          <w:lang w:eastAsia="en-IN"/>
+        </w:rPr>
+        <w:t xml:space="preserve"> automatically refreshes the browser page when we save any change.</w:t>
+      </w:r>
+    </w:p>
+    <w:p>
+      <w:pPr>
+        <w:spacing w:after="0" w:line="240" w:lineRule="auto"/>
+        <w:rPr>
+          <w:rFonts w:eastAsia="Times New Roman" w:cstheme="minorHAnsi"/>
+          <w:sz w:val="24"/>
+          <w:szCs w:val="24"/>
+          <w:lang w:eastAsia="en-IN"/>
+        </w:rPr>
+      </w:pPr>
+      <w:r>
+        <w:rPr>
+          <w:rFonts w:eastAsia="Times New Roman" w:cstheme="minorHAnsi"/>
+          <w:sz w:val="24"/>
+          <w:szCs w:val="24"/>
+          <w:lang w:eastAsia="en-IN"/>
+        </w:rPr>
+        <w:t xml:space="preserve">-File watching </w:t>
+      </w:r>
+      <w:proofErr w:type="spellStart"/>
+      <w:r>
+        <w:rPr>
+          <w:rFonts w:eastAsia="Times New Roman" w:cstheme="minorHAnsi"/>
+          <w:sz w:val="24"/>
+          <w:szCs w:val="24"/>
+          <w:lang w:eastAsia="en-IN"/>
+        </w:rPr>
+        <w:t>algo</w:t>
+      </w:r>
+      <w:proofErr w:type="spellEnd"/>
+      <w:r>
+        <w:rPr>
+          <w:rFonts w:eastAsia="Times New Roman" w:cstheme="minorHAnsi"/>
+          <w:sz w:val="24"/>
+          <w:szCs w:val="24"/>
+          <w:lang w:eastAsia="en-IN"/>
+        </w:rPr>
+        <w:t xml:space="preserve">: which is actually written in </w:t>
+      </w:r>
+      <w:proofErr w:type="spellStart"/>
+      <w:r>
+        <w:rPr>
+          <w:rFonts w:eastAsia="Times New Roman" w:cstheme="minorHAnsi"/>
+          <w:sz w:val="24"/>
+          <w:szCs w:val="24"/>
+          <w:lang w:eastAsia="en-IN"/>
+        </w:rPr>
+        <w:t>c++</w:t>
+      </w:r>
+      <w:proofErr w:type="spellEnd"/>
+      <w:r>
+        <w:rPr>
+          <w:rFonts w:eastAsia="Times New Roman" w:cstheme="minorHAnsi"/>
+          <w:sz w:val="24"/>
+          <w:szCs w:val="24"/>
+          <w:lang w:eastAsia="en-IN"/>
+        </w:rPr>
+        <w:t>.</w:t>
+      </w:r>
+    </w:p>
+    <w:p>
+      <w:pPr>
+        <w:spacing w:after="0" w:line="240" w:lineRule="auto"/>
+        <w:rPr>
+          <w:rFonts w:eastAsia="Times New Roman" w:cstheme="minorHAnsi"/>
+          <w:sz w:val="24"/>
+          <w:szCs w:val="24"/>
+          <w:lang w:eastAsia="en-IN"/>
+        </w:rPr>
+      </w:pPr>
+      <w:r>
+        <w:rPr>
+          <w:rFonts w:eastAsia="Times New Roman" w:cstheme="minorHAnsi"/>
+          <w:sz w:val="24"/>
+          <w:szCs w:val="24"/>
+          <w:lang w:eastAsia="en-IN"/>
+        </w:rPr>
+        <w:t>-Gives faster build due to caching</w:t>
+      </w:r>
+    </w:p>
+    <w:p>
+      <w:pPr>
+        <w:spacing w:after="0" w:line="240" w:lineRule="auto"/>
+        <w:rPr>
+          <w:rFonts w:eastAsia="Times New Roman" w:cstheme="minorHAnsi"/>
+          <w:sz w:val="24"/>
+          <w:szCs w:val="24"/>
+          <w:lang w:eastAsia="en-IN"/>
+        </w:rPr>
+      </w:pPr>
+      <w:r>
+        <w:rPr>
+          <w:rFonts w:eastAsia="Times New Roman" w:cstheme="minorHAnsi"/>
+          <w:sz w:val="24"/>
+          <w:szCs w:val="24"/>
+          <w:lang w:eastAsia="en-IN"/>
+        </w:rPr>
+        <w:t>-It will also do image optimization</w:t>
+      </w:r>
+    </w:p>
+    <w:p>
+      <w:pPr>
+        <w:spacing w:after="0" w:line="240" w:lineRule="auto"/>
+        <w:rPr>
+          <w:rFonts w:eastAsia="Times New Roman" w:cstheme="minorHAnsi"/>
+          <w:sz w:val="24"/>
+          <w:szCs w:val="24"/>
+          <w:lang w:eastAsia="en-IN"/>
+        </w:rPr>
+      </w:pPr>
+      <w:r>
+        <w:rPr>
+          <w:rFonts w:eastAsia="Times New Roman" w:cstheme="minorHAnsi"/>
+          <w:sz w:val="24"/>
+          <w:szCs w:val="24"/>
+          <w:lang w:eastAsia="en-IN"/>
+        </w:rPr>
+        <w:t xml:space="preserve">-Does </w:t>
+      </w:r>
+      <w:proofErr w:type="spellStart"/>
+      <w:r>
+        <w:rPr>
+          <w:rFonts w:eastAsia="Times New Roman" w:cstheme="minorHAnsi"/>
+          <w:sz w:val="24"/>
+          <w:szCs w:val="24"/>
+          <w:lang w:eastAsia="en-IN"/>
+        </w:rPr>
+        <w:t>minification</w:t>
+      </w:r>
+      <w:proofErr w:type="spellEnd"/>
+      <w:r>
+        <w:rPr>
+          <w:rFonts w:eastAsia="Times New Roman" w:cstheme="minorHAnsi"/>
+          <w:sz w:val="24"/>
+          <w:szCs w:val="24"/>
+          <w:lang w:eastAsia="en-IN"/>
+        </w:rPr>
+        <w:t xml:space="preserve"> of file.</w:t>
+      </w:r>
+    </w:p>
+    <w:p>
+      <w:pPr>
+        <w:spacing w:after="0" w:line="240" w:lineRule="auto"/>
+        <w:rPr>
+          <w:rFonts w:eastAsia="Times New Roman" w:cstheme="minorHAnsi"/>
+          <w:sz w:val="24"/>
+          <w:szCs w:val="24"/>
+          <w:lang w:eastAsia="en-IN"/>
+        </w:rPr>
+      </w:pPr>
+      <w:r>
+        <w:rPr>
+          <w:rFonts w:eastAsia="Times New Roman" w:cstheme="minorHAnsi"/>
+          <w:sz w:val="24"/>
+          <w:szCs w:val="24"/>
+          <w:lang w:eastAsia="en-IN"/>
+        </w:rPr>
+        <w:t>-Do bundling also</w:t>
+      </w:r>
+    </w:p>
+    <w:p>
+      <w:pPr>
+        <w:spacing w:after="0" w:line="240" w:lineRule="auto"/>
+        <w:rPr>
+          <w:rFonts w:eastAsia="Times New Roman" w:cstheme="minorHAnsi"/>
+          <w:sz w:val="24"/>
+          <w:szCs w:val="24"/>
+          <w:lang w:eastAsia="en-IN"/>
+        </w:rPr>
+      </w:pPr>
+      <w:r>
+        <w:rPr>
+          <w:rFonts w:eastAsia="Times New Roman" w:cstheme="minorHAnsi"/>
+          <w:sz w:val="24"/>
+          <w:szCs w:val="24"/>
+          <w:lang w:eastAsia="en-IN"/>
+        </w:rPr>
+        <w:t>-compression of file</w:t>
+      </w:r>
+    </w:p>
+    <w:p>
+      <w:pPr>
+        <w:spacing w:after="0" w:line="240" w:lineRule="auto"/>
+        <w:rPr>
+          <w:rFonts w:eastAsia="Times New Roman" w:cstheme="minorHAnsi"/>
+          <w:sz w:val="24"/>
+          <w:szCs w:val="24"/>
+          <w:lang w:eastAsia="en-IN"/>
+        </w:rPr>
+      </w:pPr>
+      <w:r>
+        <w:rPr>
+          <w:rFonts w:eastAsia="Times New Roman" w:cstheme="minorHAnsi"/>
+          <w:sz w:val="24"/>
+          <w:szCs w:val="24"/>
+          <w:lang w:eastAsia="en-IN"/>
+        </w:rPr>
+        <w:t>-consistent hashing</w:t>
+      </w:r>
+    </w:p>
+    <w:p>
+      <w:pPr>
+        <w:spacing w:after="0" w:line="240" w:lineRule="auto"/>
+        <w:rPr>
+          <w:rFonts w:eastAsia="Times New Roman" w:cstheme="minorHAnsi"/>
+          <w:sz w:val="24"/>
+          <w:szCs w:val="24"/>
+          <w:lang w:eastAsia="en-IN"/>
+        </w:rPr>
+      </w:pPr>
+      <w:r>
+        <w:rPr>
+          <w:rFonts w:eastAsia="Times New Roman" w:cstheme="minorHAnsi"/>
+          <w:sz w:val="24"/>
+          <w:szCs w:val="24"/>
+          <w:lang w:eastAsia="en-IN"/>
+        </w:rPr>
+        <w:t>-code splitting</w:t>
+      </w:r>
+    </w:p>
+    <w:p>
+      <w:pPr>
+        <w:spacing w:after="0" w:line="240" w:lineRule="auto"/>
+        <w:rPr>
+          <w:rFonts w:eastAsia="Times New Roman" w:cstheme="minorHAnsi"/>
+          <w:sz w:val="24"/>
+          <w:szCs w:val="24"/>
+          <w:lang w:eastAsia="en-IN"/>
+        </w:rPr>
+      </w:pPr>
+      <w:r>
+        <w:rPr>
+          <w:rFonts w:eastAsia="Times New Roman" w:cstheme="minorHAnsi"/>
+          <w:sz w:val="24"/>
+          <w:szCs w:val="24"/>
+          <w:lang w:eastAsia="en-IN"/>
+        </w:rPr>
+        <w:t>-differential bundling</w:t>
+      </w:r>
+      <w:r>
+        <w:rPr>
+          <w:rFonts w:eastAsia="Times New Roman" w:cstheme="minorHAnsi"/>
+          <w:sz w:val="24"/>
+          <w:szCs w:val="24"/>
+          <w:lang w:eastAsia="en-IN"/>
+        </w:rPr>
+        <w:t xml:space="preserve"> – support older and other different browsers</w:t>
+      </w:r>
+    </w:p>
+    <w:p>
+      <w:pPr>
+        <w:spacing w:after="0" w:line="240" w:lineRule="auto"/>
+        <w:rPr>
+          <w:rFonts w:eastAsia="Times New Roman" w:cstheme="minorHAnsi"/>
+          <w:sz w:val="24"/>
+          <w:szCs w:val="24"/>
+          <w:lang w:eastAsia="en-IN"/>
+        </w:rPr>
+      </w:pPr>
+      <w:r>
+        <w:rPr>
+          <w:rFonts w:eastAsia="Times New Roman" w:cstheme="minorHAnsi"/>
+          <w:sz w:val="24"/>
+          <w:szCs w:val="24"/>
+          <w:lang w:eastAsia="en-IN"/>
+        </w:rPr>
+        <w:t>-Does diagnostics- gives better error message</w:t>
+      </w:r>
+    </w:p>
+    <w:p>
+      <w:pPr>
+        <w:spacing w:after="0" w:line="240" w:lineRule="auto"/>
+        <w:rPr>
+          <w:rFonts w:eastAsia="Times New Roman" w:cstheme="minorHAnsi"/>
+          <w:sz w:val="24"/>
+          <w:szCs w:val="24"/>
+          <w:lang w:eastAsia="en-IN"/>
+        </w:rPr>
+      </w:pPr>
+      <w:r>
+        <w:rPr>
+          <w:rFonts w:eastAsia="Times New Roman" w:cstheme="minorHAnsi"/>
+          <w:sz w:val="24"/>
+          <w:szCs w:val="24"/>
+          <w:lang w:eastAsia="en-IN"/>
+        </w:rPr>
+        <w:t>-Gives a way to host in HTTPS (SSL)</w:t>
+      </w:r>
+    </w:p>
+    <w:p>
+      <w:pPr>
+        <w:spacing w:after="0" w:line="240" w:lineRule="auto"/>
+        <w:rPr>
+          <w:rFonts w:eastAsia="Times New Roman" w:cstheme="minorHAnsi"/>
+          <w:sz w:val="24"/>
+          <w:szCs w:val="24"/>
+          <w:lang w:eastAsia="en-IN"/>
+        </w:rPr>
+      </w:pPr>
+      <w:r>
+        <w:rPr>
+          <w:rFonts w:eastAsia="Times New Roman" w:cstheme="minorHAnsi"/>
+          <w:sz w:val="24"/>
+          <w:szCs w:val="24"/>
+          <w:lang w:eastAsia="en-IN"/>
+        </w:rPr>
+        <w:t>-Tree shaking</w:t>
+      </w:r>
+      <w:r>
+        <w:rPr>
+          <w:rFonts w:eastAsia="Times New Roman" w:cstheme="minorHAnsi"/>
+          <w:sz w:val="24"/>
+          <w:szCs w:val="24"/>
+          <w:lang w:eastAsia="en-IN"/>
+        </w:rPr>
+        <w:t xml:space="preserve">- will remove unused code </w:t>
+      </w:r>
+    </w:p>
+    <w:p>
+      <w:pPr>
+        <w:spacing w:after="0" w:line="240" w:lineRule="auto"/>
+        <w:rPr>
+          <w:rFonts w:eastAsia="Times New Roman" w:cstheme="minorHAnsi"/>
+          <w:sz w:val="24"/>
+          <w:szCs w:val="24"/>
+          <w:lang w:eastAsia="en-IN"/>
+        </w:rPr>
+      </w:pPr>
+      <w:r>
+        <w:rPr>
+          <w:rFonts w:eastAsia="Times New Roman" w:cstheme="minorHAnsi"/>
+          <w:sz w:val="24"/>
+          <w:szCs w:val="24"/>
+          <w:lang w:eastAsia="en-IN"/>
+        </w:rPr>
+        <w:t xml:space="preserve">-different build for dev and prod (command for prod deployment: </w:t>
+      </w:r>
+      <w:proofErr w:type="spellStart"/>
+      <w:r>
+        <w:rPr>
+          <w:rFonts w:eastAsia="Times New Roman" w:cstheme="minorHAnsi"/>
+          <w:sz w:val="24"/>
+          <w:szCs w:val="24"/>
+          <w:lang w:eastAsia="en-IN"/>
+        </w:rPr>
+        <w:t>npx</w:t>
+      </w:r>
+      <w:proofErr w:type="spellEnd"/>
+      <w:r>
+        <w:rPr>
+          <w:rFonts w:eastAsia="Times New Roman" w:cstheme="minorHAnsi"/>
+          <w:sz w:val="24"/>
+          <w:szCs w:val="24"/>
+          <w:lang w:eastAsia="en-IN"/>
+        </w:rPr>
+        <w:t xml:space="preserve"> parcel build index.html)</w:t>
+      </w:r>
+    </w:p>
+    <w:p>
+      <w:pPr>
+        <w:spacing w:after="0" w:line="240" w:lineRule="auto"/>
+        <w:rPr>
+          <w:rFonts w:eastAsia="Times New Roman" w:cstheme="minorHAnsi"/>
+          <w:sz w:val="24"/>
+          <w:szCs w:val="24"/>
+          <w:lang w:eastAsia="en-IN"/>
+        </w:rPr>
+      </w:pPr>
+    </w:p>
+    <w:p>
+      <w:pPr>
+        <w:spacing w:after="0" w:line="240" w:lineRule="auto"/>
+        <w:rPr>
+          <w:rFonts w:eastAsia="Times New Roman" w:cstheme="minorHAnsi"/>
+          <w:sz w:val="24"/>
+          <w:szCs w:val="24"/>
+          <w:lang w:eastAsia="en-IN"/>
+        </w:rPr>
+      </w:pPr>
+      <w:r>
+        <w:rPr>
+          <w:rFonts w:eastAsia="Times New Roman" w:cstheme="minorHAnsi"/>
+          <w:sz w:val="24"/>
+          <w:szCs w:val="24"/>
+          <w:lang w:eastAsia="en-IN"/>
+        </w:rPr>
+        <w:t xml:space="preserve">In </w:t>
+      </w:r>
+      <w:proofErr w:type="spellStart"/>
+      <w:proofErr w:type="gramStart"/>
+      <w:r>
+        <w:rPr>
+          <w:rFonts w:eastAsia="Times New Roman" w:cstheme="minorHAnsi"/>
+          <w:sz w:val="24"/>
+          <w:szCs w:val="24"/>
+          <w:lang w:eastAsia="en-IN"/>
+        </w:rPr>
+        <w:t>package.json</w:t>
+      </w:r>
+      <w:proofErr w:type="spellEnd"/>
+      <w:proofErr w:type="gramEnd"/>
+      <w:r>
+        <w:rPr>
+          <w:rFonts w:eastAsia="Times New Roman" w:cstheme="minorHAnsi"/>
+          <w:sz w:val="24"/>
+          <w:szCs w:val="24"/>
+          <w:lang w:eastAsia="en-IN"/>
+        </w:rPr>
+        <w:t xml:space="preserve"> we can also add the </w:t>
+      </w:r>
+      <w:proofErr w:type="spellStart"/>
+      <w:r>
+        <w:rPr>
+          <w:rFonts w:eastAsia="Times New Roman" w:cstheme="minorHAnsi"/>
+          <w:sz w:val="24"/>
+          <w:szCs w:val="24"/>
+          <w:lang w:eastAsia="en-IN"/>
+        </w:rPr>
+        <w:t>browsersList</w:t>
+      </w:r>
+      <w:proofErr w:type="spellEnd"/>
+      <w:r>
+        <w:rPr>
+          <w:rFonts w:eastAsia="Times New Roman" w:cstheme="minorHAnsi"/>
+          <w:sz w:val="24"/>
+          <w:szCs w:val="24"/>
+          <w:lang w:eastAsia="en-IN"/>
+        </w:rPr>
+        <w:t xml:space="preserve"> – you can also give country specific.</w:t>
+      </w:r>
+    </w:p>
+    <w:p>
+      <w:pPr>
+        <w:spacing w:after="0" w:line="240" w:lineRule="auto"/>
+        <w:rPr>
+          <w:rFonts w:eastAsia="Times New Roman" w:cstheme="minorHAnsi"/>
+          <w:sz w:val="24"/>
+          <w:szCs w:val="24"/>
+          <w:lang w:eastAsia="en-IN"/>
+        </w:rPr>
+      </w:pPr>
+    </w:p>
+    <w:p>
+      <w:pPr>
+        <w:spacing w:after="0" w:line="240" w:lineRule="auto"/>
+        <w:rPr>
+          <w:rFonts w:eastAsia="Times New Roman" w:cstheme="minorHAnsi"/>
+          <w:sz w:val="24"/>
+          <w:szCs w:val="24"/>
+          <w:lang w:eastAsia="en-IN"/>
+        </w:rPr>
+      </w:pPr>
+    </w:p>
+    <w:p>
+      <w:pPr>
+        <w:spacing w:after="0" w:line="240" w:lineRule="auto"/>
+        <w:rPr>
+          <w:rFonts w:eastAsia="Times New Roman" w:cstheme="minorHAnsi"/>
+          <w:sz w:val="24"/>
+          <w:szCs w:val="24"/>
+          <w:lang w:eastAsia="en-IN"/>
+        </w:rPr>
+      </w:pPr>
+      <w:r>
+        <w:rPr>
+          <w:rFonts w:eastAsia="Times New Roman" w:cstheme="minorHAnsi"/>
+          <w:b/>
+          <w:sz w:val="24"/>
+          <w:szCs w:val="24"/>
+          <w:lang w:eastAsia="en-IN"/>
+        </w:rPr>
+        <w:t>Scripts</w:t>
+      </w:r>
+      <w:r>
+        <w:rPr>
+          <w:rFonts w:eastAsia="Times New Roman" w:cstheme="minorHAnsi"/>
+          <w:sz w:val="24"/>
+          <w:szCs w:val="24"/>
+          <w:lang w:eastAsia="en-IN"/>
+        </w:rPr>
+        <w:t xml:space="preserve"> In </w:t>
+      </w:r>
+      <w:proofErr w:type="spellStart"/>
+      <w:proofErr w:type="gramStart"/>
+      <w:r>
+        <w:rPr>
+          <w:rFonts w:eastAsia="Times New Roman" w:cstheme="minorHAnsi"/>
+          <w:sz w:val="24"/>
+          <w:szCs w:val="24"/>
+          <w:lang w:eastAsia="en-IN"/>
+        </w:rPr>
+        <w:t>package.json</w:t>
+      </w:r>
+      <w:proofErr w:type="spellEnd"/>
+      <w:proofErr w:type="gramEnd"/>
+      <w:r>
+        <w:rPr>
+          <w:rFonts w:eastAsia="Times New Roman" w:cstheme="minorHAnsi"/>
+          <w:sz w:val="24"/>
+          <w:szCs w:val="24"/>
+          <w:lang w:eastAsia="en-IN"/>
+        </w:rPr>
+        <w:t xml:space="preserve">- tells which script to use. </w:t>
+      </w:r>
+      <w:proofErr w:type="spellStart"/>
+      <w:r>
+        <w:rPr>
+          <w:rFonts w:eastAsia="Times New Roman" w:cstheme="minorHAnsi"/>
+          <w:sz w:val="24"/>
+          <w:szCs w:val="24"/>
+          <w:lang w:eastAsia="en-IN"/>
+        </w:rPr>
+        <w:t>Eg</w:t>
+      </w:r>
+      <w:proofErr w:type="spellEnd"/>
+      <w:r>
+        <w:rPr>
+          <w:rFonts w:eastAsia="Times New Roman" w:cstheme="minorHAnsi"/>
+          <w:sz w:val="24"/>
+          <w:szCs w:val="24"/>
+          <w:lang w:eastAsia="en-IN"/>
+        </w:rPr>
+        <w:t xml:space="preserve"> for testing, for building it for dev or for building for prod.</w:t>
+      </w:r>
+    </w:p>
+    <w:p>
+      <w:pPr>
+        <w:spacing w:after="0" w:line="240" w:lineRule="auto"/>
+        <w:rPr>
+          <w:rFonts w:eastAsia="Times New Roman" w:cstheme="minorHAnsi"/>
+          <w:sz w:val="24"/>
+          <w:szCs w:val="24"/>
+          <w:lang w:eastAsia="en-IN"/>
+        </w:rPr>
+      </w:pPr>
+      <w:r>
+        <w:rPr>
+          <w:rFonts w:eastAsia="Times New Roman" w:cstheme="minorHAnsi"/>
+          <w:sz w:val="24"/>
+          <w:szCs w:val="24"/>
+          <w:lang w:eastAsia="en-IN"/>
+        </w:rPr>
+        <w:t>For starting in dev mode:</w:t>
+      </w:r>
+    </w:p>
+    <w:p>
+      <w:pPr>
+        <w:spacing w:after="0" w:line="240" w:lineRule="auto"/>
+        <w:rPr>
+          <w:rFonts w:eastAsia="Times New Roman" w:cstheme="minorHAnsi"/>
+          <w:sz w:val="24"/>
+          <w:szCs w:val="24"/>
+          <w:lang w:eastAsia="en-IN"/>
+        </w:rPr>
+      </w:pPr>
+      <w:r>
+        <w:rPr>
+          <w:rFonts w:eastAsia="Times New Roman" w:cstheme="minorHAnsi"/>
+          <w:sz w:val="24"/>
+          <w:szCs w:val="24"/>
+          <w:lang w:eastAsia="en-IN"/>
+        </w:rPr>
+        <w:t xml:space="preserve">For building for prod: </w:t>
+      </w:r>
+    </w:p>
+    <w:p>
+      <w:pPr>
+        <w:shd w:val="clear" w:color="auto" w:fill="1F1F1F"/>
+        <w:spacing w:after="0" w:line="285" w:lineRule="atLeast"/>
+        <w:rPr>
+          <w:rFonts w:ascii="Consolas" w:eastAsia="Times New Roman" w:hAnsi="Consolas" w:cs="Times New Roman"/>
+          <w:color w:val="CCCCCC"/>
+          <w:sz w:val="21"/>
+          <w:szCs w:val="21"/>
+          <w:lang w:eastAsia="en-IN"/>
+        </w:rPr>
+      </w:pPr>
+      <w:r>
+        <w:rPr>
+          <w:rFonts w:ascii="Consolas" w:eastAsia="Times New Roman" w:hAnsi="Consolas" w:cs="Times New Roman"/>
+          <w:color w:val="9CDCFE"/>
+          <w:sz w:val="21"/>
+          <w:szCs w:val="21"/>
+          <w:lang w:eastAsia="en-IN"/>
+        </w:rPr>
+        <w:t>"start"</w:t>
+      </w:r>
+      <w:r>
+        <w:rPr>
+          <w:rFonts w:ascii="Consolas" w:eastAsia="Times New Roman" w:hAnsi="Consolas" w:cs="Times New Roman"/>
+          <w:color w:val="CCCCCC"/>
+          <w:sz w:val="21"/>
+          <w:szCs w:val="21"/>
+          <w:lang w:eastAsia="en-IN"/>
+        </w:rPr>
+        <w:t xml:space="preserve">: </w:t>
+      </w:r>
+      <w:r>
+        <w:rPr>
+          <w:rFonts w:ascii="Consolas" w:eastAsia="Times New Roman" w:hAnsi="Consolas" w:cs="Times New Roman"/>
+          <w:color w:val="CE9178"/>
+          <w:sz w:val="21"/>
+          <w:szCs w:val="21"/>
+          <w:lang w:eastAsia="en-IN"/>
+        </w:rPr>
+        <w:t>"parcel index.html"</w:t>
+      </w:r>
+      <w:r>
+        <w:rPr>
+          <w:rFonts w:ascii="Consolas" w:eastAsia="Times New Roman" w:hAnsi="Consolas" w:cs="Times New Roman"/>
+          <w:color w:val="CCCCCC"/>
+          <w:sz w:val="21"/>
+          <w:szCs w:val="21"/>
+          <w:lang w:eastAsia="en-IN"/>
+        </w:rPr>
+        <w:t>,</w:t>
+      </w:r>
+    </w:p>
+    <w:p>
+      <w:pPr>
+        <w:shd w:val="clear" w:color="auto" w:fill="1F1F1F"/>
+        <w:spacing w:after="0" w:line="285" w:lineRule="atLeast"/>
+        <w:rPr>
+          <w:rFonts w:ascii="Consolas" w:eastAsia="Times New Roman" w:hAnsi="Consolas" w:cs="Times New Roman"/>
+          <w:color w:val="CCCCCC"/>
+          <w:sz w:val="21"/>
+          <w:szCs w:val="21"/>
+          <w:lang w:eastAsia="en-IN"/>
+        </w:rPr>
+      </w:pPr>
+      <w:r>
+        <w:rPr>
+          <w:rFonts w:ascii="Consolas" w:eastAsia="Times New Roman" w:hAnsi="Consolas" w:cs="Times New Roman"/>
+          <w:color w:val="CCCCCC"/>
+          <w:sz w:val="21"/>
+          <w:szCs w:val="21"/>
+          <w:lang w:eastAsia="en-IN"/>
+        </w:rPr>
+        <w:t xml:space="preserve">    </w:t>
+      </w:r>
+      <w:r>
+        <w:rPr>
+          <w:rFonts w:ascii="Consolas" w:eastAsia="Times New Roman" w:hAnsi="Consolas" w:cs="Times New Roman"/>
+          <w:color w:val="9CDCFE"/>
+          <w:sz w:val="21"/>
+          <w:szCs w:val="21"/>
+          <w:lang w:eastAsia="en-IN"/>
+        </w:rPr>
+        <w:t>"build"</w:t>
+      </w:r>
+      <w:r>
+        <w:rPr>
+          <w:rFonts w:ascii="Consolas" w:eastAsia="Times New Roman" w:hAnsi="Consolas" w:cs="Times New Roman"/>
+          <w:color w:val="CCCCCC"/>
+          <w:sz w:val="21"/>
+          <w:szCs w:val="21"/>
+          <w:lang w:eastAsia="en-IN"/>
+        </w:rPr>
+        <w:t xml:space="preserve">: </w:t>
+      </w:r>
+      <w:r>
+        <w:rPr>
+          <w:rFonts w:ascii="Consolas" w:eastAsia="Times New Roman" w:hAnsi="Consolas" w:cs="Times New Roman"/>
+          <w:color w:val="CE9178"/>
+          <w:sz w:val="21"/>
+          <w:szCs w:val="21"/>
+          <w:lang w:eastAsia="en-IN"/>
+        </w:rPr>
+        <w:t>"parcel build index.html"</w:t>
+      </w:r>
+    </w:p>
+    <w:p>
+      <w:pPr>
+        <w:spacing w:after="0" w:line="240" w:lineRule="auto"/>
+        <w:rPr>
+          <w:rFonts w:eastAsia="Times New Roman" w:cstheme="minorHAnsi"/>
+          <w:sz w:val="24"/>
+          <w:szCs w:val="24"/>
+          <w:lang w:eastAsia="en-IN"/>
+        </w:rPr>
+      </w:pPr>
+    </w:p>
+    <w:p>
+      <w:pPr>
+        <w:spacing w:after="0" w:line="240" w:lineRule="auto"/>
+        <w:rPr>
+          <w:rFonts w:eastAsia="Times New Roman" w:cstheme="minorHAnsi"/>
+          <w:sz w:val="24"/>
+          <w:szCs w:val="24"/>
+          <w:lang w:eastAsia="en-IN"/>
+        </w:rPr>
+      </w:pPr>
+      <w:r>
+        <w:rPr>
+          <w:rFonts w:eastAsia="Times New Roman" w:cstheme="minorHAnsi"/>
+          <w:sz w:val="24"/>
+          <w:szCs w:val="24"/>
+          <w:lang w:eastAsia="en-IN"/>
+        </w:rPr>
+        <w:t xml:space="preserve">Now we can directly use </w:t>
+      </w:r>
+      <w:proofErr w:type="spellStart"/>
+      <w:r>
+        <w:rPr>
+          <w:rFonts w:eastAsia="Times New Roman" w:cstheme="minorHAnsi"/>
+          <w:sz w:val="24"/>
+          <w:szCs w:val="24"/>
+          <w:lang w:eastAsia="en-IN"/>
+        </w:rPr>
+        <w:t>npm</w:t>
+      </w:r>
+      <w:proofErr w:type="spellEnd"/>
+      <w:r>
+        <w:rPr>
+          <w:rFonts w:eastAsia="Times New Roman" w:cstheme="minorHAnsi"/>
+          <w:sz w:val="24"/>
+          <w:szCs w:val="24"/>
+          <w:lang w:eastAsia="en-IN"/>
+        </w:rPr>
+        <w:t xml:space="preserve"> run start or </w:t>
+      </w:r>
+      <w:proofErr w:type="spellStart"/>
+      <w:r>
+        <w:rPr>
+          <w:rFonts w:eastAsia="Times New Roman" w:cstheme="minorHAnsi"/>
+          <w:sz w:val="24"/>
+          <w:szCs w:val="24"/>
+          <w:lang w:eastAsia="en-IN"/>
+        </w:rPr>
+        <w:t>npm</w:t>
+      </w:r>
+      <w:proofErr w:type="spellEnd"/>
+      <w:r>
+        <w:rPr>
+          <w:rFonts w:eastAsia="Times New Roman" w:cstheme="minorHAnsi"/>
+          <w:sz w:val="24"/>
+          <w:szCs w:val="24"/>
+          <w:lang w:eastAsia="en-IN"/>
+        </w:rPr>
+        <w:t xml:space="preserve"> run build for running</w:t>
+      </w:r>
+    </w:p>
+    <w:p>
+      <w:pPr>
+        <w:spacing w:after="0" w:line="240" w:lineRule="auto"/>
+        <w:rPr>
+          <w:rFonts w:eastAsia="Times New Roman" w:cstheme="minorHAnsi"/>
+          <w:sz w:val="24"/>
+          <w:szCs w:val="24"/>
+          <w:lang w:eastAsia="en-IN"/>
+        </w:rPr>
+      </w:pPr>
+      <w:r>
+        <w:rPr>
+          <w:rFonts w:eastAsia="Times New Roman" w:cstheme="minorHAnsi"/>
+          <w:sz w:val="24"/>
+          <w:szCs w:val="24"/>
+          <w:lang w:eastAsia="en-IN"/>
+        </w:rPr>
+        <w:t>React elements are kind of equivalent to DOM elements.</w:t>
+      </w:r>
+    </w:p>
+    <w:p>
+      <w:pPr>
+        <w:spacing w:after="0" w:line="240" w:lineRule="auto"/>
+        <w:rPr>
+          <w:rFonts w:eastAsia="Times New Roman" w:cstheme="minorHAnsi"/>
+          <w:sz w:val="24"/>
+          <w:szCs w:val="24"/>
+          <w:lang w:eastAsia="en-IN"/>
+        </w:rPr>
+      </w:pPr>
+    </w:p>
+    <w:p>
+      <w:pPr>
+        <w:spacing w:after="0" w:line="240" w:lineRule="auto"/>
+        <w:jc w:val="center"/>
+        <w:rPr>
+          <w:rFonts w:eastAsia="Times New Roman" w:cstheme="minorHAnsi"/>
+          <w:b/>
+          <w:sz w:val="32"/>
+          <w:szCs w:val="32"/>
+          <w:lang w:eastAsia="en-IN"/>
+        </w:rPr>
+      </w:pPr>
+    </w:p>
+    <w:p>
+      <w:pPr>
+        <w:spacing w:after="0" w:line="240" w:lineRule="auto"/>
+        <w:jc w:val="center"/>
+        <w:rPr>
+          <w:rFonts w:eastAsia="Times New Roman" w:cstheme="minorHAnsi"/>
+          <w:b/>
+          <w:sz w:val="32"/>
+          <w:szCs w:val="32"/>
+          <w:lang w:eastAsia="en-IN"/>
+        </w:rPr>
+      </w:pPr>
+    </w:p>
+    <w:p>
+      <w:pPr>
+        <w:spacing w:after="0" w:line="240" w:lineRule="auto"/>
+        <w:jc w:val="center"/>
+        <w:rPr>
+          <w:rFonts w:eastAsia="Times New Roman" w:cstheme="minorHAnsi"/>
+          <w:b/>
+          <w:sz w:val="32"/>
+          <w:szCs w:val="32"/>
+          <w:lang w:eastAsia="en-IN"/>
+        </w:rPr>
+      </w:pPr>
+    </w:p>
+    <w:p>
+      <w:pPr>
+        <w:spacing w:after="0" w:line="240" w:lineRule="auto"/>
+        <w:jc w:val="center"/>
+        <w:rPr>
+          <w:rFonts w:eastAsia="Times New Roman" w:cstheme="minorHAnsi"/>
+          <w:b/>
+          <w:sz w:val="32"/>
+          <w:szCs w:val="32"/>
+          <w:lang w:eastAsia="en-IN"/>
+        </w:rPr>
+      </w:pPr>
+    </w:p>
+    <w:p>
+      <w:pPr>
+        <w:spacing w:after="0" w:line="240" w:lineRule="auto"/>
+        <w:jc w:val="center"/>
+        <w:rPr>
+          <w:rFonts w:eastAsia="Times New Roman" w:cstheme="minorHAnsi"/>
+          <w:b/>
+          <w:sz w:val="32"/>
+          <w:szCs w:val="32"/>
+          <w:lang w:eastAsia="en-IN"/>
+        </w:rPr>
+      </w:pPr>
+    </w:p>
+    <w:p>
+      <w:pPr>
+        <w:spacing w:after="0" w:line="240" w:lineRule="auto"/>
+        <w:jc w:val="center"/>
+        <w:rPr>
+          <w:rFonts w:eastAsia="Times New Roman" w:cstheme="minorHAnsi"/>
+          <w:b/>
+          <w:sz w:val="32"/>
+          <w:szCs w:val="32"/>
+          <w:lang w:eastAsia="en-IN"/>
+        </w:rPr>
+      </w:pPr>
+    </w:p>
+    <w:p>
+      <w:pPr>
+        <w:spacing w:after="0" w:line="240" w:lineRule="auto"/>
+        <w:jc w:val="center"/>
+        <w:rPr>
+          <w:rFonts w:eastAsia="Times New Roman" w:cstheme="minorHAnsi"/>
+          <w:b/>
+          <w:sz w:val="32"/>
+          <w:szCs w:val="32"/>
+          <w:lang w:eastAsia="en-IN"/>
+        </w:rPr>
+      </w:pPr>
+    </w:p>
+    <w:p>
+      <w:pPr>
+        <w:spacing w:after="0" w:line="240" w:lineRule="auto"/>
+        <w:jc w:val="center"/>
+        <w:rPr>
+          <w:rFonts w:eastAsia="Times New Roman" w:cstheme="minorHAnsi"/>
+          <w:b/>
+          <w:sz w:val="32"/>
+          <w:szCs w:val="32"/>
+          <w:lang w:eastAsia="en-IN"/>
+        </w:rPr>
+      </w:pPr>
+    </w:p>
+    <w:p>
+      <w:pPr>
+        <w:spacing w:after="0" w:line="240" w:lineRule="auto"/>
+        <w:jc w:val="center"/>
+        <w:rPr>
+          <w:rFonts w:eastAsia="Times New Roman" w:cstheme="minorHAnsi"/>
+          <w:b/>
+          <w:sz w:val="32"/>
+          <w:szCs w:val="32"/>
+          <w:lang w:eastAsia="en-IN"/>
+        </w:rPr>
+      </w:pPr>
+    </w:p>
+    <w:p>
+      <w:pPr>
+        <w:spacing w:after="0" w:line="240" w:lineRule="auto"/>
+        <w:jc w:val="center"/>
+        <w:rPr>
+          <w:rFonts w:eastAsia="Times New Roman" w:cstheme="minorHAnsi"/>
+          <w:b/>
+          <w:sz w:val="32"/>
+          <w:szCs w:val="32"/>
+          <w:lang w:eastAsia="en-IN"/>
+        </w:rPr>
+      </w:pPr>
+    </w:p>
+    <w:p>
+      <w:pPr>
+        <w:spacing w:after="0" w:line="240" w:lineRule="auto"/>
+        <w:jc w:val="center"/>
+        <w:rPr>
+          <w:rFonts w:eastAsia="Times New Roman" w:cstheme="minorHAnsi"/>
+          <w:b/>
+          <w:sz w:val="32"/>
+          <w:szCs w:val="32"/>
+          <w:lang w:eastAsia="en-IN"/>
+        </w:rPr>
+      </w:pPr>
+    </w:p>
+    <w:p>
+      <w:pPr>
+        <w:spacing w:after="0" w:line="240" w:lineRule="auto"/>
+        <w:jc w:val="center"/>
+        <w:rPr>
+          <w:rFonts w:eastAsia="Times New Roman" w:cstheme="minorHAnsi"/>
+          <w:b/>
+          <w:sz w:val="32"/>
+          <w:szCs w:val="32"/>
+          <w:lang w:eastAsia="en-IN"/>
+        </w:rPr>
+      </w:pPr>
+      <w:r>
+        <w:rPr>
+          <w:rFonts w:eastAsia="Times New Roman" w:cstheme="minorHAnsi"/>
+          <w:b/>
+          <w:sz w:val="32"/>
+          <w:szCs w:val="32"/>
+          <w:lang w:eastAsia="en-IN"/>
+        </w:rPr>
+        <w:lastRenderedPageBreak/>
+        <w:t>EPISODE-3</w:t>
+      </w:r>
+    </w:p>
+    <w:p>
+      <w:pPr>
+        <w:spacing w:after="0" w:line="240" w:lineRule="auto"/>
+        <w:jc w:val="center"/>
+        <w:rPr>
+          <w:rFonts w:eastAsia="Times New Roman" w:cstheme="minorHAnsi"/>
+          <w:b/>
+          <w:sz w:val="32"/>
+          <w:szCs w:val="32"/>
+          <w:lang w:eastAsia="en-IN"/>
+        </w:rPr>
+      </w:pPr>
+    </w:p>
+    <w:p>
+      <w:pPr>
+        <w:spacing w:after="0" w:line="240" w:lineRule="auto"/>
+        <w:rPr>
+          <w:rFonts w:eastAsia="Times New Roman" w:cstheme="minorHAnsi"/>
+          <w:b/>
+          <w:sz w:val="32"/>
+          <w:szCs w:val="32"/>
+          <w:lang w:eastAsia="en-IN"/>
+        </w:rPr>
+      </w:pPr>
+      <w:r>
+        <w:rPr>
+          <w:rFonts w:eastAsia="Times New Roman" w:cstheme="minorHAnsi"/>
+          <w:b/>
+          <w:sz w:val="32"/>
+          <w:szCs w:val="32"/>
+          <w:lang w:eastAsia="en-IN"/>
+        </w:rPr>
+        <w:t>JSX</w:t>
+      </w:r>
+    </w:p>
+    <w:p>
+      <w:pPr>
+        <w:spacing w:after="0" w:line="240" w:lineRule="auto"/>
+        <w:rPr>
+          <w:rFonts w:eastAsia="Times New Roman" w:cstheme="minorHAnsi"/>
+          <w:sz w:val="24"/>
+          <w:szCs w:val="24"/>
+          <w:lang w:eastAsia="en-IN"/>
+        </w:rPr>
+      </w:pPr>
+      <w:r>
+        <w:rPr>
+          <w:rFonts w:eastAsia="Times New Roman" w:cstheme="minorHAnsi"/>
+          <w:sz w:val="24"/>
+          <w:szCs w:val="24"/>
+          <w:lang w:eastAsia="en-IN"/>
+        </w:rPr>
+        <w:t>JSX is a JS syntax which is used to make easier to write HTML like structure in JS.</w:t>
+      </w:r>
+    </w:p>
+    <w:p>
+      <w:pPr>
+        <w:spacing w:after="0" w:line="240" w:lineRule="auto"/>
+        <w:rPr>
+          <w:rFonts w:eastAsia="Times New Roman" w:cstheme="minorHAnsi"/>
+          <w:sz w:val="24"/>
+          <w:szCs w:val="24"/>
+          <w:lang w:eastAsia="en-IN"/>
+        </w:rPr>
+      </w:pPr>
+      <w:r>
+        <w:rPr>
+          <w:rFonts w:eastAsia="Times New Roman" w:cstheme="minorHAnsi"/>
+          <w:sz w:val="24"/>
+          <w:szCs w:val="24"/>
+          <w:lang w:eastAsia="en-IN"/>
+        </w:rPr>
+        <w:t>JSX is different from HTML, it is just HTML like syntax.</w:t>
+      </w:r>
+    </w:p>
+    <w:p>
+      <w:pPr>
+        <w:spacing w:after="0" w:line="240" w:lineRule="auto"/>
+        <w:rPr>
+          <w:rFonts w:eastAsia="Times New Roman" w:cstheme="minorHAnsi"/>
+          <w:sz w:val="24"/>
+          <w:szCs w:val="24"/>
+          <w:lang w:eastAsia="en-IN"/>
+        </w:rPr>
+      </w:pPr>
+      <w:proofErr w:type="spellStart"/>
+      <w:r>
+        <w:rPr>
+          <w:rFonts w:eastAsia="Times New Roman" w:cstheme="minorHAnsi"/>
+          <w:sz w:val="24"/>
+          <w:szCs w:val="24"/>
+          <w:lang w:eastAsia="en-IN"/>
+        </w:rPr>
+        <w:t>Const</w:t>
+      </w:r>
+      <w:proofErr w:type="spellEnd"/>
+      <w:r>
+        <w:rPr>
+          <w:rFonts w:eastAsia="Times New Roman" w:cstheme="minorHAnsi"/>
+          <w:sz w:val="24"/>
+          <w:szCs w:val="24"/>
+          <w:lang w:eastAsia="en-IN"/>
+        </w:rPr>
+        <w:t xml:space="preserve"> </w:t>
+      </w:r>
+      <w:proofErr w:type="spellStart"/>
+      <w:r>
+        <w:rPr>
+          <w:rFonts w:eastAsia="Times New Roman" w:cstheme="minorHAnsi"/>
+          <w:sz w:val="24"/>
+          <w:szCs w:val="24"/>
+          <w:lang w:eastAsia="en-IN"/>
+        </w:rPr>
+        <w:t>jsxheading</w:t>
+      </w:r>
+      <w:proofErr w:type="spellEnd"/>
+      <w:r>
+        <w:rPr>
+          <w:rFonts w:eastAsia="Times New Roman" w:cstheme="minorHAnsi"/>
+          <w:sz w:val="24"/>
+          <w:szCs w:val="24"/>
+          <w:lang w:eastAsia="en-IN"/>
+        </w:rPr>
+        <w:t xml:space="preserve"> = &lt;h1&gt; hello &lt;/h1&gt; // this will work exactly like React.</w:t>
+      </w:r>
+    </w:p>
+    <w:p>
+      <w:pPr>
+        <w:spacing w:after="0" w:line="240" w:lineRule="auto"/>
+        <w:rPr>
+          <w:rFonts w:eastAsia="Times New Roman" w:cstheme="minorHAnsi"/>
+          <w:b/>
+          <w:sz w:val="24"/>
+          <w:szCs w:val="24"/>
+          <w:lang w:eastAsia="en-IN"/>
+        </w:rPr>
+      </w:pPr>
+      <w:r>
+        <w:rPr>
+          <w:rFonts w:eastAsia="Times New Roman" w:cstheme="minorHAnsi"/>
+          <w:sz w:val="24"/>
+          <w:szCs w:val="24"/>
+          <w:lang w:eastAsia="en-IN"/>
+        </w:rPr>
+        <w:t>JS engine will not understand this code, as it unders</w:t>
+      </w:r>
+      <w:r>
+        <w:rPr>
+          <w:rFonts w:eastAsia="Times New Roman" w:cstheme="minorHAnsi"/>
+          <w:sz w:val="24"/>
+          <w:szCs w:val="24"/>
+          <w:lang w:eastAsia="en-IN"/>
+        </w:rPr>
+        <w:t>tands EC</w:t>
+      </w:r>
+      <w:r>
+        <w:rPr>
+          <w:rFonts w:eastAsia="Times New Roman" w:cstheme="minorHAnsi"/>
+          <w:sz w:val="24"/>
+          <w:szCs w:val="24"/>
+          <w:lang w:eastAsia="en-IN"/>
+        </w:rPr>
+        <w:t>MA script (</w:t>
+      </w:r>
+      <w:proofErr w:type="spellStart"/>
+      <w:r>
+        <w:rPr>
+          <w:rFonts w:eastAsia="Times New Roman" w:cstheme="minorHAnsi"/>
+          <w:sz w:val="24"/>
+          <w:szCs w:val="24"/>
+          <w:lang w:eastAsia="en-IN"/>
+        </w:rPr>
+        <w:t>Eg</w:t>
+      </w:r>
+      <w:proofErr w:type="spellEnd"/>
+      <w:r>
+        <w:rPr>
+          <w:rFonts w:eastAsia="Times New Roman" w:cstheme="minorHAnsi"/>
+          <w:sz w:val="24"/>
+          <w:szCs w:val="24"/>
+          <w:lang w:eastAsia="en-IN"/>
+        </w:rPr>
+        <w:t>. ES6)</w:t>
+      </w:r>
+      <w:r>
+        <w:rPr>
+          <w:rFonts w:eastAsia="Times New Roman" w:cstheme="minorHAnsi"/>
+          <w:sz w:val="24"/>
+          <w:szCs w:val="24"/>
+          <w:lang w:eastAsia="en-IN"/>
+        </w:rPr>
+        <w:t xml:space="preserve"> but parcel is </w:t>
+      </w:r>
+      <w:proofErr w:type="spellStart"/>
+      <w:proofErr w:type="gramStart"/>
+      <w:r>
+        <w:rPr>
+          <w:rFonts w:eastAsia="Times New Roman" w:cstheme="minorHAnsi"/>
+          <w:sz w:val="24"/>
+          <w:szCs w:val="24"/>
+          <w:lang w:eastAsia="en-IN"/>
+        </w:rPr>
+        <w:t>transpiling</w:t>
+      </w:r>
+      <w:proofErr w:type="spellEnd"/>
+      <w:r>
+        <w:rPr>
+          <w:rFonts w:eastAsia="Times New Roman" w:cstheme="minorHAnsi"/>
+          <w:sz w:val="24"/>
+          <w:szCs w:val="24"/>
+          <w:lang w:eastAsia="en-IN"/>
+        </w:rPr>
+        <w:t>(</w:t>
+      </w:r>
+      <w:proofErr w:type="gramEnd"/>
+      <w:r>
+        <w:rPr>
+          <w:rFonts w:eastAsia="Times New Roman" w:cstheme="minorHAnsi"/>
+          <w:sz w:val="24"/>
+          <w:szCs w:val="24"/>
+          <w:lang w:eastAsia="en-IN"/>
+        </w:rPr>
+        <w:t xml:space="preserve">converted to code that browser can understand) it before it reaches JS engine. –This is done by </w:t>
+      </w:r>
+      <w:r>
+        <w:rPr>
+          <w:rFonts w:eastAsia="Times New Roman" w:cstheme="minorHAnsi"/>
+          <w:b/>
+          <w:sz w:val="24"/>
+          <w:szCs w:val="24"/>
+          <w:lang w:eastAsia="en-IN"/>
+        </w:rPr>
+        <w:t>BABEL in Parcel</w:t>
+      </w:r>
+      <w:r>
+        <w:rPr>
+          <w:rFonts w:eastAsia="Times New Roman" w:cstheme="minorHAnsi"/>
+          <w:b/>
+          <w:sz w:val="24"/>
+          <w:szCs w:val="24"/>
+          <w:lang w:eastAsia="en-IN"/>
+        </w:rPr>
+        <w:t>. Babel is open source JS compiler</w:t>
+      </w:r>
+    </w:p>
+    <w:p>
+      <w:pPr>
+        <w:spacing w:after="0" w:line="240" w:lineRule="auto"/>
+        <w:rPr>
+          <w:rFonts w:eastAsia="Times New Roman" w:cstheme="minorHAnsi"/>
+          <w:b/>
+          <w:sz w:val="24"/>
+          <w:szCs w:val="24"/>
+          <w:lang w:eastAsia="en-IN"/>
+        </w:rPr>
+      </w:pPr>
+    </w:p>
+    <w:p>
+      <w:pPr>
+        <w:spacing w:after="0" w:line="240" w:lineRule="auto"/>
+        <w:rPr>
+          <w:rFonts w:eastAsia="Times New Roman" w:cstheme="minorHAnsi"/>
+          <w:b/>
+          <w:sz w:val="24"/>
+          <w:szCs w:val="24"/>
+          <w:lang w:eastAsia="en-IN"/>
+        </w:rPr>
+      </w:pPr>
+      <w:r>
+        <w:rPr>
+          <w:rFonts w:eastAsia="Times New Roman" w:cstheme="minorHAnsi"/>
+          <w:b/>
+          <w:sz w:val="24"/>
+          <w:szCs w:val="24"/>
+          <w:lang w:eastAsia="en-IN"/>
+        </w:rPr>
+        <w:t>JSX=&gt;</w:t>
+      </w:r>
+      <w:r>
+        <w:rPr>
+          <w:rFonts w:eastAsia="Times New Roman" w:cstheme="minorHAnsi"/>
+          <w:b/>
+          <w:sz w:val="24"/>
+          <w:szCs w:val="24"/>
+          <w:lang w:eastAsia="en-IN"/>
+        </w:rPr>
+        <w:t xml:space="preserve">BEBEL </w:t>
+      </w:r>
+      <w:proofErr w:type="spellStart"/>
+      <w:r>
+        <w:rPr>
+          <w:rFonts w:eastAsia="Times New Roman" w:cstheme="minorHAnsi"/>
+          <w:b/>
+          <w:sz w:val="24"/>
+          <w:szCs w:val="24"/>
+          <w:lang w:eastAsia="en-IN"/>
+        </w:rPr>
+        <w:t>transpiles</w:t>
+      </w:r>
+      <w:proofErr w:type="spellEnd"/>
+      <w:r>
+        <w:rPr>
+          <w:rFonts w:eastAsia="Times New Roman" w:cstheme="minorHAnsi"/>
+          <w:b/>
+          <w:sz w:val="24"/>
+          <w:szCs w:val="24"/>
+          <w:lang w:eastAsia="en-IN"/>
+        </w:rPr>
+        <w:t xml:space="preserve"> to</w:t>
+      </w:r>
+      <w:r>
+        <w:rPr>
+          <w:rFonts w:eastAsia="Times New Roman" w:cstheme="minorHAnsi"/>
+          <w:b/>
+          <w:sz w:val="24"/>
+          <w:szCs w:val="24"/>
+          <w:lang w:eastAsia="en-IN"/>
+        </w:rPr>
+        <w:t xml:space="preserve"> </w:t>
+      </w:r>
+      <w:proofErr w:type="spellStart"/>
+      <w:r>
+        <w:rPr>
+          <w:rFonts w:eastAsia="Times New Roman" w:cstheme="minorHAnsi"/>
+          <w:b/>
+          <w:sz w:val="24"/>
+          <w:szCs w:val="24"/>
+          <w:lang w:eastAsia="en-IN"/>
+        </w:rPr>
+        <w:t>React.createElement</w:t>
+      </w:r>
+      <w:proofErr w:type="spellEnd"/>
+      <w:r>
+        <w:rPr>
+          <w:rFonts w:eastAsia="Times New Roman" w:cstheme="minorHAnsi"/>
+          <w:b/>
+          <w:sz w:val="24"/>
+          <w:szCs w:val="24"/>
+          <w:lang w:eastAsia="en-IN"/>
+        </w:rPr>
+        <w:t xml:space="preserve"> =&gt; React JS object =&gt; HTML Element (Render)</w:t>
+      </w:r>
+    </w:p>
+    <w:p>
+      <w:pPr>
+        <w:spacing w:after="0" w:line="240" w:lineRule="auto"/>
+        <w:rPr>
+          <w:rFonts w:eastAsia="Times New Roman" w:cstheme="minorHAnsi"/>
+          <w:b/>
+          <w:sz w:val="24"/>
+          <w:szCs w:val="24"/>
+          <w:lang w:eastAsia="en-IN"/>
+        </w:rPr>
+      </w:pPr>
+    </w:p>
+    <w:p>
+      <w:pPr>
+        <w:spacing w:after="0" w:line="240" w:lineRule="auto"/>
+        <w:rPr>
+          <w:rFonts w:eastAsia="Times New Roman" w:cstheme="minorHAnsi"/>
+          <w:b/>
+          <w:color w:val="FF0000"/>
+          <w:sz w:val="24"/>
+          <w:szCs w:val="24"/>
+          <w:lang w:eastAsia="en-IN"/>
+        </w:rPr>
+      </w:pPr>
+      <w:r>
+        <w:rPr>
+          <w:rFonts w:eastAsia="Times New Roman" w:cstheme="minorHAnsi"/>
+          <w:b/>
+          <w:color w:val="FF0000"/>
+          <w:sz w:val="24"/>
+          <w:szCs w:val="24"/>
+          <w:lang w:eastAsia="en-IN"/>
+        </w:rPr>
+        <w:t>Explore various attributes of JSX-</w:t>
+      </w:r>
+    </w:p>
+    <w:p>
+      <w:pPr>
+        <w:spacing w:after="0" w:line="240" w:lineRule="auto"/>
+        <w:rPr>
+          <w:rFonts w:eastAsia="Times New Roman" w:cstheme="minorHAnsi"/>
+          <w:b/>
+          <w:color w:val="FF0000"/>
+          <w:sz w:val="24"/>
+          <w:szCs w:val="24"/>
+          <w:lang w:eastAsia="en-IN"/>
+        </w:rPr>
+      </w:pPr>
+    </w:p>
+    <w:p>
+      <w:pPr>
+        <w:spacing w:after="0" w:line="240" w:lineRule="auto"/>
+        <w:rPr>
+          <w:rFonts w:eastAsia="Times New Roman" w:cstheme="minorHAnsi"/>
+          <w:color w:val="000000" w:themeColor="text1"/>
+          <w:sz w:val="24"/>
+          <w:szCs w:val="24"/>
+          <w:lang w:eastAsia="en-IN"/>
+        </w:rPr>
+      </w:pPr>
+      <w:r>
+        <w:rPr>
+          <w:rFonts w:eastAsia="Times New Roman" w:cstheme="minorHAnsi"/>
+          <w:color w:val="000000" w:themeColor="text1"/>
+          <w:sz w:val="24"/>
+          <w:szCs w:val="24"/>
+          <w:lang w:eastAsia="en-IN"/>
+        </w:rPr>
+        <w:t>Multiline code in JSX should be written in round parenthesis.</w:t>
+      </w:r>
+    </w:p>
+    <w:p>
+      <w:pPr>
+        <w:spacing w:after="0" w:line="240" w:lineRule="auto"/>
+        <w:rPr>
+          <w:rFonts w:eastAsia="Times New Roman" w:cstheme="minorHAnsi"/>
+          <w:color w:val="000000" w:themeColor="text1"/>
+          <w:sz w:val="24"/>
+          <w:szCs w:val="24"/>
+          <w:lang w:eastAsia="en-IN"/>
+        </w:rPr>
+      </w:pPr>
+    </w:p>
+    <w:p>
+      <w:pPr>
+        <w:spacing w:after="0" w:line="240" w:lineRule="auto"/>
+        <w:rPr>
+          <w:rFonts w:eastAsia="Times New Roman" w:cstheme="minorHAnsi"/>
+          <w:b/>
+          <w:color w:val="000000" w:themeColor="text1"/>
+          <w:sz w:val="24"/>
+          <w:szCs w:val="24"/>
+          <w:lang w:eastAsia="en-IN"/>
+        </w:rPr>
+      </w:pPr>
+      <w:r>
+        <w:rPr>
+          <w:rFonts w:eastAsia="Times New Roman" w:cstheme="minorHAnsi"/>
+          <w:b/>
+          <w:color w:val="000000" w:themeColor="text1"/>
+          <w:sz w:val="24"/>
+          <w:szCs w:val="24"/>
+          <w:lang w:eastAsia="en-IN"/>
+        </w:rPr>
+        <w:t>REACT COMPONENTS</w:t>
+      </w:r>
+    </w:p>
+    <w:p>
+      <w:pPr>
+        <w:spacing w:after="0" w:line="240" w:lineRule="auto"/>
+        <w:rPr>
+          <w:rFonts w:eastAsia="Times New Roman" w:cstheme="minorHAnsi"/>
+          <w:color w:val="000000" w:themeColor="text1"/>
+          <w:sz w:val="24"/>
+          <w:szCs w:val="24"/>
+          <w:lang w:eastAsia="en-IN"/>
+        </w:rPr>
+      </w:pPr>
+      <w:r>
+        <w:rPr>
+          <w:rFonts w:eastAsia="Times New Roman" w:cstheme="minorHAnsi"/>
+          <w:color w:val="000000" w:themeColor="text1"/>
+          <w:sz w:val="24"/>
+          <w:szCs w:val="24"/>
+          <w:lang w:eastAsia="en-IN"/>
+        </w:rPr>
+        <w:t>Everything is a comp. in react. There are 2 types of component:</w:t>
+      </w:r>
+    </w:p>
+    <w:p>
+      <w:pPr>
+        <w:spacing w:after="0" w:line="240" w:lineRule="auto"/>
+        <w:rPr>
+          <w:rFonts w:eastAsia="Times New Roman" w:cstheme="minorHAnsi"/>
+          <w:color w:val="000000" w:themeColor="text1"/>
+          <w:sz w:val="24"/>
+          <w:szCs w:val="24"/>
+          <w:lang w:eastAsia="en-IN"/>
+        </w:rPr>
+      </w:pPr>
+    </w:p>
+    <w:p>
+      <w:pPr>
+        <w:pStyle w:val="ListParagraph"/>
+        <w:numPr>
+          <w:ilvl w:val="0"/>
+          <w:numId w:val="1"/>
+        </w:numPr>
+        <w:spacing w:after="0" w:line="240" w:lineRule="auto"/>
+        <w:rPr>
+          <w:rFonts w:eastAsia="Times New Roman" w:cstheme="minorHAnsi"/>
+          <w:color w:val="000000" w:themeColor="text1"/>
+          <w:sz w:val="24"/>
+          <w:szCs w:val="24"/>
+          <w:lang w:eastAsia="en-IN"/>
+        </w:rPr>
+      </w:pPr>
+      <w:r>
+        <w:rPr>
+          <w:rFonts w:eastAsia="Times New Roman" w:cstheme="minorHAnsi"/>
+          <w:color w:val="000000" w:themeColor="text1"/>
+          <w:sz w:val="24"/>
+          <w:szCs w:val="24"/>
+          <w:lang w:eastAsia="en-IN"/>
+        </w:rPr>
+        <w:t>Class Based components: this is the old way of writing code</w:t>
+      </w:r>
+    </w:p>
+    <w:p>
+      <w:pPr>
+        <w:pStyle w:val="ListParagraph"/>
+        <w:numPr>
+          <w:ilvl w:val="0"/>
+          <w:numId w:val="1"/>
+        </w:numPr>
+        <w:spacing w:after="0" w:line="240" w:lineRule="auto"/>
+        <w:rPr>
+          <w:rFonts w:eastAsia="Times New Roman" w:cstheme="minorHAnsi"/>
+          <w:color w:val="000000" w:themeColor="text1"/>
+          <w:sz w:val="24"/>
+          <w:szCs w:val="24"/>
+          <w:lang w:eastAsia="en-IN"/>
+        </w:rPr>
+      </w:pPr>
+      <w:r>
+        <w:rPr>
+          <w:rFonts w:eastAsia="Times New Roman" w:cstheme="minorHAnsi"/>
+          <w:color w:val="000000" w:themeColor="text1"/>
+          <w:sz w:val="24"/>
+          <w:szCs w:val="24"/>
+          <w:lang w:eastAsia="en-IN"/>
+        </w:rPr>
+        <w:t>Functional components: new way, it is just a JS function which is returning some JSX</w:t>
+      </w:r>
+    </w:p>
+    <w:p>
+      <w:pPr>
+        <w:spacing w:after="0" w:line="240" w:lineRule="auto"/>
+        <w:rPr>
+          <w:rFonts w:eastAsia="Times New Roman" w:cstheme="minorHAnsi"/>
+          <w:color w:val="000000" w:themeColor="text1"/>
+          <w:sz w:val="24"/>
+          <w:szCs w:val="24"/>
+          <w:lang w:eastAsia="en-IN"/>
+        </w:rPr>
+      </w:pPr>
+    </w:p>
+    <w:p>
+      <w:pPr>
+        <w:spacing w:after="0" w:line="240" w:lineRule="auto"/>
+        <w:rPr>
+          <w:rFonts w:eastAsia="Times New Roman" w:cstheme="minorHAnsi"/>
+          <w:color w:val="000000" w:themeColor="text1"/>
+          <w:sz w:val="24"/>
+          <w:szCs w:val="24"/>
+          <w:lang w:eastAsia="en-IN"/>
+        </w:rPr>
+      </w:pPr>
+      <w:r>
+        <w:rPr>
+          <w:rFonts w:eastAsia="Times New Roman" w:cstheme="minorHAnsi"/>
+          <w:color w:val="000000" w:themeColor="text1"/>
+          <w:sz w:val="24"/>
+          <w:szCs w:val="24"/>
+          <w:lang w:eastAsia="en-IN"/>
+        </w:rPr>
+        <w:t xml:space="preserve">We can also write arrow function without the arrow </w:t>
+      </w:r>
+      <w:proofErr w:type="spellStart"/>
+      <w:r>
+        <w:rPr>
+          <w:rFonts w:eastAsia="Times New Roman" w:cstheme="minorHAnsi"/>
+          <w:color w:val="000000" w:themeColor="text1"/>
+          <w:sz w:val="24"/>
+          <w:szCs w:val="24"/>
+          <w:lang w:eastAsia="en-IN"/>
+        </w:rPr>
+        <w:t>func</w:t>
+      </w:r>
+      <w:proofErr w:type="spellEnd"/>
+      <w:r>
+        <w:rPr>
+          <w:rFonts w:eastAsia="Times New Roman" w:cstheme="minorHAnsi"/>
+          <w:color w:val="000000" w:themeColor="text1"/>
+          <w:sz w:val="24"/>
+          <w:szCs w:val="24"/>
+          <w:lang w:eastAsia="en-IN"/>
+        </w:rPr>
+        <w:t>. Also. And if multiline the write inside round bracket.</w:t>
+      </w:r>
+    </w:p>
+    <w:p>
+      <w:pPr>
+        <w:spacing w:after="0" w:line="240" w:lineRule="auto"/>
+        <w:rPr>
+          <w:rFonts w:eastAsia="Times New Roman" w:cstheme="minorHAnsi"/>
+          <w:color w:val="000000" w:themeColor="text1"/>
+          <w:sz w:val="24"/>
+          <w:szCs w:val="24"/>
+          <w:lang w:eastAsia="en-IN"/>
+        </w:rPr>
+      </w:pPr>
+    </w:p>
+    <w:p>
+      <w:pPr>
+        <w:shd w:val="clear" w:color="auto" w:fill="1F1F1F"/>
+        <w:spacing w:after="0" w:line="285" w:lineRule="atLeast"/>
+        <w:rPr>
+          <w:rFonts w:ascii="Consolas" w:eastAsia="Times New Roman" w:hAnsi="Consolas" w:cs="Times New Roman"/>
+          <w:color w:val="CCCCCC"/>
+          <w:sz w:val="21"/>
+          <w:szCs w:val="21"/>
+          <w:lang w:eastAsia="en-IN"/>
+        </w:rPr>
+      </w:pPr>
+      <w:r>
+        <w:rPr>
+          <w:rFonts w:ascii="Consolas" w:eastAsia="Times New Roman" w:hAnsi="Consolas" w:cs="Times New Roman"/>
+          <w:color w:val="C586C0"/>
+          <w:sz w:val="21"/>
+          <w:szCs w:val="21"/>
+          <w:lang w:eastAsia="en-IN"/>
+        </w:rPr>
+        <w:t>import</w:t>
+      </w:r>
+      <w:r>
+        <w:rPr>
+          <w:rFonts w:ascii="Consolas" w:eastAsia="Times New Roman" w:hAnsi="Consolas" w:cs="Times New Roman"/>
+          <w:color w:val="CCCCCC"/>
+          <w:sz w:val="21"/>
+          <w:szCs w:val="21"/>
+          <w:lang w:eastAsia="en-IN"/>
+        </w:rPr>
+        <w:t xml:space="preserve"> </w:t>
+      </w:r>
+      <w:r>
+        <w:rPr>
+          <w:rFonts w:ascii="Consolas" w:eastAsia="Times New Roman" w:hAnsi="Consolas" w:cs="Times New Roman"/>
+          <w:color w:val="9CDCFE"/>
+          <w:sz w:val="21"/>
+          <w:szCs w:val="21"/>
+          <w:lang w:eastAsia="en-IN"/>
+        </w:rPr>
+        <w:t>React</w:t>
+      </w:r>
+      <w:r>
+        <w:rPr>
+          <w:rFonts w:ascii="Consolas" w:eastAsia="Times New Roman" w:hAnsi="Consolas" w:cs="Times New Roman"/>
+          <w:color w:val="CCCCCC"/>
+          <w:sz w:val="21"/>
+          <w:szCs w:val="21"/>
+          <w:lang w:eastAsia="en-IN"/>
+        </w:rPr>
+        <w:t xml:space="preserve"> </w:t>
+      </w:r>
+      <w:r>
+        <w:rPr>
+          <w:rFonts w:ascii="Consolas" w:eastAsia="Times New Roman" w:hAnsi="Consolas" w:cs="Times New Roman"/>
+          <w:color w:val="C586C0"/>
+          <w:sz w:val="21"/>
+          <w:szCs w:val="21"/>
+          <w:lang w:eastAsia="en-IN"/>
+        </w:rPr>
+        <w:t>from</w:t>
+      </w:r>
+      <w:r>
+        <w:rPr>
+          <w:rFonts w:ascii="Consolas" w:eastAsia="Times New Roman" w:hAnsi="Consolas" w:cs="Times New Roman"/>
+          <w:color w:val="CCCCCC"/>
+          <w:sz w:val="21"/>
+          <w:szCs w:val="21"/>
+          <w:lang w:eastAsia="en-IN"/>
+        </w:rPr>
+        <w:t xml:space="preserve"> </w:t>
+      </w:r>
+      <w:r>
+        <w:rPr>
+          <w:rFonts w:ascii="Consolas" w:eastAsia="Times New Roman" w:hAnsi="Consolas" w:cs="Times New Roman"/>
+          <w:color w:val="CE9178"/>
+          <w:sz w:val="21"/>
+          <w:szCs w:val="21"/>
+          <w:lang w:eastAsia="en-IN"/>
+        </w:rPr>
+        <w:t>"react"</w:t>
+      </w:r>
+      <w:r>
+        <w:rPr>
+          <w:rFonts w:ascii="Consolas" w:eastAsia="Times New Roman" w:hAnsi="Consolas" w:cs="Times New Roman"/>
+          <w:color w:val="CCCCCC"/>
+          <w:sz w:val="21"/>
+          <w:szCs w:val="21"/>
+          <w:lang w:eastAsia="en-IN"/>
+        </w:rPr>
+        <w:t>;</w:t>
+      </w:r>
+    </w:p>
+    <w:p>
+      <w:pPr>
+        <w:shd w:val="clear" w:color="auto" w:fill="1F1F1F"/>
+        <w:spacing w:after="0" w:line="285" w:lineRule="atLeast"/>
+        <w:rPr>
+          <w:rFonts w:ascii="Consolas" w:eastAsia="Times New Roman" w:hAnsi="Consolas" w:cs="Times New Roman"/>
+          <w:color w:val="CCCCCC"/>
+          <w:sz w:val="21"/>
+          <w:szCs w:val="21"/>
+          <w:lang w:eastAsia="en-IN"/>
+        </w:rPr>
+      </w:pPr>
+      <w:r>
+        <w:rPr>
+          <w:rFonts w:ascii="Consolas" w:eastAsia="Times New Roman" w:hAnsi="Consolas" w:cs="Times New Roman"/>
+          <w:color w:val="C586C0"/>
+          <w:sz w:val="21"/>
+          <w:szCs w:val="21"/>
+          <w:lang w:eastAsia="en-IN"/>
+        </w:rPr>
+        <w:t>import</w:t>
+      </w:r>
+      <w:r>
+        <w:rPr>
+          <w:rFonts w:ascii="Consolas" w:eastAsia="Times New Roman" w:hAnsi="Consolas" w:cs="Times New Roman"/>
+          <w:color w:val="CCCCCC"/>
+          <w:sz w:val="21"/>
+          <w:szCs w:val="21"/>
+          <w:lang w:eastAsia="en-IN"/>
+        </w:rPr>
+        <w:t xml:space="preserve"> </w:t>
+      </w:r>
+      <w:proofErr w:type="spellStart"/>
+      <w:r>
+        <w:rPr>
+          <w:rFonts w:ascii="Consolas" w:eastAsia="Times New Roman" w:hAnsi="Consolas" w:cs="Times New Roman"/>
+          <w:color w:val="9CDCFE"/>
+          <w:sz w:val="21"/>
+          <w:szCs w:val="21"/>
+          <w:lang w:eastAsia="en-IN"/>
+        </w:rPr>
+        <w:t>ReactDOM</w:t>
+      </w:r>
+      <w:proofErr w:type="spellEnd"/>
+      <w:r>
+        <w:rPr>
+          <w:rFonts w:ascii="Consolas" w:eastAsia="Times New Roman" w:hAnsi="Consolas" w:cs="Times New Roman"/>
+          <w:color w:val="CCCCCC"/>
+          <w:sz w:val="21"/>
+          <w:szCs w:val="21"/>
+          <w:lang w:eastAsia="en-IN"/>
+        </w:rPr>
+        <w:t xml:space="preserve"> </w:t>
+      </w:r>
+      <w:r>
+        <w:rPr>
+          <w:rFonts w:ascii="Consolas" w:eastAsia="Times New Roman" w:hAnsi="Consolas" w:cs="Times New Roman"/>
+          <w:color w:val="C586C0"/>
+          <w:sz w:val="21"/>
+          <w:szCs w:val="21"/>
+          <w:lang w:eastAsia="en-IN"/>
+        </w:rPr>
+        <w:t>from</w:t>
+      </w:r>
+      <w:r>
+        <w:rPr>
+          <w:rFonts w:ascii="Consolas" w:eastAsia="Times New Roman" w:hAnsi="Consolas" w:cs="Times New Roman"/>
+          <w:color w:val="CCCCCC"/>
+          <w:sz w:val="21"/>
+          <w:szCs w:val="21"/>
+          <w:lang w:eastAsia="en-IN"/>
+        </w:rPr>
+        <w:t xml:space="preserve"> </w:t>
+      </w:r>
+      <w:r>
+        <w:rPr>
+          <w:rFonts w:ascii="Consolas" w:eastAsia="Times New Roman" w:hAnsi="Consolas" w:cs="Times New Roman"/>
+          <w:color w:val="CE9178"/>
+          <w:sz w:val="21"/>
+          <w:szCs w:val="21"/>
+          <w:lang w:eastAsia="en-IN"/>
+        </w:rPr>
+        <w:t>"react-</w:t>
+      </w:r>
+      <w:proofErr w:type="spellStart"/>
+      <w:r>
+        <w:rPr>
+          <w:rFonts w:ascii="Consolas" w:eastAsia="Times New Roman" w:hAnsi="Consolas" w:cs="Times New Roman"/>
+          <w:color w:val="CE9178"/>
+          <w:sz w:val="21"/>
+          <w:szCs w:val="21"/>
+          <w:lang w:eastAsia="en-IN"/>
+        </w:rPr>
+        <w:t>dom</w:t>
+      </w:r>
+      <w:proofErr w:type="spellEnd"/>
+      <w:r>
+        <w:rPr>
+          <w:rFonts w:ascii="Consolas" w:eastAsia="Times New Roman" w:hAnsi="Consolas" w:cs="Times New Roman"/>
+          <w:color w:val="CE9178"/>
+          <w:sz w:val="21"/>
+          <w:szCs w:val="21"/>
+          <w:lang w:eastAsia="en-IN"/>
+        </w:rPr>
+        <w:t>"</w:t>
+      </w:r>
+      <w:r>
+        <w:rPr>
+          <w:rFonts w:ascii="Consolas" w:eastAsia="Times New Roman" w:hAnsi="Consolas" w:cs="Times New Roman"/>
+          <w:color w:val="CCCCCC"/>
+          <w:sz w:val="21"/>
+          <w:szCs w:val="21"/>
+          <w:lang w:eastAsia="en-IN"/>
+        </w:rPr>
+        <w:t>;</w:t>
+      </w:r>
+    </w:p>
+    <w:p>
+      <w:pPr>
+        <w:shd w:val="clear" w:color="auto" w:fill="1F1F1F"/>
+        <w:spacing w:after="0" w:line="285" w:lineRule="atLeast"/>
+        <w:rPr>
+          <w:rFonts w:ascii="Consolas" w:eastAsia="Times New Roman" w:hAnsi="Consolas" w:cs="Times New Roman"/>
+          <w:color w:val="CCCCCC"/>
+          <w:sz w:val="21"/>
+          <w:szCs w:val="21"/>
+          <w:lang w:eastAsia="en-IN"/>
+        </w:rPr>
+      </w:pPr>
+      <w:r>
+        <w:rPr>
+          <w:rFonts w:ascii="Consolas" w:eastAsia="Times New Roman" w:hAnsi="Consolas" w:cs="Times New Roman"/>
+          <w:color w:val="6A9955"/>
+          <w:sz w:val="21"/>
+          <w:szCs w:val="21"/>
+          <w:lang w:eastAsia="en-IN"/>
+        </w:rPr>
+        <w:t>//React element</w:t>
+      </w:r>
+    </w:p>
+    <w:p>
+      <w:pPr>
+        <w:shd w:val="clear" w:color="auto" w:fill="1F1F1F"/>
+        <w:spacing w:after="0" w:line="285" w:lineRule="atLeast"/>
+        <w:rPr>
+          <w:rFonts w:ascii="Consolas" w:eastAsia="Times New Roman" w:hAnsi="Consolas" w:cs="Times New Roman"/>
+          <w:color w:val="CCCCCC"/>
+          <w:sz w:val="21"/>
+          <w:szCs w:val="21"/>
+          <w:lang w:eastAsia="en-IN"/>
+        </w:rPr>
+      </w:pPr>
+      <w:proofErr w:type="spellStart"/>
+      <w:r>
+        <w:rPr>
+          <w:rFonts w:ascii="Consolas" w:eastAsia="Times New Roman" w:hAnsi="Consolas" w:cs="Times New Roman"/>
+          <w:color w:val="569CD6"/>
+          <w:sz w:val="21"/>
+          <w:szCs w:val="21"/>
+          <w:lang w:eastAsia="en-IN"/>
+        </w:rPr>
+        <w:t>const</w:t>
+      </w:r>
+      <w:proofErr w:type="spellEnd"/>
+      <w:r>
+        <w:rPr>
+          <w:rFonts w:ascii="Consolas" w:eastAsia="Times New Roman" w:hAnsi="Consolas" w:cs="Times New Roman"/>
+          <w:color w:val="CCCCCC"/>
+          <w:sz w:val="21"/>
+          <w:szCs w:val="21"/>
+          <w:lang w:eastAsia="en-IN"/>
+        </w:rPr>
+        <w:t xml:space="preserve"> </w:t>
+      </w:r>
+      <w:proofErr w:type="spellStart"/>
+      <w:r>
+        <w:rPr>
+          <w:rFonts w:ascii="Consolas" w:eastAsia="Times New Roman" w:hAnsi="Consolas" w:cs="Times New Roman"/>
+          <w:color w:val="4FC1FF"/>
+          <w:sz w:val="21"/>
+          <w:szCs w:val="21"/>
+          <w:lang w:eastAsia="en-IN"/>
+        </w:rPr>
+        <w:t>jsxheading</w:t>
+      </w:r>
+      <w:proofErr w:type="spellEnd"/>
+      <w:r>
+        <w:rPr>
+          <w:rFonts w:ascii="Consolas" w:eastAsia="Times New Roman" w:hAnsi="Consolas" w:cs="Times New Roman"/>
+          <w:color w:val="CCCCCC"/>
+          <w:sz w:val="21"/>
+          <w:szCs w:val="21"/>
+          <w:lang w:eastAsia="en-IN"/>
+        </w:rPr>
+        <w:t xml:space="preserve"> </w:t>
+      </w:r>
+      <w:r>
+        <w:rPr>
+          <w:rFonts w:ascii="Consolas" w:eastAsia="Times New Roman" w:hAnsi="Consolas" w:cs="Times New Roman"/>
+          <w:color w:val="D4D4D4"/>
+          <w:sz w:val="21"/>
+          <w:szCs w:val="21"/>
+          <w:lang w:eastAsia="en-IN"/>
+        </w:rPr>
+        <w:t>=</w:t>
+      </w:r>
+      <w:r>
+        <w:rPr>
+          <w:rFonts w:ascii="Consolas" w:eastAsia="Times New Roman" w:hAnsi="Consolas" w:cs="Times New Roman"/>
+          <w:color w:val="CCCCCC"/>
+          <w:sz w:val="21"/>
+          <w:szCs w:val="21"/>
+          <w:lang w:eastAsia="en-IN"/>
+        </w:rPr>
+        <w:t xml:space="preserve"> (</w:t>
+      </w:r>
+      <w:r>
+        <w:rPr>
+          <w:rFonts w:ascii="Consolas" w:eastAsia="Times New Roman" w:hAnsi="Consolas" w:cs="Times New Roman"/>
+          <w:color w:val="808080"/>
+          <w:sz w:val="21"/>
+          <w:szCs w:val="21"/>
+          <w:lang w:eastAsia="en-IN"/>
+        </w:rPr>
+        <w:t>&lt;</w:t>
+      </w:r>
+      <w:r>
+        <w:rPr>
+          <w:rFonts w:ascii="Consolas" w:eastAsia="Times New Roman" w:hAnsi="Consolas" w:cs="Times New Roman"/>
+          <w:color w:val="569CD6"/>
+          <w:sz w:val="21"/>
+          <w:szCs w:val="21"/>
+          <w:lang w:eastAsia="en-IN"/>
+        </w:rPr>
+        <w:t>h1</w:t>
+      </w:r>
+      <w:r>
+        <w:rPr>
+          <w:rFonts w:ascii="Consolas" w:eastAsia="Times New Roman" w:hAnsi="Consolas" w:cs="Times New Roman"/>
+          <w:color w:val="808080"/>
+          <w:sz w:val="21"/>
+          <w:szCs w:val="21"/>
+          <w:lang w:eastAsia="en-IN"/>
+        </w:rPr>
+        <w:t>&gt;</w:t>
+      </w:r>
+      <w:r>
+        <w:rPr>
+          <w:rFonts w:ascii="Consolas" w:eastAsia="Times New Roman" w:hAnsi="Consolas" w:cs="Times New Roman"/>
+          <w:color w:val="CCCCCC"/>
+          <w:sz w:val="21"/>
+          <w:szCs w:val="21"/>
+          <w:lang w:eastAsia="en-IN"/>
+        </w:rPr>
+        <w:t xml:space="preserve">Namaste react using </w:t>
+      </w:r>
+      <w:proofErr w:type="spellStart"/>
+      <w:r>
+        <w:rPr>
+          <w:rFonts w:ascii="Consolas" w:eastAsia="Times New Roman" w:hAnsi="Consolas" w:cs="Times New Roman"/>
+          <w:color w:val="CCCCCC"/>
+          <w:sz w:val="21"/>
+          <w:szCs w:val="21"/>
+          <w:lang w:eastAsia="en-IN"/>
+        </w:rPr>
+        <w:t>JSx</w:t>
+      </w:r>
+      <w:proofErr w:type="spellEnd"/>
+      <w:r>
+        <w:rPr>
+          <w:rFonts w:ascii="Consolas" w:eastAsia="Times New Roman" w:hAnsi="Consolas" w:cs="Times New Roman"/>
+          <w:color w:val="808080"/>
+          <w:sz w:val="21"/>
+          <w:szCs w:val="21"/>
+          <w:lang w:eastAsia="en-IN"/>
+        </w:rPr>
+        <w:t>&lt;/</w:t>
+      </w:r>
+      <w:r>
+        <w:rPr>
+          <w:rFonts w:ascii="Consolas" w:eastAsia="Times New Roman" w:hAnsi="Consolas" w:cs="Times New Roman"/>
+          <w:color w:val="569CD6"/>
+          <w:sz w:val="21"/>
+          <w:szCs w:val="21"/>
+          <w:lang w:eastAsia="en-IN"/>
+        </w:rPr>
+        <w:t>h1</w:t>
+      </w:r>
+      <w:r>
+        <w:rPr>
+          <w:rFonts w:ascii="Consolas" w:eastAsia="Times New Roman" w:hAnsi="Consolas" w:cs="Times New Roman"/>
+          <w:color w:val="808080"/>
+          <w:sz w:val="21"/>
+          <w:szCs w:val="21"/>
+          <w:lang w:eastAsia="en-IN"/>
+        </w:rPr>
+        <w:t>&gt;</w:t>
+      </w:r>
+      <w:r>
+        <w:rPr>
+          <w:rFonts w:ascii="Consolas" w:eastAsia="Times New Roman" w:hAnsi="Consolas" w:cs="Times New Roman"/>
+          <w:color w:val="CCCCCC"/>
+          <w:sz w:val="21"/>
+          <w:szCs w:val="21"/>
+          <w:lang w:eastAsia="en-IN"/>
+        </w:rPr>
+        <w:t>);</w:t>
+      </w:r>
+    </w:p>
+    <w:p>
+      <w:pPr>
+        <w:shd w:val="clear" w:color="auto" w:fill="1F1F1F"/>
+        <w:spacing w:after="0" w:line="285" w:lineRule="atLeast"/>
+        <w:rPr>
+          <w:rFonts w:ascii="Consolas" w:eastAsia="Times New Roman" w:hAnsi="Consolas" w:cs="Times New Roman"/>
+          <w:color w:val="CCCCCC"/>
+          <w:sz w:val="21"/>
+          <w:szCs w:val="21"/>
+          <w:lang w:eastAsia="en-IN"/>
+        </w:rPr>
+      </w:pPr>
+      <w:r>
+        <w:rPr>
+          <w:rFonts w:ascii="Consolas" w:eastAsia="Times New Roman" w:hAnsi="Consolas" w:cs="Times New Roman"/>
+          <w:color w:val="9CDCFE"/>
+          <w:sz w:val="21"/>
+          <w:szCs w:val="21"/>
+          <w:lang w:eastAsia="en-IN"/>
+        </w:rPr>
+        <w:t>console</w:t>
+      </w:r>
+      <w:r>
+        <w:rPr>
+          <w:rFonts w:ascii="Consolas" w:eastAsia="Times New Roman" w:hAnsi="Consolas" w:cs="Times New Roman"/>
+          <w:color w:val="CCCCCC"/>
+          <w:sz w:val="21"/>
+          <w:szCs w:val="21"/>
+          <w:lang w:eastAsia="en-IN"/>
+        </w:rPr>
+        <w:t>.</w:t>
+      </w:r>
+      <w:r>
+        <w:rPr>
+          <w:rFonts w:ascii="Consolas" w:eastAsia="Times New Roman" w:hAnsi="Consolas" w:cs="Times New Roman"/>
+          <w:color w:val="DCDCAA"/>
+          <w:sz w:val="21"/>
+          <w:szCs w:val="21"/>
+          <w:lang w:eastAsia="en-IN"/>
+        </w:rPr>
+        <w:t>log</w:t>
+      </w:r>
+      <w:r>
+        <w:rPr>
+          <w:rFonts w:ascii="Consolas" w:eastAsia="Times New Roman" w:hAnsi="Consolas" w:cs="Times New Roman"/>
+          <w:color w:val="CCCCCC"/>
+          <w:sz w:val="21"/>
+          <w:szCs w:val="21"/>
+          <w:lang w:eastAsia="en-IN"/>
+        </w:rPr>
+        <w:t>(</w:t>
+      </w:r>
+      <w:proofErr w:type="spellStart"/>
+      <w:r>
+        <w:rPr>
+          <w:rFonts w:ascii="Consolas" w:eastAsia="Times New Roman" w:hAnsi="Consolas" w:cs="Times New Roman"/>
+          <w:color w:val="4FC1FF"/>
+          <w:sz w:val="21"/>
+          <w:szCs w:val="21"/>
+          <w:lang w:eastAsia="en-IN"/>
+        </w:rPr>
+        <w:t>jsxheading</w:t>
+      </w:r>
+      <w:proofErr w:type="spellEnd"/>
+      <w:r>
+        <w:rPr>
+          <w:rFonts w:ascii="Consolas" w:eastAsia="Times New Roman" w:hAnsi="Consolas" w:cs="Times New Roman"/>
+          <w:color w:val="CCCCCC"/>
+          <w:sz w:val="21"/>
+          <w:szCs w:val="21"/>
+          <w:lang w:eastAsia="en-IN"/>
+        </w:rPr>
+        <w:t>);</w:t>
+      </w:r>
+    </w:p>
+    <w:p>
+      <w:pPr>
+        <w:shd w:val="clear" w:color="auto" w:fill="1F1F1F"/>
+        <w:spacing w:after="0" w:line="285" w:lineRule="atLeast"/>
+        <w:rPr>
+          <w:rFonts w:ascii="Consolas" w:eastAsia="Times New Roman" w:hAnsi="Consolas" w:cs="Times New Roman"/>
+          <w:color w:val="CCCCCC"/>
+          <w:sz w:val="21"/>
+          <w:szCs w:val="21"/>
+          <w:lang w:eastAsia="en-IN"/>
+        </w:rPr>
+      </w:pPr>
+      <w:proofErr w:type="spellStart"/>
+      <w:r>
+        <w:rPr>
+          <w:rFonts w:ascii="Consolas" w:eastAsia="Times New Roman" w:hAnsi="Consolas" w:cs="Times New Roman"/>
+          <w:color w:val="569CD6"/>
+          <w:sz w:val="21"/>
+          <w:szCs w:val="21"/>
+          <w:lang w:eastAsia="en-IN"/>
+        </w:rPr>
+        <w:t>const</w:t>
+      </w:r>
+      <w:proofErr w:type="spellEnd"/>
+      <w:r>
+        <w:rPr>
+          <w:rFonts w:ascii="Consolas" w:eastAsia="Times New Roman" w:hAnsi="Consolas" w:cs="Times New Roman"/>
+          <w:color w:val="CCCCCC"/>
+          <w:sz w:val="21"/>
+          <w:szCs w:val="21"/>
+          <w:lang w:eastAsia="en-IN"/>
+        </w:rPr>
+        <w:t xml:space="preserve"> </w:t>
+      </w:r>
+      <w:r>
+        <w:rPr>
+          <w:rFonts w:ascii="Consolas" w:eastAsia="Times New Roman" w:hAnsi="Consolas" w:cs="Times New Roman"/>
+          <w:color w:val="4FC1FF"/>
+          <w:sz w:val="21"/>
+          <w:szCs w:val="21"/>
+          <w:lang w:eastAsia="en-IN"/>
+        </w:rPr>
+        <w:t>root</w:t>
+      </w:r>
+      <w:r>
+        <w:rPr>
+          <w:rFonts w:ascii="Consolas" w:eastAsia="Times New Roman" w:hAnsi="Consolas" w:cs="Times New Roman"/>
+          <w:color w:val="D4D4D4"/>
+          <w:sz w:val="21"/>
+          <w:szCs w:val="21"/>
+          <w:lang w:eastAsia="en-IN"/>
+        </w:rPr>
+        <w:t>=</w:t>
+      </w:r>
+      <w:r>
+        <w:rPr>
+          <w:rFonts w:ascii="Consolas" w:eastAsia="Times New Roman" w:hAnsi="Consolas" w:cs="Times New Roman"/>
+          <w:color w:val="CCCCCC"/>
+          <w:sz w:val="21"/>
+          <w:szCs w:val="21"/>
+          <w:lang w:eastAsia="en-IN"/>
+        </w:rPr>
+        <w:t xml:space="preserve"> </w:t>
+      </w:r>
+      <w:proofErr w:type="spellStart"/>
+      <w:r>
+        <w:rPr>
+          <w:rFonts w:ascii="Consolas" w:eastAsia="Times New Roman" w:hAnsi="Consolas" w:cs="Times New Roman"/>
+          <w:color w:val="9CDCFE"/>
+          <w:sz w:val="21"/>
+          <w:szCs w:val="21"/>
+          <w:lang w:eastAsia="en-IN"/>
+        </w:rPr>
+        <w:t>ReactDOM</w:t>
+      </w:r>
+      <w:r>
+        <w:rPr>
+          <w:rFonts w:ascii="Consolas" w:eastAsia="Times New Roman" w:hAnsi="Consolas" w:cs="Times New Roman"/>
+          <w:color w:val="CCCCCC"/>
+          <w:sz w:val="21"/>
+          <w:szCs w:val="21"/>
+          <w:lang w:eastAsia="en-IN"/>
+        </w:rPr>
+        <w:t>.</w:t>
+      </w:r>
+      <w:r>
+        <w:rPr>
+          <w:rFonts w:ascii="Consolas" w:eastAsia="Times New Roman" w:hAnsi="Consolas" w:cs="Times New Roman"/>
+          <w:color w:val="DCDCAA"/>
+          <w:sz w:val="21"/>
+          <w:szCs w:val="21"/>
+          <w:lang w:eastAsia="en-IN"/>
+        </w:rPr>
+        <w:t>createRoot</w:t>
+      </w:r>
+      <w:proofErr w:type="spellEnd"/>
+      <w:r>
+        <w:rPr>
+          <w:rFonts w:ascii="Consolas" w:eastAsia="Times New Roman" w:hAnsi="Consolas" w:cs="Times New Roman"/>
+          <w:color w:val="CCCCCC"/>
+          <w:sz w:val="21"/>
+          <w:szCs w:val="21"/>
+          <w:lang w:eastAsia="en-IN"/>
+        </w:rPr>
+        <w:t>(</w:t>
+      </w:r>
+      <w:proofErr w:type="spellStart"/>
+      <w:proofErr w:type="gramStart"/>
+      <w:r>
+        <w:rPr>
+          <w:rFonts w:ascii="Consolas" w:eastAsia="Times New Roman" w:hAnsi="Consolas" w:cs="Times New Roman"/>
+          <w:color w:val="9CDCFE"/>
+          <w:sz w:val="21"/>
+          <w:szCs w:val="21"/>
+          <w:lang w:eastAsia="en-IN"/>
+        </w:rPr>
+        <w:t>document</w:t>
+      </w:r>
+      <w:r>
+        <w:rPr>
+          <w:rFonts w:ascii="Consolas" w:eastAsia="Times New Roman" w:hAnsi="Consolas" w:cs="Times New Roman"/>
+          <w:color w:val="CCCCCC"/>
+          <w:sz w:val="21"/>
+          <w:szCs w:val="21"/>
+          <w:lang w:eastAsia="en-IN"/>
+        </w:rPr>
+        <w:t>.</w:t>
+      </w:r>
+      <w:r>
+        <w:rPr>
+          <w:rFonts w:ascii="Consolas" w:eastAsia="Times New Roman" w:hAnsi="Consolas" w:cs="Times New Roman"/>
+          <w:color w:val="DCDCAA"/>
+          <w:sz w:val="21"/>
+          <w:szCs w:val="21"/>
+          <w:lang w:eastAsia="en-IN"/>
+        </w:rPr>
+        <w:t>getElementById</w:t>
+      </w:r>
+      <w:proofErr w:type="spellEnd"/>
+      <w:proofErr w:type="gramEnd"/>
+      <w:r>
+        <w:rPr>
+          <w:rFonts w:ascii="Consolas" w:eastAsia="Times New Roman" w:hAnsi="Consolas" w:cs="Times New Roman"/>
+          <w:color w:val="CCCCCC"/>
+          <w:sz w:val="21"/>
+          <w:szCs w:val="21"/>
+          <w:lang w:eastAsia="en-IN"/>
+        </w:rPr>
+        <w:t>(</w:t>
+      </w:r>
+      <w:r>
+        <w:rPr>
+          <w:rFonts w:ascii="Consolas" w:eastAsia="Times New Roman" w:hAnsi="Consolas" w:cs="Times New Roman"/>
+          <w:color w:val="CE9178"/>
+          <w:sz w:val="21"/>
+          <w:szCs w:val="21"/>
+          <w:lang w:eastAsia="en-IN"/>
+        </w:rPr>
+        <w:t>"root"</w:t>
+      </w:r>
+      <w:r>
+        <w:rPr>
+          <w:rFonts w:ascii="Consolas" w:eastAsia="Times New Roman" w:hAnsi="Consolas" w:cs="Times New Roman"/>
+          <w:color w:val="CCCCCC"/>
+          <w:sz w:val="21"/>
+          <w:szCs w:val="21"/>
+          <w:lang w:eastAsia="en-IN"/>
+        </w:rPr>
+        <w:t>));</w:t>
+      </w:r>
+    </w:p>
+    <w:p>
+      <w:pPr>
+        <w:shd w:val="clear" w:color="auto" w:fill="1F1F1F"/>
+        <w:spacing w:after="0" w:line="285" w:lineRule="atLeast"/>
+        <w:rPr>
+          <w:rFonts w:ascii="Consolas" w:eastAsia="Times New Roman" w:hAnsi="Consolas" w:cs="Times New Roman"/>
+          <w:color w:val="CCCCCC"/>
+          <w:sz w:val="21"/>
+          <w:szCs w:val="21"/>
+          <w:lang w:eastAsia="en-IN"/>
+        </w:rPr>
+      </w:pPr>
+      <w:r>
+        <w:rPr>
+          <w:rFonts w:ascii="Consolas" w:eastAsia="Times New Roman" w:hAnsi="Consolas" w:cs="Times New Roman"/>
+          <w:color w:val="CCCCCC"/>
+          <w:sz w:val="21"/>
+          <w:szCs w:val="21"/>
+          <w:lang w:eastAsia="en-IN"/>
+        </w:rPr>
+        <w:t xml:space="preserve">        </w:t>
+      </w:r>
+    </w:p>
+    <w:p>
+      <w:pPr>
+        <w:shd w:val="clear" w:color="auto" w:fill="1F1F1F"/>
+        <w:spacing w:after="0" w:line="285" w:lineRule="atLeast"/>
+        <w:rPr>
+          <w:rFonts w:ascii="Consolas" w:eastAsia="Times New Roman" w:hAnsi="Consolas" w:cs="Times New Roman"/>
+          <w:color w:val="CCCCCC"/>
+          <w:sz w:val="21"/>
+          <w:szCs w:val="21"/>
+          <w:lang w:eastAsia="en-IN"/>
+        </w:rPr>
+      </w:pPr>
+    </w:p>
+    <w:p>
+      <w:pPr>
+        <w:shd w:val="clear" w:color="auto" w:fill="1F1F1F"/>
+        <w:spacing w:after="0" w:line="285" w:lineRule="atLeast"/>
+        <w:rPr>
+          <w:rFonts w:ascii="Consolas" w:eastAsia="Times New Roman" w:hAnsi="Consolas" w:cs="Times New Roman"/>
+          <w:color w:val="CCCCCC"/>
+          <w:sz w:val="21"/>
+          <w:szCs w:val="21"/>
+          <w:lang w:eastAsia="en-IN"/>
+        </w:rPr>
+      </w:pPr>
+      <w:r>
+        <w:rPr>
+          <w:rFonts w:ascii="Consolas" w:eastAsia="Times New Roman" w:hAnsi="Consolas" w:cs="Times New Roman"/>
+          <w:color w:val="6A9955"/>
+          <w:sz w:val="21"/>
+          <w:szCs w:val="21"/>
+          <w:lang w:eastAsia="en-IN"/>
+        </w:rPr>
+        <w:t>//React functional component</w:t>
+      </w:r>
+    </w:p>
+    <w:p>
+      <w:pPr>
+        <w:shd w:val="clear" w:color="auto" w:fill="1F1F1F"/>
+        <w:spacing w:after="0" w:line="285" w:lineRule="atLeast"/>
+        <w:rPr>
+          <w:rFonts w:ascii="Consolas" w:eastAsia="Times New Roman" w:hAnsi="Consolas" w:cs="Times New Roman"/>
+          <w:color w:val="CCCCCC"/>
+          <w:sz w:val="21"/>
+          <w:szCs w:val="21"/>
+          <w:lang w:eastAsia="en-IN"/>
+        </w:rPr>
+      </w:pPr>
+      <w:proofErr w:type="spellStart"/>
+      <w:r>
+        <w:rPr>
+          <w:rFonts w:ascii="Consolas" w:eastAsia="Times New Roman" w:hAnsi="Consolas" w:cs="Times New Roman"/>
+          <w:color w:val="569CD6"/>
+          <w:sz w:val="21"/>
+          <w:szCs w:val="21"/>
+          <w:lang w:eastAsia="en-IN"/>
+        </w:rPr>
+        <w:t>const</w:t>
+      </w:r>
+      <w:proofErr w:type="spellEnd"/>
+      <w:r>
+        <w:rPr>
+          <w:rFonts w:ascii="Consolas" w:eastAsia="Times New Roman" w:hAnsi="Consolas" w:cs="Times New Roman"/>
+          <w:color w:val="CCCCCC"/>
+          <w:sz w:val="21"/>
+          <w:szCs w:val="21"/>
+          <w:lang w:eastAsia="en-IN"/>
+        </w:rPr>
+        <w:t xml:space="preserve"> </w:t>
+      </w:r>
+      <w:proofErr w:type="spellStart"/>
+      <w:r>
+        <w:rPr>
+          <w:rFonts w:ascii="Consolas" w:eastAsia="Times New Roman" w:hAnsi="Consolas" w:cs="Times New Roman"/>
+          <w:color w:val="DCDCAA"/>
+          <w:sz w:val="21"/>
+          <w:szCs w:val="21"/>
+          <w:lang w:eastAsia="en-IN"/>
+        </w:rPr>
+        <w:t>HeadingComponent</w:t>
+      </w:r>
+      <w:proofErr w:type="spellEnd"/>
+      <w:r>
+        <w:rPr>
+          <w:rFonts w:ascii="Consolas" w:eastAsia="Times New Roman" w:hAnsi="Consolas" w:cs="Times New Roman"/>
+          <w:color w:val="CCCCCC"/>
+          <w:sz w:val="21"/>
+          <w:szCs w:val="21"/>
+          <w:lang w:eastAsia="en-IN"/>
+        </w:rPr>
+        <w:t xml:space="preserve"> </w:t>
+      </w:r>
+      <w:r>
+        <w:rPr>
+          <w:rFonts w:ascii="Consolas" w:eastAsia="Times New Roman" w:hAnsi="Consolas" w:cs="Times New Roman"/>
+          <w:color w:val="D4D4D4"/>
+          <w:sz w:val="21"/>
+          <w:szCs w:val="21"/>
+          <w:lang w:eastAsia="en-IN"/>
+        </w:rPr>
+        <w:t>=</w:t>
+      </w:r>
+      <w:r>
+        <w:rPr>
+          <w:rFonts w:ascii="Consolas" w:eastAsia="Times New Roman" w:hAnsi="Consolas" w:cs="Times New Roman"/>
+          <w:color w:val="CCCCCC"/>
+          <w:sz w:val="21"/>
+          <w:szCs w:val="21"/>
+          <w:lang w:eastAsia="en-IN"/>
+        </w:rPr>
+        <w:t xml:space="preserve"> </w:t>
+      </w:r>
+      <w:proofErr w:type="gramStart"/>
+      <w:r>
+        <w:rPr>
+          <w:rFonts w:ascii="Consolas" w:eastAsia="Times New Roman" w:hAnsi="Consolas" w:cs="Times New Roman"/>
+          <w:color w:val="CCCCCC"/>
+          <w:sz w:val="21"/>
+          <w:szCs w:val="21"/>
+          <w:lang w:eastAsia="en-IN"/>
+        </w:rPr>
+        <w:t>()</w:t>
+      </w:r>
+      <w:r>
+        <w:rPr>
+          <w:rFonts w:ascii="Consolas" w:eastAsia="Times New Roman" w:hAnsi="Consolas" w:cs="Times New Roman"/>
+          <w:color w:val="569CD6"/>
+          <w:sz w:val="21"/>
+          <w:szCs w:val="21"/>
+          <w:lang w:eastAsia="en-IN"/>
+        </w:rPr>
+        <w:t>=</w:t>
+      </w:r>
+      <w:proofErr w:type="gramEnd"/>
+      <w:r>
+        <w:rPr>
+          <w:rFonts w:ascii="Consolas" w:eastAsia="Times New Roman" w:hAnsi="Consolas" w:cs="Times New Roman"/>
+          <w:color w:val="569CD6"/>
+          <w:sz w:val="21"/>
+          <w:szCs w:val="21"/>
+          <w:lang w:eastAsia="en-IN"/>
+        </w:rPr>
+        <w:t>&gt;</w:t>
+      </w:r>
+      <w:r>
+        <w:rPr>
+          <w:rFonts w:ascii="Consolas" w:eastAsia="Times New Roman" w:hAnsi="Consolas" w:cs="Times New Roman"/>
+          <w:color w:val="CCCCCC"/>
+          <w:sz w:val="21"/>
+          <w:szCs w:val="21"/>
+          <w:lang w:eastAsia="en-IN"/>
+        </w:rPr>
+        <w:t xml:space="preserve"> {</w:t>
+      </w:r>
+    </w:p>
+    <w:p>
+      <w:pPr>
+        <w:shd w:val="clear" w:color="auto" w:fill="1F1F1F"/>
+        <w:spacing w:after="0" w:line="285" w:lineRule="atLeast"/>
+        <w:rPr>
+          <w:rFonts w:ascii="Consolas" w:eastAsia="Times New Roman" w:hAnsi="Consolas" w:cs="Times New Roman"/>
+          <w:color w:val="CCCCCC"/>
+          <w:sz w:val="21"/>
+          <w:szCs w:val="21"/>
+          <w:lang w:eastAsia="en-IN"/>
+        </w:rPr>
+      </w:pPr>
+      <w:r>
+        <w:rPr>
+          <w:rFonts w:ascii="Consolas" w:eastAsia="Times New Roman" w:hAnsi="Consolas" w:cs="Times New Roman"/>
+          <w:color w:val="CCCCCC"/>
+          <w:sz w:val="21"/>
+          <w:szCs w:val="21"/>
+          <w:lang w:eastAsia="en-IN"/>
+        </w:rPr>
+        <w:t xml:space="preserve">        </w:t>
+      </w:r>
+      <w:r>
+        <w:rPr>
+          <w:rFonts w:ascii="Consolas" w:eastAsia="Times New Roman" w:hAnsi="Consolas" w:cs="Times New Roman"/>
+          <w:color w:val="C586C0"/>
+          <w:sz w:val="21"/>
+          <w:szCs w:val="21"/>
+          <w:lang w:eastAsia="en-IN"/>
+        </w:rPr>
+        <w:t>return</w:t>
+      </w:r>
+      <w:r>
+        <w:rPr>
+          <w:rFonts w:ascii="Consolas" w:eastAsia="Times New Roman" w:hAnsi="Consolas" w:cs="Times New Roman"/>
+          <w:color w:val="CCCCCC"/>
+          <w:sz w:val="21"/>
+          <w:szCs w:val="21"/>
+          <w:lang w:eastAsia="en-IN"/>
+        </w:rPr>
+        <w:t xml:space="preserve"> </w:t>
+      </w:r>
+      <w:r>
+        <w:rPr>
+          <w:rFonts w:ascii="Consolas" w:eastAsia="Times New Roman" w:hAnsi="Consolas" w:cs="Times New Roman"/>
+          <w:color w:val="808080"/>
+          <w:sz w:val="21"/>
+          <w:szCs w:val="21"/>
+          <w:lang w:eastAsia="en-IN"/>
+        </w:rPr>
+        <w:t>&lt;</w:t>
+      </w:r>
+      <w:r>
+        <w:rPr>
+          <w:rFonts w:ascii="Consolas" w:eastAsia="Times New Roman" w:hAnsi="Consolas" w:cs="Times New Roman"/>
+          <w:color w:val="569CD6"/>
+          <w:sz w:val="21"/>
+          <w:szCs w:val="21"/>
+          <w:lang w:eastAsia="en-IN"/>
+        </w:rPr>
+        <w:t>h1</w:t>
+      </w:r>
+      <w:r>
+        <w:rPr>
+          <w:rFonts w:ascii="Consolas" w:eastAsia="Times New Roman" w:hAnsi="Consolas" w:cs="Times New Roman"/>
+          <w:color w:val="808080"/>
+          <w:sz w:val="21"/>
+          <w:szCs w:val="21"/>
+          <w:lang w:eastAsia="en-IN"/>
+        </w:rPr>
+        <w:t>&gt;</w:t>
+      </w:r>
+      <w:r>
+        <w:rPr>
+          <w:rFonts w:ascii="Consolas" w:eastAsia="Times New Roman" w:hAnsi="Consolas" w:cs="Times New Roman"/>
+          <w:color w:val="CCCCCC"/>
+          <w:sz w:val="21"/>
+          <w:szCs w:val="21"/>
+          <w:lang w:eastAsia="en-IN"/>
+        </w:rPr>
+        <w:t>Namaste functional component</w:t>
+      </w:r>
+      <w:r>
+        <w:rPr>
+          <w:rFonts w:ascii="Consolas" w:eastAsia="Times New Roman" w:hAnsi="Consolas" w:cs="Times New Roman"/>
+          <w:color w:val="808080"/>
+          <w:sz w:val="21"/>
+          <w:szCs w:val="21"/>
+          <w:lang w:eastAsia="en-IN"/>
+        </w:rPr>
+        <w:t>&lt;/</w:t>
+      </w:r>
+      <w:r>
+        <w:rPr>
+          <w:rFonts w:ascii="Consolas" w:eastAsia="Times New Roman" w:hAnsi="Consolas" w:cs="Times New Roman"/>
+          <w:color w:val="569CD6"/>
+          <w:sz w:val="21"/>
+          <w:szCs w:val="21"/>
+          <w:lang w:eastAsia="en-IN"/>
+        </w:rPr>
+        <w:t>h1</w:t>
+      </w:r>
+      <w:r>
+        <w:rPr>
+          <w:rFonts w:ascii="Consolas" w:eastAsia="Times New Roman" w:hAnsi="Consolas" w:cs="Times New Roman"/>
+          <w:color w:val="808080"/>
+          <w:sz w:val="21"/>
+          <w:szCs w:val="21"/>
+          <w:lang w:eastAsia="en-IN"/>
+        </w:rPr>
+        <w:t>&gt;</w:t>
+      </w:r>
+    </w:p>
+    <w:p>
+      <w:pPr>
+        <w:shd w:val="clear" w:color="auto" w:fill="1F1F1F"/>
+        <w:spacing w:after="0" w:line="285" w:lineRule="atLeast"/>
+        <w:rPr>
+          <w:rFonts w:ascii="Consolas" w:eastAsia="Times New Roman" w:hAnsi="Consolas" w:cs="Times New Roman"/>
+          <w:color w:val="CCCCCC"/>
+          <w:sz w:val="21"/>
+          <w:szCs w:val="21"/>
+          <w:lang w:eastAsia="en-IN"/>
+        </w:rPr>
+      </w:pPr>
+      <w:r>
+        <w:rPr>
+          <w:rFonts w:ascii="Consolas" w:eastAsia="Times New Roman" w:hAnsi="Consolas" w:cs="Times New Roman"/>
+          <w:color w:val="CCCCCC"/>
+          <w:sz w:val="21"/>
+          <w:szCs w:val="21"/>
+          <w:lang w:eastAsia="en-IN"/>
+        </w:rPr>
+        <w:t>}</w:t>
+      </w:r>
+    </w:p>
+    <w:p>
+      <w:pPr>
+        <w:shd w:val="clear" w:color="auto" w:fill="1F1F1F"/>
+        <w:spacing w:after="0" w:line="285" w:lineRule="atLeast"/>
+        <w:rPr>
+          <w:rFonts w:ascii="Consolas" w:eastAsia="Times New Roman" w:hAnsi="Consolas" w:cs="Times New Roman"/>
+          <w:color w:val="CCCCCC"/>
+          <w:sz w:val="21"/>
+          <w:szCs w:val="21"/>
+          <w:lang w:eastAsia="en-IN"/>
+        </w:rPr>
+      </w:pPr>
+      <w:r>
+        <w:rPr>
+          <w:rFonts w:ascii="Consolas" w:eastAsia="Times New Roman" w:hAnsi="Consolas" w:cs="Times New Roman"/>
+          <w:color w:val="6A9955"/>
+          <w:sz w:val="21"/>
+          <w:szCs w:val="21"/>
+          <w:lang w:eastAsia="en-IN"/>
+        </w:rPr>
+        <w:t>// can write like this also</w:t>
+      </w:r>
+    </w:p>
+    <w:p>
+      <w:pPr>
+        <w:shd w:val="clear" w:color="auto" w:fill="1F1F1F"/>
+        <w:spacing w:after="0" w:line="285" w:lineRule="atLeast"/>
+        <w:rPr>
+          <w:rFonts w:ascii="Consolas" w:eastAsia="Times New Roman" w:hAnsi="Consolas" w:cs="Times New Roman"/>
+          <w:color w:val="CCCCCC"/>
+          <w:sz w:val="21"/>
+          <w:szCs w:val="21"/>
+          <w:lang w:eastAsia="en-IN"/>
+        </w:rPr>
+      </w:pPr>
+      <w:proofErr w:type="spellStart"/>
+      <w:r>
+        <w:rPr>
+          <w:rFonts w:ascii="Consolas" w:eastAsia="Times New Roman" w:hAnsi="Consolas" w:cs="Times New Roman"/>
+          <w:color w:val="569CD6"/>
+          <w:sz w:val="21"/>
+          <w:szCs w:val="21"/>
+          <w:lang w:eastAsia="en-IN"/>
+        </w:rPr>
+        <w:t>const</w:t>
+      </w:r>
+      <w:proofErr w:type="spellEnd"/>
+      <w:r>
+        <w:rPr>
+          <w:rFonts w:ascii="Consolas" w:eastAsia="Times New Roman" w:hAnsi="Consolas" w:cs="Times New Roman"/>
+          <w:color w:val="CCCCCC"/>
+          <w:sz w:val="21"/>
+          <w:szCs w:val="21"/>
+          <w:lang w:eastAsia="en-IN"/>
+        </w:rPr>
+        <w:t xml:space="preserve"> </w:t>
+      </w:r>
+      <w:r>
+        <w:rPr>
+          <w:rFonts w:ascii="Consolas" w:eastAsia="Times New Roman" w:hAnsi="Consolas" w:cs="Times New Roman"/>
+          <w:color w:val="DCDCAA"/>
+          <w:sz w:val="21"/>
+          <w:szCs w:val="21"/>
+          <w:lang w:eastAsia="en-IN"/>
+        </w:rPr>
+        <w:t>HeadingComponent1</w:t>
+      </w:r>
+      <w:r>
+        <w:rPr>
+          <w:rFonts w:ascii="Consolas" w:eastAsia="Times New Roman" w:hAnsi="Consolas" w:cs="Times New Roman"/>
+          <w:color w:val="CCCCCC"/>
+          <w:sz w:val="21"/>
+          <w:szCs w:val="21"/>
+          <w:lang w:eastAsia="en-IN"/>
+        </w:rPr>
+        <w:t xml:space="preserve"> </w:t>
+      </w:r>
+      <w:r>
+        <w:rPr>
+          <w:rFonts w:ascii="Consolas" w:eastAsia="Times New Roman" w:hAnsi="Consolas" w:cs="Times New Roman"/>
+          <w:color w:val="D4D4D4"/>
+          <w:sz w:val="21"/>
+          <w:szCs w:val="21"/>
+          <w:lang w:eastAsia="en-IN"/>
+        </w:rPr>
+        <w:t>=</w:t>
+      </w:r>
+      <w:r>
+        <w:rPr>
+          <w:rFonts w:ascii="Consolas" w:eastAsia="Times New Roman" w:hAnsi="Consolas" w:cs="Times New Roman"/>
+          <w:color w:val="CCCCCC"/>
+          <w:sz w:val="21"/>
+          <w:szCs w:val="21"/>
+          <w:lang w:eastAsia="en-IN"/>
+        </w:rPr>
+        <w:t xml:space="preserve"> </w:t>
+      </w:r>
+      <w:proofErr w:type="gramStart"/>
+      <w:r>
+        <w:rPr>
+          <w:rFonts w:ascii="Consolas" w:eastAsia="Times New Roman" w:hAnsi="Consolas" w:cs="Times New Roman"/>
+          <w:color w:val="CCCCCC"/>
+          <w:sz w:val="21"/>
+          <w:szCs w:val="21"/>
+          <w:lang w:eastAsia="en-IN"/>
+        </w:rPr>
+        <w:t>()</w:t>
+      </w:r>
+      <w:r>
+        <w:rPr>
+          <w:rFonts w:ascii="Consolas" w:eastAsia="Times New Roman" w:hAnsi="Consolas" w:cs="Times New Roman"/>
+          <w:color w:val="569CD6"/>
+          <w:sz w:val="21"/>
+          <w:szCs w:val="21"/>
+          <w:lang w:eastAsia="en-IN"/>
+        </w:rPr>
+        <w:t>=</w:t>
+      </w:r>
+      <w:proofErr w:type="gramEnd"/>
+      <w:r>
+        <w:rPr>
+          <w:rFonts w:ascii="Consolas" w:eastAsia="Times New Roman" w:hAnsi="Consolas" w:cs="Times New Roman"/>
+          <w:color w:val="569CD6"/>
+          <w:sz w:val="21"/>
+          <w:szCs w:val="21"/>
+          <w:lang w:eastAsia="en-IN"/>
+        </w:rPr>
+        <w:t>&gt;</w:t>
+      </w:r>
+      <w:r>
+        <w:rPr>
+          <w:rFonts w:ascii="Consolas" w:eastAsia="Times New Roman" w:hAnsi="Consolas" w:cs="Times New Roman"/>
+          <w:color w:val="CCCCCC"/>
+          <w:sz w:val="21"/>
+          <w:szCs w:val="21"/>
+          <w:lang w:eastAsia="en-IN"/>
+        </w:rPr>
+        <w:t xml:space="preserve"> </w:t>
+      </w:r>
+      <w:r>
+        <w:rPr>
+          <w:rFonts w:ascii="Consolas" w:eastAsia="Times New Roman" w:hAnsi="Consolas" w:cs="Times New Roman"/>
+          <w:color w:val="808080"/>
+          <w:sz w:val="21"/>
+          <w:szCs w:val="21"/>
+          <w:lang w:eastAsia="en-IN"/>
+        </w:rPr>
+        <w:t>&lt;</w:t>
+      </w:r>
+      <w:r>
+        <w:rPr>
+          <w:rFonts w:ascii="Consolas" w:eastAsia="Times New Roman" w:hAnsi="Consolas" w:cs="Times New Roman"/>
+          <w:color w:val="569CD6"/>
+          <w:sz w:val="21"/>
+          <w:szCs w:val="21"/>
+          <w:lang w:eastAsia="en-IN"/>
+        </w:rPr>
+        <w:t>h1</w:t>
+      </w:r>
+      <w:r>
+        <w:rPr>
+          <w:rFonts w:ascii="Consolas" w:eastAsia="Times New Roman" w:hAnsi="Consolas" w:cs="Times New Roman"/>
+          <w:color w:val="808080"/>
+          <w:sz w:val="21"/>
+          <w:szCs w:val="21"/>
+          <w:lang w:eastAsia="en-IN"/>
+        </w:rPr>
+        <w:t>&gt;</w:t>
+      </w:r>
+      <w:r>
+        <w:rPr>
+          <w:rFonts w:ascii="Consolas" w:eastAsia="Times New Roman" w:hAnsi="Consolas" w:cs="Times New Roman"/>
+          <w:color w:val="CCCCCC"/>
+          <w:sz w:val="21"/>
+          <w:szCs w:val="21"/>
+          <w:lang w:eastAsia="en-IN"/>
+        </w:rPr>
+        <w:t>Namaste functional component</w:t>
+      </w:r>
+      <w:r>
+        <w:rPr>
+          <w:rFonts w:ascii="Consolas" w:eastAsia="Times New Roman" w:hAnsi="Consolas" w:cs="Times New Roman"/>
+          <w:color w:val="808080"/>
+          <w:sz w:val="21"/>
+          <w:szCs w:val="21"/>
+          <w:lang w:eastAsia="en-IN"/>
+        </w:rPr>
+        <w:t>&lt;/</w:t>
+      </w:r>
+      <w:r>
+        <w:rPr>
+          <w:rFonts w:ascii="Consolas" w:eastAsia="Times New Roman" w:hAnsi="Consolas" w:cs="Times New Roman"/>
+          <w:color w:val="569CD6"/>
+          <w:sz w:val="21"/>
+          <w:szCs w:val="21"/>
+          <w:lang w:eastAsia="en-IN"/>
+        </w:rPr>
+        <w:t>h1</w:t>
+      </w:r>
+      <w:r>
+        <w:rPr>
+          <w:rFonts w:ascii="Consolas" w:eastAsia="Times New Roman" w:hAnsi="Consolas" w:cs="Times New Roman"/>
+          <w:color w:val="808080"/>
+          <w:sz w:val="21"/>
+          <w:szCs w:val="21"/>
+          <w:lang w:eastAsia="en-IN"/>
+        </w:rPr>
+        <w:t>&gt;</w:t>
+      </w:r>
+    </w:p>
+    <w:p>
+      <w:pPr>
+        <w:shd w:val="clear" w:color="auto" w:fill="1F1F1F"/>
+        <w:spacing w:after="0" w:line="285" w:lineRule="atLeast"/>
+        <w:rPr>
+          <w:rFonts w:ascii="Consolas" w:eastAsia="Times New Roman" w:hAnsi="Consolas" w:cs="Times New Roman"/>
+          <w:color w:val="CCCCCC"/>
+          <w:sz w:val="21"/>
+          <w:szCs w:val="21"/>
+          <w:lang w:eastAsia="en-IN"/>
+        </w:rPr>
+      </w:pPr>
+      <w:r>
+        <w:rPr>
+          <w:rFonts w:ascii="Consolas" w:eastAsia="Times New Roman" w:hAnsi="Consolas" w:cs="Times New Roman"/>
+          <w:color w:val="6A9955"/>
+          <w:sz w:val="21"/>
+          <w:szCs w:val="21"/>
+          <w:lang w:eastAsia="en-IN"/>
+        </w:rPr>
+        <w:t xml:space="preserve">//How to render </w:t>
+      </w:r>
+      <w:proofErr w:type="spellStart"/>
+      <w:r>
+        <w:rPr>
+          <w:rFonts w:ascii="Consolas" w:eastAsia="Times New Roman" w:hAnsi="Consolas" w:cs="Times New Roman"/>
+          <w:color w:val="6A9955"/>
+          <w:sz w:val="21"/>
+          <w:szCs w:val="21"/>
+          <w:lang w:eastAsia="en-IN"/>
+        </w:rPr>
+        <w:t>func</w:t>
+      </w:r>
+      <w:proofErr w:type="spellEnd"/>
+      <w:r>
+        <w:rPr>
+          <w:rFonts w:ascii="Consolas" w:eastAsia="Times New Roman" w:hAnsi="Consolas" w:cs="Times New Roman"/>
+          <w:color w:val="6A9955"/>
+          <w:sz w:val="21"/>
+          <w:szCs w:val="21"/>
+          <w:lang w:eastAsia="en-IN"/>
+        </w:rPr>
+        <w:t>. component</w:t>
+      </w:r>
+    </w:p>
+    <w:p>
+      <w:pPr>
+        <w:shd w:val="clear" w:color="auto" w:fill="1F1F1F"/>
+        <w:spacing w:after="0" w:line="285" w:lineRule="atLeast"/>
+        <w:rPr>
+          <w:rFonts w:ascii="Consolas" w:eastAsia="Times New Roman" w:hAnsi="Consolas" w:cs="Times New Roman"/>
+          <w:color w:val="CCCCCC"/>
+          <w:sz w:val="21"/>
+          <w:szCs w:val="21"/>
+          <w:lang w:eastAsia="en-IN"/>
+        </w:rPr>
+      </w:pPr>
+      <w:proofErr w:type="spellStart"/>
+      <w:proofErr w:type="gramStart"/>
+      <w:r>
+        <w:rPr>
+          <w:rFonts w:ascii="Consolas" w:eastAsia="Times New Roman" w:hAnsi="Consolas" w:cs="Times New Roman"/>
+          <w:color w:val="4FC1FF"/>
+          <w:sz w:val="21"/>
+          <w:szCs w:val="21"/>
+          <w:lang w:eastAsia="en-IN"/>
+        </w:rPr>
+        <w:t>root</w:t>
+      </w:r>
+      <w:r>
+        <w:rPr>
+          <w:rFonts w:ascii="Consolas" w:eastAsia="Times New Roman" w:hAnsi="Consolas" w:cs="Times New Roman"/>
+          <w:color w:val="CCCCCC"/>
+          <w:sz w:val="21"/>
+          <w:szCs w:val="21"/>
+          <w:lang w:eastAsia="en-IN"/>
+        </w:rPr>
+        <w:t>.</w:t>
+      </w:r>
+      <w:r>
+        <w:rPr>
+          <w:rFonts w:ascii="Consolas" w:eastAsia="Times New Roman" w:hAnsi="Consolas" w:cs="Times New Roman"/>
+          <w:color w:val="DCDCAA"/>
+          <w:sz w:val="21"/>
+          <w:szCs w:val="21"/>
+          <w:lang w:eastAsia="en-IN"/>
+        </w:rPr>
+        <w:t>render</w:t>
+      </w:r>
+      <w:proofErr w:type="spellEnd"/>
+      <w:proofErr w:type="gramEnd"/>
+      <w:r>
+        <w:rPr>
+          <w:rFonts w:ascii="Consolas" w:eastAsia="Times New Roman" w:hAnsi="Consolas" w:cs="Times New Roman"/>
+          <w:color w:val="CCCCCC"/>
+          <w:sz w:val="21"/>
+          <w:szCs w:val="21"/>
+          <w:lang w:eastAsia="en-IN"/>
+        </w:rPr>
+        <w:t>(</w:t>
+      </w:r>
+      <w:r>
+        <w:rPr>
+          <w:rFonts w:ascii="Consolas" w:eastAsia="Times New Roman" w:hAnsi="Consolas" w:cs="Times New Roman"/>
+          <w:color w:val="808080"/>
+          <w:sz w:val="21"/>
+          <w:szCs w:val="21"/>
+          <w:lang w:eastAsia="en-IN"/>
+        </w:rPr>
+        <w:t>&lt;</w:t>
+      </w:r>
+      <w:proofErr w:type="spellStart"/>
+      <w:r>
+        <w:rPr>
+          <w:rFonts w:ascii="Consolas" w:eastAsia="Times New Roman" w:hAnsi="Consolas" w:cs="Times New Roman"/>
+          <w:color w:val="4EC9B0"/>
+          <w:sz w:val="21"/>
+          <w:szCs w:val="21"/>
+          <w:lang w:eastAsia="en-IN"/>
+        </w:rPr>
+        <w:t>HeadingComponent</w:t>
+      </w:r>
+      <w:proofErr w:type="spellEnd"/>
+      <w:r>
+        <w:rPr>
+          <w:rFonts w:ascii="Consolas" w:eastAsia="Times New Roman" w:hAnsi="Consolas" w:cs="Times New Roman"/>
+          <w:color w:val="808080"/>
+          <w:sz w:val="21"/>
+          <w:szCs w:val="21"/>
+          <w:lang w:eastAsia="en-IN"/>
+        </w:rPr>
+        <w:t>/&gt;</w:t>
+      </w:r>
+      <w:r>
+        <w:rPr>
+          <w:rFonts w:ascii="Consolas" w:eastAsia="Times New Roman" w:hAnsi="Consolas" w:cs="Times New Roman"/>
+          <w:color w:val="CCCCCC"/>
+          <w:sz w:val="21"/>
+          <w:szCs w:val="21"/>
+          <w:lang w:eastAsia="en-IN"/>
+        </w:rPr>
+        <w:t>);</w:t>
+      </w:r>
+    </w:p>
+    <w:p>
+      <w:pPr>
+        <w:spacing w:after="0" w:line="240" w:lineRule="auto"/>
+        <w:rPr>
+          <w:rFonts w:eastAsia="Times New Roman" w:cstheme="minorHAnsi"/>
+          <w:color w:val="000000" w:themeColor="text1"/>
+          <w:sz w:val="24"/>
+          <w:szCs w:val="24"/>
+          <w:lang w:eastAsia="en-IN"/>
+        </w:rPr>
+      </w:pPr>
       <w:bookmarkStart w:id="0" w:name="_GoBack"/>
       <w:bookmarkEnd w:id="0"/>
-      <w:r>
-        <w:rPr>
-          <w:rFonts w:eastAsia="Times New Roman" w:cstheme="minorHAnsi"/>
-          <w:sz w:val="24"/>
-          <w:szCs w:val="24"/>
-          <w:lang w:eastAsia="en-IN"/>
-        </w:rPr>
-        <w:t>)</w:t>
-      </w:r>
-    </w:p>
-    <w:p>
-      <w:pPr>
-        <w:spacing w:after="0" w:line="240" w:lineRule="auto"/>
-        <w:rPr>
-          <w:rFonts w:eastAsia="Times New Roman" w:cstheme="minorHAnsi"/>
-          <w:sz w:val="24"/>
-          <w:szCs w:val="24"/>
-          <w:lang w:eastAsia="en-IN"/>
-        </w:rPr>
-      </w:pPr>
-    </w:p>
-    <w:p>
-      <w:pPr>
-        <w:spacing w:after="0" w:line="240" w:lineRule="auto"/>
-        <w:rPr>
-          <w:rFonts w:eastAsia="Times New Roman" w:cstheme="minorHAnsi"/>
+    </w:p>
+    <w:p>
+      <w:pPr>
+        <w:spacing w:after="0" w:line="240" w:lineRule="auto"/>
+        <w:rPr>
+          <w:rFonts w:eastAsia="Times New Roman" w:cstheme="minorHAnsi"/>
+          <w:color w:val="000000" w:themeColor="text1"/>
           <w:sz w:val="24"/>
           <w:szCs w:val="24"/>
           <w:lang w:eastAsia="en-IN"/>
@@ -4754,6 +8111,103 @@
     </w:sectPr>
   </w:body>
 </w:document>
+</file>
+
+<file path=word/numbering.xml><?xml version="1.0" encoding="utf-8"?>
+<w:numbering xmlns:wpc="http://schemas.microsoft.com/office/word/2010/wordprocessingCanvas" xmlns:cx="http://schemas.microsoft.com/office/drawing/2014/chartex" xmlns:mc="http://schemas.openxmlformats.org/markup-compatibility/2006" xmlns:o="urn:schemas-microsoft-com:office:office" xmlns:r="http://schemas.openxmlformats.org/officeDocument/2006/relationships" xmlns:m="http://schemas.openxmlformats.org/officeDocument/2006/math" xmlns:v="urn:schemas-microsoft-com:vml" xmlns:wp14="http://schemas.microsoft.com/office/word/2010/wordprocessingDrawing" xmlns:wp="http://schemas.openxmlformats.org/drawingml/2006/wordprocessingDrawing" xmlns:w10="urn:schemas-microsoft-com:office:word" xmlns:w="http://schemas.openxmlformats.org/wordprocessingml/2006/main" xmlns:w14="http://schemas.microsoft.com/office/word/2010/wordml" xmlns:w15="http://schemas.microsoft.com/office/word/2012/wordml" xmlns:w16se="http://schemas.microsoft.com/office/word/2015/wordml/symex" xmlns:wpg="http://schemas.microsoft.com/office/word/2010/wordprocessingGroup" xmlns:wpi="http://schemas.microsoft.com/office/word/2010/wordprocessingInk" xmlns:wne="http://schemas.microsoft.com/office/word/2006/wordml" xmlns:wps="http://schemas.microsoft.com/office/word/2010/wordprocessingShape" mc:Ignorable="w14 w15 w16se wp14">
+  <w:abstractNum w:abstractNumId="0" w15:restartNumberingAfterBreak="0">
+    <w:nsid w:val="22C04B12"/>
+    <w:multiLevelType w:val="hybridMultilevel"/>
+    <w:tmpl w:val="ED5CAA92"/>
+    <w:lvl w:ilvl="0" w:tplc="4009000F">
+      <w:start w:val="1"/>
+      <w:numFmt w:val="decimal"/>
+      <w:lvlText w:val="%1."/>
+      <w:lvlJc w:val="left"/>
+      <w:pPr>
+        <w:ind w:left="720" w:hanging="360"/>
+      </w:pPr>
+      <w:rPr>
+        <w:rFonts w:hint="default"/>
+      </w:rPr>
+    </w:lvl>
+    <w:lvl w:ilvl="1" w:tplc="40090019" w:tentative="1">
+      <w:start w:val="1"/>
+      <w:numFmt w:val="lowerLetter"/>
+      <w:lvlText w:val="%2."/>
+      <w:lvlJc w:val="left"/>
+      <w:pPr>
+        <w:ind w:left="1440" w:hanging="360"/>
+      </w:pPr>
+    </w:lvl>
+    <w:lvl w:ilvl="2" w:tplc="4009001B" w:tentative="1">
+      <w:start w:val="1"/>
+      <w:numFmt w:val="lowerRoman"/>
+      <w:lvlText w:val="%3."/>
+      <w:lvlJc w:val="right"/>
+      <w:pPr>
+        <w:ind w:left="2160" w:hanging="180"/>
+      </w:pPr>
+    </w:lvl>
+    <w:lvl w:ilvl="3" w:tplc="4009000F" w:tentative="1">
+      <w:start w:val="1"/>
+      <w:numFmt w:val="decimal"/>
+      <w:lvlText w:val="%4."/>
+      <w:lvlJc w:val="left"/>
+      <w:pPr>
+        <w:ind w:left="2880" w:hanging="360"/>
+      </w:pPr>
+    </w:lvl>
+    <w:lvl w:ilvl="4" w:tplc="40090019" w:tentative="1">
+      <w:start w:val="1"/>
+      <w:numFmt w:val="lowerLetter"/>
+      <w:lvlText w:val="%5."/>
+      <w:lvlJc w:val="left"/>
+      <w:pPr>
+        <w:ind w:left="3600" w:hanging="360"/>
+      </w:pPr>
+    </w:lvl>
+    <w:lvl w:ilvl="5" w:tplc="4009001B" w:tentative="1">
+      <w:start w:val="1"/>
+      <w:numFmt w:val="lowerRoman"/>
+      <w:lvlText w:val="%6."/>
+      <w:lvlJc w:val="right"/>
+      <w:pPr>
+        <w:ind w:left="4320" w:hanging="180"/>
+      </w:pPr>
+    </w:lvl>
+    <w:lvl w:ilvl="6" w:tplc="4009000F" w:tentative="1">
+      <w:start w:val="1"/>
+      <w:numFmt w:val="decimal"/>
+      <w:lvlText w:val="%7."/>
+      <w:lvlJc w:val="left"/>
+      <w:pPr>
+        <w:ind w:left="5040" w:hanging="360"/>
+      </w:pPr>
+    </w:lvl>
+    <w:lvl w:ilvl="7" w:tplc="40090019" w:tentative="1">
+      <w:start w:val="1"/>
+      <w:numFmt w:val="lowerLetter"/>
+      <w:lvlText w:val="%8."/>
+      <w:lvlJc w:val="left"/>
+      <w:pPr>
+        <w:ind w:left="5760" w:hanging="360"/>
+      </w:pPr>
+    </w:lvl>
+    <w:lvl w:ilvl="8" w:tplc="4009001B" w:tentative="1">
+      <w:start w:val="1"/>
+      <w:numFmt w:val="lowerRoman"/>
+      <w:lvlText w:val="%9."/>
+      <w:lvlJc w:val="right"/>
+      <w:pPr>
+        <w:ind w:left="6480" w:hanging="180"/>
+      </w:pPr>
+    </w:lvl>
+  </w:abstractNum>
+  <w:num w:numId="1">
+    <w:abstractNumId w:val="0"/>
+  </w:num>
+</w:numbering>
 </file>
 
 <file path=word/styles.xml><?xml version="1.0" encoding="utf-8"?>
@@ -5194,6 +8648,17 @@
       <w:lang w:eastAsia="en-IN"/>
     </w:rPr>
   </w:style>
+  <w:style w:type="paragraph" w:styleId="ListParagraph">
+    <w:name w:val="List Paragraph"/>
+    <w:basedOn w:val="Normal"/>
+    <w:uiPriority w:val="34"/>
+    <w:qFormat/>
+    <w:rsid w:val="009A718C"/>
+    <w:pPr>
+      <w:ind w:left="720"/>
+      <w:contextualSpacing/>
+    </w:pPr>
+  </w:style>
 </w:styles>
 </file>
 

</xml_diff>

<commit_message>
episode 4 - created restaurant card initial
</commit_message>
<xml_diff>
--- a/Namaste React notes.docx
+++ b/Namaste React notes.docx
@@ -9117,269 +9117,754 @@
           <w:szCs w:val="24"/>
           <w:lang w:eastAsia="en-IN"/>
         </w:rPr>
-        <w:t>These 3 is basically same as it is just a JS func.</w:t>
+        <w:t xml:space="preserve">These 3 is basically same as it is just a JS </w:t>
+      </w:r>
+      <w:proofErr w:type="spellStart"/>
+      <w:r>
+        <w:rPr>
+          <w:rFonts w:eastAsia="Times New Roman" w:cstheme="minorHAnsi"/>
+          <w:color w:val="000000" w:themeColor="text1"/>
+          <w:sz w:val="24"/>
+          <w:szCs w:val="24"/>
+          <w:lang w:eastAsia="en-IN"/>
+        </w:rPr>
+        <w:t>func</w:t>
+      </w:r>
+      <w:proofErr w:type="spellEnd"/>
+      <w:r>
+        <w:rPr>
+          <w:rFonts w:eastAsia="Times New Roman" w:cstheme="minorHAnsi"/>
+          <w:color w:val="000000" w:themeColor="text1"/>
+          <w:sz w:val="24"/>
+          <w:szCs w:val="24"/>
+          <w:lang w:eastAsia="en-IN"/>
+        </w:rPr>
+        <w:t>.</w:t>
+      </w:r>
+    </w:p>
+    <w:p>
+      <w:pPr>
+        <w:shd w:val="clear" w:color="auto" w:fill="1F1F1F"/>
+        <w:spacing w:after="0" w:line="285" w:lineRule="atLeast"/>
+        <w:rPr>
+          <w:rFonts w:ascii="Consolas" w:eastAsia="Times New Roman" w:hAnsi="Consolas" w:cs="Times New Roman"/>
+          <w:color w:val="CCCCCC"/>
+          <w:sz w:val="21"/>
+          <w:szCs w:val="21"/>
+          <w:lang w:eastAsia="en-IN"/>
+        </w:rPr>
+      </w:pPr>
+      <w:r>
+        <w:rPr>
+          <w:rFonts w:ascii="Consolas" w:eastAsia="Times New Roman" w:hAnsi="Consolas" w:cs="Times New Roman"/>
+          <w:color w:val="569CD6"/>
+          <w:sz w:val="21"/>
+          <w:szCs w:val="21"/>
+          <w:lang w:eastAsia="en-IN"/>
+        </w:rPr>
+        <w:t xml:space="preserve">                </w:t>
+      </w:r>
+      <w:r>
+        <w:rPr>
+          <w:rFonts w:ascii="Consolas" w:eastAsia="Times New Roman" w:hAnsi="Consolas" w:cs="Times New Roman"/>
+          <w:color w:val="569CD6"/>
+          <w:sz w:val="21"/>
+          <w:szCs w:val="21"/>
+          <w:lang w:eastAsia="en-IN"/>
+        </w:rPr>
+        <w:t>{</w:t>
+      </w:r>
+      <w:proofErr w:type="gramStart"/>
+      <w:r>
+        <w:rPr>
+          <w:rFonts w:ascii="Consolas" w:eastAsia="Times New Roman" w:hAnsi="Consolas" w:cs="Times New Roman"/>
+          <w:color w:val="DCDCAA"/>
+          <w:sz w:val="21"/>
+          <w:szCs w:val="21"/>
+          <w:lang w:eastAsia="en-IN"/>
+        </w:rPr>
+        <w:t>Title</w:t>
+      </w:r>
+      <w:r>
+        <w:rPr>
+          <w:rFonts w:ascii="Consolas" w:eastAsia="Times New Roman" w:hAnsi="Consolas" w:cs="Times New Roman"/>
+          <w:color w:val="D4D4D4"/>
+          <w:sz w:val="21"/>
+          <w:szCs w:val="21"/>
+          <w:lang w:eastAsia="en-IN"/>
+        </w:rPr>
+        <w:t>(</w:t>
+      </w:r>
+      <w:proofErr w:type="gramEnd"/>
+      <w:r>
+        <w:rPr>
+          <w:rFonts w:ascii="Consolas" w:eastAsia="Times New Roman" w:hAnsi="Consolas" w:cs="Times New Roman"/>
+          <w:color w:val="D4D4D4"/>
+          <w:sz w:val="21"/>
+          <w:szCs w:val="21"/>
+          <w:lang w:eastAsia="en-IN"/>
+        </w:rPr>
+        <w:t>)</w:t>
+      </w:r>
+      <w:r>
+        <w:rPr>
+          <w:rFonts w:ascii="Consolas" w:eastAsia="Times New Roman" w:hAnsi="Consolas" w:cs="Times New Roman"/>
+          <w:color w:val="569CD6"/>
+          <w:sz w:val="21"/>
+          <w:szCs w:val="21"/>
+          <w:lang w:eastAsia="en-IN"/>
+        </w:rPr>
+        <w:t>}</w:t>
+      </w:r>
+    </w:p>
+    <w:p>
+      <w:pPr>
+        <w:shd w:val="clear" w:color="auto" w:fill="1F1F1F"/>
+        <w:spacing w:after="0" w:line="285" w:lineRule="atLeast"/>
+        <w:rPr>
+          <w:rFonts w:ascii="Consolas" w:eastAsia="Times New Roman" w:hAnsi="Consolas" w:cs="Times New Roman"/>
+          <w:color w:val="CCCCCC"/>
+          <w:sz w:val="21"/>
+          <w:szCs w:val="21"/>
+          <w:lang w:eastAsia="en-IN"/>
+        </w:rPr>
+      </w:pPr>
+      <w:r>
+        <w:rPr>
+          <w:rFonts w:ascii="Consolas" w:eastAsia="Times New Roman" w:hAnsi="Consolas" w:cs="Times New Roman"/>
+          <w:color w:val="CCCCCC"/>
+          <w:sz w:val="21"/>
+          <w:szCs w:val="21"/>
+          <w:lang w:eastAsia="en-IN"/>
+        </w:rPr>
+        <w:t xml:space="preserve">                </w:t>
+      </w:r>
+      <w:r>
+        <w:rPr>
+          <w:rFonts w:ascii="Consolas" w:eastAsia="Times New Roman" w:hAnsi="Consolas" w:cs="Times New Roman"/>
+          <w:color w:val="808080"/>
+          <w:sz w:val="21"/>
+          <w:szCs w:val="21"/>
+          <w:lang w:eastAsia="en-IN"/>
+        </w:rPr>
+        <w:t>&lt;</w:t>
+      </w:r>
+      <w:r>
+        <w:rPr>
+          <w:rFonts w:ascii="Consolas" w:eastAsia="Times New Roman" w:hAnsi="Consolas" w:cs="Times New Roman"/>
+          <w:color w:val="4EC9B0"/>
+          <w:sz w:val="21"/>
+          <w:szCs w:val="21"/>
+          <w:lang w:eastAsia="en-IN"/>
+        </w:rPr>
+        <w:t>Title</w:t>
+      </w:r>
+      <w:r>
+        <w:rPr>
+          <w:rFonts w:ascii="Consolas" w:eastAsia="Times New Roman" w:hAnsi="Consolas" w:cs="Times New Roman"/>
+          <w:color w:val="808080"/>
+          <w:sz w:val="21"/>
+          <w:szCs w:val="21"/>
+          <w:lang w:eastAsia="en-IN"/>
+        </w:rPr>
+        <w:t>/&gt;</w:t>
+      </w:r>
+    </w:p>
+    <w:p>
+      <w:pPr>
+        <w:shd w:val="clear" w:color="auto" w:fill="1F1F1F"/>
+        <w:spacing w:after="0" w:line="285" w:lineRule="atLeast"/>
+        <w:rPr>
+          <w:rFonts w:ascii="Consolas" w:eastAsia="Times New Roman" w:hAnsi="Consolas" w:cs="Times New Roman"/>
+          <w:color w:val="CCCCCC"/>
+          <w:sz w:val="21"/>
+          <w:szCs w:val="21"/>
+          <w:lang w:eastAsia="en-IN"/>
+        </w:rPr>
+      </w:pPr>
+      <w:r>
+        <w:rPr>
+          <w:rFonts w:ascii="Consolas" w:eastAsia="Times New Roman" w:hAnsi="Consolas" w:cs="Times New Roman"/>
+          <w:color w:val="CCCCCC"/>
+          <w:sz w:val="21"/>
+          <w:szCs w:val="21"/>
+          <w:lang w:eastAsia="en-IN"/>
+        </w:rPr>
+        <w:t xml:space="preserve">                </w:t>
+      </w:r>
+      <w:r>
+        <w:rPr>
+          <w:rFonts w:ascii="Consolas" w:eastAsia="Times New Roman" w:hAnsi="Consolas" w:cs="Times New Roman"/>
+          <w:color w:val="808080"/>
+          <w:sz w:val="21"/>
+          <w:szCs w:val="21"/>
+          <w:lang w:eastAsia="en-IN"/>
+        </w:rPr>
+        <w:t>&lt;</w:t>
+      </w:r>
+      <w:r>
+        <w:rPr>
+          <w:rFonts w:ascii="Consolas" w:eastAsia="Times New Roman" w:hAnsi="Consolas" w:cs="Times New Roman"/>
+          <w:color w:val="4EC9B0"/>
+          <w:sz w:val="21"/>
+          <w:szCs w:val="21"/>
+          <w:lang w:eastAsia="en-IN"/>
+        </w:rPr>
+        <w:t>Title</w:t>
+      </w:r>
+      <w:r>
+        <w:rPr>
+          <w:rFonts w:ascii="Consolas" w:eastAsia="Times New Roman" w:hAnsi="Consolas" w:cs="Times New Roman"/>
+          <w:color w:val="808080"/>
+          <w:sz w:val="21"/>
+          <w:szCs w:val="21"/>
+          <w:lang w:eastAsia="en-IN"/>
+        </w:rPr>
+        <w:t>&gt;&lt;/</w:t>
+      </w:r>
+      <w:r>
+        <w:rPr>
+          <w:rFonts w:ascii="Consolas" w:eastAsia="Times New Roman" w:hAnsi="Consolas" w:cs="Times New Roman"/>
+          <w:color w:val="4EC9B0"/>
+          <w:sz w:val="21"/>
+          <w:szCs w:val="21"/>
+          <w:lang w:eastAsia="en-IN"/>
+        </w:rPr>
+        <w:t>Title</w:t>
+      </w:r>
+      <w:r>
+        <w:rPr>
+          <w:rFonts w:ascii="Consolas" w:eastAsia="Times New Roman" w:hAnsi="Consolas" w:cs="Times New Roman"/>
+          <w:color w:val="808080"/>
+          <w:sz w:val="21"/>
+          <w:szCs w:val="21"/>
+          <w:lang w:eastAsia="en-IN"/>
+        </w:rPr>
+        <w:t>&gt;</w:t>
+      </w:r>
+    </w:p>
+    <w:p>
+      <w:pPr>
+        <w:spacing w:after="0" w:line="240" w:lineRule="auto"/>
+        <w:rPr>
+          <w:rFonts w:eastAsia="Times New Roman" w:cstheme="minorHAnsi"/>
+          <w:color w:val="000000" w:themeColor="text1"/>
+          <w:sz w:val="24"/>
+          <w:szCs w:val="24"/>
+          <w:lang w:eastAsia="en-IN"/>
+        </w:rPr>
+      </w:pPr>
+    </w:p>
+    <w:p>
+      <w:pPr>
+        <w:spacing w:after="0" w:line="240" w:lineRule="auto"/>
+        <w:rPr>
+          <w:rFonts w:eastAsia="Times New Roman" w:cstheme="minorHAnsi"/>
+          <w:color w:val="000000" w:themeColor="text1"/>
+          <w:sz w:val="24"/>
+          <w:szCs w:val="24"/>
+          <w:lang w:eastAsia="en-IN"/>
+        </w:rPr>
+      </w:pPr>
+    </w:p>
+    <w:p>
+      <w:pPr>
+        <w:spacing w:after="0" w:line="240" w:lineRule="auto"/>
+        <w:rPr>
+          <w:rFonts w:eastAsia="Times New Roman" w:cstheme="minorHAnsi"/>
+          <w:color w:val="000000" w:themeColor="text1"/>
+          <w:sz w:val="24"/>
+          <w:szCs w:val="24"/>
+          <w:lang w:eastAsia="en-IN"/>
+        </w:rPr>
+      </w:pPr>
+      <w:r>
+        <w:rPr>
+          <w:rFonts w:eastAsia="Times New Roman" w:cstheme="minorHAnsi"/>
+          <w:color w:val="000000" w:themeColor="text1"/>
+          <w:sz w:val="24"/>
+          <w:szCs w:val="24"/>
+          <w:lang w:eastAsia="en-IN"/>
+        </w:rPr>
+        <w:t>Read how JSX escapes attacks from bad API – Cross site scripting attacks.</w:t>
+      </w:r>
+    </w:p>
+    <w:p>
+      <w:pPr>
+        <w:spacing w:after="0" w:line="240" w:lineRule="auto"/>
+        <w:rPr>
+          <w:rFonts w:eastAsia="Times New Roman" w:cstheme="minorHAnsi"/>
+          <w:color w:val="000000" w:themeColor="text1"/>
+          <w:sz w:val="24"/>
+          <w:szCs w:val="24"/>
+          <w:lang w:eastAsia="en-IN"/>
+        </w:rPr>
+      </w:pPr>
+    </w:p>
+    <w:p>
+      <w:pPr>
+        <w:spacing w:after="0" w:line="240" w:lineRule="auto"/>
+        <w:rPr>
+          <w:rFonts w:eastAsia="Times New Roman" w:cstheme="minorHAnsi"/>
+          <w:color w:val="000000" w:themeColor="text1"/>
+          <w:sz w:val="24"/>
+          <w:szCs w:val="24"/>
+          <w:lang w:eastAsia="en-IN"/>
+        </w:rPr>
+      </w:pPr>
+    </w:p>
+    <w:p>
+      <w:pPr>
+        <w:spacing w:after="0" w:line="240" w:lineRule="auto"/>
+        <w:jc w:val="center"/>
+        <w:rPr>
+          <w:rFonts w:eastAsia="Times New Roman" w:cstheme="minorHAnsi"/>
+          <w:b/>
+          <w:color w:val="000000" w:themeColor="text1"/>
+          <w:sz w:val="32"/>
+          <w:szCs w:val="32"/>
+          <w:lang w:eastAsia="en-IN"/>
+        </w:rPr>
+      </w:pPr>
+    </w:p>
+    <w:p>
+      <w:pPr>
+        <w:spacing w:after="0" w:line="240" w:lineRule="auto"/>
+        <w:jc w:val="center"/>
+        <w:rPr>
+          <w:rFonts w:eastAsia="Times New Roman" w:cstheme="minorHAnsi"/>
+          <w:b/>
+          <w:color w:val="000000" w:themeColor="text1"/>
+          <w:sz w:val="32"/>
+          <w:szCs w:val="32"/>
+          <w:lang w:eastAsia="en-IN"/>
+        </w:rPr>
+      </w:pPr>
+    </w:p>
+    <w:p>
+      <w:pPr>
+        <w:spacing w:after="0" w:line="240" w:lineRule="auto"/>
+        <w:jc w:val="center"/>
+        <w:rPr>
+          <w:rFonts w:eastAsia="Times New Roman" w:cstheme="minorHAnsi"/>
+          <w:b/>
+          <w:color w:val="000000" w:themeColor="text1"/>
+          <w:sz w:val="32"/>
+          <w:szCs w:val="32"/>
+          <w:lang w:eastAsia="en-IN"/>
+        </w:rPr>
+      </w:pPr>
+    </w:p>
+    <w:p>
+      <w:pPr>
+        <w:spacing w:after="0" w:line="240" w:lineRule="auto"/>
+        <w:jc w:val="center"/>
+        <w:rPr>
+          <w:rFonts w:eastAsia="Times New Roman" w:cstheme="minorHAnsi"/>
+          <w:b/>
+          <w:color w:val="000000" w:themeColor="text1"/>
+          <w:sz w:val="32"/>
+          <w:szCs w:val="32"/>
+          <w:lang w:eastAsia="en-IN"/>
+        </w:rPr>
+      </w:pPr>
+    </w:p>
+    <w:p>
+      <w:pPr>
+        <w:spacing w:after="0" w:line="240" w:lineRule="auto"/>
+        <w:jc w:val="center"/>
+        <w:rPr>
+          <w:rFonts w:eastAsia="Times New Roman" w:cstheme="minorHAnsi"/>
+          <w:b/>
+          <w:color w:val="000000" w:themeColor="text1"/>
+          <w:sz w:val="32"/>
+          <w:szCs w:val="32"/>
+          <w:lang w:eastAsia="en-IN"/>
+        </w:rPr>
+      </w:pPr>
+    </w:p>
+    <w:p>
+      <w:pPr>
+        <w:spacing w:after="0" w:line="240" w:lineRule="auto"/>
+        <w:jc w:val="center"/>
+        <w:rPr>
+          <w:rFonts w:eastAsia="Times New Roman" w:cstheme="minorHAnsi"/>
+          <w:b/>
+          <w:color w:val="000000" w:themeColor="text1"/>
+          <w:sz w:val="32"/>
+          <w:szCs w:val="32"/>
+          <w:lang w:eastAsia="en-IN"/>
+        </w:rPr>
+      </w:pPr>
+    </w:p>
+    <w:p>
+      <w:pPr>
+        <w:spacing w:after="0" w:line="240" w:lineRule="auto"/>
+        <w:jc w:val="center"/>
+        <w:rPr>
+          <w:rFonts w:eastAsia="Times New Roman" w:cstheme="minorHAnsi"/>
+          <w:b/>
+          <w:color w:val="000000" w:themeColor="text1"/>
+          <w:sz w:val="32"/>
+          <w:szCs w:val="32"/>
+          <w:lang w:eastAsia="en-IN"/>
+        </w:rPr>
+      </w:pPr>
+    </w:p>
+    <w:p>
+      <w:pPr>
+        <w:spacing w:after="0" w:line="240" w:lineRule="auto"/>
+        <w:jc w:val="center"/>
+        <w:rPr>
+          <w:rFonts w:eastAsia="Times New Roman" w:cstheme="minorHAnsi"/>
+          <w:b/>
+          <w:color w:val="000000" w:themeColor="text1"/>
+          <w:sz w:val="32"/>
+          <w:szCs w:val="32"/>
+          <w:lang w:eastAsia="en-IN"/>
+        </w:rPr>
+      </w:pPr>
+    </w:p>
+    <w:p>
+      <w:pPr>
+        <w:spacing w:after="0" w:line="240" w:lineRule="auto"/>
+        <w:jc w:val="center"/>
+        <w:rPr>
+          <w:rFonts w:eastAsia="Times New Roman" w:cstheme="minorHAnsi"/>
+          <w:b/>
+          <w:color w:val="000000" w:themeColor="text1"/>
+          <w:sz w:val="32"/>
+          <w:szCs w:val="32"/>
+          <w:lang w:eastAsia="en-IN"/>
+        </w:rPr>
+      </w:pPr>
+    </w:p>
+    <w:p>
+      <w:pPr>
+        <w:spacing w:after="0" w:line="240" w:lineRule="auto"/>
+        <w:jc w:val="center"/>
+        <w:rPr>
+          <w:rFonts w:eastAsia="Times New Roman" w:cstheme="minorHAnsi"/>
+          <w:b/>
+          <w:color w:val="000000" w:themeColor="text1"/>
+          <w:sz w:val="32"/>
+          <w:szCs w:val="32"/>
+          <w:lang w:eastAsia="en-IN"/>
+        </w:rPr>
+      </w:pPr>
+    </w:p>
+    <w:p>
+      <w:pPr>
+        <w:spacing w:after="0" w:line="240" w:lineRule="auto"/>
+        <w:jc w:val="center"/>
+        <w:rPr>
+          <w:rFonts w:eastAsia="Times New Roman" w:cstheme="minorHAnsi"/>
+          <w:b/>
+          <w:color w:val="000000" w:themeColor="text1"/>
+          <w:sz w:val="32"/>
+          <w:szCs w:val="32"/>
+          <w:lang w:eastAsia="en-IN"/>
+        </w:rPr>
+      </w:pPr>
+    </w:p>
+    <w:p>
+      <w:pPr>
+        <w:spacing w:after="0" w:line="240" w:lineRule="auto"/>
+        <w:jc w:val="center"/>
+        <w:rPr>
+          <w:rFonts w:eastAsia="Times New Roman" w:cstheme="minorHAnsi"/>
+          <w:b/>
+          <w:color w:val="000000" w:themeColor="text1"/>
+          <w:sz w:val="32"/>
+          <w:szCs w:val="32"/>
+          <w:lang w:eastAsia="en-IN"/>
+        </w:rPr>
+      </w:pPr>
+    </w:p>
+    <w:p>
+      <w:pPr>
+        <w:spacing w:after="0" w:line="240" w:lineRule="auto"/>
+        <w:jc w:val="center"/>
+        <w:rPr>
+          <w:rFonts w:eastAsia="Times New Roman" w:cstheme="minorHAnsi"/>
+          <w:b/>
+          <w:color w:val="000000" w:themeColor="text1"/>
+          <w:sz w:val="32"/>
+          <w:szCs w:val="32"/>
+          <w:lang w:eastAsia="en-IN"/>
+        </w:rPr>
+      </w:pPr>
+    </w:p>
+    <w:p>
+      <w:pPr>
+        <w:spacing w:after="0" w:line="240" w:lineRule="auto"/>
+        <w:jc w:val="center"/>
+        <w:rPr>
+          <w:rFonts w:eastAsia="Times New Roman" w:cstheme="minorHAnsi"/>
+          <w:b/>
+          <w:color w:val="000000" w:themeColor="text1"/>
+          <w:sz w:val="32"/>
+          <w:szCs w:val="32"/>
+          <w:lang w:eastAsia="en-IN"/>
+        </w:rPr>
+      </w:pPr>
+    </w:p>
+    <w:p>
+      <w:pPr>
+        <w:spacing w:after="0" w:line="240" w:lineRule="auto"/>
+        <w:jc w:val="center"/>
+        <w:rPr>
+          <w:rFonts w:eastAsia="Times New Roman" w:cstheme="minorHAnsi"/>
+          <w:b/>
+          <w:color w:val="000000" w:themeColor="text1"/>
+          <w:sz w:val="32"/>
+          <w:szCs w:val="32"/>
+          <w:lang w:eastAsia="en-IN"/>
+        </w:rPr>
+      </w:pPr>
+    </w:p>
+    <w:p>
+      <w:pPr>
+        <w:spacing w:after="0" w:line="240" w:lineRule="auto"/>
+        <w:jc w:val="center"/>
+        <w:rPr>
+          <w:rFonts w:eastAsia="Times New Roman" w:cstheme="minorHAnsi"/>
+          <w:b/>
+          <w:color w:val="000000" w:themeColor="text1"/>
+          <w:sz w:val="32"/>
+          <w:szCs w:val="32"/>
+          <w:lang w:eastAsia="en-IN"/>
+        </w:rPr>
+      </w:pPr>
+    </w:p>
+    <w:p>
+      <w:pPr>
+        <w:spacing w:after="0" w:line="240" w:lineRule="auto"/>
+        <w:jc w:val="center"/>
+        <w:rPr>
+          <w:rFonts w:eastAsia="Times New Roman" w:cstheme="minorHAnsi"/>
+          <w:b/>
+          <w:color w:val="000000" w:themeColor="text1"/>
+          <w:sz w:val="32"/>
+          <w:szCs w:val="32"/>
+          <w:lang w:eastAsia="en-IN"/>
+        </w:rPr>
+      </w:pPr>
+    </w:p>
+    <w:p>
+      <w:pPr>
+        <w:spacing w:after="0" w:line="240" w:lineRule="auto"/>
+        <w:jc w:val="center"/>
+        <w:rPr>
+          <w:rFonts w:eastAsia="Times New Roman" w:cstheme="minorHAnsi"/>
+          <w:b/>
+          <w:color w:val="000000" w:themeColor="text1"/>
+          <w:sz w:val="32"/>
+          <w:szCs w:val="32"/>
+          <w:lang w:eastAsia="en-IN"/>
+        </w:rPr>
+      </w:pPr>
+      <w:r>
+        <w:rPr>
+          <w:rFonts w:eastAsia="Times New Roman" w:cstheme="minorHAnsi"/>
+          <w:b/>
+          <w:color w:val="000000" w:themeColor="text1"/>
+          <w:sz w:val="32"/>
+          <w:szCs w:val="32"/>
+          <w:lang w:eastAsia="en-IN"/>
+        </w:rPr>
+        <w:lastRenderedPageBreak/>
+        <w:t>EPISODE-4</w:t>
+      </w:r>
+    </w:p>
+    <w:p>
+      <w:pPr>
+        <w:spacing w:after="0" w:line="240" w:lineRule="auto"/>
+        <w:rPr>
+          <w:rFonts w:eastAsia="Times New Roman" w:cstheme="minorHAnsi"/>
+          <w:color w:val="000000" w:themeColor="text1"/>
+          <w:sz w:val="24"/>
+          <w:szCs w:val="24"/>
+          <w:lang w:eastAsia="en-IN"/>
+        </w:rPr>
+      </w:pPr>
+      <w:r>
+        <w:rPr>
+          <w:rFonts w:eastAsia="Times New Roman" w:cstheme="minorHAnsi"/>
+          <w:color w:val="000000" w:themeColor="text1"/>
+          <w:sz w:val="24"/>
+          <w:szCs w:val="24"/>
+          <w:lang w:eastAsia="en-IN"/>
+        </w:rPr>
+        <w:t>How does a project planning work?</w:t>
+      </w:r>
+    </w:p>
+    <w:p>
+      <w:pPr>
+        <w:spacing w:after="0" w:line="240" w:lineRule="auto"/>
+        <w:rPr>
+          <w:rFonts w:eastAsia="Times New Roman" w:cstheme="minorHAnsi"/>
+          <w:color w:val="000000" w:themeColor="text1"/>
+          <w:sz w:val="24"/>
+          <w:szCs w:val="24"/>
+          <w:lang w:eastAsia="en-IN"/>
+        </w:rPr>
+      </w:pPr>
+      <w:r>
+        <w:rPr>
+          <w:rFonts w:eastAsia="Times New Roman" w:cstheme="minorHAnsi"/>
+          <w:color w:val="000000" w:themeColor="text1"/>
+          <w:sz w:val="24"/>
+          <w:szCs w:val="24"/>
+          <w:lang w:eastAsia="en-IN"/>
+        </w:rPr>
+        <w:t xml:space="preserve">If we plan structure and position of </w:t>
+      </w:r>
+      <w:proofErr w:type="gramStart"/>
+      <w:r>
+        <w:rPr>
+          <w:rFonts w:eastAsia="Times New Roman" w:cstheme="minorHAnsi"/>
+          <w:color w:val="000000" w:themeColor="text1"/>
+          <w:sz w:val="24"/>
+          <w:szCs w:val="24"/>
+          <w:lang w:eastAsia="en-IN"/>
+        </w:rPr>
+        <w:t>elements</w:t>
+      </w:r>
+      <w:proofErr w:type="gramEnd"/>
+      <w:r>
+        <w:rPr>
+          <w:rFonts w:eastAsia="Times New Roman" w:cstheme="minorHAnsi"/>
+          <w:color w:val="000000" w:themeColor="text1"/>
+          <w:sz w:val="24"/>
+          <w:szCs w:val="24"/>
+          <w:lang w:eastAsia="en-IN"/>
+        </w:rPr>
+        <w:t xml:space="preserve"> then development becomes easy</w:t>
+      </w:r>
+    </w:p>
+    <w:p>
+      <w:pPr>
+        <w:spacing w:after="0" w:line="240" w:lineRule="auto"/>
+        <w:rPr>
+          <w:rFonts w:eastAsia="Times New Roman" w:cstheme="minorHAnsi"/>
+          <w:color w:val="000000" w:themeColor="text1"/>
+          <w:sz w:val="24"/>
+          <w:szCs w:val="24"/>
+          <w:lang w:eastAsia="en-IN"/>
+        </w:rPr>
+      </w:pPr>
+    </w:p>
+    <w:p>
+      <w:pPr>
+        <w:spacing w:after="0" w:line="240" w:lineRule="auto"/>
+        <w:rPr>
+          <w:rFonts w:eastAsia="Times New Roman" w:cstheme="minorHAnsi"/>
+          <w:color w:val="000000" w:themeColor="text1"/>
+          <w:sz w:val="24"/>
+          <w:szCs w:val="24"/>
+          <w:lang w:eastAsia="en-IN"/>
+        </w:rPr>
+      </w:pPr>
+      <w:r>
+        <w:rPr>
+          <w:rFonts w:eastAsia="Times New Roman" w:cstheme="minorHAnsi"/>
+          <w:color w:val="000000" w:themeColor="text1"/>
+          <w:sz w:val="24"/>
+          <w:szCs w:val="24"/>
+          <w:lang w:eastAsia="en-IN"/>
+        </w:rPr>
+        <w:t>If we want to give inline styles in JSX then we cannot give as we give in HTML, the style attribute takes a JS object.</w:t>
+      </w:r>
+    </w:p>
+    <w:p>
+      <w:pPr>
+        <w:spacing w:after="0" w:line="240" w:lineRule="auto"/>
+        <w:rPr>
+          <w:rFonts w:eastAsia="Times New Roman" w:cstheme="minorHAnsi"/>
+          <w:color w:val="000000" w:themeColor="text1"/>
+          <w:sz w:val="24"/>
+          <w:szCs w:val="24"/>
+          <w:lang w:eastAsia="en-IN"/>
+        </w:rPr>
+      </w:pPr>
+      <w:r>
+        <w:rPr>
+          <w:noProof/>
+          <w:lang w:eastAsia="en-IN"/>
+        </w:rPr>
+        <w:drawing>
+          <wp:inline distT="0" distB="0" distL="0" distR="0" wp14:anchorId="6617FFF0" wp14:editId="5EAD2266">
+            <wp:extent cx="2705100" cy="1638300"/>
+            <wp:effectExtent l="0" t="0" r="0" b="0"/>
+            <wp:docPr id="1" name="Picture 1"/>
+            <wp:cNvGraphicFramePr>
+              <a:graphicFrameLocks xmlns:a="http://schemas.openxmlformats.org/drawingml/2006/main" noChangeAspect="1"/>
+            </wp:cNvGraphicFramePr>
+            <a:graphic xmlns:a="http://schemas.openxmlformats.org/drawingml/2006/main">
+              <a:graphicData uri="http://schemas.openxmlformats.org/drawingml/2006/picture">
+                <pic:pic xmlns:pic="http://schemas.openxmlformats.org/drawingml/2006/picture">
+                  <pic:nvPicPr>
+                    <pic:cNvPr id="1" name=""/>
+                    <pic:cNvPicPr/>
+                  </pic:nvPicPr>
+                  <pic:blipFill>
+                    <a:blip r:embed="rId6"/>
+                    <a:stretch>
+                      <a:fillRect/>
+                    </a:stretch>
+                  </pic:blipFill>
+                  <pic:spPr>
+                    <a:xfrm>
+                      <a:off x="0" y="0"/>
+                      <a:ext cx="2705100" cy="1638300"/>
+                    </a:xfrm>
+                    <a:prstGeom prst="rect">
+                      <a:avLst/>
+                    </a:prstGeom>
+                  </pic:spPr>
+                </pic:pic>
+              </a:graphicData>
+            </a:graphic>
+          </wp:inline>
+        </w:drawing>
+      </w:r>
+    </w:p>
+    <w:p>
+      <w:pPr>
+        <w:spacing w:after="0" w:line="240" w:lineRule="auto"/>
+        <w:rPr>
+          <w:rFonts w:eastAsia="Times New Roman" w:cstheme="minorHAnsi"/>
+          <w:color w:val="000000" w:themeColor="text1"/>
+          <w:sz w:val="24"/>
+          <w:szCs w:val="24"/>
+          <w:lang w:eastAsia="en-IN"/>
+        </w:rPr>
+      </w:pPr>
+    </w:p>
+    <w:p>
+      <w:pPr>
+        <w:spacing w:after="0" w:line="240" w:lineRule="auto"/>
+        <w:rPr>
+          <w:rFonts w:eastAsia="Times New Roman" w:cstheme="minorHAnsi"/>
+          <w:color w:val="000000" w:themeColor="text1"/>
+          <w:sz w:val="24"/>
+          <w:szCs w:val="24"/>
+          <w:lang w:eastAsia="en-IN"/>
+        </w:rPr>
+      </w:pPr>
+      <w:r>
+        <w:rPr>
+          <w:rFonts w:eastAsia="Times New Roman" w:cstheme="minorHAnsi"/>
+          <w:color w:val="000000" w:themeColor="text1"/>
+          <w:sz w:val="24"/>
+          <w:szCs w:val="24"/>
+          <w:lang w:eastAsia="en-IN"/>
+        </w:rPr>
+        <w:t>51.43 min</w:t>
       </w:r>
       <w:bookmarkStart w:id="0" w:name="_GoBack"/>
       <w:bookmarkEnd w:id="0"/>
-    </w:p>
-    <w:p>
-      <w:pPr>
-        <w:shd w:val="clear" w:color="auto" w:fill="1F1F1F"/>
-        <w:spacing w:after="0" w:line="285" w:lineRule="atLeast"/>
-        <w:rPr>
-          <w:rFonts w:ascii="Consolas" w:eastAsia="Times New Roman" w:hAnsi="Consolas" w:cs="Times New Roman"/>
-          <w:color w:val="CCCCCC"/>
-          <w:sz w:val="21"/>
-          <w:szCs w:val="21"/>
-          <w:lang w:eastAsia="en-IN"/>
-        </w:rPr>
-      </w:pPr>
-      <w:r>
-        <w:rPr>
-          <w:rFonts w:ascii="Consolas" w:eastAsia="Times New Roman" w:hAnsi="Consolas" w:cs="Times New Roman"/>
-          <w:color w:val="569CD6"/>
-          <w:sz w:val="21"/>
-          <w:szCs w:val="21"/>
-          <w:lang w:eastAsia="en-IN"/>
-        </w:rPr>
-        <w:t xml:space="preserve">                </w:t>
-      </w:r>
-      <w:r>
-        <w:rPr>
-          <w:rFonts w:ascii="Consolas" w:eastAsia="Times New Roman" w:hAnsi="Consolas" w:cs="Times New Roman"/>
-          <w:color w:val="569CD6"/>
-          <w:sz w:val="21"/>
-          <w:szCs w:val="21"/>
-          <w:lang w:eastAsia="en-IN"/>
-        </w:rPr>
-        <w:t>{</w:t>
-      </w:r>
-      <w:proofErr w:type="gramStart"/>
-      <w:r>
-        <w:rPr>
-          <w:rFonts w:ascii="Consolas" w:eastAsia="Times New Roman" w:hAnsi="Consolas" w:cs="Times New Roman"/>
-          <w:color w:val="DCDCAA"/>
-          <w:sz w:val="21"/>
-          <w:szCs w:val="21"/>
-          <w:lang w:eastAsia="en-IN"/>
-        </w:rPr>
-        <w:t>Title</w:t>
-      </w:r>
-      <w:r>
-        <w:rPr>
-          <w:rFonts w:ascii="Consolas" w:eastAsia="Times New Roman" w:hAnsi="Consolas" w:cs="Times New Roman"/>
-          <w:color w:val="D4D4D4"/>
-          <w:sz w:val="21"/>
-          <w:szCs w:val="21"/>
-          <w:lang w:eastAsia="en-IN"/>
-        </w:rPr>
-        <w:t>(</w:t>
-      </w:r>
-      <w:proofErr w:type="gramEnd"/>
-      <w:r>
-        <w:rPr>
-          <w:rFonts w:ascii="Consolas" w:eastAsia="Times New Roman" w:hAnsi="Consolas" w:cs="Times New Roman"/>
-          <w:color w:val="D4D4D4"/>
-          <w:sz w:val="21"/>
-          <w:szCs w:val="21"/>
-          <w:lang w:eastAsia="en-IN"/>
-        </w:rPr>
-        <w:t>)</w:t>
-      </w:r>
-      <w:r>
-        <w:rPr>
-          <w:rFonts w:ascii="Consolas" w:eastAsia="Times New Roman" w:hAnsi="Consolas" w:cs="Times New Roman"/>
-          <w:color w:val="569CD6"/>
-          <w:sz w:val="21"/>
-          <w:szCs w:val="21"/>
-          <w:lang w:eastAsia="en-IN"/>
-        </w:rPr>
-        <w:t>}</w:t>
-      </w:r>
-    </w:p>
-    <w:p>
-      <w:pPr>
-        <w:shd w:val="clear" w:color="auto" w:fill="1F1F1F"/>
-        <w:spacing w:after="0" w:line="285" w:lineRule="atLeast"/>
-        <w:rPr>
-          <w:rFonts w:ascii="Consolas" w:eastAsia="Times New Roman" w:hAnsi="Consolas" w:cs="Times New Roman"/>
-          <w:color w:val="CCCCCC"/>
-          <w:sz w:val="21"/>
-          <w:szCs w:val="21"/>
-          <w:lang w:eastAsia="en-IN"/>
-        </w:rPr>
-      </w:pPr>
-      <w:r>
-        <w:rPr>
-          <w:rFonts w:ascii="Consolas" w:eastAsia="Times New Roman" w:hAnsi="Consolas" w:cs="Times New Roman"/>
-          <w:color w:val="CCCCCC"/>
-          <w:sz w:val="21"/>
-          <w:szCs w:val="21"/>
-          <w:lang w:eastAsia="en-IN"/>
-        </w:rPr>
-        <w:t xml:space="preserve">                </w:t>
-      </w:r>
-      <w:r>
-        <w:rPr>
-          <w:rFonts w:ascii="Consolas" w:eastAsia="Times New Roman" w:hAnsi="Consolas" w:cs="Times New Roman"/>
-          <w:color w:val="808080"/>
-          <w:sz w:val="21"/>
-          <w:szCs w:val="21"/>
-          <w:lang w:eastAsia="en-IN"/>
-        </w:rPr>
-        <w:t>&lt;</w:t>
-      </w:r>
-      <w:r>
-        <w:rPr>
-          <w:rFonts w:ascii="Consolas" w:eastAsia="Times New Roman" w:hAnsi="Consolas" w:cs="Times New Roman"/>
-          <w:color w:val="4EC9B0"/>
-          <w:sz w:val="21"/>
-          <w:szCs w:val="21"/>
-          <w:lang w:eastAsia="en-IN"/>
-        </w:rPr>
-        <w:t>Title</w:t>
-      </w:r>
-      <w:r>
-        <w:rPr>
-          <w:rFonts w:ascii="Consolas" w:eastAsia="Times New Roman" w:hAnsi="Consolas" w:cs="Times New Roman"/>
-          <w:color w:val="808080"/>
-          <w:sz w:val="21"/>
-          <w:szCs w:val="21"/>
-          <w:lang w:eastAsia="en-IN"/>
-        </w:rPr>
-        <w:t>/&gt;</w:t>
-      </w:r>
-    </w:p>
-    <w:p>
-      <w:pPr>
-        <w:shd w:val="clear" w:color="auto" w:fill="1F1F1F"/>
-        <w:spacing w:after="0" w:line="285" w:lineRule="atLeast"/>
-        <w:rPr>
-          <w:rFonts w:ascii="Consolas" w:eastAsia="Times New Roman" w:hAnsi="Consolas" w:cs="Times New Roman"/>
-          <w:color w:val="CCCCCC"/>
-          <w:sz w:val="21"/>
-          <w:szCs w:val="21"/>
-          <w:lang w:eastAsia="en-IN"/>
-        </w:rPr>
-      </w:pPr>
-      <w:r>
-        <w:rPr>
-          <w:rFonts w:ascii="Consolas" w:eastAsia="Times New Roman" w:hAnsi="Consolas" w:cs="Times New Roman"/>
-          <w:color w:val="CCCCCC"/>
-          <w:sz w:val="21"/>
-          <w:szCs w:val="21"/>
-          <w:lang w:eastAsia="en-IN"/>
-        </w:rPr>
-        <w:t xml:space="preserve">                </w:t>
-      </w:r>
-      <w:r>
-        <w:rPr>
-          <w:rFonts w:ascii="Consolas" w:eastAsia="Times New Roman" w:hAnsi="Consolas" w:cs="Times New Roman"/>
-          <w:color w:val="808080"/>
-          <w:sz w:val="21"/>
-          <w:szCs w:val="21"/>
-          <w:lang w:eastAsia="en-IN"/>
-        </w:rPr>
-        <w:t>&lt;</w:t>
-      </w:r>
-      <w:r>
-        <w:rPr>
-          <w:rFonts w:ascii="Consolas" w:eastAsia="Times New Roman" w:hAnsi="Consolas" w:cs="Times New Roman"/>
-          <w:color w:val="4EC9B0"/>
-          <w:sz w:val="21"/>
-          <w:szCs w:val="21"/>
-          <w:lang w:eastAsia="en-IN"/>
-        </w:rPr>
-        <w:t>Title</w:t>
-      </w:r>
-      <w:r>
-        <w:rPr>
-          <w:rFonts w:ascii="Consolas" w:eastAsia="Times New Roman" w:hAnsi="Consolas" w:cs="Times New Roman"/>
-          <w:color w:val="808080"/>
-          <w:sz w:val="21"/>
-          <w:szCs w:val="21"/>
-          <w:lang w:eastAsia="en-IN"/>
-        </w:rPr>
-        <w:t>&gt;&lt;/</w:t>
-      </w:r>
-      <w:r>
-        <w:rPr>
-          <w:rFonts w:ascii="Consolas" w:eastAsia="Times New Roman" w:hAnsi="Consolas" w:cs="Times New Roman"/>
-          <w:color w:val="4EC9B0"/>
-          <w:sz w:val="21"/>
-          <w:szCs w:val="21"/>
-          <w:lang w:eastAsia="en-IN"/>
-        </w:rPr>
-        <w:t>Title</w:t>
-      </w:r>
-      <w:r>
-        <w:rPr>
-          <w:rFonts w:ascii="Consolas" w:eastAsia="Times New Roman" w:hAnsi="Consolas" w:cs="Times New Roman"/>
-          <w:color w:val="808080"/>
-          <w:sz w:val="21"/>
-          <w:szCs w:val="21"/>
-          <w:lang w:eastAsia="en-IN"/>
-        </w:rPr>
-        <w:t>&gt;</w:t>
-      </w:r>
-    </w:p>
-    <w:p>
-      <w:pPr>
-        <w:spacing w:after="0" w:line="240" w:lineRule="auto"/>
-        <w:rPr>
-          <w:rFonts w:eastAsia="Times New Roman" w:cstheme="minorHAnsi"/>
-          <w:color w:val="000000" w:themeColor="text1"/>
-          <w:sz w:val="24"/>
-          <w:szCs w:val="24"/>
-          <w:lang w:eastAsia="en-IN"/>
-        </w:rPr>
-      </w:pPr>
-    </w:p>
-    <w:p>
-      <w:pPr>
-        <w:spacing w:after="0" w:line="240" w:lineRule="auto"/>
-        <w:rPr>
-          <w:rFonts w:eastAsia="Times New Roman" w:cstheme="minorHAnsi"/>
-          <w:color w:val="000000" w:themeColor="text1"/>
-          <w:sz w:val="24"/>
-          <w:szCs w:val="24"/>
-          <w:lang w:eastAsia="en-IN"/>
-        </w:rPr>
-      </w:pPr>
-    </w:p>
-    <w:p>
-      <w:pPr>
-        <w:spacing w:after="0" w:line="240" w:lineRule="auto"/>
-        <w:rPr>
-          <w:rFonts w:eastAsia="Times New Roman" w:cstheme="minorHAnsi"/>
-          <w:color w:val="000000" w:themeColor="text1"/>
-          <w:sz w:val="24"/>
-          <w:szCs w:val="24"/>
-          <w:lang w:eastAsia="en-IN"/>
-        </w:rPr>
-      </w:pPr>
-      <w:r>
-        <w:rPr>
-          <w:rFonts w:eastAsia="Times New Roman" w:cstheme="minorHAnsi"/>
-          <w:color w:val="000000" w:themeColor="text1"/>
-          <w:sz w:val="24"/>
-          <w:szCs w:val="24"/>
-          <w:lang w:eastAsia="en-IN"/>
-        </w:rPr>
-        <w:t>Read how JSX escapes attacks from bad API – Cross site scripting attacks.</w:t>
-      </w:r>
-    </w:p>
-    <w:p>
-      <w:pPr>
-        <w:spacing w:after="0" w:line="240" w:lineRule="auto"/>
-        <w:rPr>
-          <w:rFonts w:eastAsia="Times New Roman" w:cstheme="minorHAnsi"/>
-          <w:color w:val="000000" w:themeColor="text1"/>
-          <w:sz w:val="24"/>
-          <w:szCs w:val="24"/>
-          <w:lang w:eastAsia="en-IN"/>
-        </w:rPr>
-      </w:pPr>
     </w:p>
     <w:sectPr>
       <w:pgSz w:w="11906" w:h="16838"/>
@@ -10199,4 +10684,16 @@
     </a:ext>
   </a:extLst>
 </a:theme>
+</file>
+
+<file path=customXml/item1.xml><?xml version="1.0" encoding="utf-8"?>
+<b:Sources xmlns:b="http://schemas.openxmlformats.org/officeDocument/2006/bibliography" xmlns="http://schemas.openxmlformats.org/officeDocument/2006/bibliography" SelectedStyle="\APASixthEditionOfficeOnline.xsl" StyleName="APA" Version="6"/>
+</file>
+
+<file path=customXml/itemProps1.xml><?xml version="1.0" encoding="utf-8"?>
+<ds:datastoreItem xmlns:ds="http://schemas.openxmlformats.org/officeDocument/2006/customXml" ds:itemID="{6320EC93-AC0F-4021-803D-69EAABEADFA3}">
+  <ds:schemaRefs>
+    <ds:schemaRef ds:uri="http://schemas.openxmlformats.org/officeDocument/2006/bibliography"/>
+  </ds:schemaRefs>
+</ds:datastoreItem>
 </file>
</xml_diff>

<commit_message>
Episode 5 done: renders restaurant cards by mocking data
</commit_message>
<xml_diff>
--- a/Namaste React notes.docx
+++ b/Namaste React notes.docx
@@ -9847,22 +9847,1210 @@
         <w:spacing w:after="0" w:line="240" w:lineRule="auto"/>
         <w:rPr>
           <w:rFonts w:eastAsia="Times New Roman" w:cstheme="minorHAnsi"/>
-          <w:color w:val="000000" w:themeColor="text1"/>
-          <w:sz w:val="24"/>
-          <w:szCs w:val="24"/>
-          <w:lang w:eastAsia="en-IN"/>
-        </w:rPr>
-      </w:pPr>
-      <w:r>
-        <w:rPr>
-          <w:rFonts w:eastAsia="Times New Roman" w:cstheme="minorHAnsi"/>
-          <w:color w:val="000000" w:themeColor="text1"/>
-          <w:sz w:val="24"/>
-          <w:szCs w:val="24"/>
-          <w:lang w:eastAsia="en-IN"/>
-        </w:rPr>
-        <w:t>51.43 min</w:t>
-      </w:r>
+          <w:b/>
+          <w:color w:val="000000" w:themeColor="text1"/>
+          <w:sz w:val="24"/>
+          <w:szCs w:val="24"/>
+          <w:lang w:eastAsia="en-IN"/>
+        </w:rPr>
+      </w:pPr>
+      <w:r>
+        <w:rPr>
+          <w:rFonts w:eastAsia="Times New Roman" w:cstheme="minorHAnsi"/>
+          <w:b/>
+          <w:color w:val="000000" w:themeColor="text1"/>
+          <w:sz w:val="24"/>
+          <w:szCs w:val="24"/>
+          <w:lang w:eastAsia="en-IN"/>
+        </w:rPr>
+        <w:t>PROPS</w:t>
+      </w:r>
+    </w:p>
+    <w:p>
+      <w:pPr>
+        <w:spacing w:after="0" w:line="240" w:lineRule="auto"/>
+        <w:rPr>
+          <w:rFonts w:eastAsia="Times New Roman" w:cstheme="minorHAnsi"/>
+          <w:color w:val="000000" w:themeColor="text1"/>
+          <w:sz w:val="24"/>
+          <w:szCs w:val="24"/>
+          <w:lang w:eastAsia="en-IN"/>
+        </w:rPr>
+      </w:pPr>
+      <w:r>
+        <w:rPr>
+          <w:rFonts w:eastAsia="Times New Roman" w:cstheme="minorHAnsi"/>
+          <w:color w:val="000000" w:themeColor="text1"/>
+          <w:sz w:val="24"/>
+          <w:szCs w:val="24"/>
+          <w:lang w:eastAsia="en-IN"/>
+        </w:rPr>
+        <w:t>Props are like passing arguments to a function</w:t>
+      </w:r>
+      <w:r>
+        <w:rPr>
+          <w:rFonts w:eastAsia="Times New Roman" w:cstheme="minorHAnsi"/>
+          <w:color w:val="000000" w:themeColor="text1"/>
+          <w:sz w:val="24"/>
+          <w:szCs w:val="24"/>
+          <w:lang w:eastAsia="en-IN"/>
+        </w:rPr>
+        <w:t xml:space="preserve">. Since functional components are nothing but JS functions so we can pass arguments to them as well. So props are used to pass dynamic data. This prop is basically passed as an object to the function. </w:t>
+      </w:r>
+      <w:proofErr w:type="spellStart"/>
+      <w:r>
+        <w:rPr>
+          <w:rFonts w:eastAsia="Times New Roman" w:cstheme="minorHAnsi"/>
+          <w:color w:val="000000" w:themeColor="text1"/>
+          <w:sz w:val="24"/>
+          <w:szCs w:val="24"/>
+          <w:lang w:eastAsia="en-IN"/>
+        </w:rPr>
+        <w:t>Eg</w:t>
+      </w:r>
+      <w:proofErr w:type="spellEnd"/>
+      <w:r>
+        <w:rPr>
+          <w:rFonts w:eastAsia="Times New Roman" w:cstheme="minorHAnsi"/>
+          <w:color w:val="000000" w:themeColor="text1"/>
+          <w:sz w:val="24"/>
+          <w:szCs w:val="24"/>
+          <w:lang w:eastAsia="en-IN"/>
+        </w:rPr>
+        <w:t>:</w:t>
+      </w:r>
+    </w:p>
+    <w:p>
+      <w:pPr>
+        <w:spacing w:after="0" w:line="240" w:lineRule="auto"/>
+        <w:rPr>
+          <w:rFonts w:eastAsia="Times New Roman" w:cstheme="minorHAnsi"/>
+          <w:color w:val="000000" w:themeColor="text1"/>
+          <w:sz w:val="24"/>
+          <w:szCs w:val="24"/>
+          <w:lang w:eastAsia="en-IN"/>
+        </w:rPr>
+      </w:pPr>
+      <w:r>
+        <w:rPr>
+          <w:rFonts w:eastAsia="Times New Roman" w:cstheme="minorHAnsi"/>
+          <w:color w:val="000000" w:themeColor="text1"/>
+          <w:sz w:val="24"/>
+          <w:szCs w:val="24"/>
+          <w:lang w:eastAsia="en-IN"/>
+        </w:rPr>
+        <w:t xml:space="preserve">If we pass like this and console log props in this </w:t>
+      </w:r>
+      <w:proofErr w:type="spellStart"/>
+      <w:r>
+        <w:rPr>
+          <w:rFonts w:eastAsia="Times New Roman" w:cstheme="minorHAnsi"/>
+          <w:color w:val="000000" w:themeColor="text1"/>
+          <w:sz w:val="24"/>
+          <w:szCs w:val="24"/>
+          <w:lang w:eastAsia="en-IN"/>
+        </w:rPr>
+        <w:t>funct</w:t>
+      </w:r>
+      <w:proofErr w:type="spellEnd"/>
+      <w:r>
+        <w:rPr>
+          <w:rFonts w:eastAsia="Times New Roman" w:cstheme="minorHAnsi"/>
+          <w:color w:val="000000" w:themeColor="text1"/>
+          <w:sz w:val="24"/>
+          <w:szCs w:val="24"/>
+          <w:lang w:eastAsia="en-IN"/>
+        </w:rPr>
+        <w:t>.</w:t>
+      </w:r>
+    </w:p>
+    <w:p>
+      <w:pPr>
+        <w:spacing w:after="0" w:line="240" w:lineRule="auto"/>
+        <w:rPr>
+          <w:rFonts w:eastAsia="Times New Roman" w:cstheme="minorHAnsi"/>
+          <w:color w:val="000000" w:themeColor="text1"/>
+          <w:sz w:val="24"/>
+          <w:szCs w:val="24"/>
+          <w:lang w:eastAsia="en-IN"/>
+        </w:rPr>
+      </w:pPr>
+      <w:r>
+        <w:rPr>
+          <w:noProof/>
+          <w:lang w:eastAsia="en-IN"/>
+        </w:rPr>
+        <w:drawing>
+          <wp:inline distT="0" distB="0" distL="0" distR="0" wp14:anchorId="713EA877" wp14:editId="511BC120">
+            <wp:extent cx="4057650" cy="1114425"/>
+            <wp:effectExtent l="0" t="0" r="0" b="9525"/>
+            <wp:docPr id="3" name="Picture 3"/>
+            <wp:cNvGraphicFramePr>
+              <a:graphicFrameLocks xmlns:a="http://schemas.openxmlformats.org/drawingml/2006/main" noChangeAspect="1"/>
+            </wp:cNvGraphicFramePr>
+            <a:graphic xmlns:a="http://schemas.openxmlformats.org/drawingml/2006/main">
+              <a:graphicData uri="http://schemas.openxmlformats.org/drawingml/2006/picture">
+                <pic:pic xmlns:pic="http://schemas.openxmlformats.org/drawingml/2006/picture">
+                  <pic:nvPicPr>
+                    <pic:cNvPr id="1" name=""/>
+                    <pic:cNvPicPr/>
+                  </pic:nvPicPr>
+                  <pic:blipFill>
+                    <a:blip r:embed="rId7"/>
+                    <a:stretch>
+                      <a:fillRect/>
+                    </a:stretch>
+                  </pic:blipFill>
+                  <pic:spPr>
+                    <a:xfrm>
+                      <a:off x="0" y="0"/>
+                      <a:ext cx="4057650" cy="1114425"/>
+                    </a:xfrm>
+                    <a:prstGeom prst="rect">
+                      <a:avLst/>
+                    </a:prstGeom>
+                  </pic:spPr>
+                </pic:pic>
+              </a:graphicData>
+            </a:graphic>
+          </wp:inline>
+        </w:drawing>
+      </w:r>
+    </w:p>
+    <w:p>
+      <w:pPr>
+        <w:spacing w:after="0" w:line="240" w:lineRule="auto"/>
+        <w:rPr>
+          <w:rFonts w:eastAsia="Times New Roman" w:cstheme="minorHAnsi"/>
+          <w:color w:val="000000" w:themeColor="text1"/>
+          <w:sz w:val="24"/>
+          <w:szCs w:val="24"/>
+          <w:lang w:eastAsia="en-IN"/>
+        </w:rPr>
+      </w:pPr>
+      <w:r>
+        <w:rPr>
+          <w:noProof/>
+          <w:lang w:eastAsia="en-IN"/>
+        </w:rPr>
+        <w:drawing>
+          <wp:inline distT="0" distB="0" distL="0" distR="0" wp14:anchorId="20F0F71E" wp14:editId="52078B07">
+            <wp:extent cx="5731510" cy="1767840"/>
+            <wp:effectExtent l="0" t="0" r="2540" b="3810"/>
+            <wp:docPr id="2" name="Picture 2"/>
+            <wp:cNvGraphicFramePr>
+              <a:graphicFrameLocks xmlns:a="http://schemas.openxmlformats.org/drawingml/2006/main" noChangeAspect="1"/>
+            </wp:cNvGraphicFramePr>
+            <a:graphic xmlns:a="http://schemas.openxmlformats.org/drawingml/2006/main">
+              <a:graphicData uri="http://schemas.openxmlformats.org/drawingml/2006/picture">
+                <pic:pic xmlns:pic="http://schemas.openxmlformats.org/drawingml/2006/picture">
+                  <pic:nvPicPr>
+                    <pic:cNvPr id="1" name=""/>
+                    <pic:cNvPicPr/>
+                  </pic:nvPicPr>
+                  <pic:blipFill>
+                    <a:blip r:embed="rId8"/>
+                    <a:stretch>
+                      <a:fillRect/>
+                    </a:stretch>
+                  </pic:blipFill>
+                  <pic:spPr>
+                    <a:xfrm>
+                      <a:off x="0" y="0"/>
+                      <a:ext cx="5731510" cy="1767840"/>
+                    </a:xfrm>
+                    <a:prstGeom prst="rect">
+                      <a:avLst/>
+                    </a:prstGeom>
+                  </pic:spPr>
+                </pic:pic>
+              </a:graphicData>
+            </a:graphic>
+          </wp:inline>
+        </w:drawing>
+      </w:r>
+    </w:p>
+    <w:p>
+      <w:pPr>
+        <w:spacing w:after="0" w:line="240" w:lineRule="auto"/>
+        <w:rPr>
+          <w:rFonts w:eastAsia="Times New Roman" w:cstheme="minorHAnsi"/>
+          <w:color w:val="000000" w:themeColor="text1"/>
+          <w:sz w:val="24"/>
+          <w:szCs w:val="24"/>
+          <w:lang w:eastAsia="en-IN"/>
+        </w:rPr>
+      </w:pPr>
+    </w:p>
+    <w:p>
+      <w:pPr>
+        <w:spacing w:after="0" w:line="240" w:lineRule="auto"/>
+        <w:rPr>
+          <w:rFonts w:eastAsia="Times New Roman" w:cstheme="minorHAnsi"/>
+          <w:color w:val="000000" w:themeColor="text1"/>
+          <w:sz w:val="24"/>
+          <w:szCs w:val="24"/>
+          <w:lang w:eastAsia="en-IN"/>
+        </w:rPr>
+      </w:pPr>
+      <w:r>
+        <w:rPr>
+          <w:rFonts w:eastAsia="Times New Roman" w:cstheme="minorHAnsi"/>
+          <w:color w:val="000000" w:themeColor="text1"/>
+          <w:sz w:val="24"/>
+          <w:szCs w:val="24"/>
+          <w:lang w:eastAsia="en-IN"/>
+        </w:rPr>
+        <w:t>Output:</w:t>
+      </w:r>
+    </w:p>
+    <w:p>
+      <w:pPr>
+        <w:spacing w:after="0" w:line="240" w:lineRule="auto"/>
+        <w:rPr>
+          <w:rFonts w:eastAsia="Times New Roman" w:cstheme="minorHAnsi"/>
+          <w:color w:val="000000" w:themeColor="text1"/>
+          <w:sz w:val="24"/>
+          <w:szCs w:val="24"/>
+          <w:lang w:eastAsia="en-IN"/>
+        </w:rPr>
+      </w:pPr>
+      <w:r>
+        <w:rPr>
+          <w:noProof/>
+          <w:lang w:eastAsia="en-IN"/>
+        </w:rPr>
+        <w:drawing>
+          <wp:inline distT="0" distB="0" distL="0" distR="0" wp14:anchorId="3725D911" wp14:editId="47B2C905">
+            <wp:extent cx="4410075" cy="876300"/>
+            <wp:effectExtent l="0" t="0" r="9525" b="0"/>
+            <wp:docPr id="4" name="Picture 4"/>
+            <wp:cNvGraphicFramePr>
+              <a:graphicFrameLocks xmlns:a="http://schemas.openxmlformats.org/drawingml/2006/main" noChangeAspect="1"/>
+            </wp:cNvGraphicFramePr>
+            <a:graphic xmlns:a="http://schemas.openxmlformats.org/drawingml/2006/main">
+              <a:graphicData uri="http://schemas.openxmlformats.org/drawingml/2006/picture">
+                <pic:pic xmlns:pic="http://schemas.openxmlformats.org/drawingml/2006/picture">
+                  <pic:nvPicPr>
+                    <pic:cNvPr id="1" name=""/>
+                    <pic:cNvPicPr/>
+                  </pic:nvPicPr>
+                  <pic:blipFill>
+                    <a:blip r:embed="rId9"/>
+                    <a:stretch>
+                      <a:fillRect/>
+                    </a:stretch>
+                  </pic:blipFill>
+                  <pic:spPr>
+                    <a:xfrm>
+                      <a:off x="0" y="0"/>
+                      <a:ext cx="4410075" cy="876300"/>
+                    </a:xfrm>
+                    <a:prstGeom prst="rect">
+                      <a:avLst/>
+                    </a:prstGeom>
+                  </pic:spPr>
+                </pic:pic>
+              </a:graphicData>
+            </a:graphic>
+          </wp:inline>
+        </w:drawing>
+      </w:r>
+    </w:p>
+    <w:p>
+      <w:pPr>
+        <w:spacing w:after="0" w:line="240" w:lineRule="auto"/>
+        <w:rPr>
+          <w:rFonts w:eastAsia="Times New Roman" w:cstheme="minorHAnsi"/>
+          <w:color w:val="000000" w:themeColor="text1"/>
+          <w:sz w:val="24"/>
+          <w:szCs w:val="24"/>
+          <w:lang w:eastAsia="en-IN"/>
+        </w:rPr>
+      </w:pPr>
+    </w:p>
+    <w:p>
+      <w:pPr>
+        <w:spacing w:after="0" w:line="240" w:lineRule="auto"/>
+        <w:rPr>
+          <w:rFonts w:eastAsia="Times New Roman" w:cstheme="minorHAnsi"/>
+          <w:color w:val="000000" w:themeColor="text1"/>
+          <w:sz w:val="24"/>
+          <w:szCs w:val="24"/>
+          <w:lang w:eastAsia="en-IN"/>
+        </w:rPr>
+      </w:pPr>
+      <w:r>
+        <w:rPr>
+          <w:rFonts w:eastAsia="Times New Roman" w:cstheme="minorHAnsi"/>
+          <w:color w:val="000000" w:themeColor="text1"/>
+          <w:sz w:val="24"/>
+          <w:szCs w:val="24"/>
+          <w:lang w:eastAsia="en-IN"/>
+        </w:rPr>
+        <w:t>So now the props will be used in the same way as we use a JS object. We can pass any number of props we want to.</w:t>
+      </w:r>
+    </w:p>
+    <w:p>
+      <w:pPr>
+        <w:spacing w:after="0" w:line="240" w:lineRule="auto"/>
+        <w:rPr>
+          <w:rFonts w:eastAsia="Times New Roman" w:cstheme="minorHAnsi"/>
+          <w:color w:val="000000" w:themeColor="text1"/>
+          <w:sz w:val="24"/>
+          <w:szCs w:val="24"/>
+          <w:lang w:eastAsia="en-IN"/>
+        </w:rPr>
+      </w:pPr>
+    </w:p>
+    <w:p>
+      <w:pPr>
+        <w:spacing w:after="0" w:line="240" w:lineRule="auto"/>
+        <w:rPr>
+          <w:rFonts w:eastAsia="Times New Roman" w:cstheme="minorHAnsi"/>
+          <w:color w:val="000000" w:themeColor="text1"/>
+          <w:sz w:val="24"/>
+          <w:szCs w:val="24"/>
+          <w:lang w:eastAsia="en-IN"/>
+        </w:rPr>
+      </w:pPr>
+      <w:r>
+        <w:rPr>
+          <w:rFonts w:eastAsia="Times New Roman" w:cstheme="minorHAnsi"/>
+          <w:color w:val="000000" w:themeColor="text1"/>
+          <w:sz w:val="24"/>
+          <w:szCs w:val="24"/>
+          <w:lang w:eastAsia="en-IN"/>
+        </w:rPr>
+        <w:lastRenderedPageBreak/>
+        <w:t>DESTRUCTURING:</w:t>
+      </w:r>
+    </w:p>
+    <w:p>
+      <w:pPr>
+        <w:spacing w:after="0" w:line="240" w:lineRule="auto"/>
+        <w:rPr>
+          <w:rFonts w:eastAsia="Times New Roman" w:cstheme="minorHAnsi"/>
+          <w:color w:val="000000" w:themeColor="text1"/>
+          <w:sz w:val="24"/>
+          <w:szCs w:val="24"/>
+          <w:lang w:eastAsia="en-IN"/>
+        </w:rPr>
+      </w:pPr>
+      <w:r>
+        <w:rPr>
+          <w:rFonts w:eastAsia="Times New Roman" w:cstheme="minorHAnsi"/>
+          <w:color w:val="000000" w:themeColor="text1"/>
+          <w:sz w:val="24"/>
+          <w:szCs w:val="24"/>
+          <w:lang w:eastAsia="en-IN"/>
+        </w:rPr>
+        <w:t xml:space="preserve">Instead of passing props as a whole object we can also </w:t>
+      </w:r>
+      <w:proofErr w:type="spellStart"/>
+      <w:r>
+        <w:rPr>
+          <w:rFonts w:eastAsia="Times New Roman" w:cstheme="minorHAnsi"/>
+          <w:color w:val="000000" w:themeColor="text1"/>
+          <w:sz w:val="24"/>
+          <w:szCs w:val="24"/>
+          <w:lang w:eastAsia="en-IN"/>
+        </w:rPr>
+        <w:t>destructure</w:t>
+      </w:r>
+      <w:proofErr w:type="spellEnd"/>
+      <w:r>
+        <w:rPr>
+          <w:rFonts w:eastAsia="Times New Roman" w:cstheme="minorHAnsi"/>
+          <w:color w:val="000000" w:themeColor="text1"/>
+          <w:sz w:val="24"/>
+          <w:szCs w:val="24"/>
+          <w:lang w:eastAsia="en-IN"/>
+        </w:rPr>
+        <w:t xml:space="preserve"> it. </w:t>
+      </w:r>
+      <w:proofErr w:type="spellStart"/>
+      <w:r>
+        <w:rPr>
+          <w:rFonts w:eastAsia="Times New Roman" w:cstheme="minorHAnsi"/>
+          <w:color w:val="000000" w:themeColor="text1"/>
+          <w:sz w:val="24"/>
+          <w:szCs w:val="24"/>
+          <w:lang w:eastAsia="en-IN"/>
+        </w:rPr>
+        <w:t>Eg</w:t>
+      </w:r>
+      <w:proofErr w:type="spellEnd"/>
+      <w:r>
+        <w:rPr>
+          <w:rFonts w:eastAsia="Times New Roman" w:cstheme="minorHAnsi"/>
+          <w:color w:val="000000" w:themeColor="text1"/>
+          <w:sz w:val="24"/>
+          <w:szCs w:val="24"/>
+          <w:lang w:eastAsia="en-IN"/>
+        </w:rPr>
+        <w:t>:</w:t>
+      </w:r>
+    </w:p>
+    <w:p>
+      <w:pPr>
+        <w:spacing w:after="0" w:line="240" w:lineRule="auto"/>
+        <w:rPr>
+          <w:rFonts w:eastAsia="Times New Roman" w:cstheme="minorHAnsi"/>
+          <w:color w:val="000000" w:themeColor="text1"/>
+          <w:sz w:val="24"/>
+          <w:szCs w:val="24"/>
+          <w:lang w:eastAsia="en-IN"/>
+        </w:rPr>
+      </w:pPr>
+      <w:r>
+        <w:rPr>
+          <w:rFonts w:eastAsia="Times New Roman" w:cstheme="minorHAnsi"/>
+          <w:color w:val="FF0000"/>
+          <w:sz w:val="24"/>
+          <w:szCs w:val="24"/>
+          <w:lang w:eastAsia="en-IN"/>
+        </w:rPr>
+        <w:t xml:space="preserve">(props) </w:t>
+      </w:r>
+      <w:r>
+        <w:rPr>
+          <w:rFonts w:eastAsia="Times New Roman" w:cstheme="minorHAnsi"/>
+          <w:color w:val="FF0000"/>
+          <w:sz w:val="24"/>
+          <w:szCs w:val="24"/>
+          <w:lang w:eastAsia="en-IN"/>
+        </w:rPr>
+        <w:sym w:font="Wingdings" w:char="F0E0"/>
+      </w:r>
+      <w:r>
+        <w:rPr>
+          <w:rFonts w:eastAsia="Times New Roman" w:cstheme="minorHAnsi"/>
+          <w:color w:val="FF0000"/>
+          <w:sz w:val="24"/>
+          <w:szCs w:val="24"/>
+          <w:lang w:eastAsia="en-IN"/>
+        </w:rPr>
+        <w:t>({</w:t>
+      </w:r>
+      <w:proofErr w:type="spellStart"/>
+      <w:r>
+        <w:rPr>
+          <w:rFonts w:eastAsia="Times New Roman" w:cstheme="minorHAnsi"/>
+          <w:color w:val="FF0000"/>
+          <w:sz w:val="24"/>
+          <w:szCs w:val="24"/>
+          <w:lang w:eastAsia="en-IN"/>
+        </w:rPr>
+        <w:t>resname</w:t>
+      </w:r>
+      <w:proofErr w:type="spellEnd"/>
+      <w:r>
+        <w:rPr>
+          <w:rFonts w:eastAsia="Times New Roman" w:cstheme="minorHAnsi"/>
+          <w:color w:val="FF0000"/>
+          <w:sz w:val="24"/>
+          <w:szCs w:val="24"/>
+          <w:lang w:eastAsia="en-IN"/>
+        </w:rPr>
+        <w:t xml:space="preserve">, cuisine})  </w:t>
+      </w:r>
+      <w:r>
+        <w:rPr>
+          <w:rFonts w:eastAsia="Times New Roman" w:cstheme="minorHAnsi"/>
+          <w:color w:val="000000" w:themeColor="text1"/>
+          <w:sz w:val="24"/>
+          <w:szCs w:val="24"/>
+          <w:lang w:eastAsia="en-IN"/>
+        </w:rPr>
+        <w:t>// these both will function similarly.</w:t>
+      </w:r>
+      <w:r>
+        <w:rPr>
+          <w:rFonts w:eastAsia="Times New Roman" w:cstheme="minorHAnsi"/>
+          <w:color w:val="000000" w:themeColor="text1"/>
+          <w:sz w:val="24"/>
+          <w:szCs w:val="24"/>
+          <w:lang w:eastAsia="en-IN"/>
+        </w:rPr>
+        <w:t xml:space="preserve"> OR</w:t>
+      </w:r>
+    </w:p>
+    <w:p>
+      <w:pPr>
+        <w:spacing w:after="0" w:line="240" w:lineRule="auto"/>
+        <w:rPr>
+          <w:rFonts w:eastAsia="Times New Roman" w:cstheme="minorHAnsi"/>
+          <w:color w:val="000000" w:themeColor="text1"/>
+          <w:sz w:val="24"/>
+          <w:szCs w:val="24"/>
+          <w:lang w:eastAsia="en-IN"/>
+        </w:rPr>
+      </w:pPr>
+      <w:proofErr w:type="spellStart"/>
+      <w:r>
+        <w:rPr>
+          <w:rFonts w:eastAsia="Times New Roman" w:cstheme="minorHAnsi"/>
+          <w:color w:val="000000" w:themeColor="text1"/>
+          <w:sz w:val="24"/>
+          <w:szCs w:val="24"/>
+          <w:lang w:eastAsia="en-IN"/>
+        </w:rPr>
+        <w:t>Const</w:t>
+      </w:r>
+      <w:proofErr w:type="spellEnd"/>
+      <w:r>
+        <w:rPr>
+          <w:rFonts w:eastAsia="Times New Roman" w:cstheme="minorHAnsi"/>
+          <w:color w:val="000000" w:themeColor="text1"/>
+          <w:sz w:val="24"/>
+          <w:szCs w:val="24"/>
+          <w:lang w:eastAsia="en-IN"/>
+        </w:rPr>
+        <w:t xml:space="preserve"> {</w:t>
+      </w:r>
+      <w:proofErr w:type="spellStart"/>
+      <w:r>
+        <w:rPr>
+          <w:rFonts w:eastAsia="Times New Roman" w:cstheme="minorHAnsi"/>
+          <w:color w:val="000000" w:themeColor="text1"/>
+          <w:sz w:val="24"/>
+          <w:szCs w:val="24"/>
+          <w:lang w:eastAsia="en-IN"/>
+        </w:rPr>
+        <w:t>resname</w:t>
+      </w:r>
+      <w:proofErr w:type="spellEnd"/>
+      <w:r>
+        <w:rPr>
+          <w:rFonts w:eastAsia="Times New Roman" w:cstheme="minorHAnsi"/>
+          <w:color w:val="000000" w:themeColor="text1"/>
+          <w:sz w:val="24"/>
+          <w:szCs w:val="24"/>
+          <w:lang w:eastAsia="en-IN"/>
+        </w:rPr>
+        <w:t>, cuisine</w:t>
+      </w:r>
+      <w:r>
+        <w:rPr>
+          <w:rFonts w:eastAsia="Times New Roman" w:cstheme="minorHAnsi"/>
+          <w:color w:val="000000" w:themeColor="text1"/>
+          <w:sz w:val="24"/>
+          <w:szCs w:val="24"/>
+          <w:lang w:eastAsia="en-IN"/>
+        </w:rPr>
+        <w:t>} = props</w:t>
+      </w:r>
+    </w:p>
+    <w:p>
+      <w:pPr>
+        <w:spacing w:after="0" w:line="240" w:lineRule="auto"/>
+        <w:rPr>
+          <w:rFonts w:eastAsia="Times New Roman" w:cstheme="minorHAnsi"/>
+          <w:color w:val="000000" w:themeColor="text1"/>
+          <w:sz w:val="24"/>
+          <w:szCs w:val="24"/>
+          <w:lang w:eastAsia="en-IN"/>
+        </w:rPr>
+      </w:pPr>
+    </w:p>
+    <w:p>
+      <w:pPr>
+        <w:spacing w:after="0" w:line="240" w:lineRule="auto"/>
+        <w:rPr>
+          <w:rFonts w:eastAsia="Times New Roman" w:cstheme="minorHAnsi"/>
+          <w:color w:val="000000" w:themeColor="text1"/>
+          <w:sz w:val="24"/>
+          <w:szCs w:val="24"/>
+          <w:lang w:eastAsia="en-IN"/>
+        </w:rPr>
+      </w:pPr>
+      <w:r>
+        <w:rPr>
+          <w:rFonts w:eastAsia="Times New Roman" w:cstheme="minorHAnsi"/>
+          <w:color w:val="000000" w:themeColor="text1"/>
+          <w:sz w:val="24"/>
+          <w:szCs w:val="24"/>
+          <w:lang w:eastAsia="en-IN"/>
+        </w:rPr>
+        <w:t xml:space="preserve">So pass as </w:t>
+      </w:r>
+      <w:proofErr w:type="spellStart"/>
+      <w:proofErr w:type="gramStart"/>
+      <w:r>
+        <w:rPr>
+          <w:rFonts w:eastAsia="Times New Roman" w:cstheme="minorHAnsi"/>
+          <w:color w:val="000000" w:themeColor="text1"/>
+          <w:sz w:val="24"/>
+          <w:szCs w:val="24"/>
+          <w:lang w:eastAsia="en-IN"/>
+        </w:rPr>
+        <w:t>props.resname</w:t>
+      </w:r>
+      <w:proofErr w:type="spellEnd"/>
+      <w:proofErr w:type="gramEnd"/>
+      <w:r>
+        <w:rPr>
+          <w:rFonts w:eastAsia="Times New Roman" w:cstheme="minorHAnsi"/>
+          <w:color w:val="000000" w:themeColor="text1"/>
+          <w:sz w:val="24"/>
+          <w:szCs w:val="24"/>
+          <w:lang w:eastAsia="en-IN"/>
+        </w:rPr>
+        <w:t xml:space="preserve"> or directly </w:t>
+      </w:r>
+      <w:proofErr w:type="spellStart"/>
+      <w:r>
+        <w:rPr>
+          <w:rFonts w:eastAsia="Times New Roman" w:cstheme="minorHAnsi"/>
+          <w:color w:val="000000" w:themeColor="text1"/>
+          <w:sz w:val="24"/>
+          <w:szCs w:val="24"/>
+          <w:lang w:eastAsia="en-IN"/>
+        </w:rPr>
+        <w:t>resname</w:t>
+      </w:r>
+      <w:proofErr w:type="spellEnd"/>
+      <w:r>
+        <w:rPr>
+          <w:rFonts w:eastAsia="Times New Roman" w:cstheme="minorHAnsi"/>
+          <w:color w:val="000000" w:themeColor="text1"/>
+          <w:sz w:val="24"/>
+          <w:szCs w:val="24"/>
+          <w:lang w:eastAsia="en-IN"/>
+        </w:rPr>
+        <w:t xml:space="preserve"> after </w:t>
+      </w:r>
+      <w:proofErr w:type="spellStart"/>
+      <w:r>
+        <w:rPr>
+          <w:rFonts w:eastAsia="Times New Roman" w:cstheme="minorHAnsi"/>
+          <w:color w:val="000000" w:themeColor="text1"/>
+          <w:sz w:val="24"/>
+          <w:szCs w:val="24"/>
+          <w:lang w:eastAsia="en-IN"/>
+        </w:rPr>
+        <w:t>destructuring</w:t>
+      </w:r>
+      <w:proofErr w:type="spellEnd"/>
+      <w:r>
+        <w:rPr>
+          <w:rFonts w:eastAsia="Times New Roman" w:cstheme="minorHAnsi"/>
+          <w:color w:val="000000" w:themeColor="text1"/>
+          <w:sz w:val="24"/>
+          <w:szCs w:val="24"/>
+          <w:lang w:eastAsia="en-IN"/>
+        </w:rPr>
+        <w:t>.</w:t>
+      </w:r>
+    </w:p>
+    <w:p>
+      <w:pPr>
+        <w:spacing w:after="0" w:line="240" w:lineRule="auto"/>
+        <w:rPr>
+          <w:rFonts w:eastAsia="Times New Roman" w:cstheme="minorHAnsi"/>
+          <w:color w:val="000000" w:themeColor="text1"/>
+          <w:sz w:val="24"/>
+          <w:szCs w:val="24"/>
+          <w:lang w:eastAsia="en-IN"/>
+        </w:rPr>
+      </w:pPr>
+    </w:p>
+    <w:p>
+      <w:pPr>
+        <w:spacing w:after="0" w:line="240" w:lineRule="auto"/>
+        <w:rPr>
+          <w:rFonts w:eastAsia="Times New Roman" w:cstheme="minorHAnsi"/>
+          <w:color w:val="000000" w:themeColor="text1"/>
+          <w:sz w:val="24"/>
+          <w:szCs w:val="24"/>
+          <w:lang w:eastAsia="en-IN"/>
+        </w:rPr>
+      </w:pPr>
+      <w:proofErr w:type="spellStart"/>
+      <w:r>
+        <w:rPr>
+          <w:rFonts w:eastAsia="Times New Roman" w:cstheme="minorHAnsi"/>
+          <w:color w:val="000000" w:themeColor="text1"/>
+          <w:sz w:val="24"/>
+          <w:szCs w:val="24"/>
+          <w:lang w:eastAsia="en-IN"/>
+        </w:rPr>
+        <w:t>Config</w:t>
+      </w:r>
+      <w:proofErr w:type="spellEnd"/>
+      <w:r>
+        <w:rPr>
+          <w:rFonts w:eastAsia="Times New Roman" w:cstheme="minorHAnsi"/>
+          <w:color w:val="000000" w:themeColor="text1"/>
+          <w:sz w:val="24"/>
+          <w:szCs w:val="24"/>
+          <w:lang w:eastAsia="en-IN"/>
+        </w:rPr>
+        <w:t xml:space="preserve"> driven </w:t>
+      </w:r>
+      <w:proofErr w:type="spellStart"/>
+      <w:r>
+        <w:rPr>
+          <w:rFonts w:eastAsia="Times New Roman" w:cstheme="minorHAnsi"/>
+          <w:color w:val="000000" w:themeColor="text1"/>
+          <w:sz w:val="24"/>
+          <w:szCs w:val="24"/>
+          <w:lang w:eastAsia="en-IN"/>
+        </w:rPr>
+        <w:t>ui</w:t>
+      </w:r>
+      <w:proofErr w:type="spellEnd"/>
+      <w:r>
+        <w:rPr>
+          <w:rFonts w:eastAsia="Times New Roman" w:cstheme="minorHAnsi"/>
+          <w:color w:val="000000" w:themeColor="text1"/>
+          <w:sz w:val="24"/>
+          <w:szCs w:val="24"/>
+          <w:lang w:eastAsia="en-IN"/>
+        </w:rPr>
+        <w:t xml:space="preserve">: This means that our website is driven by data or </w:t>
+      </w:r>
+      <w:proofErr w:type="spellStart"/>
+      <w:r>
+        <w:rPr>
+          <w:rFonts w:eastAsia="Times New Roman" w:cstheme="minorHAnsi"/>
+          <w:color w:val="000000" w:themeColor="text1"/>
+          <w:sz w:val="24"/>
+          <w:szCs w:val="24"/>
+          <w:lang w:eastAsia="en-IN"/>
+        </w:rPr>
+        <w:t>configs</w:t>
+      </w:r>
+      <w:proofErr w:type="spellEnd"/>
+      <w:r>
+        <w:rPr>
+          <w:rFonts w:eastAsia="Times New Roman" w:cstheme="minorHAnsi"/>
+          <w:color w:val="000000" w:themeColor="text1"/>
+          <w:sz w:val="24"/>
+          <w:szCs w:val="24"/>
+          <w:lang w:eastAsia="en-IN"/>
+        </w:rPr>
+        <w:t xml:space="preserve">. </w:t>
+      </w:r>
+      <w:proofErr w:type="spellStart"/>
+      <w:r>
+        <w:rPr>
+          <w:rFonts w:eastAsia="Times New Roman" w:cstheme="minorHAnsi"/>
+          <w:color w:val="000000" w:themeColor="text1"/>
+          <w:sz w:val="24"/>
+          <w:szCs w:val="24"/>
+          <w:lang w:eastAsia="en-IN"/>
+        </w:rPr>
+        <w:t>Eg</w:t>
+      </w:r>
+      <w:proofErr w:type="spellEnd"/>
+      <w:r>
+        <w:rPr>
+          <w:rFonts w:eastAsia="Times New Roman" w:cstheme="minorHAnsi"/>
+          <w:color w:val="000000" w:themeColor="text1"/>
+          <w:sz w:val="24"/>
+          <w:szCs w:val="24"/>
+          <w:lang w:eastAsia="en-IN"/>
+        </w:rPr>
+        <w:t xml:space="preserve">, offers and </w:t>
+      </w:r>
+      <w:proofErr w:type="gramStart"/>
+      <w:r>
+        <w:rPr>
+          <w:rFonts w:eastAsia="Times New Roman" w:cstheme="minorHAnsi"/>
+          <w:color w:val="000000" w:themeColor="text1"/>
+          <w:sz w:val="24"/>
+          <w:szCs w:val="24"/>
+          <w:lang w:eastAsia="en-IN"/>
+        </w:rPr>
+        <w:t>restaurants ,</w:t>
+      </w:r>
+      <w:proofErr w:type="gramEnd"/>
+      <w:r>
+        <w:rPr>
+          <w:rFonts w:eastAsia="Times New Roman" w:cstheme="minorHAnsi"/>
+          <w:color w:val="000000" w:themeColor="text1"/>
+          <w:sz w:val="24"/>
+          <w:szCs w:val="24"/>
+          <w:lang w:eastAsia="en-IN"/>
+        </w:rPr>
+        <w:t xml:space="preserve"> everything will be different for different cities and areas. Basically UI is controlled by data. The </w:t>
+      </w:r>
+      <w:proofErr w:type="spellStart"/>
+      <w:r>
+        <w:rPr>
+          <w:rFonts w:eastAsia="Times New Roman" w:cstheme="minorHAnsi"/>
+          <w:color w:val="000000" w:themeColor="text1"/>
+          <w:sz w:val="24"/>
+          <w:szCs w:val="24"/>
+          <w:lang w:eastAsia="en-IN"/>
+        </w:rPr>
+        <w:t>api</w:t>
+      </w:r>
+      <w:proofErr w:type="spellEnd"/>
+      <w:r>
+        <w:rPr>
+          <w:rFonts w:eastAsia="Times New Roman" w:cstheme="minorHAnsi"/>
+          <w:color w:val="000000" w:themeColor="text1"/>
+          <w:sz w:val="24"/>
+          <w:szCs w:val="24"/>
+          <w:lang w:eastAsia="en-IN"/>
+        </w:rPr>
+        <w:t xml:space="preserve"> or data is the </w:t>
+      </w:r>
+      <w:proofErr w:type="spellStart"/>
+      <w:r>
+        <w:rPr>
+          <w:rFonts w:eastAsia="Times New Roman" w:cstheme="minorHAnsi"/>
+          <w:color w:val="000000" w:themeColor="text1"/>
+          <w:sz w:val="24"/>
+          <w:szCs w:val="24"/>
+          <w:lang w:eastAsia="en-IN"/>
+        </w:rPr>
+        <w:t>config</w:t>
+      </w:r>
+      <w:proofErr w:type="spellEnd"/>
+      <w:r>
+        <w:rPr>
+          <w:rFonts w:eastAsia="Times New Roman" w:cstheme="minorHAnsi"/>
+          <w:color w:val="000000" w:themeColor="text1"/>
+          <w:sz w:val="24"/>
+          <w:szCs w:val="24"/>
+          <w:lang w:eastAsia="en-IN"/>
+        </w:rPr>
+        <w:t>.</w:t>
+      </w:r>
+    </w:p>
+    <w:p>
+      <w:pPr>
+        <w:spacing w:after="0" w:line="240" w:lineRule="auto"/>
+        <w:rPr>
+          <w:rFonts w:eastAsia="Times New Roman" w:cstheme="minorHAnsi"/>
+          <w:color w:val="000000" w:themeColor="text1"/>
+          <w:sz w:val="24"/>
+          <w:szCs w:val="24"/>
+          <w:lang w:eastAsia="en-IN"/>
+        </w:rPr>
+      </w:pPr>
+    </w:p>
+    <w:p>
+      <w:pPr>
+        <w:spacing w:after="0" w:line="240" w:lineRule="auto"/>
+        <w:rPr>
+          <w:rFonts w:eastAsia="Times New Roman" w:cstheme="minorHAnsi"/>
+          <w:b/>
+          <w:color w:val="000000" w:themeColor="text1"/>
+          <w:sz w:val="24"/>
+          <w:szCs w:val="24"/>
+          <w:lang w:eastAsia="en-IN"/>
+        </w:rPr>
+      </w:pPr>
+      <w:r>
+        <w:rPr>
+          <w:rFonts w:eastAsia="Times New Roman" w:cstheme="minorHAnsi"/>
+          <w:b/>
+          <w:color w:val="000000" w:themeColor="text1"/>
+          <w:sz w:val="24"/>
+          <w:szCs w:val="24"/>
+          <w:lang w:eastAsia="en-IN"/>
+        </w:rPr>
+        <w:t xml:space="preserve">How to print array with comma as </w:t>
+      </w:r>
+      <w:proofErr w:type="spellStart"/>
+      <w:r>
+        <w:rPr>
+          <w:rFonts w:eastAsia="Times New Roman" w:cstheme="minorHAnsi"/>
+          <w:b/>
+          <w:color w:val="000000" w:themeColor="text1"/>
+          <w:sz w:val="24"/>
+          <w:szCs w:val="24"/>
+          <w:lang w:eastAsia="en-IN"/>
+        </w:rPr>
+        <w:t>separater</w:t>
+      </w:r>
+      <w:proofErr w:type="spellEnd"/>
+      <w:r>
+        <w:rPr>
+          <w:rFonts w:eastAsia="Times New Roman" w:cstheme="minorHAnsi"/>
+          <w:b/>
+          <w:color w:val="000000" w:themeColor="text1"/>
+          <w:sz w:val="24"/>
+          <w:szCs w:val="24"/>
+          <w:lang w:eastAsia="en-IN"/>
+        </w:rPr>
+        <w:t>?</w:t>
+      </w:r>
+    </w:p>
+    <w:p>
+      <w:pPr>
+        <w:spacing w:after="0" w:line="240" w:lineRule="auto"/>
+        <w:rPr>
+          <w:rFonts w:eastAsia="Times New Roman" w:cstheme="minorHAnsi"/>
+          <w:color w:val="000000" w:themeColor="text1"/>
+          <w:sz w:val="24"/>
+          <w:szCs w:val="24"/>
+          <w:lang w:eastAsia="en-IN"/>
+        </w:rPr>
+      </w:pPr>
+      <w:r>
+        <w:rPr>
+          <w:rFonts w:eastAsia="Times New Roman" w:cstheme="minorHAnsi"/>
+          <w:color w:val="000000" w:themeColor="text1"/>
+          <w:sz w:val="24"/>
+          <w:szCs w:val="24"/>
+          <w:lang w:eastAsia="en-IN"/>
+        </w:rPr>
+        <w:t xml:space="preserve">Use join function. </w:t>
+      </w:r>
+      <w:proofErr w:type="spellStart"/>
+      <w:r>
+        <w:rPr>
+          <w:rFonts w:eastAsia="Times New Roman" w:cstheme="minorHAnsi"/>
+          <w:color w:val="000000" w:themeColor="text1"/>
+          <w:sz w:val="24"/>
+          <w:szCs w:val="24"/>
+          <w:lang w:eastAsia="en-IN"/>
+        </w:rPr>
+        <w:t>Eg</w:t>
+      </w:r>
+      <w:proofErr w:type="spellEnd"/>
+      <w:r>
+        <w:rPr>
+          <w:rFonts w:eastAsia="Times New Roman" w:cstheme="minorHAnsi"/>
+          <w:color w:val="000000" w:themeColor="text1"/>
+          <w:sz w:val="24"/>
+          <w:szCs w:val="24"/>
+          <w:lang w:eastAsia="en-IN"/>
+        </w:rPr>
+        <w:t xml:space="preserve">: </w:t>
+      </w:r>
+      <w:proofErr w:type="spellStart"/>
+      <w:r>
+        <w:rPr>
+          <w:rFonts w:eastAsia="Times New Roman" w:cstheme="minorHAnsi"/>
+          <w:color w:val="000000" w:themeColor="text1"/>
+          <w:sz w:val="24"/>
+          <w:szCs w:val="24"/>
+          <w:lang w:eastAsia="en-IN"/>
+        </w:rPr>
+        <w:t>arrayName.join</w:t>
+      </w:r>
+      <w:proofErr w:type="spellEnd"/>
+      <w:r>
+        <w:rPr>
+          <w:rFonts w:eastAsia="Times New Roman" w:cstheme="minorHAnsi"/>
+          <w:color w:val="000000" w:themeColor="text1"/>
+          <w:sz w:val="24"/>
+          <w:szCs w:val="24"/>
+          <w:lang w:eastAsia="en-IN"/>
+        </w:rPr>
+        <w:t>(“,”);</w:t>
+      </w:r>
+    </w:p>
+    <w:p>
+      <w:pPr>
+        <w:spacing w:after="0" w:line="240" w:lineRule="auto"/>
+        <w:rPr>
+          <w:rFonts w:eastAsia="Times New Roman" w:cstheme="minorHAnsi"/>
+          <w:color w:val="000000" w:themeColor="text1"/>
+          <w:sz w:val="24"/>
+          <w:szCs w:val="24"/>
+          <w:lang w:eastAsia="en-IN"/>
+        </w:rPr>
+      </w:pPr>
+    </w:p>
+    <w:p>
+      <w:pPr>
+        <w:spacing w:after="0" w:line="240" w:lineRule="auto"/>
+        <w:rPr>
+          <w:rFonts w:eastAsia="Times New Roman" w:cstheme="minorHAnsi"/>
+          <w:color w:val="000000" w:themeColor="text1"/>
+          <w:sz w:val="24"/>
+          <w:szCs w:val="24"/>
+          <w:lang w:eastAsia="en-IN"/>
+        </w:rPr>
+      </w:pPr>
+      <w:r>
+        <w:rPr>
+          <w:rFonts w:eastAsia="Times New Roman" w:cstheme="minorHAnsi"/>
+          <w:color w:val="000000" w:themeColor="text1"/>
+          <w:sz w:val="24"/>
+          <w:szCs w:val="24"/>
+          <w:lang w:eastAsia="en-IN"/>
+        </w:rPr>
+        <w:t>What is optional chaining?</w:t>
+      </w:r>
+    </w:p>
+    <w:p>
+      <w:pPr>
+        <w:spacing w:after="0" w:line="240" w:lineRule="auto"/>
+        <w:rPr>
+          <w:rFonts w:eastAsia="Times New Roman" w:cstheme="minorHAnsi"/>
+          <w:color w:val="000000" w:themeColor="text1"/>
+          <w:sz w:val="24"/>
+          <w:szCs w:val="24"/>
+          <w:lang w:eastAsia="en-IN"/>
+        </w:rPr>
+      </w:pPr>
+      <w:r>
+        <w:rPr>
+          <w:rFonts w:eastAsia="Times New Roman" w:cstheme="minorHAnsi"/>
+          <w:color w:val="000000" w:themeColor="text1"/>
+          <w:sz w:val="24"/>
+          <w:szCs w:val="24"/>
+          <w:lang w:eastAsia="en-IN"/>
+        </w:rPr>
+        <w:t xml:space="preserve">Instead of for loop we should use </w:t>
+      </w:r>
+      <w:proofErr w:type="gramStart"/>
+      <w:r>
+        <w:rPr>
+          <w:rFonts w:eastAsia="Times New Roman" w:cstheme="minorHAnsi"/>
+          <w:color w:val="000000" w:themeColor="text1"/>
+          <w:sz w:val="24"/>
+          <w:szCs w:val="24"/>
+          <w:lang w:eastAsia="en-IN"/>
+        </w:rPr>
+        <w:t>map(</w:t>
+      </w:r>
+      <w:proofErr w:type="gramEnd"/>
+      <w:r>
+        <w:rPr>
+          <w:rFonts w:eastAsia="Times New Roman" w:cstheme="minorHAnsi"/>
+          <w:color w:val="000000" w:themeColor="text1"/>
+          <w:sz w:val="24"/>
+          <w:szCs w:val="24"/>
+          <w:lang w:eastAsia="en-IN"/>
+        </w:rPr>
+        <w:t>), filter(), reduce() in React JS.</w:t>
+      </w:r>
+      <w:r>
+        <w:rPr>
+          <w:rFonts w:eastAsia="Times New Roman" w:cstheme="minorHAnsi"/>
+          <w:color w:val="000000" w:themeColor="text1"/>
+          <w:sz w:val="24"/>
+          <w:szCs w:val="24"/>
+          <w:lang w:eastAsia="en-IN"/>
+        </w:rPr>
+        <w:t xml:space="preserve"> </w:t>
+      </w:r>
+      <w:hyperlink r:id="rId10" w:history="1">
+        <w:r>
+          <w:rPr>
+            <w:rStyle w:val="Hyperlink"/>
+            <w:rFonts w:eastAsia="Times New Roman" w:cstheme="minorHAnsi"/>
+            <w:sz w:val="24"/>
+            <w:szCs w:val="24"/>
+            <w:lang w:eastAsia="en-IN"/>
+          </w:rPr>
+          <w:t>https://www.youtube.com/watch?v=zdp0zrpKzIE</w:t>
+        </w:r>
+      </w:hyperlink>
+    </w:p>
+    <w:p>
+      <w:pPr>
+        <w:spacing w:after="0" w:line="240" w:lineRule="auto"/>
+        <w:rPr>
+          <w:rFonts w:eastAsia="Times New Roman" w:cstheme="minorHAnsi"/>
+          <w:color w:val="000000" w:themeColor="text1"/>
+          <w:sz w:val="24"/>
+          <w:szCs w:val="24"/>
+          <w:lang w:eastAsia="en-IN"/>
+        </w:rPr>
+      </w:pPr>
+    </w:p>
+    <w:p>
+      <w:pPr>
+        <w:spacing w:after="0" w:line="240" w:lineRule="auto"/>
+        <w:rPr>
+          <w:rFonts w:eastAsia="Times New Roman" w:cstheme="minorHAnsi"/>
+          <w:color w:val="000000" w:themeColor="text1"/>
+          <w:sz w:val="24"/>
+          <w:szCs w:val="24"/>
+          <w:lang w:eastAsia="en-IN"/>
+        </w:rPr>
+      </w:pPr>
+      <w:r>
+        <w:rPr>
+          <w:rFonts w:eastAsia="Times New Roman" w:cstheme="minorHAnsi"/>
+          <w:color w:val="000000" w:themeColor="text1"/>
+          <w:sz w:val="24"/>
+          <w:szCs w:val="24"/>
+          <w:lang w:eastAsia="en-IN"/>
+        </w:rPr>
+        <w:t xml:space="preserve">API that I am using : </w:t>
+      </w:r>
+      <w:hyperlink r:id="rId11" w:history="1">
+        <w:r>
+          <w:rPr>
+            <w:rStyle w:val="Hyperlink"/>
+            <w:rFonts w:eastAsia="Times New Roman" w:cstheme="minorHAnsi"/>
+            <w:sz w:val="24"/>
+            <w:szCs w:val="24"/>
+            <w:lang w:eastAsia="en-IN"/>
+          </w:rPr>
+          <w:t>https://www.swiggy.com/dapi/restaurants/list/v5?lat=12.9715987&amp;lng=77.5945627&amp;is-seo-homepage-enabled=true&amp;page_type=DESKTOP_WEB_LISTING</w:t>
+        </w:r>
+      </w:hyperlink>
+    </w:p>
+    <w:p>
+      <w:pPr>
+        <w:spacing w:after="0" w:line="240" w:lineRule="auto"/>
+        <w:rPr>
+          <w:rFonts w:eastAsia="Times New Roman" w:cstheme="minorHAnsi"/>
+          <w:color w:val="000000" w:themeColor="text1"/>
+          <w:sz w:val="24"/>
+          <w:szCs w:val="24"/>
+          <w:lang w:eastAsia="en-IN"/>
+        </w:rPr>
+      </w:pPr>
+    </w:p>
+    <w:p>
+      <w:pPr>
+        <w:spacing w:after="0" w:line="240" w:lineRule="auto"/>
+        <w:rPr>
+          <w:rFonts w:eastAsia="Times New Roman" w:cstheme="minorHAnsi"/>
+          <w:color w:val="000000" w:themeColor="text1"/>
+          <w:sz w:val="24"/>
+          <w:szCs w:val="24"/>
+          <w:lang w:eastAsia="en-IN"/>
+        </w:rPr>
+      </w:pPr>
+      <w:r>
+        <w:rPr>
+          <w:rFonts w:eastAsia="Times New Roman" w:cstheme="minorHAnsi"/>
+          <w:color w:val="000000" w:themeColor="text1"/>
+          <w:sz w:val="24"/>
+          <w:szCs w:val="24"/>
+          <w:lang w:eastAsia="en-IN"/>
+        </w:rPr>
+        <w:t xml:space="preserve">1.46 </w:t>
+      </w:r>
+      <w:proofErr w:type="spellStart"/>
+      <w:r>
+        <w:rPr>
+          <w:rFonts w:eastAsia="Times New Roman" w:cstheme="minorHAnsi"/>
+          <w:color w:val="000000" w:themeColor="text1"/>
+          <w:sz w:val="24"/>
+          <w:szCs w:val="24"/>
+          <w:lang w:eastAsia="en-IN"/>
+        </w:rPr>
+        <w:t>mins</w:t>
+      </w:r>
+      <w:proofErr w:type="spellEnd"/>
+    </w:p>
+    <w:p>
+      <w:pPr>
+        <w:spacing w:after="0" w:line="240" w:lineRule="auto"/>
+        <w:rPr>
+          <w:rFonts w:eastAsia="Times New Roman" w:cstheme="minorHAnsi"/>
+          <w:color w:val="000000" w:themeColor="text1"/>
+          <w:sz w:val="24"/>
+          <w:szCs w:val="24"/>
+          <w:lang w:eastAsia="en-IN"/>
+        </w:rPr>
+      </w:pPr>
       <w:bookmarkStart w:id="0" w:name="_GoBack"/>
       <w:bookmarkEnd w:id="0"/>
     </w:p>
@@ -10422,6 +11610,17 @@
       <w:contextualSpacing/>
     </w:pPr>
   </w:style>
+  <w:style w:type="character" w:styleId="Hyperlink">
+    <w:name w:val="Hyperlink"/>
+    <w:basedOn w:val="DefaultParagraphFont"/>
+    <w:uiPriority w:val="99"/>
+    <w:unhideWhenUsed/>
+    <w:rsid w:val="006E1A61"/>
+    <w:rPr>
+      <w:color w:val="0563C1" w:themeColor="hyperlink"/>
+      <w:u w:val="single"/>
+    </w:rPr>
+  </w:style>
 </w:styles>
 </file>
 
@@ -10691,7 +11890,7 @@
 </file>
 
 <file path=customXml/itemProps1.xml><?xml version="1.0" encoding="utf-8"?>
-<ds:datastoreItem xmlns:ds="http://schemas.openxmlformats.org/officeDocument/2006/customXml" ds:itemID="{6320EC93-AC0F-4021-803D-69EAABEADFA3}">
+<ds:datastoreItem xmlns:ds="http://schemas.openxmlformats.org/officeDocument/2006/customXml" ds:itemID="{4116EDAA-0108-400B-B564-59E83E7D96F0}">
   <ds:schemaRefs>
     <ds:schemaRef ds:uri="http://schemas.openxmlformats.org/officeDocument/2006/bibliography"/>
   </ds:schemaRefs>

</xml_diff>

<commit_message>
Episode- 5 created filter without useeffect
</commit_message>
<xml_diff>
--- a/Namaste React notes.docx
+++ b/Namaste React notes.docx
@@ -11020,37 +11020,1308 @@
       <w:r>
         <w:rPr>
           <w:rFonts w:eastAsia="Times New Roman" w:cstheme="minorHAnsi"/>
-          <w:color w:val="000000" w:themeColor="text1"/>
-          <w:sz w:val="24"/>
-          <w:szCs w:val="24"/>
-          <w:lang w:eastAsia="en-IN"/>
-        </w:rPr>
-        <w:t xml:space="preserve">1.46 </w:t>
-      </w:r>
-      <w:proofErr w:type="spellStart"/>
-      <w:r>
-        <w:rPr>
-          <w:rFonts w:eastAsia="Times New Roman" w:cstheme="minorHAnsi"/>
-          <w:color w:val="000000" w:themeColor="text1"/>
-          <w:sz w:val="24"/>
-          <w:szCs w:val="24"/>
-          <w:lang w:eastAsia="en-IN"/>
-        </w:rPr>
-        <w:t>mins</w:t>
-      </w:r>
-      <w:proofErr w:type="spellEnd"/>
-    </w:p>
-    <w:p>
-      <w:pPr>
-        <w:spacing w:after="0" w:line="240" w:lineRule="auto"/>
-        <w:rPr>
-          <w:rFonts w:eastAsia="Times New Roman" w:cstheme="minorHAnsi"/>
-          <w:color w:val="000000" w:themeColor="text1"/>
-          <w:sz w:val="24"/>
-          <w:szCs w:val="24"/>
-          <w:lang w:eastAsia="en-IN"/>
-        </w:rPr>
-      </w:pPr>
+          <w:b/>
+          <w:color w:val="000000" w:themeColor="text1"/>
+          <w:sz w:val="24"/>
+          <w:szCs w:val="24"/>
+          <w:lang w:eastAsia="en-IN"/>
+        </w:rPr>
+        <w:t>IMPORTANT</w:t>
+      </w:r>
+      <w:r>
+        <w:rPr>
+          <w:rFonts w:eastAsia="Times New Roman" w:cstheme="minorHAnsi"/>
+          <w:b/>
+          <w:color w:val="000000" w:themeColor="text1"/>
+          <w:sz w:val="24"/>
+          <w:szCs w:val="24"/>
+          <w:lang w:eastAsia="en-IN"/>
+        </w:rPr>
+        <w:t xml:space="preserve">: </w:t>
+      </w:r>
+      <w:r>
+        <w:rPr>
+          <w:rFonts w:eastAsia="Times New Roman" w:cstheme="minorHAnsi"/>
+          <w:color w:val="000000" w:themeColor="text1"/>
+          <w:sz w:val="24"/>
+          <w:szCs w:val="24"/>
+          <w:lang w:eastAsia="en-IN"/>
+        </w:rPr>
+        <w:t xml:space="preserve">We should pass a unique key for every element in the map function to avoid the warning. For example if there are 20 components at the same level or many number of restaurants, now if we add a new res card then React will </w:t>
+      </w:r>
+      <w:proofErr w:type="spellStart"/>
+      <w:r>
+        <w:rPr>
+          <w:rFonts w:eastAsia="Times New Roman" w:cstheme="minorHAnsi"/>
+          <w:color w:val="000000" w:themeColor="text1"/>
+          <w:sz w:val="24"/>
+          <w:szCs w:val="24"/>
+          <w:lang w:eastAsia="en-IN"/>
+        </w:rPr>
+        <w:t>rerender</w:t>
+      </w:r>
+      <w:proofErr w:type="spellEnd"/>
+      <w:r>
+        <w:rPr>
+          <w:rFonts w:eastAsia="Times New Roman" w:cstheme="minorHAnsi"/>
+          <w:color w:val="000000" w:themeColor="text1"/>
+          <w:sz w:val="24"/>
+          <w:szCs w:val="24"/>
+          <w:lang w:eastAsia="en-IN"/>
+        </w:rPr>
+        <w:t xml:space="preserve"> all the cards again as it will treat all the cards </w:t>
+      </w:r>
+      <w:proofErr w:type="gramStart"/>
+      <w:r>
+        <w:rPr>
+          <w:rFonts w:eastAsia="Times New Roman" w:cstheme="minorHAnsi"/>
+          <w:color w:val="000000" w:themeColor="text1"/>
+          <w:sz w:val="24"/>
+          <w:szCs w:val="24"/>
+          <w:lang w:eastAsia="en-IN"/>
+        </w:rPr>
+        <w:t>same .</w:t>
+      </w:r>
+      <w:proofErr w:type="gramEnd"/>
+      <w:r>
+        <w:rPr>
+          <w:rFonts w:eastAsia="Times New Roman" w:cstheme="minorHAnsi"/>
+          <w:color w:val="000000" w:themeColor="text1"/>
+          <w:sz w:val="24"/>
+          <w:szCs w:val="24"/>
+          <w:lang w:eastAsia="en-IN"/>
+        </w:rPr>
+        <w:t xml:space="preserve"> Some people also use indexes as key but we should not, it is a bad practice according to React docs only.</w:t>
+      </w:r>
+    </w:p>
+    <w:p>
+      <w:pPr>
+        <w:spacing w:after="0" w:line="240" w:lineRule="auto"/>
+        <w:rPr>
+          <w:rFonts w:eastAsia="Times New Roman" w:cstheme="minorHAnsi"/>
+          <w:color w:val="000000" w:themeColor="text1"/>
+          <w:sz w:val="24"/>
+          <w:szCs w:val="24"/>
+          <w:lang w:eastAsia="en-IN"/>
+        </w:rPr>
+      </w:pPr>
+      <w:r>
+        <w:rPr>
+          <w:noProof/>
+          <w:lang w:eastAsia="en-IN"/>
+        </w:rPr>
+        <w:drawing>
+          <wp:inline distT="0" distB="0" distL="0" distR="0" wp14:anchorId="4BF70E1A" wp14:editId="35D62952">
+            <wp:extent cx="3333750" cy="619125"/>
+            <wp:effectExtent l="0" t="0" r="0" b="9525"/>
+            <wp:docPr id="5" name="Picture 5"/>
+            <wp:cNvGraphicFramePr>
+              <a:graphicFrameLocks xmlns:a="http://schemas.openxmlformats.org/drawingml/2006/main" noChangeAspect="1"/>
+            </wp:cNvGraphicFramePr>
+            <a:graphic xmlns:a="http://schemas.openxmlformats.org/drawingml/2006/main">
+              <a:graphicData uri="http://schemas.openxmlformats.org/drawingml/2006/picture">
+                <pic:pic xmlns:pic="http://schemas.openxmlformats.org/drawingml/2006/picture">
+                  <pic:nvPicPr>
+                    <pic:cNvPr id="1" name=""/>
+                    <pic:cNvPicPr/>
+                  </pic:nvPicPr>
+                  <pic:blipFill>
+                    <a:blip r:embed="rId12"/>
+                    <a:stretch>
+                      <a:fillRect/>
+                    </a:stretch>
+                  </pic:blipFill>
+                  <pic:spPr>
+                    <a:xfrm>
+                      <a:off x="0" y="0"/>
+                      <a:ext cx="3333750" cy="619125"/>
+                    </a:xfrm>
+                    <a:prstGeom prst="rect">
+                      <a:avLst/>
+                    </a:prstGeom>
+                  </pic:spPr>
+                </pic:pic>
+              </a:graphicData>
+            </a:graphic>
+          </wp:inline>
+        </w:drawing>
+      </w:r>
+    </w:p>
+    <w:p>
+      <w:pPr>
+        <w:spacing w:after="0" w:line="240" w:lineRule="auto"/>
+        <w:rPr>
+          <w:rFonts w:eastAsia="Times New Roman" w:cstheme="minorHAnsi"/>
+          <w:color w:val="000000" w:themeColor="text1"/>
+          <w:sz w:val="24"/>
+          <w:szCs w:val="24"/>
+          <w:lang w:eastAsia="en-IN"/>
+        </w:rPr>
+      </w:pPr>
+    </w:p>
+    <w:p>
+      <w:pPr>
+        <w:spacing w:after="0" w:line="240" w:lineRule="auto"/>
+        <w:rPr>
+          <w:rFonts w:eastAsia="Times New Roman" w:cstheme="minorHAnsi"/>
+          <w:color w:val="000000" w:themeColor="text1"/>
+          <w:sz w:val="24"/>
+          <w:szCs w:val="24"/>
+          <w:lang w:eastAsia="en-IN"/>
+        </w:rPr>
+      </w:pPr>
+    </w:p>
+    <w:p>
+      <w:pPr>
+        <w:spacing w:after="0" w:line="240" w:lineRule="auto"/>
+        <w:rPr>
+          <w:rFonts w:eastAsia="Times New Roman" w:cstheme="minorHAnsi"/>
+          <w:color w:val="000000" w:themeColor="text1"/>
+          <w:sz w:val="24"/>
+          <w:szCs w:val="24"/>
+          <w:lang w:eastAsia="en-IN"/>
+        </w:rPr>
+      </w:pPr>
+    </w:p>
+    <w:p>
+      <w:pPr>
+        <w:spacing w:after="0" w:line="240" w:lineRule="auto"/>
+        <w:rPr>
+          <w:rFonts w:eastAsia="Times New Roman" w:cstheme="minorHAnsi"/>
+          <w:color w:val="000000" w:themeColor="text1"/>
+          <w:sz w:val="24"/>
+          <w:szCs w:val="24"/>
+          <w:lang w:eastAsia="en-IN"/>
+        </w:rPr>
+      </w:pPr>
+    </w:p>
+    <w:p>
+      <w:pPr>
+        <w:spacing w:after="0" w:line="240" w:lineRule="auto"/>
+        <w:rPr>
+          <w:rFonts w:eastAsia="Times New Roman" w:cstheme="minorHAnsi"/>
+          <w:color w:val="000000" w:themeColor="text1"/>
+          <w:sz w:val="24"/>
+          <w:szCs w:val="24"/>
+          <w:lang w:eastAsia="en-IN"/>
+        </w:rPr>
+      </w:pPr>
+    </w:p>
+    <w:p>
+      <w:pPr>
+        <w:spacing w:after="0" w:line="240" w:lineRule="auto"/>
+        <w:rPr>
+          <w:rFonts w:eastAsia="Times New Roman" w:cstheme="minorHAnsi"/>
+          <w:color w:val="000000" w:themeColor="text1"/>
+          <w:sz w:val="24"/>
+          <w:szCs w:val="24"/>
+          <w:lang w:eastAsia="en-IN"/>
+        </w:rPr>
+      </w:pPr>
+    </w:p>
+    <w:p>
+      <w:pPr>
+        <w:spacing w:after="0" w:line="240" w:lineRule="auto"/>
+        <w:rPr>
+          <w:rFonts w:eastAsia="Times New Roman" w:cstheme="minorHAnsi"/>
+          <w:color w:val="000000" w:themeColor="text1"/>
+          <w:sz w:val="24"/>
+          <w:szCs w:val="24"/>
+          <w:lang w:eastAsia="en-IN"/>
+        </w:rPr>
+      </w:pPr>
+    </w:p>
+    <w:p>
+      <w:pPr>
+        <w:spacing w:after="0" w:line="240" w:lineRule="auto"/>
+        <w:rPr>
+          <w:rFonts w:eastAsia="Times New Roman" w:cstheme="minorHAnsi"/>
+          <w:color w:val="000000" w:themeColor="text1"/>
+          <w:sz w:val="24"/>
+          <w:szCs w:val="24"/>
+          <w:lang w:eastAsia="en-IN"/>
+        </w:rPr>
+      </w:pPr>
+    </w:p>
+    <w:p>
+      <w:pPr>
+        <w:spacing w:after="0" w:line="240" w:lineRule="auto"/>
+        <w:rPr>
+          <w:rFonts w:eastAsia="Times New Roman" w:cstheme="minorHAnsi"/>
+          <w:color w:val="000000" w:themeColor="text1"/>
+          <w:sz w:val="24"/>
+          <w:szCs w:val="24"/>
+          <w:lang w:eastAsia="en-IN"/>
+        </w:rPr>
+      </w:pPr>
+    </w:p>
+    <w:p>
+      <w:pPr>
+        <w:spacing w:after="0" w:line="240" w:lineRule="auto"/>
+        <w:rPr>
+          <w:rFonts w:eastAsia="Times New Roman" w:cstheme="minorHAnsi"/>
+          <w:color w:val="000000" w:themeColor="text1"/>
+          <w:sz w:val="24"/>
+          <w:szCs w:val="24"/>
+          <w:lang w:eastAsia="en-IN"/>
+        </w:rPr>
+      </w:pPr>
+    </w:p>
+    <w:p>
+      <w:pPr>
+        <w:spacing w:after="0" w:line="240" w:lineRule="auto"/>
+        <w:rPr>
+          <w:rFonts w:eastAsia="Times New Roman" w:cstheme="minorHAnsi"/>
+          <w:color w:val="000000" w:themeColor="text1"/>
+          <w:sz w:val="24"/>
+          <w:szCs w:val="24"/>
+          <w:lang w:eastAsia="en-IN"/>
+        </w:rPr>
+      </w:pPr>
+    </w:p>
+    <w:p>
+      <w:pPr>
+        <w:spacing w:after="0" w:line="240" w:lineRule="auto"/>
+        <w:rPr>
+          <w:rFonts w:eastAsia="Times New Roman" w:cstheme="minorHAnsi"/>
+          <w:color w:val="000000" w:themeColor="text1"/>
+          <w:sz w:val="24"/>
+          <w:szCs w:val="24"/>
+          <w:lang w:eastAsia="en-IN"/>
+        </w:rPr>
+      </w:pPr>
+    </w:p>
+    <w:p>
+      <w:pPr>
+        <w:spacing w:after="0" w:line="240" w:lineRule="auto"/>
+        <w:rPr>
+          <w:rFonts w:eastAsia="Times New Roman" w:cstheme="minorHAnsi"/>
+          <w:color w:val="000000" w:themeColor="text1"/>
+          <w:sz w:val="24"/>
+          <w:szCs w:val="24"/>
+          <w:lang w:eastAsia="en-IN"/>
+        </w:rPr>
+      </w:pPr>
+    </w:p>
+    <w:p>
+      <w:pPr>
+        <w:spacing w:after="0" w:line="240" w:lineRule="auto"/>
+        <w:rPr>
+          <w:rFonts w:eastAsia="Times New Roman" w:cstheme="minorHAnsi"/>
+          <w:color w:val="000000" w:themeColor="text1"/>
+          <w:sz w:val="24"/>
+          <w:szCs w:val="24"/>
+          <w:lang w:eastAsia="en-IN"/>
+        </w:rPr>
+      </w:pPr>
+    </w:p>
+    <w:p>
+      <w:pPr>
+        <w:spacing w:after="0" w:line="240" w:lineRule="auto"/>
+        <w:rPr>
+          <w:rFonts w:eastAsia="Times New Roman" w:cstheme="minorHAnsi"/>
+          <w:color w:val="000000" w:themeColor="text1"/>
+          <w:sz w:val="24"/>
+          <w:szCs w:val="24"/>
+          <w:lang w:eastAsia="en-IN"/>
+        </w:rPr>
+      </w:pPr>
+    </w:p>
+    <w:p>
+      <w:pPr>
+        <w:spacing w:after="0" w:line="240" w:lineRule="auto"/>
+        <w:rPr>
+          <w:rFonts w:eastAsia="Times New Roman" w:cstheme="minorHAnsi"/>
+          <w:color w:val="000000" w:themeColor="text1"/>
+          <w:sz w:val="24"/>
+          <w:szCs w:val="24"/>
+          <w:lang w:eastAsia="en-IN"/>
+        </w:rPr>
+      </w:pPr>
+    </w:p>
+    <w:p>
+      <w:pPr>
+        <w:spacing w:after="0" w:line="240" w:lineRule="auto"/>
+        <w:rPr>
+          <w:rFonts w:eastAsia="Times New Roman" w:cstheme="minorHAnsi"/>
+          <w:color w:val="000000" w:themeColor="text1"/>
+          <w:sz w:val="24"/>
+          <w:szCs w:val="24"/>
+          <w:lang w:eastAsia="en-IN"/>
+        </w:rPr>
+      </w:pPr>
+    </w:p>
+    <w:p>
+      <w:pPr>
+        <w:spacing w:after="0" w:line="240" w:lineRule="auto"/>
+        <w:jc w:val="center"/>
+        <w:rPr>
+          <w:rFonts w:eastAsia="Times New Roman" w:cstheme="minorHAnsi"/>
+          <w:b/>
+          <w:color w:val="000000" w:themeColor="text1"/>
+          <w:sz w:val="32"/>
+          <w:szCs w:val="32"/>
+          <w:lang w:eastAsia="en-IN"/>
+        </w:rPr>
+      </w:pPr>
+      <w:r>
+        <w:rPr>
+          <w:rFonts w:eastAsia="Times New Roman" w:cstheme="minorHAnsi"/>
+          <w:b/>
+          <w:color w:val="000000" w:themeColor="text1"/>
+          <w:sz w:val="32"/>
+          <w:szCs w:val="32"/>
+          <w:lang w:eastAsia="en-IN"/>
+        </w:rPr>
+        <w:lastRenderedPageBreak/>
+        <w:t>EPISODE- 5</w:t>
+      </w:r>
+    </w:p>
+    <w:p>
+      <w:pPr>
+        <w:spacing w:after="0" w:line="240" w:lineRule="auto"/>
+        <w:rPr>
+          <w:rFonts w:eastAsia="Times New Roman" w:cstheme="minorHAnsi"/>
+          <w:color w:val="000000" w:themeColor="text1"/>
+          <w:sz w:val="24"/>
+          <w:szCs w:val="24"/>
+          <w:lang w:eastAsia="en-IN"/>
+        </w:rPr>
+      </w:pPr>
+      <w:r>
+        <w:rPr>
+          <w:rFonts w:eastAsia="Times New Roman" w:cstheme="minorHAnsi"/>
+          <w:color w:val="000000" w:themeColor="text1"/>
+          <w:sz w:val="24"/>
+          <w:szCs w:val="24"/>
+          <w:lang w:eastAsia="en-IN"/>
+        </w:rPr>
+        <w:t xml:space="preserve">Instead of all the code in root file we keep all the code in one source code folder or </w:t>
+      </w:r>
+      <w:proofErr w:type="spellStart"/>
+      <w:r>
+        <w:rPr>
+          <w:rFonts w:eastAsia="Times New Roman" w:cstheme="minorHAnsi"/>
+          <w:color w:val="000000" w:themeColor="text1"/>
+          <w:sz w:val="24"/>
+          <w:szCs w:val="24"/>
+          <w:lang w:eastAsia="en-IN"/>
+        </w:rPr>
+        <w:t>src</w:t>
+      </w:r>
+      <w:proofErr w:type="spellEnd"/>
+      <w:r>
+        <w:rPr>
+          <w:rFonts w:eastAsia="Times New Roman" w:cstheme="minorHAnsi"/>
+          <w:color w:val="000000" w:themeColor="text1"/>
+          <w:sz w:val="24"/>
+          <w:szCs w:val="24"/>
+          <w:lang w:eastAsia="en-IN"/>
+        </w:rPr>
+        <w:t xml:space="preserve"> folder.</w:t>
+      </w:r>
+      <w:r>
+        <w:rPr>
+          <w:rFonts w:eastAsia="Times New Roman" w:cstheme="minorHAnsi"/>
+          <w:color w:val="000000" w:themeColor="text1"/>
+          <w:sz w:val="24"/>
+          <w:szCs w:val="24"/>
+          <w:lang w:eastAsia="en-IN"/>
+        </w:rPr>
+        <w:t xml:space="preserve"> We need to move all the components to different </w:t>
+      </w:r>
+      <w:proofErr w:type="spellStart"/>
+      <w:r>
+        <w:rPr>
+          <w:rFonts w:eastAsia="Times New Roman" w:cstheme="minorHAnsi"/>
+          <w:color w:val="000000" w:themeColor="text1"/>
+          <w:sz w:val="24"/>
+          <w:szCs w:val="24"/>
+          <w:lang w:eastAsia="en-IN"/>
+        </w:rPr>
+        <w:t>different</w:t>
+      </w:r>
+      <w:proofErr w:type="spellEnd"/>
+      <w:r>
+        <w:rPr>
+          <w:rFonts w:eastAsia="Times New Roman" w:cstheme="minorHAnsi"/>
+          <w:color w:val="000000" w:themeColor="text1"/>
+          <w:sz w:val="24"/>
+          <w:szCs w:val="24"/>
+          <w:lang w:eastAsia="en-IN"/>
+        </w:rPr>
+        <w:t xml:space="preserve"> files.</w:t>
+      </w:r>
+    </w:p>
+    <w:p>
+      <w:pPr>
+        <w:spacing w:after="0" w:line="240" w:lineRule="auto"/>
+        <w:rPr>
+          <w:rFonts w:eastAsia="Times New Roman" w:cstheme="minorHAnsi"/>
+          <w:color w:val="000000" w:themeColor="text1"/>
+          <w:sz w:val="24"/>
+          <w:szCs w:val="24"/>
+          <w:lang w:eastAsia="en-IN"/>
+        </w:rPr>
+      </w:pPr>
+    </w:p>
+    <w:p>
+      <w:pPr>
+        <w:spacing w:after="0" w:line="240" w:lineRule="auto"/>
+        <w:rPr>
+          <w:rFonts w:eastAsia="Times New Roman" w:cstheme="minorHAnsi"/>
+          <w:color w:val="000000" w:themeColor="text1"/>
+          <w:sz w:val="24"/>
+          <w:szCs w:val="24"/>
+          <w:lang w:eastAsia="en-IN"/>
+        </w:rPr>
+      </w:pPr>
+      <w:r>
+        <w:rPr>
+          <w:rFonts w:eastAsia="Times New Roman" w:cstheme="minorHAnsi"/>
+          <w:color w:val="000000" w:themeColor="text1"/>
+          <w:sz w:val="24"/>
+          <w:szCs w:val="24"/>
+          <w:lang w:eastAsia="en-IN"/>
+        </w:rPr>
+        <w:t>Not important but good practice.</w:t>
+      </w:r>
+      <w:r>
+        <w:rPr>
+          <w:rFonts w:eastAsia="Times New Roman" w:cstheme="minorHAnsi"/>
+          <w:color w:val="000000" w:themeColor="text1"/>
+          <w:sz w:val="24"/>
+          <w:szCs w:val="24"/>
+          <w:lang w:eastAsia="en-IN"/>
+        </w:rPr>
+        <w:t xml:space="preserve"> </w:t>
+      </w:r>
+      <w:proofErr w:type="gramStart"/>
+      <w:r>
+        <w:rPr>
+          <w:rFonts w:eastAsia="Times New Roman" w:cstheme="minorHAnsi"/>
+          <w:color w:val="000000" w:themeColor="text1"/>
+          <w:sz w:val="24"/>
+          <w:szCs w:val="24"/>
+          <w:lang w:eastAsia="en-IN"/>
+        </w:rPr>
+        <w:t>Similarly</w:t>
+      </w:r>
+      <w:proofErr w:type="gramEnd"/>
+      <w:r>
+        <w:rPr>
+          <w:rFonts w:eastAsia="Times New Roman" w:cstheme="minorHAnsi"/>
+          <w:color w:val="000000" w:themeColor="text1"/>
+          <w:sz w:val="24"/>
+          <w:szCs w:val="24"/>
+          <w:lang w:eastAsia="en-IN"/>
+        </w:rPr>
+        <w:t xml:space="preserve"> all the hardcoded data or strings should be kept in different file, some </w:t>
+      </w:r>
+      <w:proofErr w:type="spellStart"/>
+      <w:r>
+        <w:rPr>
+          <w:rFonts w:eastAsia="Times New Roman" w:cstheme="minorHAnsi"/>
+          <w:color w:val="000000" w:themeColor="text1"/>
+          <w:sz w:val="24"/>
+          <w:szCs w:val="24"/>
+          <w:lang w:eastAsia="en-IN"/>
+        </w:rPr>
+        <w:t>utils</w:t>
+      </w:r>
+      <w:proofErr w:type="spellEnd"/>
+      <w:r>
+        <w:rPr>
+          <w:rFonts w:eastAsia="Times New Roman" w:cstheme="minorHAnsi"/>
+          <w:color w:val="000000" w:themeColor="text1"/>
+          <w:sz w:val="24"/>
+          <w:szCs w:val="24"/>
+          <w:lang w:eastAsia="en-IN"/>
+        </w:rPr>
+        <w:t xml:space="preserve">, constants or </w:t>
+      </w:r>
+      <w:proofErr w:type="spellStart"/>
+      <w:r>
+        <w:rPr>
+          <w:rFonts w:eastAsia="Times New Roman" w:cstheme="minorHAnsi"/>
+          <w:color w:val="000000" w:themeColor="text1"/>
+          <w:sz w:val="24"/>
+          <w:szCs w:val="24"/>
+          <w:lang w:eastAsia="en-IN"/>
+        </w:rPr>
+        <w:t>config</w:t>
+      </w:r>
+      <w:proofErr w:type="spellEnd"/>
+      <w:r>
+        <w:rPr>
+          <w:rFonts w:eastAsia="Times New Roman" w:cstheme="minorHAnsi"/>
+          <w:color w:val="000000" w:themeColor="text1"/>
+          <w:sz w:val="24"/>
+          <w:szCs w:val="24"/>
+          <w:lang w:eastAsia="en-IN"/>
+        </w:rPr>
+        <w:t xml:space="preserve"> files.</w:t>
+      </w:r>
+      <w:r>
+        <w:rPr>
+          <w:rFonts w:eastAsia="Times New Roman" w:cstheme="minorHAnsi"/>
+          <w:color w:val="000000" w:themeColor="text1"/>
+          <w:sz w:val="24"/>
+          <w:szCs w:val="24"/>
+          <w:lang w:eastAsia="en-IN"/>
+        </w:rPr>
+        <w:t xml:space="preserve"> </w:t>
+      </w:r>
+      <w:proofErr w:type="spellStart"/>
+      <w:r>
+        <w:rPr>
+          <w:rFonts w:eastAsia="Times New Roman" w:cstheme="minorHAnsi"/>
+          <w:color w:val="000000" w:themeColor="text1"/>
+          <w:sz w:val="24"/>
+          <w:szCs w:val="24"/>
+          <w:lang w:eastAsia="en-IN"/>
+        </w:rPr>
+        <w:t>Utils</w:t>
+      </w:r>
+      <w:proofErr w:type="spellEnd"/>
+      <w:r>
+        <w:rPr>
+          <w:rFonts w:eastAsia="Times New Roman" w:cstheme="minorHAnsi"/>
+          <w:color w:val="000000" w:themeColor="text1"/>
+          <w:sz w:val="24"/>
+          <w:szCs w:val="24"/>
+          <w:lang w:eastAsia="en-IN"/>
+        </w:rPr>
+        <w:t xml:space="preserve"> are like utilities that can be used across the app.</w:t>
+      </w:r>
+    </w:p>
+    <w:p>
+      <w:pPr>
+        <w:spacing w:after="0" w:line="240" w:lineRule="auto"/>
+        <w:rPr>
+          <w:rFonts w:eastAsia="Times New Roman" w:cstheme="minorHAnsi"/>
+          <w:color w:val="000000" w:themeColor="text1"/>
+          <w:sz w:val="24"/>
+          <w:szCs w:val="24"/>
+          <w:lang w:eastAsia="en-IN"/>
+        </w:rPr>
+      </w:pPr>
+    </w:p>
+    <w:p>
+      <w:pPr>
+        <w:spacing w:after="0" w:line="240" w:lineRule="auto"/>
+        <w:rPr>
+          <w:rFonts w:eastAsia="Times New Roman" w:cstheme="minorHAnsi"/>
+          <w:color w:val="000000" w:themeColor="text1"/>
+          <w:sz w:val="24"/>
+          <w:szCs w:val="24"/>
+          <w:lang w:eastAsia="en-IN"/>
+        </w:rPr>
+      </w:pPr>
+      <w:r>
+        <w:rPr>
+          <w:rFonts w:eastAsia="Times New Roman" w:cstheme="minorHAnsi"/>
+          <w:color w:val="000000" w:themeColor="text1"/>
+          <w:sz w:val="24"/>
+          <w:szCs w:val="24"/>
+          <w:lang w:eastAsia="en-IN"/>
+        </w:rPr>
+        <w:t>Normal way to export is:</w:t>
+      </w:r>
+    </w:p>
+    <w:p>
+      <w:pPr>
+        <w:spacing w:after="0" w:line="240" w:lineRule="auto"/>
+        <w:rPr>
+          <w:rFonts w:eastAsia="Times New Roman" w:cstheme="minorHAnsi"/>
+          <w:color w:val="000000" w:themeColor="text1"/>
+          <w:sz w:val="24"/>
+          <w:szCs w:val="24"/>
+          <w:lang w:eastAsia="en-IN"/>
+        </w:rPr>
+      </w:pPr>
+      <w:r>
+        <w:rPr>
+          <w:rFonts w:eastAsia="Times New Roman" w:cstheme="minorHAnsi"/>
+          <w:color w:val="000000" w:themeColor="text1"/>
+          <w:sz w:val="24"/>
+          <w:szCs w:val="24"/>
+          <w:lang w:eastAsia="en-IN"/>
+        </w:rPr>
+        <w:t>e</w:t>
+      </w:r>
+      <w:r>
+        <w:rPr>
+          <w:rFonts w:eastAsia="Times New Roman" w:cstheme="minorHAnsi"/>
+          <w:color w:val="000000" w:themeColor="text1"/>
+          <w:sz w:val="24"/>
+          <w:szCs w:val="24"/>
+          <w:lang w:eastAsia="en-IN"/>
+        </w:rPr>
+        <w:t>xport default filename;</w:t>
+      </w:r>
+    </w:p>
+    <w:p>
+      <w:pPr>
+        <w:spacing w:after="0" w:line="240" w:lineRule="auto"/>
+        <w:rPr>
+          <w:rFonts w:eastAsia="Times New Roman" w:cstheme="minorHAnsi"/>
+          <w:color w:val="000000" w:themeColor="text1"/>
+          <w:sz w:val="24"/>
+          <w:szCs w:val="24"/>
+          <w:lang w:eastAsia="en-IN"/>
+        </w:rPr>
+      </w:pPr>
+      <w:r>
+        <w:rPr>
+          <w:rFonts w:eastAsia="Times New Roman" w:cstheme="minorHAnsi"/>
+          <w:color w:val="000000" w:themeColor="text1"/>
+          <w:sz w:val="24"/>
+          <w:szCs w:val="24"/>
+          <w:lang w:eastAsia="en-IN"/>
+        </w:rPr>
+        <w:t>but we cannot do multiple default exports. So then we use name export i.e. directly writing export in front of the const.</w:t>
+      </w:r>
+    </w:p>
+    <w:p>
+      <w:pPr>
+        <w:spacing w:after="0" w:line="240" w:lineRule="auto"/>
+        <w:rPr>
+          <w:rFonts w:eastAsia="Times New Roman" w:cstheme="minorHAnsi"/>
+          <w:color w:val="000000" w:themeColor="text1"/>
+          <w:sz w:val="24"/>
+          <w:szCs w:val="24"/>
+          <w:lang w:eastAsia="en-IN"/>
+        </w:rPr>
+      </w:pPr>
+      <w:r>
+        <w:rPr>
+          <w:rFonts w:eastAsia="Times New Roman" w:cstheme="minorHAnsi"/>
+          <w:color w:val="000000" w:themeColor="text1"/>
+          <w:sz w:val="24"/>
+          <w:szCs w:val="24"/>
+          <w:lang w:eastAsia="en-IN"/>
+        </w:rPr>
+        <w:t>So now while importing we mention named imports inside curly braces.</w:t>
+      </w:r>
+    </w:p>
+    <w:p>
+      <w:pPr>
+        <w:spacing w:after="0" w:line="240" w:lineRule="auto"/>
+        <w:rPr>
+          <w:rFonts w:eastAsia="Times New Roman" w:cstheme="minorHAnsi"/>
+          <w:color w:val="000000" w:themeColor="text1"/>
+          <w:sz w:val="24"/>
+          <w:szCs w:val="24"/>
+          <w:lang w:eastAsia="en-IN"/>
+        </w:rPr>
+      </w:pPr>
+    </w:p>
+    <w:p>
+      <w:pPr>
+        <w:spacing w:after="0" w:line="240" w:lineRule="auto"/>
+        <w:rPr>
+          <w:rFonts w:eastAsia="Times New Roman" w:cstheme="minorHAnsi"/>
+          <w:color w:val="000000" w:themeColor="text1"/>
+          <w:sz w:val="24"/>
+          <w:szCs w:val="24"/>
+          <w:lang w:eastAsia="en-IN"/>
+        </w:rPr>
+      </w:pPr>
+      <w:r>
+        <w:rPr>
+          <w:rFonts w:eastAsia="Times New Roman" w:cstheme="minorHAnsi"/>
+          <w:color w:val="000000" w:themeColor="text1"/>
+          <w:sz w:val="24"/>
+          <w:szCs w:val="24"/>
+          <w:lang w:eastAsia="en-IN"/>
+        </w:rPr>
+        <w:t>Can we use a default export along with named export?</w:t>
+      </w:r>
+    </w:p>
+    <w:p>
+      <w:pPr>
+        <w:spacing w:after="0" w:line="240" w:lineRule="auto"/>
+        <w:rPr>
+          <w:rFonts w:eastAsia="Times New Roman" w:cstheme="minorHAnsi"/>
+          <w:color w:val="000000" w:themeColor="text1"/>
+          <w:sz w:val="24"/>
+          <w:szCs w:val="24"/>
+          <w:lang w:eastAsia="en-IN"/>
+        </w:rPr>
+      </w:pPr>
+    </w:p>
+    <w:p>
+      <w:pPr>
+        <w:spacing w:after="0" w:line="240" w:lineRule="auto"/>
+        <w:rPr>
+          <w:rFonts w:eastAsia="Times New Roman" w:cstheme="minorHAnsi"/>
+          <w:color w:val="000000" w:themeColor="text1"/>
+          <w:sz w:val="24"/>
+          <w:szCs w:val="24"/>
+          <w:lang w:eastAsia="en-IN"/>
+        </w:rPr>
+      </w:pPr>
+      <w:r>
+        <w:rPr>
+          <w:rFonts w:eastAsia="Times New Roman" w:cstheme="minorHAnsi"/>
+          <w:color w:val="000000" w:themeColor="text1"/>
+          <w:sz w:val="24"/>
+          <w:szCs w:val="24"/>
+          <w:lang w:eastAsia="en-IN"/>
+        </w:rPr>
+        <w:t xml:space="preserve">Here we will create a </w:t>
+      </w:r>
+      <w:proofErr w:type="spellStart"/>
+      <w:r>
+        <w:rPr>
+          <w:rFonts w:eastAsia="Times New Roman" w:cstheme="minorHAnsi"/>
+          <w:color w:val="000000" w:themeColor="text1"/>
+          <w:sz w:val="24"/>
+          <w:szCs w:val="24"/>
+          <w:lang w:eastAsia="en-IN"/>
+        </w:rPr>
+        <w:t>buttom</w:t>
+      </w:r>
+      <w:proofErr w:type="spellEnd"/>
+      <w:r>
+        <w:rPr>
+          <w:rFonts w:eastAsia="Times New Roman" w:cstheme="minorHAnsi"/>
+          <w:color w:val="000000" w:themeColor="text1"/>
+          <w:sz w:val="24"/>
+          <w:szCs w:val="24"/>
+          <w:lang w:eastAsia="en-IN"/>
+        </w:rPr>
+        <w:t xml:space="preserve"> which when clicked gives only top rated restaurant.</w:t>
+      </w:r>
+    </w:p>
+    <w:p>
+      <w:pPr>
+        <w:spacing w:after="0" w:line="240" w:lineRule="auto"/>
+        <w:rPr>
+          <w:rFonts w:eastAsia="Times New Roman" w:cstheme="minorHAnsi"/>
+          <w:b/>
+          <w:color w:val="000000" w:themeColor="text1"/>
+          <w:sz w:val="24"/>
+          <w:szCs w:val="24"/>
+          <w:lang w:eastAsia="en-IN"/>
+        </w:rPr>
+      </w:pPr>
+      <w:r>
+        <w:rPr>
+          <w:rFonts w:eastAsia="Times New Roman" w:cstheme="minorHAnsi"/>
+          <w:b/>
+          <w:color w:val="000000" w:themeColor="text1"/>
+          <w:sz w:val="24"/>
+          <w:szCs w:val="24"/>
+          <w:lang w:eastAsia="en-IN"/>
+        </w:rPr>
+        <w:t>Why is react faster?</w:t>
+      </w:r>
+    </w:p>
+    <w:p>
+      <w:pPr>
+        <w:spacing w:after="0" w:line="240" w:lineRule="auto"/>
+        <w:rPr>
+          <w:rFonts w:eastAsia="Times New Roman" w:cstheme="minorHAnsi"/>
+          <w:color w:val="000000" w:themeColor="text1"/>
+          <w:sz w:val="24"/>
+          <w:szCs w:val="24"/>
+          <w:lang w:eastAsia="en-IN"/>
+        </w:rPr>
+      </w:pPr>
+      <w:r>
+        <w:rPr>
+          <w:rFonts w:eastAsia="Times New Roman" w:cstheme="minorHAnsi"/>
+          <w:color w:val="000000" w:themeColor="text1"/>
+          <w:sz w:val="24"/>
+          <w:szCs w:val="24"/>
+          <w:lang w:eastAsia="en-IN"/>
+        </w:rPr>
+        <w:t xml:space="preserve">As it can do faster </w:t>
+      </w:r>
+      <w:proofErr w:type="spellStart"/>
+      <w:r>
+        <w:rPr>
+          <w:rFonts w:eastAsia="Times New Roman" w:cstheme="minorHAnsi"/>
+          <w:color w:val="000000" w:themeColor="text1"/>
+          <w:sz w:val="24"/>
+          <w:szCs w:val="24"/>
+          <w:lang w:eastAsia="en-IN"/>
+        </w:rPr>
+        <w:t>dom</w:t>
+      </w:r>
+      <w:proofErr w:type="spellEnd"/>
+      <w:r>
+        <w:rPr>
+          <w:rFonts w:eastAsia="Times New Roman" w:cstheme="minorHAnsi"/>
+          <w:color w:val="000000" w:themeColor="text1"/>
+          <w:sz w:val="24"/>
+          <w:szCs w:val="24"/>
+          <w:lang w:eastAsia="en-IN"/>
+        </w:rPr>
+        <w:t xml:space="preserve"> manipulation. Data layer and </w:t>
+      </w:r>
+      <w:proofErr w:type="spellStart"/>
+      <w:r>
+        <w:rPr>
+          <w:rFonts w:eastAsia="Times New Roman" w:cstheme="minorHAnsi"/>
+          <w:color w:val="000000" w:themeColor="text1"/>
+          <w:sz w:val="24"/>
+          <w:szCs w:val="24"/>
+          <w:lang w:eastAsia="en-IN"/>
+        </w:rPr>
+        <w:t>ui</w:t>
+      </w:r>
+      <w:proofErr w:type="spellEnd"/>
+      <w:r>
+        <w:rPr>
+          <w:rFonts w:eastAsia="Times New Roman" w:cstheme="minorHAnsi"/>
+          <w:color w:val="000000" w:themeColor="text1"/>
+          <w:sz w:val="24"/>
+          <w:szCs w:val="24"/>
+          <w:lang w:eastAsia="en-IN"/>
+        </w:rPr>
+        <w:t xml:space="preserve"> layer gets updates very quickly together.</w:t>
+      </w:r>
+    </w:p>
+    <w:p>
+      <w:pPr>
+        <w:spacing w:after="0" w:line="240" w:lineRule="auto"/>
+        <w:rPr>
+          <w:rFonts w:eastAsia="Times New Roman" w:cstheme="minorHAnsi"/>
+          <w:color w:val="000000" w:themeColor="text1"/>
+          <w:sz w:val="24"/>
+          <w:szCs w:val="24"/>
+          <w:lang w:eastAsia="en-IN"/>
+        </w:rPr>
+      </w:pPr>
+    </w:p>
+    <w:p>
+      <w:pPr>
+        <w:spacing w:after="0" w:line="240" w:lineRule="auto"/>
+        <w:rPr>
+          <w:rFonts w:eastAsia="Times New Roman" w:cstheme="minorHAnsi"/>
+          <w:b/>
+          <w:color w:val="000000" w:themeColor="text1"/>
+          <w:sz w:val="24"/>
+          <w:szCs w:val="24"/>
+          <w:lang w:eastAsia="en-IN"/>
+        </w:rPr>
+      </w:pPr>
+      <w:r>
+        <w:rPr>
+          <w:rFonts w:eastAsia="Times New Roman" w:cstheme="minorHAnsi"/>
+          <w:b/>
+          <w:color w:val="000000" w:themeColor="text1"/>
+          <w:sz w:val="24"/>
+          <w:szCs w:val="24"/>
+          <w:lang w:eastAsia="en-IN"/>
+        </w:rPr>
+        <w:t>State variable in react</w:t>
+      </w:r>
+    </w:p>
+    <w:p>
+      <w:pPr>
+        <w:spacing w:after="0" w:line="240" w:lineRule="auto"/>
+        <w:rPr>
+          <w:rFonts w:eastAsia="Times New Roman" w:cstheme="minorHAnsi"/>
+          <w:color w:val="000000" w:themeColor="text1"/>
+          <w:sz w:val="24"/>
+          <w:szCs w:val="24"/>
+          <w:lang w:eastAsia="en-IN"/>
+        </w:rPr>
+      </w:pPr>
+      <w:r>
+        <w:rPr>
+          <w:rFonts w:eastAsia="Times New Roman" w:cstheme="minorHAnsi"/>
+          <w:color w:val="000000" w:themeColor="text1"/>
+          <w:sz w:val="24"/>
+          <w:szCs w:val="24"/>
+          <w:lang w:eastAsia="en-IN"/>
+        </w:rPr>
+        <w:t>We use react hooks to create state variables.</w:t>
+      </w:r>
+      <w:r>
+        <w:rPr>
+          <w:rFonts w:eastAsia="Times New Roman" w:cstheme="minorHAnsi"/>
+          <w:color w:val="000000" w:themeColor="text1"/>
+          <w:sz w:val="24"/>
+          <w:szCs w:val="24"/>
+          <w:lang w:eastAsia="en-IN"/>
+        </w:rPr>
+        <w:t xml:space="preserve"> Here we use the hook </w:t>
+      </w:r>
+      <w:proofErr w:type="spellStart"/>
+      <w:r>
+        <w:rPr>
+          <w:rFonts w:eastAsia="Times New Roman" w:cstheme="minorHAnsi"/>
+          <w:color w:val="000000" w:themeColor="text1"/>
+          <w:sz w:val="24"/>
+          <w:szCs w:val="24"/>
+          <w:lang w:eastAsia="en-IN"/>
+        </w:rPr>
+        <w:t>useState</w:t>
+      </w:r>
+      <w:proofErr w:type="spellEnd"/>
+      <w:r>
+        <w:rPr>
+          <w:rFonts w:eastAsia="Times New Roman" w:cstheme="minorHAnsi"/>
+          <w:color w:val="000000" w:themeColor="text1"/>
+          <w:sz w:val="24"/>
+          <w:szCs w:val="24"/>
+          <w:lang w:eastAsia="en-IN"/>
+        </w:rPr>
+        <w:t xml:space="preserve">. It is called state variable as it maintains the state of the application. We pass the default value of the variable in the </w:t>
+      </w:r>
+      <w:proofErr w:type="spellStart"/>
+      <w:r>
+        <w:rPr>
+          <w:rFonts w:eastAsia="Times New Roman" w:cstheme="minorHAnsi"/>
+          <w:color w:val="000000" w:themeColor="text1"/>
+          <w:sz w:val="24"/>
+          <w:szCs w:val="24"/>
+          <w:lang w:eastAsia="en-IN"/>
+        </w:rPr>
+        <w:t>useState</w:t>
+      </w:r>
+      <w:proofErr w:type="spellEnd"/>
+      <w:r>
+        <w:rPr>
+          <w:rFonts w:eastAsia="Times New Roman" w:cstheme="minorHAnsi"/>
+          <w:color w:val="000000" w:themeColor="text1"/>
+          <w:sz w:val="24"/>
+          <w:szCs w:val="24"/>
+          <w:lang w:eastAsia="en-IN"/>
+        </w:rPr>
+        <w:t xml:space="preserve"> </w:t>
+      </w:r>
+      <w:proofErr w:type="spellStart"/>
+      <w:r>
+        <w:rPr>
+          <w:rFonts w:eastAsia="Times New Roman" w:cstheme="minorHAnsi"/>
+          <w:color w:val="000000" w:themeColor="text1"/>
+          <w:sz w:val="24"/>
+          <w:szCs w:val="24"/>
+          <w:lang w:eastAsia="en-IN"/>
+        </w:rPr>
+        <w:t>func</w:t>
+      </w:r>
+      <w:proofErr w:type="spellEnd"/>
+      <w:r>
+        <w:rPr>
+          <w:rFonts w:eastAsia="Times New Roman" w:cstheme="minorHAnsi"/>
+          <w:color w:val="000000" w:themeColor="text1"/>
+          <w:sz w:val="24"/>
+          <w:szCs w:val="24"/>
+          <w:lang w:eastAsia="en-IN"/>
+        </w:rPr>
+        <w:t>.</w:t>
+      </w:r>
+      <w:r>
+        <w:rPr>
+          <w:rFonts w:eastAsia="Times New Roman" w:cstheme="minorHAnsi"/>
+          <w:color w:val="000000" w:themeColor="text1"/>
+          <w:sz w:val="24"/>
+          <w:szCs w:val="24"/>
+          <w:lang w:eastAsia="en-IN"/>
+        </w:rPr>
+        <w:t xml:space="preserve"> And we modify this default value by a set function.</w:t>
+      </w:r>
+    </w:p>
+    <w:p>
+      <w:pPr>
+        <w:spacing w:after="0" w:line="240" w:lineRule="auto"/>
+        <w:rPr>
+          <w:rFonts w:eastAsia="Times New Roman" w:cstheme="minorHAnsi"/>
+          <w:color w:val="000000" w:themeColor="text1"/>
+          <w:sz w:val="24"/>
+          <w:szCs w:val="24"/>
+          <w:lang w:eastAsia="en-IN"/>
+        </w:rPr>
+      </w:pPr>
+      <w:r>
+        <w:rPr>
+          <w:rFonts w:eastAsia="Times New Roman" w:cstheme="minorHAnsi"/>
+          <w:color w:val="000000" w:themeColor="text1"/>
+          <w:sz w:val="24"/>
+          <w:szCs w:val="24"/>
+          <w:lang w:eastAsia="en-IN"/>
+        </w:rPr>
+        <w:t>So whenever a state variable changes, react re-renders the UI.</w:t>
+      </w:r>
+    </w:p>
+    <w:p>
+      <w:pPr>
+        <w:spacing w:after="0" w:line="240" w:lineRule="auto"/>
+        <w:rPr>
+          <w:rFonts w:eastAsia="Times New Roman" w:cstheme="minorHAnsi"/>
+          <w:color w:val="000000" w:themeColor="text1"/>
+          <w:sz w:val="24"/>
+          <w:szCs w:val="24"/>
+          <w:lang w:eastAsia="en-IN"/>
+        </w:rPr>
+      </w:pPr>
+    </w:p>
+    <w:p>
+      <w:pPr>
+        <w:spacing w:after="0" w:line="240" w:lineRule="auto"/>
+        <w:rPr>
+          <w:rFonts w:eastAsia="Times New Roman" w:cstheme="minorHAnsi"/>
+          <w:color w:val="000000" w:themeColor="text1"/>
+          <w:sz w:val="24"/>
+          <w:szCs w:val="24"/>
+          <w:lang w:eastAsia="en-IN"/>
+        </w:rPr>
+      </w:pPr>
+      <w:r>
+        <w:rPr>
+          <w:rFonts w:eastAsia="Times New Roman" w:cstheme="minorHAnsi"/>
+          <w:color w:val="000000" w:themeColor="text1"/>
+          <w:sz w:val="24"/>
+          <w:szCs w:val="24"/>
+          <w:lang w:eastAsia="en-IN"/>
+        </w:rPr>
+        <w:t>React hooks are normal JS utility functions. We need to import these functions.</w:t>
+      </w:r>
+    </w:p>
+    <w:p>
+      <w:pPr>
+        <w:spacing w:after="0" w:line="240" w:lineRule="auto"/>
+        <w:rPr>
+          <w:rFonts w:eastAsia="Times New Roman" w:cstheme="minorHAnsi"/>
+          <w:color w:val="000000" w:themeColor="text1"/>
+          <w:sz w:val="24"/>
+          <w:szCs w:val="24"/>
+          <w:lang w:eastAsia="en-IN"/>
+        </w:rPr>
+      </w:pPr>
+      <w:proofErr w:type="spellStart"/>
+      <w:proofErr w:type="gramStart"/>
+      <w:r>
+        <w:rPr>
+          <w:rFonts w:eastAsia="Times New Roman" w:cstheme="minorHAnsi"/>
+          <w:color w:val="000000" w:themeColor="text1"/>
+          <w:sz w:val="24"/>
+          <w:szCs w:val="24"/>
+          <w:lang w:eastAsia="en-IN"/>
+        </w:rPr>
+        <w:t>useState</w:t>
+      </w:r>
+      <w:proofErr w:type="spellEnd"/>
+      <w:r>
+        <w:rPr>
+          <w:rFonts w:eastAsia="Times New Roman" w:cstheme="minorHAnsi"/>
+          <w:color w:val="000000" w:themeColor="text1"/>
+          <w:sz w:val="24"/>
+          <w:szCs w:val="24"/>
+          <w:lang w:eastAsia="en-IN"/>
+        </w:rPr>
+        <w:t>(</w:t>
+      </w:r>
+      <w:proofErr w:type="gramEnd"/>
+      <w:r>
+        <w:rPr>
+          <w:rFonts w:eastAsia="Times New Roman" w:cstheme="minorHAnsi"/>
+          <w:color w:val="000000" w:themeColor="text1"/>
+          <w:sz w:val="24"/>
+          <w:szCs w:val="24"/>
+          <w:lang w:eastAsia="en-IN"/>
+        </w:rPr>
+        <w:t>): used to create super powerful variables in react</w:t>
+      </w:r>
+    </w:p>
+    <w:p>
+      <w:pPr>
+        <w:spacing w:after="0" w:line="240" w:lineRule="auto"/>
+        <w:rPr>
+          <w:rFonts w:eastAsia="Times New Roman" w:cstheme="minorHAnsi"/>
+          <w:color w:val="000000" w:themeColor="text1"/>
+          <w:sz w:val="24"/>
+          <w:szCs w:val="24"/>
+          <w:lang w:eastAsia="en-IN"/>
+        </w:rPr>
+      </w:pPr>
+      <w:proofErr w:type="spellStart"/>
+      <w:proofErr w:type="gramStart"/>
+      <w:r>
+        <w:rPr>
+          <w:rFonts w:eastAsia="Times New Roman" w:cstheme="minorHAnsi"/>
+          <w:color w:val="000000" w:themeColor="text1"/>
+          <w:sz w:val="24"/>
+          <w:szCs w:val="24"/>
+          <w:lang w:eastAsia="en-IN"/>
+        </w:rPr>
+        <w:t>useEffect</w:t>
+      </w:r>
+      <w:proofErr w:type="spellEnd"/>
+      <w:r>
+        <w:rPr>
+          <w:rFonts w:eastAsia="Times New Roman" w:cstheme="minorHAnsi"/>
+          <w:color w:val="000000" w:themeColor="text1"/>
+          <w:sz w:val="24"/>
+          <w:szCs w:val="24"/>
+          <w:lang w:eastAsia="en-IN"/>
+        </w:rPr>
+        <w:t>(</w:t>
+      </w:r>
+      <w:proofErr w:type="gramEnd"/>
+      <w:r>
+        <w:rPr>
+          <w:rFonts w:eastAsia="Times New Roman" w:cstheme="minorHAnsi"/>
+          <w:color w:val="000000" w:themeColor="text1"/>
+          <w:sz w:val="24"/>
+          <w:szCs w:val="24"/>
+          <w:lang w:eastAsia="en-IN"/>
+        </w:rPr>
+        <w:t>)</w:t>
+      </w:r>
+    </w:p>
+    <w:p>
+      <w:pPr>
+        <w:spacing w:after="0" w:line="240" w:lineRule="auto"/>
+        <w:rPr>
+          <w:rFonts w:eastAsia="Times New Roman" w:cstheme="minorHAnsi"/>
+          <w:color w:val="000000" w:themeColor="text1"/>
+          <w:sz w:val="24"/>
+          <w:szCs w:val="24"/>
+          <w:lang w:eastAsia="en-IN"/>
+        </w:rPr>
+      </w:pPr>
+    </w:p>
+    <w:p>
+      <w:pPr>
+        <w:spacing w:after="0" w:line="240" w:lineRule="auto"/>
+        <w:rPr>
+          <w:rFonts w:eastAsia="Times New Roman" w:cstheme="minorHAnsi"/>
+          <w:color w:val="000000" w:themeColor="text1"/>
+          <w:sz w:val="24"/>
+          <w:szCs w:val="24"/>
+          <w:lang w:eastAsia="en-IN"/>
+        </w:rPr>
+      </w:pPr>
+    </w:p>
+    <w:p>
+      <w:pPr>
+        <w:spacing w:after="0" w:line="240" w:lineRule="auto"/>
+        <w:rPr>
+          <w:rFonts w:eastAsia="Times New Roman" w:cstheme="minorHAnsi"/>
+          <w:color w:val="000000" w:themeColor="text1"/>
+          <w:sz w:val="24"/>
+          <w:szCs w:val="24"/>
+          <w:lang w:eastAsia="en-IN"/>
+        </w:rPr>
+      </w:pPr>
+      <w:r>
+        <w:rPr>
+          <w:rFonts w:eastAsia="Times New Roman" w:cstheme="minorHAnsi"/>
+          <w:color w:val="000000" w:themeColor="text1"/>
+          <w:sz w:val="24"/>
+          <w:szCs w:val="24"/>
+          <w:lang w:eastAsia="en-IN"/>
+        </w:rPr>
+        <w:t>1.40mins.</w:t>
+      </w:r>
+    </w:p>
+    <w:p>
+      <w:pPr>
+        <w:spacing w:after="0" w:line="240" w:lineRule="auto"/>
+        <w:rPr>
+          <w:rFonts w:eastAsia="Times New Roman" w:cstheme="minorHAnsi"/>
+          <w:color w:val="000000" w:themeColor="text1"/>
+          <w:sz w:val="24"/>
+          <w:szCs w:val="24"/>
+          <w:lang w:eastAsia="en-IN"/>
+        </w:rPr>
+      </w:pPr>
+      <w:r>
+        <w:rPr>
+          <w:rFonts w:eastAsia="Times New Roman" w:cstheme="minorHAnsi"/>
+          <w:color w:val="000000" w:themeColor="text1"/>
+          <w:sz w:val="24"/>
+          <w:szCs w:val="24"/>
+          <w:lang w:eastAsia="en-IN"/>
+        </w:rPr>
+        <w:t xml:space="preserve">Create normal JS </w:t>
+      </w:r>
+      <w:proofErr w:type="spellStart"/>
+      <w:r>
+        <w:rPr>
+          <w:rFonts w:eastAsia="Times New Roman" w:cstheme="minorHAnsi"/>
+          <w:color w:val="000000" w:themeColor="text1"/>
+          <w:sz w:val="24"/>
+          <w:szCs w:val="24"/>
+          <w:lang w:eastAsia="en-IN"/>
+        </w:rPr>
+        <w:t>reslist</w:t>
+      </w:r>
+      <w:proofErr w:type="spellEnd"/>
+      <w:r>
+        <w:rPr>
+          <w:rFonts w:eastAsia="Times New Roman" w:cstheme="minorHAnsi"/>
+          <w:color w:val="000000" w:themeColor="text1"/>
+          <w:sz w:val="24"/>
+          <w:szCs w:val="24"/>
+          <w:lang w:eastAsia="en-IN"/>
+        </w:rPr>
+        <w:t xml:space="preserve"> and render, try to use filter inside </w:t>
+      </w:r>
+      <w:proofErr w:type="spellStart"/>
+      <w:r>
+        <w:rPr>
+          <w:rFonts w:eastAsia="Times New Roman" w:cstheme="minorHAnsi"/>
+          <w:color w:val="000000" w:themeColor="text1"/>
+          <w:sz w:val="24"/>
+          <w:szCs w:val="24"/>
+          <w:lang w:eastAsia="en-IN"/>
+        </w:rPr>
+        <w:t>onclick</w:t>
+      </w:r>
+      <w:proofErr w:type="spellEnd"/>
+      <w:r>
+        <w:rPr>
+          <w:rFonts w:eastAsia="Times New Roman" w:cstheme="minorHAnsi"/>
+          <w:color w:val="000000" w:themeColor="text1"/>
+          <w:sz w:val="24"/>
+          <w:szCs w:val="24"/>
+          <w:lang w:eastAsia="en-IN"/>
+        </w:rPr>
+        <w:t xml:space="preserve"> add see that the list updates. Now create state using </w:t>
+      </w:r>
+      <w:proofErr w:type="spellStart"/>
+      <w:proofErr w:type="gramStart"/>
+      <w:r>
+        <w:rPr>
+          <w:rFonts w:eastAsia="Times New Roman" w:cstheme="minorHAnsi"/>
+          <w:color w:val="000000" w:themeColor="text1"/>
+          <w:sz w:val="24"/>
+          <w:szCs w:val="24"/>
+          <w:lang w:eastAsia="en-IN"/>
+        </w:rPr>
+        <w:t>useaffect</w:t>
+      </w:r>
+      <w:proofErr w:type="spellEnd"/>
+      <w:r>
+        <w:rPr>
+          <w:rFonts w:eastAsia="Times New Roman" w:cstheme="minorHAnsi"/>
+          <w:color w:val="000000" w:themeColor="text1"/>
+          <w:sz w:val="24"/>
+          <w:szCs w:val="24"/>
+          <w:lang w:eastAsia="en-IN"/>
+        </w:rPr>
+        <w:t xml:space="preserve"> ,</w:t>
+      </w:r>
+      <w:proofErr w:type="gramEnd"/>
+      <w:r>
+        <w:rPr>
+          <w:rFonts w:eastAsia="Times New Roman" w:cstheme="minorHAnsi"/>
+          <w:color w:val="000000" w:themeColor="text1"/>
+          <w:sz w:val="24"/>
+          <w:szCs w:val="24"/>
+          <w:lang w:eastAsia="en-IN"/>
+        </w:rPr>
+        <w:t xml:space="preserve"> pass full list as default, and set inside the onclick.</w:t>
+      </w:r>
       <w:bookmarkStart w:id="0" w:name="_GoBack"/>
       <w:bookmarkEnd w:id="0"/>
     </w:p>
@@ -11890,7 +13161,7 @@
 </file>
 
 <file path=customXml/itemProps1.xml><?xml version="1.0" encoding="utf-8"?>
-<ds:datastoreItem xmlns:ds="http://schemas.openxmlformats.org/officeDocument/2006/customXml" ds:itemID="{4116EDAA-0108-400B-B564-59E83E7D96F0}">
+<ds:datastoreItem xmlns:ds="http://schemas.openxmlformats.org/officeDocument/2006/customXml" ds:itemID="{E7D1B854-E379-423E-BED8-FDA34DCA6BAC}">
   <ds:schemaRefs>
     <ds:schemaRef ds:uri="http://schemas.openxmlformats.org/officeDocument/2006/bibliography"/>
   </ds:schemaRefs>

</xml_diff>